<commit_message>
create the new objective function
</commit_message>
<xml_diff>
--- a/thesis/manuscript2025714.docx
+++ b/thesis/manuscript2025714.docx
@@ -211,7 +211,6 @@
           <w:sz w:val="22"/>
         </w:rPr>
       </w:pPr>
-      <w:proofErr w:type="spellStart"/>
       <w:r>
         <w:rPr>
           <w:rFonts w:cs="Times New Roman"/>
@@ -227,7 +226,6 @@
         </w:rPr>
         <w:t>d</w:t>
       </w:r>
-      <w:proofErr w:type="spellEnd"/>
     </w:p>
     <w:p>
       <w:pPr>
@@ -1812,33 +1810,301 @@
         <w:rPr>
           <w:rFonts w:eastAsia="楷体"/>
         </w:rPr>
-        <w:t xml:space="preserve">50 </w:t>
-      </w:r>
-      <w:proofErr w:type="spellStart"/>
+        <w:t>50 μm</w:t>
+      </w:r>
+      <w:r>
+        <w:rPr>
+          <w:rFonts w:eastAsia="楷体" w:hint="eastAsia"/>
+        </w:rPr>
+        <w:t xml:space="preserve">) </w:t>
+      </w:r>
       <w:r>
         <w:rPr>
           <w:rFonts w:eastAsia="楷体"/>
         </w:rPr>
-        <w:t>μm</w:t>
-      </w:r>
-      <w:proofErr w:type="spellEnd"/>
+        <w:fldChar w:fldCharType="begin"/>
+      </w:r>
+      <w:r>
+        <w:rPr>
+          <w:rFonts w:eastAsia="楷体"/>
+        </w:rPr>
+        <w:instrText xml:space="preserve"> ADDIN ZOTERO_ITEM CSL_CITATION {"citationID":"AIwgWxf9","properties":{"formattedCitation":"(Shi et al., 2016)","plainCitation":"(Shi et al., 2016)","noteIndex":0},"citationItems":[{"id":"0LtU4N16/tC2YEwQs","uris":["http://zotero.org/users/10516151/items/A5G8LG7V"],"itemData":{"id":740,"type":"article-journal","abstract":"To increase building rate and save cost, the selective laser melting (SLM) of Ti6Al4V with a high layer thickness (200 μm) and low cost coarse powders (53 μm–106 μm) at a laser power of 400 W is investigated in this preliminary study. A relatively large laser beam with a diameter of 200 μm is utilized to produce a stable melt pool at high layer thickness, and the appropriate scanning track, which has a smooth surface with a shallow contact angle, can be obtained at the scanning speeds from 40 mm/s to 80 mm/s. By adjusting the hatch spacings, the density of multi-layer samples can be up to 99.99%, which is much higher than that achieved in previous studies about high layer thickness selective laser melting. Meanwhile, the building rate can be up to 7.2 mm3/s, which is about 2 times–9 times that of the commercial equipment. Besides, two kinds of defects are observed: the large un-melted defects and the small spherical micropores. The formation of the un-melted defects is mainly attributed to the inappropriate overlap rates and the unstable scanning tracks, which can be eliminated by adjusting the processing parameters. Nevertheless, the micropores cannot be completely eliminated. It is worth noting that the high layer thickness plays a key role on surface roughness rather than tensile properties during the SLM process. Although a sample with a relatively coarse surface is generated, the average values of yield strength, ultimate tensile strength, and elongation are 1050 MPa, 1140 MPa, and 7.03%, respectively, which are not obviously different than those with the thin layer thickness used in previous research; this is due to the similar metallurgical bonding and microstructure.","container-title":"Materials","DOI":"10.3390/ma9120975","ISSN":"1996-1944","issue":"12","language":"en","license":"http://creativecommons.org/licenses/by/3.0/","note":"number: 12\npublisher: Multidisciplinary Digital Publishing Institute","page":"975","source":"www.mdpi.com","title":"Performance of High Layer Thickness in Selective Laser Melting of Ti6Al4V","volume":"9","author":[{"family":"Shi","given":"Xuezhi"},{"family":"Ma","given":"Shuyuan"},{"family":"Liu","given":"Changmeng"},{"family":"Chen","given":"Cheng"},{"family":"Wu","given":"Qianru"},{"family":"Chen","given":"Xianping"},{"family":"Lu","given":"Jiping"}],"issued":{"date-parts":[["2016",12]]}}}],"schema":"https://github.com/citation-style-language/schema/raw/master/csl-citation.json"} </w:instrText>
+      </w:r>
+      <w:r>
+        <w:rPr>
+          <w:rFonts w:eastAsia="楷体"/>
+        </w:rPr>
+        <w:fldChar w:fldCharType="separate"/>
+      </w:r>
+      <w:r>
+        <w:rPr>
+          <w:rFonts w:eastAsia="楷体" w:cs="Times New Roman"/>
+        </w:rPr>
+        <w:t>(Shi et al., 2016)</w:t>
+      </w:r>
+      <w:r>
+        <w:rPr>
+          <w:rFonts w:eastAsia="楷体"/>
+        </w:rPr>
+        <w:fldChar w:fldCharType="end"/>
+      </w:r>
       <w:r>
         <w:rPr>
           <w:rFonts w:eastAsia="楷体" w:hint="eastAsia"/>
         </w:rPr>
-        <w:t xml:space="preserve">) </w:t>
+        <w:t>.</w:t>
       </w:r>
       <w:r>
         <w:rPr>
           <w:rFonts w:eastAsia="楷体"/>
         </w:rPr>
+        <w:t xml:space="preserve"> </w:t>
+      </w:r>
+      <w:r>
+        <w:rPr>
+          <w:rFonts w:eastAsia="楷体" w:hint="eastAsia"/>
+        </w:rPr>
+        <w:t>H</w:t>
+      </w:r>
+      <w:r>
+        <w:rPr>
+          <w:rFonts w:eastAsia="楷体"/>
+        </w:rPr>
+        <w:t xml:space="preserve">igh layer thickness is </w:t>
+      </w:r>
+      <w:r>
+        <w:rPr>
+          <w:rFonts w:eastAsia="楷体" w:hint="eastAsia"/>
+        </w:rPr>
+        <w:t>regarded</w:t>
+      </w:r>
+      <w:r>
+        <w:rPr>
+          <w:rFonts w:eastAsia="楷体"/>
+        </w:rPr>
+        <w:t xml:space="preserve"> as a </w:t>
+      </w:r>
+      <w:r>
+        <w:rPr>
+          <w:rFonts w:eastAsia="楷体" w:hint="eastAsia"/>
+        </w:rPr>
+        <w:t>promising</w:t>
+      </w:r>
+      <w:r>
+        <w:rPr>
+          <w:rFonts w:eastAsia="楷体"/>
+        </w:rPr>
+        <w:t xml:space="preserve"> strategy </w:t>
+      </w:r>
+      <w:r>
+        <w:rPr>
+          <w:rFonts w:eastAsia="楷体" w:hint="eastAsia"/>
+        </w:rPr>
+        <w:t>to</w:t>
+      </w:r>
+      <w:r>
+        <w:rPr>
+          <w:rFonts w:eastAsia="楷体"/>
+        </w:rPr>
+        <w:t xml:space="preserve"> </w:t>
+      </w:r>
+      <w:r>
+        <w:rPr>
+          <w:rFonts w:eastAsia="楷体" w:hint="eastAsia"/>
+        </w:rPr>
+        <w:t>improve</w:t>
+      </w:r>
+      <w:r>
+        <w:rPr>
+          <w:rFonts w:eastAsia="楷体"/>
+        </w:rPr>
+        <w:t xml:space="preserve"> the production efficiency of LPBF. Using a </w:t>
+      </w:r>
+      <w:r>
+        <w:rPr>
+          <w:rFonts w:eastAsia="楷体" w:hint="eastAsia"/>
+        </w:rPr>
+        <w:t>high</w:t>
+      </w:r>
+      <w:r>
+        <w:rPr>
+          <w:rFonts w:eastAsia="楷体"/>
+        </w:rPr>
+        <w:t xml:space="preserve"> layer thickness (</w:t>
+      </w:r>
+      <w:r>
+        <w:rPr>
+          <w:rFonts w:eastAsia="楷体" w:cs="Times New Roman"/>
+        </w:rPr>
+        <w:t>&gt;</w:t>
+      </w:r>
+      <w:r>
+        <w:rPr>
+          <w:rFonts w:eastAsia="楷体"/>
+        </w:rPr>
+        <w:t xml:space="preserve"> 50 μm) in the printing process can reduce the number of layers required for part fabrication, thereby shortening overall build time, boosting production efficiency, and lowering costs. </w:t>
+      </w:r>
+      <w:r>
+        <w:rPr>
+          <w:rFonts w:eastAsia="楷体" w:hint="eastAsia"/>
+        </w:rPr>
+        <w:t xml:space="preserve">Most importantly, </w:t>
+      </w:r>
+      <w:r>
+        <w:rPr>
+          <w:rFonts w:eastAsia="楷体"/>
+        </w:rPr>
+        <w:t xml:space="preserve">high layer thickness </w:t>
+      </w:r>
+      <w:r>
+        <w:rPr>
+          <w:rFonts w:eastAsia="楷体" w:hint="eastAsia"/>
+        </w:rPr>
+        <w:t xml:space="preserve">allows </w:t>
+      </w:r>
+      <w:r>
+        <w:rPr>
+          <w:rFonts w:eastAsia="楷体"/>
+        </w:rPr>
+        <w:t>relatively coarse powders with the size range of about 53 μm</w:t>
+      </w:r>
+      <w:r>
+        <w:rPr>
+          <w:rFonts w:eastAsia="楷体" w:hint="eastAsia"/>
+        </w:rPr>
+        <w:t>-</w:t>
+      </w:r>
+      <w:r>
+        <w:rPr>
+          <w:rFonts w:eastAsia="楷体"/>
+        </w:rPr>
+        <w:t xml:space="preserve">106 μm </w:t>
+      </w:r>
+      <w:r>
+        <w:rPr>
+          <w:rFonts w:eastAsia="楷体" w:hint="eastAsia"/>
+        </w:rPr>
+        <w:t>and reduces material cost</w:t>
+      </w:r>
+      <w:r>
+        <w:rPr>
+          <w:rFonts w:eastAsia="楷体"/>
+        </w:rPr>
+        <w:t>.</w:t>
+      </w:r>
+      <w:r>
+        <w:rPr>
+          <w:rFonts w:eastAsia="楷体" w:hint="eastAsia"/>
+        </w:rPr>
+        <w:t xml:space="preserve"> In </w:t>
+      </w:r>
+      <w:r>
+        <w:rPr>
+          <w:rFonts w:eastAsia="楷体"/>
+        </w:rPr>
+        <w:t>the</w:t>
+      </w:r>
+      <w:r>
+        <w:rPr>
+          <w:rFonts w:eastAsia="楷体" w:hint="eastAsia"/>
+        </w:rPr>
+        <w:t xml:space="preserve"> example of</w:t>
+      </w:r>
+      <w:r>
+        <w:rPr>
+          <w:rFonts w:eastAsia="楷体"/>
+        </w:rPr>
+        <w:t xml:space="preserve"> Ti6Al4V</w:t>
+      </w:r>
+      <w:r>
+        <w:rPr>
+          <w:rFonts w:eastAsia="楷体" w:hint="eastAsia"/>
+        </w:rPr>
+        <w:t xml:space="preserve"> powder</w:t>
+      </w:r>
+      <w:r>
+        <w:rPr>
+          <w:rFonts w:eastAsia="楷体"/>
+        </w:rPr>
+        <w:t>, the price of the coarse powder (53 μm</w:t>
+      </w:r>
+      <w:r>
+        <w:rPr>
+          <w:rFonts w:eastAsia="楷体" w:hint="eastAsia"/>
+        </w:rPr>
+        <w:t>-</w:t>
+      </w:r>
+      <w:r>
+        <w:rPr>
+          <w:rFonts w:eastAsia="楷体"/>
+        </w:rPr>
+        <w:t>106 μm) is only about 30</w:t>
+      </w:r>
+      <w:r>
+        <w:rPr>
+          <w:rFonts w:eastAsia="楷体" w:hint="eastAsia"/>
+        </w:rPr>
+        <w:t xml:space="preserve"> </w:t>
+      </w:r>
+      <w:r>
+        <w:rPr>
+          <w:rFonts w:eastAsia="楷体"/>
+        </w:rPr>
+        <w:t>%</w:t>
+      </w:r>
+      <w:r>
+        <w:rPr>
+          <w:rFonts w:eastAsia="楷体" w:hint="eastAsia"/>
+        </w:rPr>
+        <w:t>-</w:t>
+      </w:r>
+      <w:r>
+        <w:rPr>
+          <w:rFonts w:eastAsia="楷体"/>
+        </w:rPr>
+        <w:t>50</w:t>
+      </w:r>
+      <w:r>
+        <w:rPr>
+          <w:rFonts w:eastAsia="楷体" w:hint="eastAsia"/>
+        </w:rPr>
+        <w:t xml:space="preserve"> </w:t>
+      </w:r>
+      <w:r>
+        <w:rPr>
+          <w:rFonts w:eastAsia="楷体"/>
+        </w:rPr>
+        <w:t>% of fine powder (10 μm</w:t>
+      </w:r>
+      <w:r>
+        <w:rPr>
+          <w:rFonts w:eastAsia="楷体" w:hint="eastAsia"/>
+        </w:rPr>
+        <w:t>-</w:t>
+      </w:r>
+      <w:r>
+        <w:rPr>
+          <w:rFonts w:eastAsia="楷体"/>
+        </w:rPr>
+        <w:t>50 μm)</w:t>
+      </w:r>
+      <w:r>
+        <w:rPr>
+          <w:rFonts w:eastAsia="楷体" w:hint="eastAsia"/>
+        </w:rPr>
+        <w:t xml:space="preserve"> </w:t>
+      </w:r>
+      <w:r>
+        <w:rPr>
+          <w:rFonts w:eastAsia="楷体"/>
+        </w:rPr>
         <w:fldChar w:fldCharType="begin"/>
       </w:r>
       <w:r>
         <w:rPr>
           <w:rFonts w:eastAsia="楷体"/>
         </w:rPr>
-        <w:instrText xml:space="preserve"> ADDIN ZOTERO_ITEM CSL_CITATION {"citationID":"AIwgWxf9","properties":{"formattedCitation":"(Shi et al., 2016)","plainCitation":"(Shi et al., 2016)","noteIndex":0},"citationItems":[{"id":"0LtU4N16/tC2YEwQs","uris":["http://zotero.org/users/10516151/items/A5G8LG7V"],"itemData":{"id":740,"type":"article-journal","abstract":"To increase building rate and save cost, the selective laser melting (SLM) of Ti6Al4V with a high layer thickness (200 μm) and low cost coarse powders (53 μm–106 μm) at a laser power of 400 W is investigated in this preliminary study. A relatively large laser beam with a diameter of 200 μm is utilized to produce a stable melt pool at high layer thickness, and the appropriate scanning track, which has a smooth surface with a shallow contact angle, can be obtained at the scanning speeds from 40 mm/s to 80 mm/s. By adjusting the hatch spacings, the density of multi-layer samples can be up to 99.99%, which is much higher than that achieved in previous studies about high layer thickness selective laser melting. Meanwhile, the building rate can be up to 7.2 mm3/s, which is about 2 times–9 times that of the commercial equipment. Besides, two kinds of defects are observed: the large un-melted defects and the small spherical micropores. The formation of the un-melted defects is mainly attributed to the inappropriate overlap rates and the unstable scanning tracks, which can be eliminated by adjusting the processing parameters. Nevertheless, the micropores cannot be completely eliminated. It is worth noting that the high layer thickness plays a key role on surface roughness rather than tensile properties during the SLM process. Although a sample with a relatively coarse surface is generated, the average values of yield strength, ultimate tensile strength, and elongation are 1050 MPa, 1140 MPa, and 7.03%, respectively, which are not obviously different than those with the thin layer thickness used in previous research; this is due to the similar metallurgical bonding and microstructure.","container-title":"Materials","DOI":"10.3390/ma9120975","ISSN":"1996-1944","issue":"12","language":"en","license":"http://creativecommons.org/licenses/by/3.0/","note":"number: 12\npublisher: Multidisciplinary Digital Publishing Institute","page":"975","source":"www.mdpi.com","title":"Performance of High Layer Thickness in Selective Laser Melting of Ti6Al4V","volume":"9","author":[{"family":"Shi","given":"Xuezhi"},{"family":"Ma","given":"Shuyuan"},{"family":"Liu","given":"Changmeng"},{"family":"Chen","given":"Cheng"},{"family":"Wu","given":"Qianru"},{"family":"Chen","given":"Xianping"},{"family":"Lu","given":"Jiping"}],"issued":{"date-parts":[["2016",12]]}}}],"schema":"https://github.com/citation-style-language/schema/raw/master/csl-citation.json"} </w:instrText>
+        <w:instrText xml:space="preserve"> ADDIN ZOTERO_ITEM CSL_CITATION {"citationID":"jKkqhj4p","properties":{"formattedCitation":"(Shi et al., 2016)","plainCitation":"(Shi et al., 2016)","noteIndex":0},"citationItems":[{"id":"0LtU4N16/tC2YEwQs","uris":["http://zotero.org/users/10516151/items/A5G8LG7V"],"itemData":{"id":740,"type":"article-journal","abstract":"To increase building rate and save cost, the selective laser melting (SLM) of Ti6Al4V with a high layer thickness (200 μm) and low cost coarse powders (53 μm–106 μm) at a laser power of 400 W is investigated in this preliminary study. A relatively large laser beam with a diameter of 200 μm is utilized to produce a stable melt pool at high layer thickness, and the appropriate scanning track, which has a smooth surface with a shallow contact angle, can be obtained at the scanning speeds from 40 mm/s to 80 mm/s. By adjusting the hatch spacings, the density of multi-layer samples can be up to 99.99%, which is much higher than that achieved in previous studies about high layer thickness selective laser melting. Meanwhile, the building rate can be up to 7.2 mm3/s, which is about 2 times–9 times that of the commercial equipment. Besides, two kinds of defects are observed: the large un-melted defects and the small spherical micropores. The formation of the un-melted defects is mainly attributed to the inappropriate overlap rates and the unstable scanning tracks, which can be eliminated by adjusting the processing parameters. Nevertheless, the micropores cannot be completely eliminated. It is worth noting that the high layer thickness plays a key role on surface roughness rather than tensile properties during the SLM process. Although a sample with a relatively coarse surface is generated, the average values of yield strength, ultimate tensile strength, and elongation are 1050 MPa, 1140 MPa, and 7.03%, respectively, which are not obviously different than those with the thin layer thickness used in previous research; this is due to the similar metallurgical bonding and microstructure.","container-title":"Materials","DOI":"10.3390/ma9120975","ISSN":"1996-1944","issue":"12","language":"en","license":"http://creativecommons.org/licenses/by/3.0/","note":"number: 12\npublisher: Multidisciplinary Digital Publishing Institute","page":"975","source":"www.mdpi.com","title":"Performance of High Layer Thickness in Selective Laser Melting of Ti6Al4V","volume":"9","author":[{"family":"Shi","given":"Xuezhi"},{"family":"Ma","given":"Shuyuan"},{"family":"Liu","given":"Changmeng"},{"family":"Chen","given":"Cheng"},{"family":"Wu","given":"Qianru"},{"family":"Chen","given":"Xianping"},{"family":"Lu","given":"Jiping"}],"issued":{"date-parts":[["2016",12]]}}}],"schema":"https://github.com/citation-style-language/schema/raw/master/csl-citation.json"} </w:instrText>
       </w:r>
       <w:r>
         <w:rPr>
@@ -1860,404 +2126,64 @@
       </w:r>
       <w:r>
         <w:rPr>
+          <w:rFonts w:eastAsia="楷体"/>
+        </w:rPr>
+        <w:t xml:space="preserve">. </w:t>
+      </w:r>
+      <w:r>
+        <w:rPr>
+          <w:rFonts w:eastAsia="楷体"/>
+        </w:rPr>
+        <w:fldChar w:fldCharType="begin"/>
+      </w:r>
+      <w:r>
+        <w:rPr>
+          <w:rFonts w:eastAsia="楷体"/>
+        </w:rPr>
+        <w:instrText xml:space="preserve"> ADDIN ZOTERO_ITEM CSL_CITATION {"citationID":"S96FQhN4","properties":{"formattedCitation":"(Ma et al., 2015)","plainCitation":"(Ma et al., 2015)","noteIndex":0},"citationItems":[{"id":"0LtU4N16/mSWHPVMu","uris":["http://zotero.org/users/10516151/items/2XXLXDF5"],"itemData":{"id":65,"type":"article-journal","container-title":"Journal of Materials Processing Technology","DOI":"10.1016/j.jmatprotec.2014.07.034","ISSN":"09240136","journalAbbreviation":"Journal of Materials Processing Technology","language":"en","page":"142-150","source":"DOI.org (Crossref)","title":"Layer thickness dependence of performance in high-power selective laser melting of 1Cr18Ni9Ti stainless steel","volume":"215","author":[{"family":"Ma","given":"Mingming"},{"family":"Wang","given":"Zemin"},{"family":"Gao","given":"Ming"},{"family":"Zeng","given":"Xiaoyan"}],"issued":{"date-parts":[["2015",1]]}}}],"schema":"https://github.com/citation-style-language/schema/raw/master/csl-citation.json"} </w:instrText>
+      </w:r>
+      <w:r>
+        <w:rPr>
+          <w:rFonts w:eastAsia="楷体"/>
+        </w:rPr>
+        <w:fldChar w:fldCharType="separate"/>
+      </w:r>
+      <w:r>
+        <w:rPr>
+          <w:rFonts w:cs="Times New Roman"/>
+        </w:rPr>
+        <w:t>(Ma et al., 2015)</w:t>
+      </w:r>
+      <w:r>
+        <w:rPr>
+          <w:rFonts w:eastAsia="楷体"/>
+        </w:rPr>
+        <w:fldChar w:fldCharType="end"/>
+      </w:r>
+      <w:r>
+        <w:rPr>
           <w:rFonts w:eastAsia="楷体" w:hint="eastAsia"/>
         </w:rPr>
-        <w:t>.</w:t>
+        <w:t xml:space="preserve"> </w:t>
       </w:r>
       <w:r>
         <w:rPr>
           <w:rFonts w:eastAsia="楷体"/>
         </w:rPr>
-        <w:t xml:space="preserve"> </w:t>
+        <w:t xml:space="preserve">investigated high-power </w:t>
       </w:r>
       <w:r>
         <w:rPr>
           <w:rFonts w:eastAsia="楷体" w:hint="eastAsia"/>
         </w:rPr>
-        <w:t>H</w:t>
+        <w:t>LPBF</w:t>
       </w:r>
       <w:r>
         <w:rPr>
           <w:rFonts w:eastAsia="楷体"/>
         </w:rPr>
-        <w:t xml:space="preserve">igh layer thickness is </w:t>
-      </w:r>
-      <w:r>
-        <w:rPr>
-          <w:rFonts w:eastAsia="楷体" w:hint="eastAsia"/>
-        </w:rPr>
-        <w:t>regarded</w:t>
-      </w:r>
-      <w:r>
-        <w:rPr>
-          <w:rFonts w:eastAsia="楷体"/>
-        </w:rPr>
-        <w:t xml:space="preserve"> as a </w:t>
-      </w:r>
-      <w:r>
-        <w:rPr>
-          <w:rFonts w:eastAsia="楷体" w:hint="eastAsia"/>
-        </w:rPr>
-        <w:t>promising</w:t>
-      </w:r>
-      <w:r>
-        <w:rPr>
-          <w:rFonts w:eastAsia="楷体"/>
-        </w:rPr>
-        <w:t xml:space="preserve"> strategy </w:t>
-      </w:r>
-      <w:r>
-        <w:rPr>
-          <w:rFonts w:eastAsia="楷体" w:hint="eastAsia"/>
-        </w:rPr>
-        <w:t>to</w:t>
-      </w:r>
-      <w:r>
-        <w:rPr>
-          <w:rFonts w:eastAsia="楷体"/>
-        </w:rPr>
-        <w:t xml:space="preserve"> </w:t>
-      </w:r>
-      <w:r>
-        <w:rPr>
-          <w:rFonts w:eastAsia="楷体" w:hint="eastAsia"/>
-        </w:rPr>
-        <w:t>improve</w:t>
-      </w:r>
-      <w:r>
-        <w:rPr>
-          <w:rFonts w:eastAsia="楷体"/>
-        </w:rPr>
-        <w:t xml:space="preserve"> the production efficiency of LPBF. Using a </w:t>
-      </w:r>
-      <w:r>
-        <w:rPr>
-          <w:rFonts w:eastAsia="楷体" w:hint="eastAsia"/>
-        </w:rPr>
-        <w:t>high</w:t>
-      </w:r>
-      <w:r>
-        <w:rPr>
-          <w:rFonts w:eastAsia="楷体"/>
-        </w:rPr>
-        <w:t xml:space="preserve"> layer thickness (</w:t>
-      </w:r>
-      <w:r>
-        <w:rPr>
-          <w:rFonts w:eastAsia="楷体" w:cs="Times New Roman"/>
-        </w:rPr>
-        <w:t>&gt;</w:t>
-      </w:r>
-      <w:r>
-        <w:rPr>
-          <w:rFonts w:eastAsia="楷体"/>
-        </w:rPr>
-        <w:t xml:space="preserve"> 50 </w:t>
-      </w:r>
-      <w:proofErr w:type="spellStart"/>
-      <w:r>
-        <w:rPr>
-          <w:rFonts w:eastAsia="楷体"/>
-        </w:rPr>
-        <w:t>μm</w:t>
-      </w:r>
-      <w:proofErr w:type="spellEnd"/>
-      <w:r>
-        <w:rPr>
-          <w:rFonts w:eastAsia="楷体"/>
-        </w:rPr>
-        <w:t xml:space="preserve">) in the printing process can reduce the number of layers required for part fabrication, thereby shortening overall build time, boosting production efficiency, and lowering costs. </w:t>
-      </w:r>
-      <w:r>
-        <w:rPr>
-          <w:rFonts w:eastAsia="楷体" w:hint="eastAsia"/>
-        </w:rPr>
-        <w:t xml:space="preserve">Most importantly, </w:t>
-      </w:r>
-      <w:r>
-        <w:rPr>
-          <w:rFonts w:eastAsia="楷体"/>
-        </w:rPr>
-        <w:t xml:space="preserve">high layer thickness </w:t>
-      </w:r>
-      <w:r>
-        <w:rPr>
-          <w:rFonts w:eastAsia="楷体" w:hint="eastAsia"/>
-        </w:rPr>
-        <w:t xml:space="preserve">allows </w:t>
-      </w:r>
-      <w:r>
-        <w:rPr>
-          <w:rFonts w:eastAsia="楷体"/>
-        </w:rPr>
-        <w:t>relatively coarse powders with the size range of about 53 μm</w:t>
-      </w:r>
-      <w:r>
-        <w:rPr>
-          <w:rFonts w:eastAsia="楷体" w:hint="eastAsia"/>
-        </w:rPr>
-        <w:t>-</w:t>
-      </w:r>
-      <w:r>
-        <w:rPr>
-          <w:rFonts w:eastAsia="楷体"/>
-        </w:rPr>
-        <w:t xml:space="preserve">106 </w:t>
-      </w:r>
-      <w:proofErr w:type="spellStart"/>
-      <w:r>
-        <w:rPr>
-          <w:rFonts w:eastAsia="楷体"/>
-        </w:rPr>
-        <w:t>μm</w:t>
-      </w:r>
-      <w:proofErr w:type="spellEnd"/>
-      <w:r>
-        <w:rPr>
-          <w:rFonts w:eastAsia="楷体"/>
-        </w:rPr>
-        <w:t xml:space="preserve"> </w:t>
-      </w:r>
-      <w:r>
-        <w:rPr>
-          <w:rFonts w:eastAsia="楷体" w:hint="eastAsia"/>
-        </w:rPr>
-        <w:t>and reduces material cost</w:t>
-      </w:r>
-      <w:r>
-        <w:rPr>
-          <w:rFonts w:eastAsia="楷体"/>
-        </w:rPr>
-        <w:t>.</w:t>
-      </w:r>
-      <w:r>
-        <w:rPr>
-          <w:rFonts w:eastAsia="楷体" w:hint="eastAsia"/>
-        </w:rPr>
-        <w:t xml:space="preserve"> In </w:t>
-      </w:r>
-      <w:r>
-        <w:rPr>
-          <w:rFonts w:eastAsia="楷体"/>
-        </w:rPr>
-        <w:t>the</w:t>
-      </w:r>
-      <w:r>
-        <w:rPr>
-          <w:rFonts w:eastAsia="楷体" w:hint="eastAsia"/>
-        </w:rPr>
-        <w:t xml:space="preserve"> example of</w:t>
-      </w:r>
-      <w:r>
-        <w:rPr>
-          <w:rFonts w:eastAsia="楷体"/>
-        </w:rPr>
-        <w:t xml:space="preserve"> Ti6Al4V</w:t>
-      </w:r>
-      <w:r>
-        <w:rPr>
-          <w:rFonts w:eastAsia="楷体" w:hint="eastAsia"/>
-        </w:rPr>
-        <w:t xml:space="preserve"> powder</w:t>
-      </w:r>
-      <w:r>
-        <w:rPr>
-          <w:rFonts w:eastAsia="楷体"/>
-        </w:rPr>
-        <w:t>, the price of the coarse powder (53 μm</w:t>
-      </w:r>
-      <w:r>
-        <w:rPr>
-          <w:rFonts w:eastAsia="楷体" w:hint="eastAsia"/>
-        </w:rPr>
-        <w:t>-</w:t>
-      </w:r>
-      <w:r>
-        <w:rPr>
-          <w:rFonts w:eastAsia="楷体"/>
-        </w:rPr>
-        <w:t xml:space="preserve">106 </w:t>
-      </w:r>
-      <w:proofErr w:type="spellStart"/>
-      <w:r>
-        <w:rPr>
-          <w:rFonts w:eastAsia="楷体"/>
-        </w:rPr>
-        <w:t>μm</w:t>
-      </w:r>
-      <w:proofErr w:type="spellEnd"/>
-      <w:r>
-        <w:rPr>
-          <w:rFonts w:eastAsia="楷体"/>
-        </w:rPr>
-        <w:t>) is only about 30</w:t>
-      </w:r>
-      <w:r>
-        <w:rPr>
-          <w:rFonts w:eastAsia="楷体" w:hint="eastAsia"/>
-        </w:rPr>
-        <w:t xml:space="preserve"> </w:t>
-      </w:r>
-      <w:r>
-        <w:rPr>
-          <w:rFonts w:eastAsia="楷体"/>
-        </w:rPr>
-        <w:t>%</w:t>
-      </w:r>
-      <w:r>
-        <w:rPr>
-          <w:rFonts w:eastAsia="楷体" w:hint="eastAsia"/>
-        </w:rPr>
-        <w:t>-</w:t>
-      </w:r>
-      <w:r>
-        <w:rPr>
-          <w:rFonts w:eastAsia="楷体"/>
-        </w:rPr>
-        <w:t>50</w:t>
-      </w:r>
-      <w:r>
-        <w:rPr>
-          <w:rFonts w:eastAsia="楷体" w:hint="eastAsia"/>
-        </w:rPr>
-        <w:t xml:space="preserve"> </w:t>
-      </w:r>
-      <w:r>
-        <w:rPr>
-          <w:rFonts w:eastAsia="楷体"/>
-        </w:rPr>
-        <w:t>% of fine powder (10 μm</w:t>
-      </w:r>
-      <w:r>
-        <w:rPr>
-          <w:rFonts w:eastAsia="楷体" w:hint="eastAsia"/>
-        </w:rPr>
-        <w:t>-</w:t>
-      </w:r>
-      <w:r>
-        <w:rPr>
-          <w:rFonts w:eastAsia="楷体"/>
-        </w:rPr>
-        <w:t xml:space="preserve">50 </w:t>
-      </w:r>
-      <w:proofErr w:type="spellStart"/>
-      <w:r>
-        <w:rPr>
-          <w:rFonts w:eastAsia="楷体"/>
-        </w:rPr>
-        <w:t>μm</w:t>
-      </w:r>
-      <w:proofErr w:type="spellEnd"/>
-      <w:r>
-        <w:rPr>
-          <w:rFonts w:eastAsia="楷体"/>
-        </w:rPr>
-        <w:t>)</w:t>
-      </w:r>
-      <w:r>
-        <w:rPr>
-          <w:rFonts w:eastAsia="楷体" w:hint="eastAsia"/>
-        </w:rPr>
-        <w:t xml:space="preserve"> </w:t>
-      </w:r>
-      <w:r>
-        <w:rPr>
-          <w:rFonts w:eastAsia="楷体"/>
-        </w:rPr>
-        <w:fldChar w:fldCharType="begin"/>
-      </w:r>
-      <w:r>
-        <w:rPr>
-          <w:rFonts w:eastAsia="楷体"/>
-        </w:rPr>
-        <w:instrText xml:space="preserve"> ADDIN ZOTERO_ITEM CSL_CITATION {"citationID":"jKkqhj4p","properties":{"formattedCitation":"(Shi et al., 2016)","plainCitation":"(Shi et al., 2016)","noteIndex":0},"citationItems":[{"id":"0LtU4N16/tC2YEwQs","uris":["http://zotero.org/users/10516151/items/A5G8LG7V"],"itemData":{"id":740,"type":"article-journal","abstract":"To increase building rate and save cost, the selective laser melting (SLM) of Ti6Al4V with a high layer thickness (200 μm) and low cost coarse powders (53 μm–106 μm) at a laser power of 400 W is investigated in this preliminary study. A relatively large laser beam with a diameter of 200 μm is utilized to produce a stable melt pool at high layer thickness, and the appropriate scanning track, which has a smooth surface with a shallow contact angle, can be obtained at the scanning speeds from 40 mm/s to 80 mm/s. By adjusting the hatch spacings, the density of multi-layer samples can be up to 99.99%, which is much higher than that achieved in previous studies about high layer thickness selective laser melting. Meanwhile, the building rate can be up to 7.2 mm3/s, which is about 2 times–9 times that of the commercial equipment. Besides, two kinds of defects are observed: the large un-melted defects and the small spherical micropores. The formation of the un-melted defects is mainly attributed to the inappropriate overlap rates and the unstable scanning tracks, which can be eliminated by adjusting the processing parameters. Nevertheless, the micropores cannot be completely eliminated. It is worth noting that the high layer thickness plays a key role on surface roughness rather than tensile properties during the SLM process. Although a sample with a relatively coarse surface is generated, the average values of yield strength, ultimate tensile strength, and elongation are 1050 MPa, 1140 MPa, and 7.03%, respectively, which are not obviously different than those with the thin layer thickness used in previous research; this is due to the similar metallurgical bonding and microstructure.","container-title":"Materials","DOI":"10.3390/ma9120975","ISSN":"1996-1944","issue":"12","language":"en","license":"http://creativecommons.org/licenses/by/3.0/","note":"number: 12\npublisher: Multidisciplinary Digital Publishing Institute","page":"975","source":"www.mdpi.com","title":"Performance of High Layer Thickness in Selective Laser Melting of Ti6Al4V","volume":"9","author":[{"family":"Shi","given":"Xuezhi"},{"family":"Ma","given":"Shuyuan"},{"family":"Liu","given":"Changmeng"},{"family":"Chen","given":"Cheng"},{"family":"Wu","given":"Qianru"},{"family":"Chen","given":"Xianping"},{"family":"Lu","given":"Jiping"}],"issued":{"date-parts":[["2016",12]]}}}],"schema":"https://github.com/citation-style-language/schema/raw/master/csl-citation.json"} </w:instrText>
-      </w:r>
-      <w:r>
-        <w:rPr>
-          <w:rFonts w:eastAsia="楷体"/>
-        </w:rPr>
-        <w:fldChar w:fldCharType="separate"/>
-      </w:r>
-      <w:r>
-        <w:rPr>
-          <w:rFonts w:eastAsia="楷体" w:cs="Times New Roman"/>
-        </w:rPr>
-        <w:t>(Shi et al., 2016)</w:t>
-      </w:r>
-      <w:r>
-        <w:rPr>
-          <w:rFonts w:eastAsia="楷体"/>
-        </w:rPr>
-        <w:fldChar w:fldCharType="end"/>
-      </w:r>
-      <w:r>
-        <w:rPr>
-          <w:rFonts w:eastAsia="楷体"/>
-        </w:rPr>
-        <w:t xml:space="preserve">. </w:t>
-      </w:r>
-      <w:r>
-        <w:rPr>
-          <w:rFonts w:eastAsia="楷体"/>
-        </w:rPr>
-        <w:fldChar w:fldCharType="begin"/>
-      </w:r>
-      <w:r>
-        <w:rPr>
-          <w:rFonts w:eastAsia="楷体"/>
-        </w:rPr>
-        <w:instrText xml:space="preserve"> ADDIN ZOTERO_ITEM CSL_CITATION {"citationID":"S96FQhN4","properties":{"formattedCitation":"(Ma et al., 2015)","plainCitation":"(Ma et al., 2015)","noteIndex":0},"citationItems":[{"id":"0LtU4N16/mSWHPVMu","uris":["http://zotero.org/users/10516151/items/2XXLXDF5"],"itemData":{"id":65,"type":"article-journal","container-title":"Journal of Materials Processing Technology","DOI":"10.1016/j.jmatprotec.2014.07.034","ISSN":"09240136","journalAbbreviation":"Journal of Materials Processing Technology","language":"en","page":"142-150","source":"DOI.org (Crossref)","title":"Layer thickness dependence of performance in high-power selective laser melting of 1Cr18Ni9Ti stainless steel","volume":"215","author":[{"family":"Ma","given":"Mingming"},{"family":"Wang","given":"Zemin"},{"family":"Gao","given":"Ming"},{"family":"Zeng","given":"Xiaoyan"}],"issued":{"date-parts":[["2015",1]]}}}],"schema":"https://github.com/citation-style-language/schema/raw/master/csl-citation.json"} </w:instrText>
-      </w:r>
-      <w:r>
-        <w:rPr>
-          <w:rFonts w:eastAsia="楷体"/>
-        </w:rPr>
-        <w:fldChar w:fldCharType="separate"/>
-      </w:r>
-      <w:r>
-        <w:rPr>
-          <w:rFonts w:cs="Times New Roman"/>
-        </w:rPr>
-        <w:t>(Ma et al., 2015)</w:t>
-      </w:r>
-      <w:r>
-        <w:rPr>
-          <w:rFonts w:eastAsia="楷体"/>
-        </w:rPr>
-        <w:fldChar w:fldCharType="end"/>
-      </w:r>
-      <w:r>
-        <w:rPr>
-          <w:rFonts w:eastAsia="楷体" w:hint="eastAsia"/>
-        </w:rPr>
-        <w:t xml:space="preserve"> </w:t>
-      </w:r>
-      <w:r>
-        <w:rPr>
-          <w:rFonts w:eastAsia="楷体"/>
-        </w:rPr>
-        <w:t xml:space="preserve">investigated high-power </w:t>
-      </w:r>
-      <w:r>
-        <w:rPr>
-          <w:rFonts w:eastAsia="楷体" w:hint="eastAsia"/>
-        </w:rPr>
-        <w:t>LPBF</w:t>
-      </w:r>
-      <w:r>
-        <w:rPr>
-          <w:rFonts w:eastAsia="楷体"/>
-        </w:rPr>
-        <w:t xml:space="preserve"> of 1Cr18Ni9Ti stainless steel with layer thicknesses ranging from 60 to 150 </w:t>
-      </w:r>
-      <w:proofErr w:type="spellStart"/>
-      <w:r>
-        <w:rPr>
-          <w:rFonts w:eastAsia="楷体"/>
-        </w:rPr>
-        <w:t>μm</w:t>
-      </w:r>
-      <w:proofErr w:type="spellEnd"/>
+        <w:t xml:space="preserve"> of 1Cr18Ni9Ti stainless steel with layer thicknesses ranging from 60 to 150 μm</w:t>
+      </w:r>
       <w:r>
         <w:rPr>
           <w:rFonts w:eastAsia="楷体" w:hint="eastAsia"/>
@@ -2595,21 +2521,7 @@
         <w:rPr>
           <w:rFonts w:eastAsia="楷体"/>
         </w:rPr>
-        <w:t xml:space="preserve">the phase constituents, densification behavior, microstructural evolution, and mechanical properties of the specimens produced using 400 W laser power and 200 </w:t>
-      </w:r>
-      <w:proofErr w:type="spellStart"/>
-      <w:r>
-        <w:rPr>
-          <w:rFonts w:eastAsia="楷体"/>
-        </w:rPr>
-        <w:t>μm</w:t>
-      </w:r>
-      <w:proofErr w:type="spellEnd"/>
-      <w:r>
-        <w:rPr>
-          <w:rFonts w:eastAsia="楷体"/>
-        </w:rPr>
-        <w:t xml:space="preserve"> aerosolized 316L stainless steel powder by the </w:t>
+        <w:t xml:space="preserve">the phase constituents, densification behavior, microstructural evolution, and mechanical properties of the specimens produced using 400 W laser power and 200 μm aerosolized 316L stainless steel powder by the </w:t>
       </w:r>
       <w:r>
         <w:rPr>
@@ -2722,85 +2634,49 @@
         <w:rPr>
           <w:rFonts w:eastAsia="楷体" w:hint="eastAsia"/>
         </w:rPr>
-        <w:t xml:space="preserve">To fill the research gap, based on LPBF with high layer thickness experiments, this study proposed a two-stage optimization model to realize the sustainability of LPBF without compromising the fabrication quality. Specifically, we conducted LPBF with 84 sets of process parameters obtained by </w:t>
-      </w:r>
-      <w:proofErr w:type="spellStart"/>
+        <w:t xml:space="preserve">To fill the research gap, based on LPBF with high layer thickness experiments, this study proposed a two-stage optimization model to realize the sustainability of LPBF without compromising the fabrication quality. Specifically, we conducted LPBF with 84 sets of process parameters obtained by Doehlert Design </w:t>
+      </w:r>
+      <w:r>
+        <w:rPr>
+          <w:rFonts w:eastAsia="楷体"/>
+        </w:rPr>
+        <w:fldChar w:fldCharType="begin"/>
+      </w:r>
+      <w:r>
+        <w:rPr>
+          <w:rFonts w:eastAsia="楷体"/>
+        </w:rPr>
+        <w:instrText xml:space="preserve"> ADDIN ZOTERO_ITEM CSL_CITATION {"citationID":"J1InMIvk","properties":{"formattedCitation":"(Doehlert, 1970)","plainCitation":"(Doehlert, 1970)","noteIndex":0},"citationItems":[{"id":"0LtU4N16/FAGHghLA","uris":["http://zotero.org/users/10516151/items/ZYKSJZ3J"],"itemData":{"id":813,"type":"article-journal","abstract":"Designs are generated which have an equally spaced distribution of points lying on concentric spherical shells. They have uniform space-filling properties and are tabulated up to ten factors. The designs are shown to be more uniform than familiar experimental designs on the basis of two measures of uniformity. Their use is illustrated by an example with four factors.","container-title":"APPLIED STATISTICS","DOI":"https://doi.org/10.2307/2346327","language":"en","source":"Zotero","title":"Uniform Shell Designs","author":[{"family":"Doehlert","given":"David H"}],"issued":{"date-parts":[["1970"]]}}}],"schema":"https://github.com/citation-style-language/schema/raw/master/csl-citation.json"} </w:instrText>
+      </w:r>
+      <w:r>
+        <w:rPr>
+          <w:rFonts w:eastAsia="楷体"/>
+        </w:rPr>
+        <w:fldChar w:fldCharType="separate"/>
+      </w:r>
+      <w:r>
+        <w:rPr>
+          <w:rFonts w:eastAsia="楷体" w:cs="Times New Roman"/>
+        </w:rPr>
+        <w:t>(Doehlert, 1970)</w:t>
+      </w:r>
+      <w:r>
+        <w:rPr>
+          <w:rFonts w:eastAsia="楷体"/>
+        </w:rPr>
+        <w:fldChar w:fldCharType="end"/>
+      </w:r>
       <w:r>
         <w:rPr>
           <w:rFonts w:eastAsia="楷体" w:hint="eastAsia"/>
         </w:rPr>
-        <w:t>Doehlert</w:t>
-      </w:r>
-      <w:proofErr w:type="spellEnd"/>
+        <w:t>. Four key process parameters of P, V, H, and LT are considered in the energy efficiency, carbon emissions, and cost-effectiveness model creation, with constraint of relative density. We developed a two-stage multi-objective model combined with Augmecon-R algorithm to solve the multi-objective optimization problem of maximizing energy efficiency, minimizing carbon emissions, and maximizing cost-effectiveness for different process conditions for LPBF-ed SS-CX, and the optimal key process parameters are obtai</w:t>
+      </w:r>
       <w:r>
         <w:rPr>
           <w:rFonts w:eastAsia="楷体" w:hint="eastAsia"/>
         </w:rPr>
-        <w:t xml:space="preserve"> Design </w:t>
-      </w:r>
-      <w:r>
-        <w:rPr>
-          <w:rFonts w:eastAsia="楷体"/>
-        </w:rPr>
-        <w:fldChar w:fldCharType="begin"/>
-      </w:r>
-      <w:r>
-        <w:rPr>
-          <w:rFonts w:eastAsia="楷体"/>
-        </w:rPr>
-        <w:instrText xml:space="preserve"> ADDIN ZOTERO_ITEM CSL_CITATION {"citationID":"J1InMIvk","properties":{"formattedCitation":"(Doehlert, 1970)","plainCitation":"(Doehlert, 1970)","noteIndex":0},"citationItems":[{"id":"0LtU4N16/FAGHghLA","uris":["http://zotero.org/users/10516151/items/ZYKSJZ3J"],"itemData":{"id":813,"type":"article-journal","abstract":"Designs are generated which have an equally spaced distribution of points lying on concentric spherical shells. They have uniform space-filling properties and are tabulated up to ten factors. The designs are shown to be more uniform than familiar experimental designs on the basis of two measures of uniformity. Their use is illustrated by an example with four factors.","container-title":"APPLIED STATISTICS","DOI":"https://doi.org/10.2307/2346327","language":"en","source":"Zotero","title":"Uniform Shell Designs","author":[{"family":"Doehlert","given":"David H"}],"issued":{"date-parts":[["1970"]]}}}],"schema":"https://github.com/citation-style-language/schema/raw/master/csl-citation.json"} </w:instrText>
-      </w:r>
-      <w:r>
-        <w:rPr>
-          <w:rFonts w:eastAsia="楷体"/>
-        </w:rPr>
-        <w:fldChar w:fldCharType="separate"/>
-      </w:r>
-      <w:r>
-        <w:rPr>
-          <w:rFonts w:eastAsia="楷体" w:cs="Times New Roman"/>
-        </w:rPr>
-        <w:t>(</w:t>
-      </w:r>
-      <w:proofErr w:type="spellStart"/>
-      <w:r>
-        <w:rPr>
-          <w:rFonts w:eastAsia="楷体" w:cs="Times New Roman"/>
-        </w:rPr>
-        <w:t>Doehlert</w:t>
-      </w:r>
-      <w:proofErr w:type="spellEnd"/>
-      <w:r>
-        <w:rPr>
-          <w:rFonts w:eastAsia="楷体" w:cs="Times New Roman"/>
-        </w:rPr>
-        <w:t>, 1970)</w:t>
-      </w:r>
-      <w:r>
-        <w:rPr>
-          <w:rFonts w:eastAsia="楷体"/>
-        </w:rPr>
-        <w:fldChar w:fldCharType="end"/>
-      </w:r>
-      <w:r>
-        <w:rPr>
-          <w:rFonts w:eastAsia="楷体" w:hint="eastAsia"/>
-        </w:rPr>
-        <w:t xml:space="preserve">. Four key process parameters of P, V, H, and LT are considered in the energy efficiency, carbon emissions, and cost-effectiveness model creation, with constraint of relative density. We developed a two-stage multi-objective model combined with </w:t>
-      </w:r>
-      <w:proofErr w:type="spellStart"/>
-      <w:r>
-        <w:rPr>
-          <w:rFonts w:eastAsia="楷体" w:hint="eastAsia"/>
-        </w:rPr>
-        <w:t>Augmecon</w:t>
-      </w:r>
-      <w:proofErr w:type="spellEnd"/>
-      <w:r>
-        <w:rPr>
-          <w:rFonts w:eastAsia="楷体" w:hint="eastAsia"/>
-        </w:rPr>
-        <w:t>-R algorithm to solve the multi-objective optimization problem of maximizing energy efficiency, minimizing carbon emissions, and maximizing cost-effectiveness for different process conditions for LPBF-ed SS-CX, and the optimal key process parameters are obtained. To the best of our knowledge, this is the first attempt to evaluate the sustainability of AM with high layer thickness and expects to provide new insights to promote environmentally friendly and cost-effective.</w:t>
+        <w:t>ned. To the best of our knowledge, this is the first attempt to evaluate the sustainability of AM with high layer thickness and expects to provide new insights to promote environmentally friendly and cost-effective.</w:t>
       </w:r>
     </w:p>
     <w:p>
@@ -3038,87 +2914,49 @@
         <w:rPr>
           <w:rFonts w:cs="Times New Roman"/>
         </w:rPr>
-        <w:t xml:space="preserve">(Suzhou </w:t>
-      </w:r>
-      <w:proofErr w:type="spellStart"/>
+        <w:t>(Suzhou Rongzhi 3D Printing Tehnology Co.,Ltd.) with an IPG fiber laser</w:t>
+      </w:r>
+      <w:r>
+        <w:rPr>
+          <w:rFonts w:ascii="宋体" w:eastAsia="宋体" w:hAnsi="宋体" w:cs="宋体" w:hint="eastAsia"/>
+        </w:rPr>
+        <w:t>（</w:t>
+      </w:r>
       <w:r>
         <w:rPr>
           <w:rFonts w:cs="Times New Roman"/>
         </w:rPr>
-        <w:t>Rongzhi</w:t>
-      </w:r>
-      <w:proofErr w:type="spellEnd"/>
+        <w:t>1070 nm</w:t>
+      </w:r>
+      <w:r>
+        <w:rPr>
+          <w:rFonts w:ascii="宋体" w:eastAsia="宋体" w:hAnsi="宋体" w:cs="宋体" w:hint="eastAsia"/>
+        </w:rPr>
+        <w:t>）</w:t>
+      </w:r>
       <w:r>
         <w:rPr>
           <w:rFonts w:cs="Times New Roman"/>
         </w:rPr>
-        <w:t xml:space="preserve"> 3D Printing </w:t>
-      </w:r>
-      <w:proofErr w:type="spellStart"/>
-      <w:r>
-        <w:rPr>
-          <w:rFonts w:cs="Times New Roman"/>
-        </w:rPr>
-        <w:t>Tehnology</w:t>
-      </w:r>
-      <w:proofErr w:type="spellEnd"/>
-      <w:r>
-        <w:rPr>
-          <w:rFonts w:cs="Times New Roman"/>
+        <w:t>with a maxi</w:t>
+      </w:r>
+      <w:r>
+        <w:rPr>
+          <w:rFonts w:cs="Times New Roman" w:hint="eastAsia"/>
+        </w:rPr>
+        <w:t>mum power of 500</w:t>
+      </w:r>
+      <w:r>
+        <w:rPr>
+          <w:rFonts w:eastAsiaTheme="minorEastAsia" w:cs="Times New Roman" w:hint="eastAsia"/>
         </w:rPr>
         <w:t xml:space="preserve"> </w:t>
       </w:r>
-      <w:proofErr w:type="spellStart"/>
-      <w:proofErr w:type="gramStart"/>
-      <w:r>
-        <w:rPr>
-          <w:rFonts w:cs="Times New Roman"/>
-        </w:rPr>
-        <w:t>Co.,Ltd</w:t>
-      </w:r>
-      <w:proofErr w:type="spellEnd"/>
-      <w:r>
-        <w:rPr>
-          <w:rFonts w:cs="Times New Roman"/>
-        </w:rPr>
-        <w:t>.</w:t>
-      </w:r>
-      <w:proofErr w:type="gramEnd"/>
-      <w:r>
-        <w:rPr>
-          <w:rFonts w:cs="Times New Roman"/>
-        </w:rPr>
-        <w:t>) with an IPG fiber laser</w:t>
-      </w:r>
-      <w:r>
-        <w:rPr>
-          <w:rFonts w:ascii="宋体" w:eastAsia="宋体" w:hAnsi="宋体" w:cs="宋体" w:hint="eastAsia"/>
-        </w:rPr>
-        <w:t>（</w:t>
-      </w:r>
-      <w:r>
-        <w:rPr>
-          <w:rFonts w:cs="Times New Roman"/>
-        </w:rPr>
-        <w:t>1070 nm</w:t>
-      </w:r>
-      <w:r>
-        <w:rPr>
-          <w:rFonts w:ascii="宋体" w:eastAsia="宋体" w:hAnsi="宋体" w:cs="宋体" w:hint="eastAsia"/>
-        </w:rPr>
-        <w:t>）</w:t>
-      </w:r>
-      <w:r>
-        <w:rPr>
-          <w:rFonts w:cs="Times New Roman"/>
-        </w:rPr>
-        <w:t>with a maxi</w:t>
-      </w:r>
       <w:r>
         <w:rPr>
           <w:rFonts w:cs="Times New Roman" w:hint="eastAsia"/>
         </w:rPr>
-        <w:t>mum power of 500</w:t>
+        <w:t>W and a spot size of 100</w:t>
       </w:r>
       <w:r>
         <w:rPr>
@@ -3130,59 +2968,31 @@
         <w:rPr>
           <w:rFonts w:cs="Times New Roman" w:hint="eastAsia"/>
         </w:rPr>
-        <w:t>W and a spot size of 100</w:t>
+        <w:t>μm</w:t>
       </w:r>
       <w:r>
         <w:rPr>
           <w:rFonts w:eastAsiaTheme="minorEastAsia" w:cs="Times New Roman" w:hint="eastAsia"/>
         </w:rPr>
-        <w:t xml:space="preserve"> </w:t>
-      </w:r>
-      <w:proofErr w:type="spellStart"/>
+        <w:t xml:space="preserve"> is used for LPBF-ed SS-CX</w:t>
+      </w:r>
       <w:r>
         <w:rPr>
           <w:rFonts w:cs="Times New Roman" w:hint="eastAsia"/>
         </w:rPr>
-        <w:t>μm</w:t>
-      </w:r>
-      <w:proofErr w:type="spellEnd"/>
+        <w:t xml:space="preserve">. </w:t>
+      </w:r>
       <w:r>
         <w:rPr>
           <w:rFonts w:eastAsiaTheme="minorEastAsia" w:cs="Times New Roman" w:hint="eastAsia"/>
         </w:rPr>
-        <w:t xml:space="preserve"> is used for LPBF-ed SS-CX</w:t>
+        <w:t>T</w:t>
       </w:r>
       <w:r>
         <w:rPr>
           <w:rFonts w:cs="Times New Roman" w:hint="eastAsia"/>
         </w:rPr>
-        <w:t xml:space="preserve">. </w:t>
-      </w:r>
-      <w:r>
-        <w:rPr>
-          <w:rFonts w:eastAsiaTheme="minorEastAsia" w:cs="Times New Roman" w:hint="eastAsia"/>
-        </w:rPr>
-        <w:t>T</w:t>
-      </w:r>
-      <w:r>
-        <w:rPr>
-          <w:rFonts w:cs="Times New Roman" w:hint="eastAsia"/>
-        </w:rPr>
-        <w:t xml:space="preserve">he 304 stainless steel </w:t>
-      </w:r>
-      <w:proofErr w:type="gramStart"/>
-      <w:r>
-        <w:rPr>
-          <w:rFonts w:cs="Times New Roman" w:hint="eastAsia"/>
-        </w:rPr>
-        <w:t>substrate</w:t>
-      </w:r>
-      <w:proofErr w:type="gramEnd"/>
-      <w:r>
-        <w:rPr>
-          <w:rFonts w:cs="Times New Roman" w:hint="eastAsia"/>
-        </w:rPr>
-        <w:t xml:space="preserve"> with size of 255 mm</w:t>
+        <w:t>he 304 stainless steel substrate with size of 255 mm</w:t>
       </w:r>
       <w:r>
         <w:rPr>
@@ -4230,7 +4040,6 @@
                 <w:szCs w:val="24"/>
               </w:rPr>
             </w:pPr>
-            <w:proofErr w:type="spellStart"/>
             <w:r>
               <w:rPr>
                 <w:rFonts w:eastAsia="楷体" w:cs="Times New Roman"/>
@@ -4241,7 +4050,6 @@
               </w:rPr>
               <w:t>μm</w:t>
             </w:r>
-            <w:proofErr w:type="spellEnd"/>
           </w:p>
         </w:tc>
       </w:tr>
@@ -4327,7 +4135,6 @@
                 <w:szCs w:val="24"/>
               </w:rPr>
             </w:pPr>
-            <w:proofErr w:type="spellStart"/>
             <w:r>
               <w:rPr>
                 <w:rFonts w:eastAsia="楷体" w:cs="Times New Roman"/>
@@ -4338,7 +4145,6 @@
               </w:rPr>
               <w:t>μm</w:t>
             </w:r>
-            <w:proofErr w:type="spellEnd"/>
           </w:p>
         </w:tc>
       </w:tr>
@@ -4424,7 +4230,6 @@
                 <w:szCs w:val="24"/>
               </w:rPr>
             </w:pPr>
-            <w:proofErr w:type="spellStart"/>
             <w:r>
               <w:rPr>
                 <w:rFonts w:eastAsia="楷体" w:cs="Times New Roman"/>
@@ -4435,7 +4240,6 @@
               </w:rPr>
               <w:t>μm</w:t>
             </w:r>
-            <w:proofErr w:type="spellEnd"/>
           </w:p>
         </w:tc>
       </w:tr>
@@ -4561,7 +4365,6 @@
                 <w:szCs w:val="24"/>
               </w:rPr>
             </w:pPr>
-            <w:proofErr w:type="spellStart"/>
             <w:r>
               <w:rPr>
                 <w:rFonts w:eastAsia="楷体" w:cs="Times New Roman"/>
@@ -4572,7 +4375,6 @@
               </w:rPr>
               <w:t>μm</w:t>
             </w:r>
-            <w:proofErr w:type="spellEnd"/>
           </w:p>
         </w:tc>
       </w:tr>
@@ -4933,48 +4735,32 @@
         <w:rPr>
           <w:rFonts w:cs="Times New Roman"/>
         </w:rPr>
-        <w:t xml:space="preserve">CX powder is used as raw material, which is provided by </w:t>
-      </w:r>
-      <w:proofErr w:type="spellStart"/>
+        <w:t>CX powder is used as raw material, which is provided by Vlory with particle sizes in range of 15</w:t>
+      </w:r>
+      <w:r>
+        <w:rPr>
+          <w:rFonts w:eastAsiaTheme="minorEastAsia" w:cs="Times New Roman" w:hint="eastAsia"/>
+        </w:rPr>
+        <w:t xml:space="preserve"> - </w:t>
+      </w:r>
       <w:r>
         <w:rPr>
           <w:rFonts w:cs="Times New Roman"/>
         </w:rPr>
-        <w:t>Vlory</w:t>
-      </w:r>
-      <w:proofErr w:type="spellEnd"/>
+        <w:t>80</w:t>
+      </w:r>
+      <w:r>
+        <w:rPr>
+          <w:rFonts w:eastAsiaTheme="minorEastAsia" w:cs="Times New Roman" w:hint="eastAsia"/>
+        </w:rPr>
+        <w:t xml:space="preserve"> </w:t>
+      </w:r>
       <w:r>
         <w:rPr>
           <w:rFonts w:cs="Times New Roman"/>
         </w:rPr>
-        <w:t xml:space="preserve"> with particle sizes in range of 15</w:t>
-      </w:r>
-      <w:r>
-        <w:rPr>
-          <w:rFonts w:eastAsiaTheme="minorEastAsia" w:cs="Times New Roman" w:hint="eastAsia"/>
-        </w:rPr>
-        <w:t xml:space="preserve"> - </w:t>
-      </w:r>
-      <w:r>
-        <w:rPr>
-          <w:rFonts w:cs="Times New Roman"/>
-        </w:rPr>
-        <w:t>80</w:t>
-      </w:r>
-      <w:r>
-        <w:rPr>
-          <w:rFonts w:eastAsiaTheme="minorEastAsia" w:cs="Times New Roman" w:hint="eastAsia"/>
-        </w:rPr>
-        <w:t xml:space="preserve"> </w:t>
-      </w:r>
-      <w:proofErr w:type="spellStart"/>
-      <w:r>
-        <w:rPr>
-          <w:rFonts w:cs="Times New Roman"/>
-        </w:rPr>
         <w:t>μm</w:t>
       </w:r>
-      <w:proofErr w:type="spellEnd"/>
       <w:r>
         <w:rPr>
           <w:rFonts w:cs="Times New Roman"/>
@@ -5086,23 +4872,7 @@
           <w:rFonts w:cs="Times New Roman"/>
           <w:szCs w:val="24"/>
         </w:rPr>
-        <w:t>(a), it is seen that the powder particles are mainly spherical with smooth surface, and only a small amount of irregular satellite particles is adhered. In addition, the particle size distribution of the powder is characterized using a laser diffraction particle size analyzer (</w:t>
-      </w:r>
-      <w:proofErr w:type="spellStart"/>
-      <w:r>
-        <w:rPr>
-          <w:rFonts w:cs="Times New Roman"/>
-          <w:szCs w:val="24"/>
-        </w:rPr>
-        <w:t>Mastersizer</w:t>
-      </w:r>
-      <w:proofErr w:type="spellEnd"/>
-      <w:r>
-        <w:rPr>
-          <w:rFonts w:cs="Times New Roman"/>
-          <w:szCs w:val="24"/>
-        </w:rPr>
-        <w:t xml:space="preserve"> 3000</w:t>
+        <w:t>(a), it is seen that the powder particles are mainly spherical with smooth surface, and only a small amount of irregular satellite particles is adhered. In addition, the particle size distribution of the powder is characterized using a laser diffraction particle size analyzer (Mastersizer 3000</w:t>
       </w:r>
       <w:r>
         <w:rPr>
@@ -5211,26 +4981,11 @@
         </w:rPr>
         <w:t xml:space="preserve"> </w:t>
       </w:r>
-      <w:proofErr w:type="spellStart"/>
       <w:r>
         <w:rPr>
           <w:rFonts w:cs="Times New Roman"/>
         </w:rPr>
-        <w:t>μm</w:t>
-      </w:r>
-      <w:proofErr w:type="spellEnd"/>
-      <w:r>
-        <w:rPr>
-          <w:rFonts w:cs="Times New Roman"/>
-        </w:rPr>
-        <w:t xml:space="preserve"> and an average diameter of </w:t>
-      </w:r>
-      <w:proofErr w:type="spellStart"/>
-      <w:r>
-        <w:rPr>
-          <w:rFonts w:cs="Times New Roman"/>
-        </w:rPr>
-        <w:t>D</w:t>
+        <w:t>μm and an average diameter of D</w:t>
       </w:r>
       <w:r>
         <w:rPr>
@@ -5239,7 +4994,6 @@
         </w:rPr>
         <w:t>mean</w:t>
       </w:r>
-      <w:proofErr w:type="spellEnd"/>
       <w:r>
         <w:rPr>
           <w:rFonts w:eastAsiaTheme="minorEastAsia" w:cs="Times New Roman" w:hint="eastAsia"/>
@@ -5270,19 +5024,11 @@
         </w:rPr>
         <w:t xml:space="preserve"> </w:t>
       </w:r>
-      <w:proofErr w:type="spellStart"/>
       <w:r>
         <w:rPr>
           <w:rFonts w:cs="Times New Roman"/>
         </w:rPr>
-        <w:t>μm</w:t>
-      </w:r>
-      <w:proofErr w:type="spellEnd"/>
-      <w:r>
-        <w:rPr>
-          <w:rFonts w:cs="Times New Roman"/>
-        </w:rPr>
-        <w:t xml:space="preserve"> (D</w:t>
+        <w:t>μm (D</w:t>
       </w:r>
       <w:r>
         <w:rPr>
@@ -5321,19 +5067,11 @@
         </w:rPr>
         <w:t xml:space="preserve"> </w:t>
       </w:r>
-      <w:proofErr w:type="spellStart"/>
       <w:r>
         <w:rPr>
           <w:rFonts w:cs="Times New Roman"/>
         </w:rPr>
-        <w:t>μm</w:t>
-      </w:r>
-      <w:proofErr w:type="spellEnd"/>
-      <w:r>
-        <w:rPr>
-          <w:rFonts w:cs="Times New Roman"/>
-        </w:rPr>
-        <w:t>, D</w:t>
+        <w:t>μm, D</w:t>
       </w:r>
       <w:r>
         <w:rPr>
@@ -5372,19 +5110,11 @@
         </w:rPr>
         <w:t xml:space="preserve"> </w:t>
       </w:r>
-      <w:proofErr w:type="spellStart"/>
       <w:r>
         <w:rPr>
           <w:rFonts w:cs="Times New Roman"/>
         </w:rPr>
-        <w:t>μm</w:t>
-      </w:r>
-      <w:proofErr w:type="spellEnd"/>
-      <w:r>
-        <w:rPr>
-          <w:rFonts w:cs="Times New Roman"/>
-        </w:rPr>
-        <w:t>, and D</w:t>
+        <w:t>μm, and D</w:t>
       </w:r>
       <w:r>
         <w:rPr>
@@ -5423,19 +5153,11 @@
         </w:rPr>
         <w:t xml:space="preserve"> </w:t>
       </w:r>
-      <w:proofErr w:type="spellStart"/>
       <w:r>
         <w:rPr>
           <w:rFonts w:cs="Times New Roman"/>
         </w:rPr>
-        <w:t>μm</w:t>
-      </w:r>
-      <w:proofErr w:type="spellEnd"/>
-      <w:r>
-        <w:rPr>
-          <w:rFonts w:cs="Times New Roman"/>
-        </w:rPr>
-        <w:t>).</w:t>
+        <w:t>μm).</w:t>
       </w:r>
     </w:p>
     <w:tbl>
@@ -6137,129 +5859,85 @@
         <w:rPr>
           <w:rFonts w:cs="Times New Roman"/>
         </w:rPr>
-        <w:t xml:space="preserve">(LT) of 80 </w:t>
-      </w:r>
-      <w:proofErr w:type="spellStart"/>
+        <w:t>(LT) of 80 μm, 100 μm and 120 μm. Optimization of process parameters for high layer thicknesses of SS-CX is performed by using large powder particle sizes of 15</w:t>
+      </w:r>
+      <w:r>
+        <w:rPr>
+          <w:rFonts w:eastAsiaTheme="minorEastAsia" w:cs="Times New Roman" w:hint="eastAsia"/>
+        </w:rPr>
+        <w:t xml:space="preserve"> - </w:t>
+      </w:r>
       <w:r>
         <w:rPr>
           <w:rFonts w:cs="Times New Roman"/>
         </w:rPr>
-        <w:t>μm</w:t>
-      </w:r>
-      <w:proofErr w:type="spellEnd"/>
+        <w:t>80</w:t>
+      </w:r>
+      <w:r>
+        <w:rPr>
+          <w:rFonts w:eastAsiaTheme="minorEastAsia" w:cs="Times New Roman" w:hint="eastAsia"/>
+        </w:rPr>
+        <w:t xml:space="preserve"> </w:t>
+      </w:r>
       <w:r>
         <w:rPr>
           <w:rFonts w:cs="Times New Roman"/>
         </w:rPr>
-        <w:t xml:space="preserve">, 100 </w:t>
-      </w:r>
-      <w:proofErr w:type="spellStart"/>
+        <w:t>μm.</w:t>
+      </w:r>
+      <w:r>
+        <w:rPr>
+          <w:rFonts w:eastAsiaTheme="minorEastAsia" w:cs="Times New Roman" w:hint="eastAsia"/>
+        </w:rPr>
+        <w:t xml:space="preserve"> </w:t>
+      </w:r>
       <w:r>
         <w:rPr>
           <w:rFonts w:cs="Times New Roman"/>
         </w:rPr>
-        <w:t>μm</w:t>
-      </w:r>
-      <w:proofErr w:type="spellEnd"/>
+        <w:t>The effects of laser power</w:t>
+      </w:r>
+      <w:r>
+        <w:rPr>
+          <w:rFonts w:eastAsiaTheme="minorEastAsia" w:cs="Times New Roman" w:hint="eastAsia"/>
+        </w:rPr>
+        <w:t xml:space="preserve"> </w:t>
+      </w:r>
       <w:r>
         <w:rPr>
           <w:rFonts w:cs="Times New Roman"/>
         </w:rPr>
-        <w:t xml:space="preserve"> and 120 </w:t>
-      </w:r>
-      <w:proofErr w:type="spellStart"/>
+        <w:t>(P), laser scanning speed</w:t>
+      </w:r>
+      <w:r>
+        <w:rPr>
+          <w:rFonts w:eastAsiaTheme="minorEastAsia" w:cs="Times New Roman" w:hint="eastAsia"/>
+        </w:rPr>
+        <w:t xml:space="preserve"> </w:t>
+      </w:r>
       <w:r>
         <w:rPr>
           <w:rFonts w:cs="Times New Roman"/>
         </w:rPr>
-        <w:t>μm</w:t>
-      </w:r>
-      <w:proofErr w:type="spellEnd"/>
+        <w:t>(V) and hatching space</w:t>
+      </w:r>
+      <w:r>
+        <w:rPr>
+          <w:rFonts w:eastAsiaTheme="minorEastAsia" w:cs="Times New Roman" w:hint="eastAsia"/>
+        </w:rPr>
+        <w:t xml:space="preserve"> </w:t>
+      </w:r>
       <w:r>
         <w:rPr>
           <w:rFonts w:cs="Times New Roman"/>
         </w:rPr>
-        <w:t>. Optimization of process parameters for high layer thicknesses of SS-CX is performed by using large powder particle sizes of 15</w:t>
-      </w:r>
-      <w:r>
-        <w:rPr>
-          <w:rFonts w:eastAsiaTheme="minorEastAsia" w:cs="Times New Roman" w:hint="eastAsia"/>
-        </w:rPr>
-        <w:t xml:space="preserve"> - </w:t>
+        <w:t>(H) on th</w:t>
       </w:r>
       <w:r>
         <w:rPr>
           <w:rFonts w:cs="Times New Roman"/>
         </w:rPr>
-        <w:t>80</w:t>
-      </w:r>
-      <w:r>
-        <w:rPr>
-          <w:rFonts w:eastAsiaTheme="minorEastAsia" w:cs="Times New Roman" w:hint="eastAsia"/>
-        </w:rPr>
-        <w:t xml:space="preserve"> </w:t>
-      </w:r>
-      <w:proofErr w:type="spellStart"/>
-      <w:r>
-        <w:rPr>
-          <w:rFonts w:cs="Times New Roman"/>
-        </w:rPr>
-        <w:t>μm</w:t>
-      </w:r>
-      <w:proofErr w:type="spellEnd"/>
-      <w:r>
-        <w:rPr>
-          <w:rFonts w:cs="Times New Roman"/>
-        </w:rPr>
-        <w:t>.</w:t>
-      </w:r>
-      <w:r>
-        <w:rPr>
-          <w:rFonts w:eastAsiaTheme="minorEastAsia" w:cs="Times New Roman" w:hint="eastAsia"/>
-        </w:rPr>
-        <w:t xml:space="preserve"> </w:t>
-      </w:r>
-      <w:r>
-        <w:rPr>
-          <w:rFonts w:cs="Times New Roman"/>
-        </w:rPr>
-        <w:t>The effects of laser power</w:t>
-      </w:r>
-      <w:r>
-        <w:rPr>
-          <w:rFonts w:eastAsiaTheme="minorEastAsia" w:cs="Times New Roman" w:hint="eastAsia"/>
-        </w:rPr>
-        <w:t xml:space="preserve"> </w:t>
-      </w:r>
-      <w:r>
-        <w:rPr>
-          <w:rFonts w:cs="Times New Roman"/>
-        </w:rPr>
-        <w:t>(P), laser scanning speed</w:t>
-      </w:r>
-      <w:r>
-        <w:rPr>
-          <w:rFonts w:eastAsiaTheme="minorEastAsia" w:cs="Times New Roman" w:hint="eastAsia"/>
-        </w:rPr>
-        <w:t xml:space="preserve"> </w:t>
-      </w:r>
-      <w:r>
-        <w:rPr>
-          <w:rFonts w:cs="Times New Roman"/>
-        </w:rPr>
-        <w:t>(V) and hatching space</w:t>
-      </w:r>
-      <w:r>
-        <w:rPr>
-          <w:rFonts w:eastAsiaTheme="minorEastAsia" w:cs="Times New Roman" w:hint="eastAsia"/>
-        </w:rPr>
-        <w:t xml:space="preserve"> </w:t>
-      </w:r>
-      <w:r>
-        <w:rPr>
-          <w:rFonts w:cs="Times New Roman"/>
-        </w:rPr>
-        <w:t>(H) on the final microstructure of as-built parts are studied in this paper. These four main process parameters interact with each other and play a vital role in determining the densification of parts referred to as the laser energy density</w:t>
+        <w:t>e final microstructure of as-built parts are studied in this paper. These four main process parameters interact with each other and play a vital role in determining the densification of parts referred to as the laser energy density</w:t>
       </w:r>
       <w:r>
         <w:rPr>
@@ -6451,61 +6129,19 @@
         <w:rPr>
           <w:rFonts w:eastAsiaTheme="minorEastAsia"/>
         </w:rPr>
-        <w:t xml:space="preserve">To reduce the number of experiments and the time, this paper proposes to develop the process parameters of high layer thickness through the </w:t>
-      </w:r>
-      <w:proofErr w:type="spellStart"/>
+        <w:t>To reduce the number of experiments and the time, this paper proposes to develop the process parameters of high layer thickness through the Doehlert design method. The experimental approach uses Doehlert design method to develop a series of experiments to optimize theoretically the three processing parameters</w:t>
+      </w:r>
+      <w:r>
+        <w:rPr>
+          <w:rFonts w:eastAsiaTheme="minorEastAsia" w:hint="eastAsia"/>
+        </w:rPr>
+        <w:t xml:space="preserve"> </w:t>
+      </w:r>
       <w:r>
         <w:rPr>
           <w:rFonts w:eastAsiaTheme="minorEastAsia"/>
         </w:rPr>
-        <w:t>Doehlert</w:t>
-      </w:r>
-      <w:proofErr w:type="spellEnd"/>
-      <w:r>
-        <w:rPr>
-          <w:rFonts w:eastAsiaTheme="minorEastAsia"/>
-        </w:rPr>
-        <w:t xml:space="preserve"> design method. The experimental approach uses </w:t>
-      </w:r>
-      <w:proofErr w:type="spellStart"/>
-      <w:r>
-        <w:rPr>
-          <w:rFonts w:eastAsiaTheme="minorEastAsia"/>
-        </w:rPr>
-        <w:t>Doehlert</w:t>
-      </w:r>
-      <w:proofErr w:type="spellEnd"/>
-      <w:r>
-        <w:rPr>
-          <w:rFonts w:eastAsiaTheme="minorEastAsia"/>
-        </w:rPr>
-        <w:t xml:space="preserve"> design method to develop a series of experiments to optimize theoretically the three processing parameters</w:t>
-      </w:r>
-      <w:r>
-        <w:rPr>
-          <w:rFonts w:eastAsiaTheme="minorEastAsia" w:hint="eastAsia"/>
-        </w:rPr>
-        <w:t xml:space="preserve"> </w:t>
-      </w:r>
-      <w:r>
-        <w:rPr>
-          <w:rFonts w:eastAsiaTheme="minorEastAsia"/>
-        </w:rPr>
-        <w:t xml:space="preserve">(laser power, laser scanning speed and hatching space). Typically, the </w:t>
-      </w:r>
-      <w:proofErr w:type="spellStart"/>
-      <w:r>
-        <w:rPr>
-          <w:rFonts w:eastAsiaTheme="minorEastAsia"/>
-        </w:rPr>
-        <w:t>Doehlert</w:t>
-      </w:r>
-      <w:proofErr w:type="spellEnd"/>
-      <w:r>
-        <w:rPr>
-          <w:rFonts w:eastAsiaTheme="minorEastAsia"/>
-        </w:rPr>
-        <w:t xml:space="preserve"> design allows the description of a region around an optimal response and contains k</w:t>
+        <w:t>(laser power, laser scanning speed and hatching space). Typically, the Doehlert design allows the description of a region around an optimal response and contains k</w:t>
       </w:r>
       <w:r>
         <w:rPr>
@@ -6742,21 +6378,7 @@
               <w:rPr>
                 <w:rFonts w:eastAsiaTheme="minorEastAsia"/>
               </w:rPr>
-              <w:t xml:space="preserve">Experimental matrix created by the </w:t>
-            </w:r>
-            <w:proofErr w:type="spellStart"/>
-            <w:r>
-              <w:rPr>
-                <w:rFonts w:eastAsiaTheme="minorEastAsia"/>
-              </w:rPr>
-              <w:t>Doehlert</w:t>
-            </w:r>
-            <w:proofErr w:type="spellEnd"/>
-            <w:r>
-              <w:rPr>
-                <w:rFonts w:eastAsiaTheme="minorEastAsia"/>
-              </w:rPr>
-              <w:t xml:space="preserve"> design method for three-variables</w:t>
+              <w:t>Experimental matrix created by the Doehlert design method for three-variables</w:t>
             </w:r>
           </w:p>
         </w:tc>
@@ -6989,13 +6611,8 @@
               </w:rPr>
             </w:pPr>
             <w:r>
-              <w:t>H (</w:t>
-            </w:r>
-            <w:proofErr w:type="spellStart"/>
-            <w:r>
-              <w:t>μm</w:t>
-            </w:r>
-            <w:proofErr w:type="spellEnd"/>
+              <w:t>H (μm</w:t>
+            </w:r>
             <w:r>
               <w:rPr>
                 <w:rFonts w:ascii="宋体" w:eastAsia="宋体" w:hAnsi="宋体" w:cs="宋体" w:hint="eastAsia"/>
@@ -8126,58 +7743,22 @@
         <w:t>a</w:t>
       </w:r>
       <w:r>
+        <w:t xml:space="preserve"> Doehlert design</w:t>
+      </w:r>
+      <w:r>
+        <w:rPr>
+          <w:rFonts w:hint="eastAsia"/>
+        </w:rPr>
+        <w:t>:</w:t>
+      </w:r>
+      <w:r>
         <w:t xml:space="preserve"> </w:t>
       </w:r>
-      <w:proofErr w:type="spellStart"/>
-      <w:r>
-        <w:t>Doehlert</w:t>
-      </w:r>
-      <w:proofErr w:type="spellEnd"/>
-      <w:r>
-        <w:t xml:space="preserve"> design</w:t>
-      </w:r>
       <w:r>
         <w:rPr>
           <w:rFonts w:hint="eastAsia"/>
         </w:rPr>
-        <w:t>:</w:t>
-      </w:r>
-      <w:r>
-        <w:t xml:space="preserve"> </w:t>
-      </w:r>
-      <w:r>
-        <w:rPr>
-          <w:rFonts w:hint="eastAsia"/>
-        </w:rPr>
-        <w:t xml:space="preserve">(a) the </w:t>
-      </w:r>
-      <w:proofErr w:type="spellStart"/>
-      <w:r>
-        <w:rPr>
-          <w:rFonts w:hint="eastAsia"/>
-        </w:rPr>
-        <w:t>Doehlert</w:t>
-      </w:r>
-      <w:proofErr w:type="spellEnd"/>
-      <w:r>
-        <w:rPr>
-          <w:rFonts w:hint="eastAsia"/>
-        </w:rPr>
-        <w:t xml:space="preserve"> design for three variables by passing a central point generating a 14-hedron; (b) plane projections based on the triangular face generating different </w:t>
-      </w:r>
-      <w:proofErr w:type="spellStart"/>
-      <w:r>
-        <w:rPr>
-          <w:rFonts w:hint="eastAsia"/>
-        </w:rPr>
-        <w:t>Doehlert</w:t>
-      </w:r>
-      <w:proofErr w:type="spellEnd"/>
-      <w:r>
-        <w:rPr>
-          <w:rFonts w:hint="eastAsia"/>
-        </w:rPr>
-        <w:t xml:space="preserve"> experimental matrices for optimization of three variables</w:t>
+        <w:t>(a) the Doehlert design for three variables by passing a central point generating a 14-hedron; (b) plane projections based on the triangular face generating different Doehlert experimental matrices for optimization of three variables</w:t>
       </w:r>
     </w:p>
     <w:p>
@@ -8193,87 +7774,14 @@
           <w:rFonts w:eastAsiaTheme="minorEastAsia"/>
           <w:lang w:bidi="en-US"/>
         </w:rPr>
-        <w:t xml:space="preserve">As such, in order to find the optimal process window for different layer thicknesses and achieve the optimal relative density, two rounds of </w:t>
-      </w:r>
-      <w:proofErr w:type="spellStart"/>
+        <w:t>As such, in order to find the optimal process window for different layer thicknesses and achieve the optimal relative density, two rounds of Doehlert design are carried out for each layer thickness of 80 μm, 100 μm and 120 μm, and each round contained 14 experiments. A total of 84 experiment settings of different process parameter combinations are provided in Appendix Table XX, and their corresponding designs and calculated ED values are also displayed. The summary of the ranges and setting of P, V, H, LT a</w:t>
+      </w:r>
       <w:r>
         <w:rPr>
           <w:rFonts w:eastAsiaTheme="minorEastAsia"/>
           <w:lang w:bidi="en-US"/>
         </w:rPr>
-        <w:t>Doehlert</w:t>
-      </w:r>
-      <w:proofErr w:type="spellEnd"/>
-      <w:r>
-        <w:rPr>
-          <w:rFonts w:eastAsiaTheme="minorEastAsia"/>
-          <w:lang w:bidi="en-US"/>
-        </w:rPr>
-        <w:t xml:space="preserve"> design are carried out for each layer thickness of 80 </w:t>
-      </w:r>
-      <w:proofErr w:type="spellStart"/>
-      <w:r>
-        <w:rPr>
-          <w:rFonts w:eastAsiaTheme="minorEastAsia"/>
-          <w:lang w:bidi="en-US"/>
-        </w:rPr>
-        <w:t>μm</w:t>
-      </w:r>
-      <w:proofErr w:type="spellEnd"/>
-      <w:r>
-        <w:rPr>
-          <w:rFonts w:eastAsiaTheme="minorEastAsia"/>
-          <w:lang w:bidi="en-US"/>
-        </w:rPr>
-        <w:t xml:space="preserve">, 100 </w:t>
-      </w:r>
-      <w:proofErr w:type="spellStart"/>
-      <w:r>
-        <w:rPr>
-          <w:rFonts w:eastAsiaTheme="minorEastAsia"/>
-          <w:lang w:bidi="en-US"/>
-        </w:rPr>
-        <w:t>μm</w:t>
-      </w:r>
-      <w:proofErr w:type="spellEnd"/>
-      <w:r>
-        <w:rPr>
-          <w:rFonts w:eastAsiaTheme="minorEastAsia"/>
-          <w:lang w:bidi="en-US"/>
-        </w:rPr>
-        <w:t xml:space="preserve"> and 120 </w:t>
-      </w:r>
-      <w:proofErr w:type="spellStart"/>
-      <w:r>
-        <w:rPr>
-          <w:rFonts w:eastAsiaTheme="minorEastAsia"/>
-          <w:lang w:bidi="en-US"/>
-        </w:rPr>
-        <w:t>μm</w:t>
-      </w:r>
-      <w:proofErr w:type="spellEnd"/>
-      <w:r>
-        <w:rPr>
-          <w:rFonts w:eastAsiaTheme="minorEastAsia"/>
-          <w:lang w:bidi="en-US"/>
-        </w:rPr>
-        <w:t xml:space="preserve">, and each round contained 14 experiments. A total of 84 experiment settings of different process parameter combinations are provided in Appendix Table XX, and their corresponding designs and calculated ED values are also displayed. The summary of the ranges and setting of </w:t>
-      </w:r>
-      <w:proofErr w:type="gramStart"/>
-      <w:r>
-        <w:rPr>
-          <w:rFonts w:eastAsiaTheme="minorEastAsia"/>
-          <w:lang w:bidi="en-US"/>
-        </w:rPr>
-        <w:t>P</w:t>
-      </w:r>
-      <w:proofErr w:type="gramEnd"/>
-      <w:r>
-        <w:rPr>
-          <w:rFonts w:eastAsiaTheme="minorEastAsia"/>
-          <w:lang w:bidi="en-US"/>
-        </w:rPr>
-        <w:t xml:space="preserve">, V, H, LT are displayed in </w:t>
+        <w:t xml:space="preserve">re displayed in </w:t>
       </w:r>
       <w:r>
         <w:rPr>
@@ -8435,7 +7943,7 @@
           <v:shape id="_x0000_i1025" type="#_x0000_t75" style="width:79.5pt;height:30.4pt" o:ole="">
             <v:imagedata r:id="rId16" o:title=""/>
           </v:shape>
-          <o:OLEObject Type="Embed" ProgID="Equation.DSMT4" ShapeID="_x0000_i1025" DrawAspect="Content" ObjectID="_1814556187" r:id="rId17"/>
+          <o:OLEObject Type="Embed" ProgID="Equation.DSMT4" ShapeID="_x0000_i1025" DrawAspect="Content" ObjectID="_1826473809" r:id="rId17"/>
         </w:object>
       </w:r>
       <w:r>
@@ -8579,21 +8087,7 @@
         <w:rPr>
           <w:rFonts w:cs="Times New Roman"/>
         </w:rPr>
-        <w:t xml:space="preserve"> is the hatching space between scan passes (</w:t>
-      </w:r>
-      <w:proofErr w:type="spellStart"/>
-      <w:r>
-        <w:rPr>
-          <w:rFonts w:cs="Times New Roman"/>
-        </w:rPr>
-        <w:t>μm</w:t>
-      </w:r>
-      <w:proofErr w:type="spellEnd"/>
-      <w:r>
-        <w:rPr>
-          <w:rFonts w:cs="Times New Roman"/>
-        </w:rPr>
-        <w:t>)</w:t>
+        <w:t xml:space="preserve"> is the hatching space between scan passes (μm)</w:t>
       </w:r>
       <w:r>
         <w:rPr>
@@ -8619,21 +8113,7 @@
         <w:rPr>
           <w:rFonts w:cs="Times New Roman"/>
         </w:rPr>
-        <w:t xml:space="preserve"> is the layer thickness (</w:t>
-      </w:r>
-      <w:proofErr w:type="spellStart"/>
-      <w:r>
-        <w:rPr>
-          <w:rFonts w:cs="Times New Roman"/>
-        </w:rPr>
-        <w:t>μm</w:t>
-      </w:r>
-      <w:proofErr w:type="spellEnd"/>
-      <w:r>
-        <w:rPr>
-          <w:rFonts w:cs="Times New Roman"/>
-        </w:rPr>
-        <w:t>).</w:t>
+        <w:t xml:space="preserve"> is the layer thickness (μm).</w:t>
       </w:r>
     </w:p>
     <w:p>
@@ -9100,10 +8580,10 @@
           <w:position w:val="-46"/>
         </w:rPr>
         <w:object w:dxaOrig="9690" w:dyaOrig="1080" w14:anchorId="781E0E40">
-          <v:shape id="_x0000_i1026" type="#_x0000_t75" style="width:484.85pt;height:52.85pt" o:ole="">
+          <v:shape id="_x0000_i1026" type="#_x0000_t75" style="width:484.9pt;height:52.9pt" o:ole="">
             <v:imagedata r:id="rId19" o:title=""/>
           </v:shape>
-          <o:OLEObject Type="Embed" ProgID="Equation.DSMT4" ShapeID="_x0000_i1026" DrawAspect="Content" ObjectID="_1814556188" r:id="rId20"/>
+          <o:OLEObject Type="Embed" ProgID="Equation.DSMT4" ShapeID="_x0000_i1026" DrawAspect="Content" ObjectID="_1826473810" r:id="rId20"/>
         </w:object>
       </w:r>
       <w:r>
@@ -9247,7 +8727,10 @@
         <w:fldChar w:fldCharType="end"/>
       </w:r>
       <w:r>
-        <w:t xml:space="preserve"> reports the numerical results from the ANOVA, in which P-values and F-values reveal the significance of the obtained model and associated factors. In other words, if the P-value is lower than 0.05 it means that such a factor or combinations of factors influence the response variable in a statistically significant manner. Conversely, the higher the F-value the greater is the impact of a factor or a combination of factors on the model and on the relative density as well. Almost all the input model terms have significant effects on RD as their P-values are smaller than 0.05. In particular, process parameters P, V, H, LT, and ED have very significant effects on RD due to their </w:t>
+        <w:t xml:space="preserve"> reports the numerical results from the ANOVA, in which P-values and F-values reveal the significance of the obtained model and associated factors. In other words, if the P-value is lower than 0.05 it means that such a factor or combinations of factors influence the response variable in a statistically significant manner. Conversely, the higher the F-value the greater is the impact of a factor or a combination of factors on the model and on the relative density as well. Almost all the input model terms have</w:t>
+      </w:r>
+      <w:r>
+        <w:t xml:space="preserve"> significant effects on RD as their P-values are smaller than 0.05. In particular, process parameters P, V, H, LT, and ED have very significant effects on RD due to their </w:t>
       </w:r>
       <w:r>
         <w:lastRenderedPageBreak/>
@@ -12496,7 +11979,6 @@
       <w:r>
         <w:t xml:space="preserve"> is 86.38%, adjusted, R</w:t>
       </w:r>
-      <w:proofErr w:type="gramStart"/>
       <w:r>
         <w:rPr>
           <w:vertAlign w:val="superscript"/>
@@ -12504,13 +11986,8 @@
         <w:t>2</w:t>
       </w:r>
       <w:r>
-        <w:t>( adj.</w:t>
-      </w:r>
-      <w:proofErr w:type="gramEnd"/>
-      <w:r>
-        <w:t>), is 83.37% and predicted, R</w:t>
-      </w:r>
-      <w:proofErr w:type="gramStart"/>
+        <w:t>( adj.), is 83.37% and predicted, R</w:t>
+      </w:r>
       <w:r>
         <w:rPr>
           <w:vertAlign w:val="superscript"/>
@@ -12518,11 +11995,7 @@
         <w:t>2</w:t>
       </w:r>
       <w:r>
-        <w:t>( pred.</w:t>
-      </w:r>
-      <w:proofErr w:type="gramEnd"/>
-      <w:r>
-        <w:t>) is 78.24%. The R</w:t>
+        <w:t>( pred.) is 78.24%. The R</w:t>
       </w:r>
       <w:r>
         <w:rPr>
@@ -12910,11 +12383,9 @@
                 <w:lang w:bidi="en-US"/>
               </w:rPr>
             </w:pPr>
-            <w:proofErr w:type="spellStart"/>
             <w:r>
               <w:t>Std.Dev</w:t>
             </w:r>
-            <w:proofErr w:type="spellEnd"/>
           </w:p>
         </w:tc>
         <w:tc>
@@ -13143,15 +12614,7 @@
         <w:t>T</w:t>
       </w:r>
       <w:r>
-        <w:t xml:space="preserve">he most </w:t>
-      </w:r>
-      <w:proofErr w:type="spellStart"/>
-      <w:r>
-        <w:t>economic</w:t>
-      </w:r>
-      <w:proofErr w:type="spellEnd"/>
-      <w:r>
-        <w:t xml:space="preserve"> way to get information about the quality of a </w:t>
+        <w:t xml:space="preserve">he most economic way to get information about the quality of a </w:t>
       </w:r>
       <w:r>
         <w:rPr>
@@ -13515,7 +12978,7 @@
           <v:shape id="_x0000_i1027" type="#_x0000_t75" style="width:2in;height:30.4pt" o:ole="">
             <v:imagedata r:id="rId22" o:title=""/>
           </v:shape>
-          <o:OLEObject Type="Embed" ProgID="Equation.DSMT4" ShapeID="_x0000_i1027" DrawAspect="Content" ObjectID="_1814556189" r:id="rId23"/>
+          <o:OLEObject Type="Embed" ProgID="Equation.DSMT4" ShapeID="_x0000_i1027" DrawAspect="Content" ObjectID="_1826473811" r:id="rId23"/>
         </w:object>
       </w:r>
       <w:r>
@@ -13634,7 +13097,7 @@
           <v:shape id="_x0000_i1028" type="#_x0000_t75" style="width:79.5pt;height:34.15pt" o:ole="">
             <v:imagedata r:id="rId24" o:title=""/>
           </v:shape>
-          <o:OLEObject Type="Embed" ProgID="Equation.DSMT4" ShapeID="_x0000_i1028" DrawAspect="Content" ObjectID="_1814556190" r:id="rId25"/>
+          <o:OLEObject Type="Embed" ProgID="Equation.DSMT4" ShapeID="_x0000_i1028" DrawAspect="Content" ObjectID="_1826473812" r:id="rId25"/>
         </w:object>
       </w:r>
       <w:r>
@@ -13753,7 +13216,6 @@
       <w:r>
         <w:t xml:space="preserve">; </w:t>
       </w:r>
-      <w:proofErr w:type="spellStart"/>
       <w:r>
         <w:rPr>
           <w:rFonts w:hint="eastAsia"/>
@@ -13770,11 +13232,9 @@
         </w:rPr>
         <w:t>air</w:t>
       </w:r>
-      <w:proofErr w:type="spellEnd"/>
       <w:r>
         <w:t xml:space="preserve"> represents the mass of sample in air, g; </w:t>
       </w:r>
-      <w:proofErr w:type="spellStart"/>
       <w:r>
         <w:rPr>
           <w:i/>
@@ -13790,7 +13250,6 @@
         </w:rPr>
         <w:t>water</w:t>
       </w:r>
-      <w:proofErr w:type="spellEnd"/>
       <w:r>
         <w:t xml:space="preserve"> is the mass of sample when suspended in water, g; </w:t>
       </w:r>
@@ -14415,10 +13874,10 @@
           <w:rFonts w:hint="eastAsia"/>
         </w:rPr>
         <w:object w:dxaOrig="3661" w:dyaOrig="4291" w14:anchorId="48A34276">
-          <v:shape id="_x0000_i1029" type="#_x0000_t75" style="width:181.85pt;height:3in" o:ole="">
+          <v:shape id="_x0000_i1029" type="#_x0000_t75" style="width:181.9pt;height:3in" o:ole="">
             <v:imagedata r:id="rId27" o:title=""/>
           </v:shape>
-          <o:OLEObject Type="Embed" ProgID="Visio.Drawing.15" ShapeID="_x0000_i1029" DrawAspect="Content" ObjectID="_1814556191" r:id="rId28"/>
+          <o:OLEObject Type="Embed" ProgID="Visio.Drawing.15" ShapeID="_x0000_i1029" DrawAspect="Content" ObjectID="_1826473813" r:id="rId28"/>
         </w:object>
       </w:r>
       <w:commentRangeEnd w:id="19"/>
@@ -14651,14 +14110,7 @@
         <w:rPr>
           <w:rFonts w:eastAsiaTheme="minorEastAsia" w:hint="eastAsia"/>
         </w:rPr>
-        <w:t xml:space="preserve">Specifically, the values of the decision </w:t>
-      </w:r>
-      <w:proofErr w:type="gramStart"/>
-      <w:r>
-        <w:rPr>
-          <w:rFonts w:eastAsiaTheme="minorEastAsia" w:hint="eastAsia"/>
-        </w:rPr>
-        <w:t>variables</w:t>
+        <w:t>Specifically, the values of the decision variables</w:t>
       </w:r>
       <w:r>
         <w:rPr>
@@ -14685,7 +14137,6 @@
         </w:rPr>
         <w:t>P</w:t>
       </w:r>
-      <w:proofErr w:type="gramEnd"/>
       <w:r>
         <w:rPr>
           <w:rFonts w:eastAsiaTheme="minorEastAsia"/>
@@ -14711,7 +14162,6 @@
         </w:rPr>
         <w:t xml:space="preserve">, </w:t>
       </w:r>
-      <w:proofErr w:type="gramStart"/>
       <w:r>
         <w:rPr>
           <w:rFonts w:eastAsiaTheme="minorEastAsia"/>
@@ -14735,14 +14185,7 @@
         <w:rPr>
           <w:rFonts w:eastAsiaTheme="minorEastAsia"/>
         </w:rPr>
-        <w:t>,</w:t>
-      </w:r>
-      <w:proofErr w:type="gramEnd"/>
-      <w:r>
-        <w:rPr>
-          <w:rFonts w:eastAsiaTheme="minorEastAsia"/>
-        </w:rPr>
-        <w:t xml:space="preserve"> and </w:t>
+        <w:t xml:space="preserve">, and </w:t>
       </w:r>
       <w:r>
         <w:rPr>
@@ -14888,10 +14331,10 @@
           <w:rFonts w:hint="eastAsia"/>
         </w:rPr>
         <w:object w:dxaOrig="6061" w:dyaOrig="1943" w14:anchorId="33759F30">
-          <v:shape id="_x0000_i1030" type="#_x0000_t75" style="width:302.95pt;height:98.65pt" o:ole="">
+          <v:shape id="_x0000_i1030" type="#_x0000_t75" style="width:303pt;height:98.65pt" o:ole="">
             <v:imagedata r:id="rId29" o:title=""/>
           </v:shape>
-          <o:OLEObject Type="Embed" ProgID="Visio.Drawing.15" ShapeID="_x0000_i1030" DrawAspect="Content" ObjectID="_1814556192" r:id="rId30"/>
+          <o:OLEObject Type="Embed" ProgID="Visio.Drawing.15" ShapeID="_x0000_i1030" DrawAspect="Content" ObjectID="_1826473814" r:id="rId30"/>
         </w:object>
       </w:r>
       <w:commentRangeEnd w:id="33"/>
@@ -15146,10 +14589,10 @@
           <w:position w:val="-14"/>
         </w:rPr>
         <w:object w:dxaOrig="4060" w:dyaOrig="400" w14:anchorId="497DB76F">
-          <v:shape id="_x0000_i1031" type="#_x0000_t75" style="width:204.8pt;height:19.15pt" o:ole="">
+          <v:shape id="_x0000_i1031" type="#_x0000_t75" style="width:204.75pt;height:19.15pt" o:ole="">
             <v:imagedata r:id="rId32" o:title=""/>
           </v:shape>
-          <o:OLEObject Type="Embed" ProgID="Equation.DSMT4" ShapeID="_x0000_i1031" DrawAspect="Content" ObjectID="_1814556193" r:id="rId33"/>
+          <o:OLEObject Type="Embed" ProgID="Equation.DSMT4" ShapeID="_x0000_i1031" DrawAspect="Content" ObjectID="_1826473815" r:id="rId33"/>
         </w:object>
       </w:r>
       <w:ins w:id="39" w:author="Shi-Tong Peng" w:date="2025-07-14T13:54:00Z">
@@ -15245,7 +14688,6 @@
           </m:sub>
         </m:sSub>
       </m:oMath>
-      <w:proofErr w:type="spellStart"/>
       <w:ins w:id="47" w:author="3605188700@qq.com" w:date="2025-07-18T15:26:00Z" w16du:dateUtc="2025-07-18T07:26:00Z">
         <w:r>
           <w:rPr>
@@ -15293,7 +14735,6 @@
           <w:t>wder</w:t>
         </w:r>
       </w:ins>
-      <w:proofErr w:type="spellEnd"/>
       <w:r>
         <w:rPr>
           <w:rFonts w:eastAsiaTheme="minorEastAsia"/>
@@ -15373,7 +14814,6 @@
       <w:r>
         <w:t xml:space="preserve"> </w:t>
       </w:r>
-      <w:proofErr w:type="spellStart"/>
       <w:ins w:id="57" w:author="3605188700@qq.com" w:date="2025-07-18T15:27:00Z" w16du:dateUtc="2025-07-18T07:27:00Z">
         <w:r>
           <w:rPr>
@@ -15405,7 +14845,6 @@
           </w:rPr>
           <w:t>powder</w:t>
         </w:r>
-        <w:proofErr w:type="spellEnd"/>
         <w:r>
           <w:rPr>
             <w:rFonts w:eastAsiaTheme="minorEastAsia" w:hint="eastAsia"/>
@@ -15541,7 +14980,6 @@
           <w:delText xml:space="preserve"> </w:delText>
         </w:r>
       </w:del>
-      <w:proofErr w:type="spellStart"/>
       <w:ins w:id="69" w:author="3605188700@qq.com" w:date="2025-07-18T15:29:00Z" w16du:dateUtc="2025-07-18T07:29:00Z">
         <w:r>
           <w:rPr>
@@ -15560,7 +14998,6 @@
           </w:rPr>
           <w:t>electricity</w:t>
         </w:r>
-        <w:proofErr w:type="spellEnd"/>
         <w:r>
           <w:rPr>
             <w:rFonts w:eastAsiaTheme="minorEastAsia" w:hint="eastAsia"/>
@@ -15900,35 +15337,7 @@
           <w:rPr>
             <w:rFonts w:eastAsiaTheme="minorEastAsia"/>
           </w:rPr>
-          <w:t xml:space="preserve">systematically retrieved and calculated using the </w:t>
-        </w:r>
-        <w:proofErr w:type="spellStart"/>
-        <w:r>
-          <w:rPr>
-            <w:rFonts w:eastAsiaTheme="minorEastAsia"/>
-          </w:rPr>
-          <w:t>OpenLCA</w:t>
-        </w:r>
-        <w:proofErr w:type="spellEnd"/>
-        <w:r>
-          <w:rPr>
-            <w:rFonts w:eastAsiaTheme="minorEastAsia"/>
-          </w:rPr>
-          <w:t xml:space="preserve"> software based on the </w:t>
-        </w:r>
-        <w:proofErr w:type="spellStart"/>
-        <w:r>
-          <w:rPr>
-            <w:rFonts w:eastAsiaTheme="minorEastAsia"/>
-          </w:rPr>
-          <w:t>Ecoinvent</w:t>
-        </w:r>
-        <w:proofErr w:type="spellEnd"/>
-        <w:r>
-          <w:rPr>
-            <w:rFonts w:eastAsiaTheme="minorEastAsia"/>
-          </w:rPr>
-          <w:t xml:space="preserve"> 3.8 and Tiangong (CLCD) databases. Although not all metal powders and production processes are fully covered in the current databases, the selected data represent the closest available matches to the actual materials and manufacturing methods used in additive manufacturing</w:t>
+          <w:t>systematically retrieved and calculated using the OpenLCA software based on the Ecoinvent 3.8 and Tiangong (CLCD) databases. Although not all metal powders and production processes are fully covered in the current databases, the selected data represent the closest available matches to the actual materials and manufacturing methods used in additive manufacturing</w:t>
         </w:r>
       </w:ins>
       <w:r>
@@ -16676,7 +16085,8 @@
                 <w:lang w:bidi="en-US"/>
               </w:rPr>
             </w:pPr>
-            <w:ins w:id="142" w:author="3605188700@qq.com" w:date="2025-07-15T16:05:00Z" w16du:dateUtc="2025-07-15T08:05:00Z">
+            <w:commentRangeStart w:id="142"/>
+            <w:ins w:id="143" w:author="3605188700@qq.com" w:date="2025-07-15T16:05:00Z" w16du:dateUtc="2025-07-15T08:05:00Z">
               <w:r>
                 <w:rPr>
                   <w:rFonts w:eastAsiaTheme="minorEastAsia"/>
@@ -16685,6 +16095,15 @@
                 <w:t>Stainless steel</w:t>
               </w:r>
             </w:ins>
+            <w:commentRangeEnd w:id="142"/>
+            <w:ins w:id="144" w:author="3605188700@qq.com" w:date="2025-12-05T21:03:00Z" w16du:dateUtc="2025-12-06T02:03:00Z">
+              <w:r>
+                <w:rPr>
+                  <w:rStyle w:val="af3"/>
+                </w:rPr>
+                <w:commentReference w:id="142"/>
+              </w:r>
+            </w:ins>
           </w:p>
         </w:tc>
         <w:tc>
@@ -16700,12 +16119,12 @@
             <w:pPr>
               <w:ind w:firstLineChars="0" w:firstLine="0"/>
               <w:rPr>
-                <w:ins w:id="143" w:author="3605188700@qq.com" w:date="2025-07-15T16:04:00Z" w16du:dateUtc="2025-07-15T08:04:00Z"/>
-                <w:rFonts w:eastAsiaTheme="minorEastAsia"/>
-                <w:lang w:bidi="en-US"/>
-              </w:rPr>
-            </w:pPr>
-            <w:ins w:id="144" w:author="3605188700@qq.com" w:date="2025-07-15T16:05:00Z" w16du:dateUtc="2025-07-15T08:05:00Z">
+                <w:ins w:id="145" w:author="3605188700@qq.com" w:date="2025-07-15T16:04:00Z" w16du:dateUtc="2025-07-15T08:04:00Z"/>
+                <w:rFonts w:eastAsiaTheme="minorEastAsia"/>
+                <w:lang w:bidi="en-US"/>
+              </w:rPr>
+            </w:pPr>
+            <w:ins w:id="146" w:author="3605188700@qq.com" w:date="2025-07-15T16:05:00Z" w16du:dateUtc="2025-07-15T08:05:00Z">
               <w:r>
                 <w:rPr>
                   <w:rFonts w:eastAsiaTheme="minorEastAsia" w:hint="eastAsia"/>
@@ -16729,7 +16148,7 @@
             <w:pPr>
               <w:ind w:firstLineChars="0" w:firstLine="0"/>
               <w:rPr>
-                <w:ins w:id="145" w:author="3605188700@qq.com" w:date="2025-07-15T16:04:00Z" w16du:dateUtc="2025-07-15T08:04:00Z"/>
+                <w:ins w:id="147" w:author="3605188700@qq.com" w:date="2025-07-15T16:04:00Z" w16du:dateUtc="2025-07-15T08:04:00Z"/>
                 <w:rFonts w:eastAsiaTheme="minorEastAsia"/>
                 <w:lang w:bidi="en-US"/>
               </w:rPr>
@@ -16739,7 +16158,7 @@
       </w:tr>
       <w:tr>
         <w:trPr>
-          <w:ins w:id="146" w:author="3605188700@qq.com" w:date="2025-07-15T16:06:00Z"/>
+          <w:ins w:id="148" w:author="3605188700@qq.com" w:date="2025-07-15T16:06:00Z"/>
         </w:trPr>
         <w:tc>
           <w:tcPr>
@@ -16754,12 +16173,12 @@
             <w:pPr>
               <w:ind w:firstLineChars="0" w:firstLine="0"/>
               <w:rPr>
-                <w:ins w:id="147" w:author="3605188700@qq.com" w:date="2025-07-15T16:06:00Z" w16du:dateUtc="2025-07-15T08:06:00Z"/>
-                <w:rFonts w:eastAsiaTheme="minorEastAsia"/>
-                <w:lang w:bidi="en-US"/>
-              </w:rPr>
-            </w:pPr>
-            <w:ins w:id="148" w:author="3605188700@qq.com" w:date="2025-07-15T16:06:00Z" w16du:dateUtc="2025-07-15T08:06:00Z">
+                <w:ins w:id="149" w:author="3605188700@qq.com" w:date="2025-07-15T16:06:00Z" w16du:dateUtc="2025-07-15T08:06:00Z"/>
+                <w:rFonts w:eastAsiaTheme="minorEastAsia"/>
+                <w:lang w:bidi="en-US"/>
+              </w:rPr>
+            </w:pPr>
+            <w:ins w:id="150" w:author="3605188700@qq.com" w:date="2025-07-15T16:06:00Z" w16du:dateUtc="2025-07-15T08:06:00Z">
               <w:r>
                 <w:rPr>
                   <w:rFonts w:eastAsiaTheme="minorEastAsia"/>
@@ -16783,12 +16202,12 @@
             <w:pPr>
               <w:ind w:firstLineChars="0" w:firstLine="0"/>
               <w:rPr>
-                <w:ins w:id="149" w:author="3605188700@qq.com" w:date="2025-07-15T16:06:00Z" w16du:dateUtc="2025-07-15T08:06:00Z"/>
-                <w:rFonts w:eastAsiaTheme="minorEastAsia"/>
-                <w:lang w:bidi="en-US"/>
-              </w:rPr>
-            </w:pPr>
-            <w:ins w:id="150" w:author="3605188700@qq.com" w:date="2025-07-15T16:06:00Z" w16du:dateUtc="2025-07-15T08:06:00Z">
+                <w:ins w:id="151" w:author="3605188700@qq.com" w:date="2025-07-15T16:06:00Z" w16du:dateUtc="2025-07-15T08:06:00Z"/>
+                <w:rFonts w:eastAsiaTheme="minorEastAsia"/>
+                <w:lang w:bidi="en-US"/>
+              </w:rPr>
+            </w:pPr>
+            <w:ins w:id="152" w:author="3605188700@qq.com" w:date="2025-07-15T16:06:00Z" w16du:dateUtc="2025-07-15T08:06:00Z">
               <w:r>
                 <w:rPr>
                   <w:rFonts w:eastAsiaTheme="minorEastAsia"/>
@@ -16812,7 +16231,7 @@
             <w:pPr>
               <w:ind w:firstLineChars="0" w:firstLine="0"/>
               <w:rPr>
-                <w:ins w:id="151" w:author="3605188700@qq.com" w:date="2025-07-15T16:06:00Z" w16du:dateUtc="2025-07-15T08:06:00Z"/>
+                <w:ins w:id="153" w:author="3605188700@qq.com" w:date="2025-07-15T16:06:00Z" w16du:dateUtc="2025-07-15T08:06:00Z"/>
                 <w:rFonts w:eastAsiaTheme="minorEastAsia"/>
                 <w:lang w:bidi="en-US"/>
               </w:rPr>
@@ -16822,7 +16241,7 @@
       </w:tr>
       <w:tr>
         <w:trPr>
-          <w:ins w:id="152" w:author="3605188700@qq.com" w:date="2025-07-15T16:06:00Z"/>
+          <w:ins w:id="154" w:author="3605188700@qq.com" w:date="2025-07-15T16:06:00Z"/>
         </w:trPr>
         <w:tc>
           <w:tcPr>
@@ -16837,12 +16256,12 @@
             <w:pPr>
               <w:ind w:firstLineChars="0" w:firstLine="0"/>
               <w:rPr>
-                <w:ins w:id="153" w:author="3605188700@qq.com" w:date="2025-07-15T16:06:00Z" w16du:dateUtc="2025-07-15T08:06:00Z"/>
-                <w:rFonts w:eastAsiaTheme="minorEastAsia"/>
-                <w:lang w:bidi="en-US"/>
-              </w:rPr>
-            </w:pPr>
-            <w:ins w:id="154" w:author="3605188700@qq.com" w:date="2025-07-15T16:07:00Z" w16du:dateUtc="2025-07-15T08:07:00Z">
+                <w:ins w:id="155" w:author="3605188700@qq.com" w:date="2025-07-15T16:06:00Z" w16du:dateUtc="2025-07-15T08:06:00Z"/>
+                <w:rFonts w:eastAsiaTheme="minorEastAsia"/>
+                <w:lang w:bidi="en-US"/>
+              </w:rPr>
+            </w:pPr>
+            <w:ins w:id="156" w:author="3605188700@qq.com" w:date="2025-07-15T16:07:00Z" w16du:dateUtc="2025-07-15T08:07:00Z">
               <w:r>
                 <w:rPr>
                   <w:rFonts w:eastAsiaTheme="minorEastAsia"/>
@@ -16866,12 +16285,12 @@
             <w:pPr>
               <w:ind w:firstLineChars="0" w:firstLine="0"/>
               <w:rPr>
-                <w:ins w:id="155" w:author="3605188700@qq.com" w:date="2025-07-15T16:06:00Z" w16du:dateUtc="2025-07-15T08:06:00Z"/>
-                <w:rFonts w:eastAsiaTheme="minorEastAsia"/>
-                <w:lang w:bidi="en-US"/>
-              </w:rPr>
-            </w:pPr>
-            <w:ins w:id="156" w:author="3605188700@qq.com" w:date="2025-07-15T16:07:00Z" w16du:dateUtc="2025-07-15T08:07:00Z">
+                <w:ins w:id="157" w:author="3605188700@qq.com" w:date="2025-07-15T16:06:00Z" w16du:dateUtc="2025-07-15T08:06:00Z"/>
+                <w:rFonts w:eastAsiaTheme="minorEastAsia"/>
+                <w:lang w:bidi="en-US"/>
+              </w:rPr>
+            </w:pPr>
+            <w:ins w:id="158" w:author="3605188700@qq.com" w:date="2025-07-15T16:07:00Z" w16du:dateUtc="2025-07-15T08:07:00Z">
               <w:r>
                 <w:rPr>
                   <w:rFonts w:eastAsiaTheme="minorEastAsia" w:hint="eastAsia"/>
@@ -16895,7 +16314,7 @@
             <w:pPr>
               <w:ind w:firstLineChars="0" w:firstLine="0"/>
               <w:rPr>
-                <w:ins w:id="157" w:author="3605188700@qq.com" w:date="2025-07-15T16:06:00Z" w16du:dateUtc="2025-07-15T08:06:00Z"/>
+                <w:ins w:id="159" w:author="3605188700@qq.com" w:date="2025-07-15T16:06:00Z" w16du:dateUtc="2025-07-15T08:06:00Z"/>
                 <w:rFonts w:eastAsiaTheme="minorEastAsia"/>
                 <w:lang w:bidi="en-US"/>
               </w:rPr>
@@ -17295,7 +16714,7 @@
         <w:rPr>
           <w:rFonts w:eastAsiaTheme="minorEastAsia"/>
         </w:rPr>
-        <w:pPrChange w:id="158" w:author="Shi-Tong Peng" w:date="2025-07-14T13:55:00Z">
+        <w:pPrChange w:id="160" w:author="Shi-Tong Peng" w:date="2025-07-14T13:55:00Z">
           <w:pPr>
             <w:ind w:firstLine="480"/>
           </w:pPr>
@@ -17310,10 +16729,10 @@
           <v:shape id="_x0000_i1032" type="#_x0000_t75" style="width:79.5pt;height:34.15pt" o:ole="">
             <v:imagedata r:id="rId34" o:title=""/>
           </v:shape>
-          <o:OLEObject Type="Embed" ProgID="Equation.DSMT4" ShapeID="_x0000_i1032" DrawAspect="Content" ObjectID="_1814556194" r:id="rId35"/>
+          <o:OLEObject Type="Embed" ProgID="Equation.DSMT4" ShapeID="_x0000_i1032" DrawAspect="Content" ObjectID="_1826473816" r:id="rId35"/>
         </w:object>
       </w:r>
-      <w:ins w:id="159" w:author="Shi-Tong Peng" w:date="2025-07-14T13:55:00Z">
+      <w:ins w:id="161" w:author="Shi-Tong Peng" w:date="2025-07-14T13:55:00Z">
         <w:r>
           <w:rPr>
             <w:rFonts w:eastAsiaTheme="minorEastAsia" w:hint="eastAsia"/>
@@ -17329,7 +16748,7 @@
         <w:rPr>
           <w:rFonts w:eastAsiaTheme="minorEastAsia"/>
         </w:rPr>
-        <w:pPrChange w:id="160" w:author="3605188700@qq.com" w:date="2025-07-14T22:12:00Z" w16du:dateUtc="2025-07-14T14:12:00Z">
+        <w:pPrChange w:id="162" w:author="3605188700@qq.com" w:date="2025-07-14T22:12:00Z" w16du:dateUtc="2025-07-14T14:12:00Z">
           <w:pPr>
             <w:ind w:firstLine="480"/>
           </w:pPr>
@@ -17341,13 +16760,13 @@
           <w:position w:val="-32"/>
         </w:rPr>
         <w:object w:dxaOrig="2299" w:dyaOrig="700" w14:anchorId="79573DC5">
-          <v:shape id="_x0000_i1033" type="#_x0000_t75" style="width:113.6pt;height:34.15pt" o:ole="">
+          <v:shape id="_x0000_i1033" type="#_x0000_t75" style="width:113.65pt;height:34.15pt" o:ole="">
             <v:imagedata r:id="rId36" o:title=""/>
           </v:shape>
-          <o:OLEObject Type="Embed" ProgID="Equation.DSMT4" ShapeID="_x0000_i1033" DrawAspect="Content" ObjectID="_1814556195" r:id="rId37"/>
+          <o:OLEObject Type="Embed" ProgID="Equation.DSMT4" ShapeID="_x0000_i1033" DrawAspect="Content" ObjectID="_1826473817" r:id="rId37"/>
         </w:object>
       </w:r>
-      <w:ins w:id="161" w:author="3605188700@qq.com" w:date="2025-07-14T22:13:00Z" w16du:dateUtc="2025-07-14T14:13:00Z">
+      <w:ins w:id="163" w:author="3605188700@qq.com" w:date="2025-07-14T22:13:00Z" w16du:dateUtc="2025-07-14T14:13:00Z">
         <w:r>
           <w:rPr>
             <w:rFonts w:eastAsiaTheme="minorEastAsia" w:hint="eastAsia"/>
@@ -17355,13 +16774,13 @@
           <w:t xml:space="preserve">                                                        </w:t>
         </w:r>
       </w:ins>
-      <w:ins w:id="162" w:author="3605188700@qq.com" w:date="2025-07-14T22:12:00Z" w16du:dateUtc="2025-07-14T14:12:00Z">
+      <w:ins w:id="164" w:author="3605188700@qq.com" w:date="2025-07-14T22:12:00Z" w16du:dateUtc="2025-07-14T14:12:00Z">
         <w:r>
           <w:rPr>
-            <w:rFonts w:eastAsiaTheme="minorEastAsia" w:hint="eastAsia"/>
-            <w:rPrChange w:id="163" w:author="3605188700@qq.com" w:date="2025-07-14T22:13:00Z" w16du:dateUtc="2025-07-14T14:13:00Z">
-              <w:rPr>
-                <w:rFonts w:ascii="宋体" w:eastAsia="宋体" w:hAnsi="宋体" w:cs="宋体" w:hint="eastAsia"/>
+            <w:rFonts w:eastAsiaTheme="minorEastAsia"/>
+            <w:rPrChange w:id="165" w:author="3605188700@qq.com" w:date="2025-07-14T22:13:00Z" w16du:dateUtc="2025-07-14T14:13:00Z">
+              <w:rPr>
+                <w:rFonts w:ascii="宋体" w:eastAsia="宋体" w:hAnsi="宋体" w:cs="宋体"/>
               </w:rPr>
             </w:rPrChange>
           </w:rPr>
@@ -17376,7 +16795,7 @@
           <w:rFonts w:eastAsiaTheme="minorEastAsia"/>
         </w:rPr>
       </w:pPr>
-      <w:del w:id="164" w:author="3605188700@qq.com" w:date="2025-07-18T15:30:00Z" w16du:dateUtc="2025-07-18T07:30:00Z">
+      <w:del w:id="166" w:author="3605188700@qq.com" w:date="2025-07-18T15:30:00Z" w16du:dateUtc="2025-07-18T07:30:00Z">
         <w:r>
           <w:rPr>
             <w:rFonts w:eastAsiaTheme="minorEastAsia"/>
@@ -17390,7 +16809,7 @@
           <w:delText>here</w:delText>
         </w:r>
       </w:del>
-      <w:ins w:id="165" w:author="3605188700@qq.com" w:date="2025-07-18T15:30:00Z" w16du:dateUtc="2025-07-18T07:30:00Z">
+      <w:ins w:id="167" w:author="3605188700@qq.com" w:date="2025-07-18T15:30:00Z" w16du:dateUtc="2025-07-18T07:30:00Z">
         <w:r>
           <w:rPr>
             <w:rFonts w:eastAsiaTheme="minorEastAsia" w:hint="eastAsia"/>
@@ -17400,7 +16819,7 @@
       </w:ins>
       <m:oMath>
         <m:r>
-          <w:del w:id="166" w:author="3605188700@qq.com" w:date="2025-07-18T15:30:00Z" w16du:dateUtc="2025-07-18T07:30:00Z">
+          <w:del w:id="168" w:author="3605188700@qq.com" w:date="2025-07-18T15:30:00Z" w16du:dateUtc="2025-07-18T07:30:00Z">
             <m:rPr>
               <m:sty m:val="p"/>
             </m:rPr>
@@ -17413,7 +16832,7 @@
         <m:sSub>
           <m:sSubPr>
             <m:ctrlPr>
-              <w:del w:id="167" w:author="3605188700@qq.com" w:date="2025-07-18T15:30:00Z" w16du:dateUtc="2025-07-18T07:30:00Z">
+              <w:del w:id="169" w:author="3605188700@qq.com" w:date="2025-07-18T15:30:00Z" w16du:dateUtc="2025-07-18T07:30:00Z">
                 <w:rPr>
                   <w:rFonts w:ascii="Cambria Math" w:hAnsi="Cambria Math"/>
                   <w:i/>
@@ -17423,7 +16842,7 @@
           </m:sSubPr>
           <m:e>
             <m:r>
-              <w:del w:id="168" w:author="3605188700@qq.com" w:date="2025-07-18T15:30:00Z" w16du:dateUtc="2025-07-18T07:30:00Z">
+              <w:del w:id="170" w:author="3605188700@qq.com" w:date="2025-07-18T15:30:00Z" w16du:dateUtc="2025-07-18T07:30:00Z">
                 <w:rPr>
                   <w:rFonts w:ascii="Cambria Math" w:hAnsi="Cambria Math"/>
                 </w:rPr>
@@ -17433,7 +16852,7 @@
           </m:e>
           <m:sub>
             <m:r>
-              <w:del w:id="169" w:author="3605188700@qq.com" w:date="2025-07-18T15:30:00Z" w16du:dateUtc="2025-07-18T07:30:00Z">
+              <w:del w:id="171" w:author="3605188700@qq.com" w:date="2025-07-18T15:30:00Z" w16du:dateUtc="2025-07-18T07:30:00Z">
                 <w:rPr>
                   <w:rFonts w:ascii="Cambria Math" w:hAnsi="Cambria Math"/>
                 </w:rPr>
@@ -17441,7 +16860,7 @@
               </w:del>
             </m:r>
             <m:r>
-              <w:del w:id="170" w:author="3605188700@qq.com" w:date="2025-07-18T15:30:00Z" w16du:dateUtc="2025-07-18T07:30:00Z">
+              <w:del w:id="172" w:author="3605188700@qq.com" w:date="2025-07-18T15:30:00Z" w16du:dateUtc="2025-07-18T07:30:00Z">
                 <w:rPr>
                   <w:rFonts w:ascii="Cambria Math" w:eastAsiaTheme="minorEastAsia" w:hAnsi="Cambria Math"/>
                 </w:rPr>
@@ -17451,7 +16870,7 @@
           </m:sub>
         </m:sSub>
         <m:r>
-          <w:del w:id="171" w:author="3605188700@qq.com" w:date="2025-07-18T15:30:00Z" w16du:dateUtc="2025-07-18T07:30:00Z">
+          <w:del w:id="173" w:author="3605188700@qq.com" w:date="2025-07-18T15:30:00Z" w16du:dateUtc="2025-07-18T07:30:00Z">
             <m:rPr>
               <m:sty m:val="p"/>
             </m:rPr>
@@ -17462,7 +16881,7 @@
           </w:del>
         </m:r>
         <m:r>
-          <w:ins w:id="172" w:author="3605188700@qq.com" w:date="2025-07-18T15:29:00Z" w16du:dateUtc="2025-07-18T07:29:00Z">
+          <w:ins w:id="174" w:author="3605188700@qq.com" w:date="2025-07-18T15:29:00Z" w16du:dateUtc="2025-07-18T07:29:00Z">
             <w:rPr>
               <w:rFonts w:ascii="Cambria Math" w:hAnsi="Cambria Math"/>
             </w:rPr>
@@ -17470,7 +16889,7 @@
           </w:ins>
         </m:r>
       </m:oMath>
-      <w:ins w:id="173" w:author="3605188700@qq.com" w:date="2025-07-18T15:29:00Z" w16du:dateUtc="2025-07-18T07:29:00Z">
+      <w:ins w:id="175" w:author="3605188700@qq.com" w:date="2025-07-18T15:29:00Z" w16du:dateUtc="2025-07-18T07:29:00Z">
         <w:r>
           <w:rPr>
             <w:rFonts w:eastAsiaTheme="minorEastAsia" w:hint="eastAsia"/>
@@ -17547,7 +16966,7 @@
         </w:rPr>
         <w:sym w:font="Symbol" w:char="F072"/>
       </w:r>
-      <w:ins w:id="174" w:author="3605188700@qq.com" w:date="2025-07-18T15:30:00Z" w16du:dateUtc="2025-07-18T07:30:00Z">
+      <w:ins w:id="176" w:author="3605188700@qq.com" w:date="2025-07-18T15:30:00Z" w16du:dateUtc="2025-07-18T07:30:00Z">
         <w:r>
           <w:rPr>
             <w:rFonts w:eastAsiaTheme="minorEastAsia" w:hint="eastAsia"/>
@@ -17558,7 +16977,7 @@
           <w:t>0</w:t>
         </w:r>
       </w:ins>
-      <w:del w:id="175" w:author="3605188700@qq.com" w:date="2025-07-18T15:30:00Z" w16du:dateUtc="2025-07-18T07:30:00Z">
+      <w:del w:id="177" w:author="3605188700@qq.com" w:date="2025-07-18T15:30:00Z" w16du:dateUtc="2025-07-18T07:30:00Z">
         <w:r>
           <w:rPr>
             <w:i/>
@@ -17710,7 +17129,7 @@
         </w:rPr>
         <w:t>powder</w:t>
       </w:r>
-      <w:ins w:id="176" w:author="3605188700@qq.com" w:date="2025-07-15T23:43:00Z" w16du:dateUtc="2025-07-15T15:43:00Z">
+      <w:ins w:id="178" w:author="3605188700@qq.com" w:date="2025-07-15T23:43:00Z" w16du:dateUtc="2025-07-15T15:43:00Z">
         <w:r>
           <w:rPr>
             <w:rFonts w:eastAsiaTheme="minorEastAsia" w:hint="eastAsia"/>
@@ -17730,7 +17149,7 @@
       <w:r>
         <w:t xml:space="preserve">summarized in </w:t>
       </w:r>
-      <w:del w:id="177" w:author="3605188700@qq.com" w:date="2025-07-17T17:23:00Z" w16du:dateUtc="2025-07-17T09:23:00Z">
+      <w:del w:id="179" w:author="3605188700@qq.com" w:date="2025-07-17T17:23:00Z" w16du:dateUtc="2025-07-17T09:23:00Z">
         <w:r>
           <w:rPr>
             <w:b/>
@@ -17777,7 +17196,7 @@
           <w:fldChar w:fldCharType="end"/>
         </w:r>
       </w:del>
-      <w:ins w:id="178" w:author="3605188700@qq.com" w:date="2025-07-17T17:23:00Z" w16du:dateUtc="2025-07-17T09:23:00Z">
+      <w:ins w:id="180" w:author="3605188700@qq.com" w:date="2025-07-17T17:23:00Z" w16du:dateUtc="2025-07-17T09:23:00Z">
         <w:r>
           <w:rPr>
             <w:b/>
@@ -17795,7 +17214,7 @@
           <w:bCs/>
         </w:rPr>
       </w:r>
-      <w:ins w:id="179" w:author="3605188700@qq.com" w:date="2025-07-17T17:23:00Z" w16du:dateUtc="2025-07-17T09:23:00Z">
+      <w:ins w:id="181" w:author="3605188700@qq.com" w:date="2025-07-17T17:23:00Z" w16du:dateUtc="2025-07-17T09:23:00Z">
         <w:r>
           <w:rPr>
             <w:b/>
@@ -17832,7 +17251,7 @@
         <w:ind w:firstLine="480"/>
         <w:jc w:val="right"/>
         <w:rPr>
-          <w:ins w:id="180" w:author="3605188700@qq.com" w:date="2025-07-15T23:43:00Z" w16du:dateUtc="2025-07-15T15:43:00Z"/>
+          <w:ins w:id="182" w:author="3605188700@qq.com" w:date="2025-07-15T23:43:00Z" w16du:dateUtc="2025-07-15T15:43:00Z"/>
           <w:rFonts w:eastAsiaTheme="minorEastAsia"/>
         </w:rPr>
       </w:pPr>
@@ -17842,13 +17261,13 @@
           <w:position w:val="-32"/>
         </w:rPr>
         <w:object w:dxaOrig="7440" w:dyaOrig="740" w14:anchorId="6FD0F5E6">
-          <v:shape id="_x0000_i1034" type="#_x0000_t75" style="width:368.9pt;height:39.25pt" o:ole="">
+          <v:shape id="_x0000_i1034" type="#_x0000_t75" style="width:369pt;height:39.4pt" o:ole="">
             <v:imagedata r:id="rId38" o:title=""/>
           </v:shape>
-          <o:OLEObject Type="Embed" ProgID="Equation.DSMT4" ShapeID="_x0000_i1034" DrawAspect="Content" ObjectID="_1814556196" r:id="rId39"/>
+          <o:OLEObject Type="Embed" ProgID="Equation.DSMT4" ShapeID="_x0000_i1034" DrawAspect="Content" ObjectID="_1826473818" r:id="rId39"/>
         </w:object>
       </w:r>
-      <w:ins w:id="181" w:author="3605188700@qq.com" w:date="2025-07-14T22:15:00Z" w16du:dateUtc="2025-07-14T14:15:00Z">
+      <w:ins w:id="183" w:author="3605188700@qq.com" w:date="2025-07-14T22:15:00Z" w16du:dateUtc="2025-07-14T14:15:00Z">
         <w:r>
           <w:rPr>
             <w:rFonts w:eastAsiaTheme="minorEastAsia" w:hint="eastAsia"/>
@@ -17857,10 +17276,10 @@
         </w:r>
         <w:r>
           <w:rPr>
-            <w:rFonts w:eastAsiaTheme="minorEastAsia" w:hint="eastAsia"/>
-            <w:rPrChange w:id="182" w:author="3605188700@qq.com" w:date="2025-07-14T22:15:00Z" w16du:dateUtc="2025-07-14T14:15:00Z">
-              <w:rPr>
-                <w:rFonts w:ascii="宋体" w:eastAsia="宋体" w:hAnsi="宋体" w:cs="宋体" w:hint="eastAsia"/>
+            <w:rFonts w:eastAsiaTheme="minorEastAsia"/>
+            <w:rPrChange w:id="184" w:author="3605188700@qq.com" w:date="2025-07-14T22:15:00Z" w16du:dateUtc="2025-07-14T14:15:00Z">
+              <w:rPr>
+                <w:rFonts w:ascii="宋体" w:eastAsia="宋体" w:hAnsi="宋体" w:cs="宋体"/>
               </w:rPr>
             </w:rPrChange>
           </w:rPr>
@@ -17873,7 +17292,7 @@
         <w:ind w:firstLine="480"/>
         <w:jc w:val="right"/>
         <w:rPr>
-          <w:ins w:id="183" w:author="3605188700@qq.com" w:date="2025-07-15T23:42:00Z" w16du:dateUtc="2025-07-15T15:42:00Z"/>
+          <w:ins w:id="185" w:author="3605188700@qq.com" w:date="2025-07-15T23:42:00Z" w16du:dateUtc="2025-07-15T15:42:00Z"/>
           <w:rFonts w:eastAsiaTheme="minorEastAsia"/>
         </w:rPr>
       </w:pPr>
@@ -17885,12 +17304,12 @@
         <w:ind w:firstLineChars="0" w:firstLine="0"/>
         <w:jc w:val="both"/>
         <w:rPr>
-          <w:ins w:id="184" w:author="3605188700@qq.com" w:date="2025-07-15T23:42:00Z" w16du:dateUtc="2025-07-15T15:42:00Z"/>
+          <w:ins w:id="186" w:author="3605188700@qq.com" w:date="2025-07-15T23:42:00Z" w16du:dateUtc="2025-07-15T15:42:00Z"/>
           <w:b/>
           <w:bCs/>
         </w:rPr>
       </w:pPr>
-      <w:ins w:id="185" w:author="3605188700@qq.com" w:date="2025-07-15T23:42:00Z" w16du:dateUtc="2025-07-15T15:42:00Z">
+      <w:ins w:id="187" w:author="3605188700@qq.com" w:date="2025-07-15T23:42:00Z" w16du:dateUtc="2025-07-15T15:42:00Z">
         <w:r>
           <w:rPr>
             <w:b/>
@@ -17899,7 +17318,7 @@
           <w:t xml:space="preserve">Table </w:t>
         </w:r>
       </w:ins>
-      <w:ins w:id="186" w:author="3605188700@qq.com" w:date="2025-07-17T17:24:00Z" w16du:dateUtc="2025-07-17T09:24:00Z">
+      <w:ins w:id="188" w:author="3605188700@qq.com" w:date="2025-07-17T17:24:00Z" w16du:dateUtc="2025-07-17T09:24:00Z">
         <w:r>
           <w:rPr>
             <w:rFonts w:hint="eastAsia"/>
@@ -17921,7 +17340,7 @@
         <w:gridCol w:w="5496"/>
         <w:gridCol w:w="3576"/>
         <w:gridCol w:w="1044"/>
-        <w:tblGridChange w:id="187">
+        <w:tblGridChange w:id="189">
           <w:tblGrid>
             <w:gridCol w:w="28"/>
             <w:gridCol w:w="5496"/>
@@ -17933,7 +17352,7 @@
       </w:tblGrid>
       <w:tr>
         <w:trPr>
-          <w:ins w:id="188" w:author="3605188700@qq.com" w:date="2025-07-15T23:42:00Z"/>
+          <w:ins w:id="190" w:author="3605188700@qq.com" w:date="2025-07-15T23:42:00Z"/>
         </w:trPr>
         <w:tc>
           <w:tcPr>
@@ -17954,12 +17373,12 @@
               <w:ind w:firstLineChars="0" w:firstLine="0"/>
               <w:jc w:val="left"/>
               <w:rPr>
-                <w:ins w:id="189" w:author="3605188700@qq.com" w:date="2025-07-15T23:42:00Z" w16du:dateUtc="2025-07-15T15:42:00Z"/>
-                <w:rFonts w:eastAsiaTheme="minorEastAsia"/>
-                <w:lang w:bidi="en-US"/>
-              </w:rPr>
-            </w:pPr>
-            <w:ins w:id="190" w:author="3605188700@qq.com" w:date="2025-07-15T23:43:00Z" w16du:dateUtc="2025-07-15T15:43:00Z">
+                <w:ins w:id="191" w:author="3605188700@qq.com" w:date="2025-07-15T23:42:00Z" w16du:dateUtc="2025-07-15T15:42:00Z"/>
+                <w:rFonts w:eastAsiaTheme="minorEastAsia"/>
+                <w:lang w:bidi="en-US"/>
+              </w:rPr>
+            </w:pPr>
+            <w:ins w:id="192" w:author="3605188700@qq.com" w:date="2025-07-15T23:43:00Z" w16du:dateUtc="2025-07-15T15:43:00Z">
               <w:r>
                 <w:t>The coefficients of</w:t>
               </w:r>
@@ -18018,7 +17437,7 @@
       <w:tr>
         <w:tblPrEx>
           <w:tblW w:w="0" w:type="auto"/>
-          <w:tblPrExChange w:id="191" w:author="3605188700@qq.com" w:date="2025-07-15T23:47:00Z" w16du:dateUtc="2025-07-15T15:47:00Z">
+          <w:tblPrExChange w:id="193" w:author="3605188700@qq.com" w:date="2025-07-15T23:47:00Z" w16du:dateUtc="2025-07-15T15:47:00Z">
             <w:tblPrEx>
               <w:tblW w:w="0" w:type="auto"/>
             </w:tblPrEx>
@@ -18029,8 +17448,8 @@
           <w:gridAfter w:val="1"/>
           <w:wBefore w:w="28" w:type="dxa"/>
           <w:wAfter w:w="1044" w:type="dxa"/>
-          <w:ins w:id="192" w:author="3605188700@qq.com" w:date="2025-07-15T23:42:00Z"/>
-          <w:trPrChange w:id="193" w:author="3605188700@qq.com" w:date="2025-07-15T23:47:00Z" w16du:dateUtc="2025-07-15T15:47:00Z">
+          <w:ins w:id="194" w:author="3605188700@qq.com" w:date="2025-07-15T23:42:00Z"/>
+          <w:trPrChange w:id="195" w:author="3605188700@qq.com" w:date="2025-07-15T23:47:00Z" w16du:dateUtc="2025-07-15T15:47:00Z">
             <w:trPr>
               <w:gridBefore w:val="1"/>
               <w:gridAfter w:val="1"/>
@@ -18047,7 +17466,7 @@
               <w:left w:val="single" w:sz="4" w:space="0" w:color="FFFFFF" w:themeColor="background1"/>
               <w:right w:val="single" w:sz="4" w:space="0" w:color="FFFFFF" w:themeColor="background1"/>
             </w:tcBorders>
-            <w:tcPrChange w:id="194" w:author="3605188700@qq.com" w:date="2025-07-15T23:47:00Z" w16du:dateUtc="2025-07-15T15:47:00Z">
+            <w:tcPrChange w:id="196" w:author="3605188700@qq.com" w:date="2025-07-15T23:47:00Z" w16du:dateUtc="2025-07-15T15:47:00Z">
               <w:tcPr>
                 <w:tcW w:w="6379" w:type="dxa"/>
                 <w:gridSpan w:val="2"/>
@@ -18064,12 +17483,12 @@
               <w:ind w:firstLineChars="0" w:firstLine="0"/>
               <w:jc w:val="left"/>
               <w:rPr>
-                <w:ins w:id="195" w:author="3605188700@qq.com" w:date="2025-07-15T23:42:00Z" w16du:dateUtc="2025-07-15T15:42:00Z"/>
-                <w:rFonts w:eastAsiaTheme="minorEastAsia"/>
-                <w:lang w:bidi="en-US"/>
-              </w:rPr>
-            </w:pPr>
-            <w:ins w:id="196" w:author="3605188700@qq.com" w:date="2025-07-15T23:44:00Z" w16du:dateUtc="2025-07-15T15:44:00Z">
+                <w:ins w:id="197" w:author="3605188700@qq.com" w:date="2025-07-15T23:42:00Z" w16du:dateUtc="2025-07-15T15:42:00Z"/>
+                <w:rFonts w:eastAsiaTheme="minorEastAsia"/>
+                <w:lang w:bidi="en-US"/>
+              </w:rPr>
+            </w:pPr>
+            <w:ins w:id="198" w:author="3605188700@qq.com" w:date="2025-07-15T23:44:00Z" w16du:dateUtc="2025-07-15T15:44:00Z">
               <w:r>
                 <w:rPr>
                   <w:rFonts w:eastAsiaTheme="minorEastAsia" w:hint="eastAsia"/>
@@ -18087,7 +17506,7 @@
               <w:left w:val="single" w:sz="4" w:space="0" w:color="FFFFFF" w:themeColor="background1"/>
               <w:right w:val="single" w:sz="4" w:space="0" w:color="FFFFFF" w:themeColor="background1"/>
             </w:tcBorders>
-            <w:tcPrChange w:id="197" w:author="3605188700@qq.com" w:date="2025-07-15T23:47:00Z" w16du:dateUtc="2025-07-15T15:47:00Z">
+            <w:tcPrChange w:id="199" w:author="3605188700@qq.com" w:date="2025-07-15T23:47:00Z" w16du:dateUtc="2025-07-15T15:47:00Z">
               <w:tcPr>
                 <w:tcW w:w="2693" w:type="dxa"/>
                 <w:tcBorders>
@@ -18102,12 +17521,12 @@
               <w:ind w:firstLineChars="0" w:firstLine="0"/>
               <w:jc w:val="left"/>
               <w:rPr>
-                <w:ins w:id="198" w:author="3605188700@qq.com" w:date="2025-07-15T23:42:00Z" w16du:dateUtc="2025-07-15T15:42:00Z"/>
-                <w:rFonts w:eastAsiaTheme="minorEastAsia"/>
-                <w:lang w:bidi="en-US"/>
-              </w:rPr>
-            </w:pPr>
-            <w:ins w:id="199" w:author="3605188700@qq.com" w:date="2025-07-15T23:47:00Z" w16du:dateUtc="2025-07-15T15:47:00Z">
+                <w:ins w:id="200" w:author="3605188700@qq.com" w:date="2025-07-15T23:42:00Z" w16du:dateUtc="2025-07-15T15:42:00Z"/>
+                <w:rFonts w:eastAsiaTheme="minorEastAsia"/>
+                <w:lang w:bidi="en-US"/>
+              </w:rPr>
+            </w:pPr>
+            <w:ins w:id="201" w:author="3605188700@qq.com" w:date="2025-07-15T23:47:00Z" w16du:dateUtc="2025-07-15T15:47:00Z">
               <w:r>
                 <w:rPr>
                   <w:rFonts w:eastAsiaTheme="minorEastAsia"/>
@@ -18140,7 +17559,7 @@
                 <w:t xml:space="preserve">rate </w:t>
               </w:r>
             </w:ins>
-            <w:ins w:id="200" w:author="3605188700@qq.com" w:date="2025-07-15T23:48:00Z" w16du:dateUtc="2025-07-15T15:48:00Z">
+            <w:ins w:id="202" w:author="3605188700@qq.com" w:date="2025-07-15T23:48:00Z" w16du:dateUtc="2025-07-15T15:48:00Z">
               <w:r>
                 <w:rPr>
                   <w:rFonts w:eastAsiaTheme="minorEastAsia" w:hint="eastAsia"/>
@@ -18149,7 +17568,7 @@
                 <w:t>(</w:t>
               </w:r>
             </w:ins>
-            <w:ins w:id="201" w:author="3605188700@qq.com" w:date="2025-07-15T23:47:00Z" w16du:dateUtc="2025-07-15T15:47:00Z">
+            <w:ins w:id="203" w:author="3605188700@qq.com" w:date="2025-07-15T23:47:00Z" w16du:dateUtc="2025-07-15T15:47:00Z">
               <w:r>
                 <w:rPr>
                   <w:rFonts w:eastAsiaTheme="minorEastAsia"/>
@@ -18158,7 +17577,7 @@
                 <w:t>%</w:t>
               </w:r>
             </w:ins>
-            <w:ins w:id="202" w:author="3605188700@qq.com" w:date="2025-07-15T23:48:00Z" w16du:dateUtc="2025-07-15T15:48:00Z">
+            <w:ins w:id="204" w:author="3605188700@qq.com" w:date="2025-07-15T23:48:00Z" w16du:dateUtc="2025-07-15T15:48:00Z">
               <w:r>
                 <w:rPr>
                   <w:rFonts w:eastAsiaTheme="minorEastAsia" w:hint="eastAsia"/>
@@ -18173,7 +17592,7 @@
       <w:tr>
         <w:tblPrEx>
           <w:tblW w:w="0" w:type="auto"/>
-          <w:tblPrExChange w:id="203" w:author="3605188700@qq.com" w:date="2025-07-15T23:47:00Z" w16du:dateUtc="2025-07-15T15:47:00Z">
+          <w:tblPrExChange w:id="205" w:author="3605188700@qq.com" w:date="2025-07-15T23:47:00Z" w16du:dateUtc="2025-07-15T15:47:00Z">
             <w:tblPrEx>
               <w:tblW w:w="0" w:type="auto"/>
             </w:tblPrEx>
@@ -18184,8 +17603,8 @@
           <w:gridAfter w:val="1"/>
           <w:wBefore w:w="28" w:type="dxa"/>
           <w:wAfter w:w="1044" w:type="dxa"/>
-          <w:ins w:id="204" w:author="3605188700@qq.com" w:date="2025-07-15T23:42:00Z"/>
-          <w:trPrChange w:id="205" w:author="3605188700@qq.com" w:date="2025-07-15T23:47:00Z" w16du:dateUtc="2025-07-15T15:47:00Z">
+          <w:ins w:id="206" w:author="3605188700@qq.com" w:date="2025-07-15T23:42:00Z"/>
+          <w:trPrChange w:id="207" w:author="3605188700@qq.com" w:date="2025-07-15T23:47:00Z" w16du:dateUtc="2025-07-15T15:47:00Z">
             <w:trPr>
               <w:gridBefore w:val="1"/>
               <w:gridAfter w:val="1"/>
@@ -18202,7 +17621,7 @@
               <w:bottom w:val="single" w:sz="4" w:space="0" w:color="FFFFFF" w:themeColor="background1"/>
               <w:right w:val="single" w:sz="4" w:space="0" w:color="FFFFFF" w:themeColor="background1"/>
             </w:tcBorders>
-            <w:tcPrChange w:id="206" w:author="3605188700@qq.com" w:date="2025-07-15T23:47:00Z" w16du:dateUtc="2025-07-15T15:47:00Z">
+            <w:tcPrChange w:id="208" w:author="3605188700@qq.com" w:date="2025-07-15T23:47:00Z" w16du:dateUtc="2025-07-15T15:47:00Z">
               <w:tcPr>
                 <w:tcW w:w="6379" w:type="dxa"/>
                 <w:gridSpan w:val="2"/>
@@ -18219,27 +17638,26 @@
               <w:ind w:firstLineChars="0" w:firstLine="0"/>
               <w:jc w:val="left"/>
               <w:rPr>
-                <w:ins w:id="207" w:author="3605188700@qq.com" w:date="2025-07-15T23:42:00Z" w16du:dateUtc="2025-07-15T15:42:00Z"/>
+                <w:ins w:id="209" w:author="3605188700@qq.com" w:date="2025-07-15T23:42:00Z" w16du:dateUtc="2025-07-15T15:42:00Z"/>
                 <w:rFonts w:eastAsiaTheme="minorEastAsia"/>
                 <w:b/>
                 <w:bCs/>
                 <w:lang w:bidi="en-US"/>
-                <w:rPrChange w:id="208" w:author="3605188700@qq.com" w:date="2025-07-15T23:45:00Z" w16du:dateUtc="2025-07-15T15:45:00Z">
+                <w:rPrChange w:id="210" w:author="3605188700@qq.com" w:date="2025-07-15T23:45:00Z" w16du:dateUtc="2025-07-15T15:45:00Z">
                   <w:rPr>
-                    <w:ins w:id="209" w:author="3605188700@qq.com" w:date="2025-07-15T23:42:00Z" w16du:dateUtc="2025-07-15T15:42:00Z"/>
+                    <w:ins w:id="211" w:author="3605188700@qq.com" w:date="2025-07-15T23:42:00Z" w16du:dateUtc="2025-07-15T15:42:00Z"/>
                     <w:rFonts w:eastAsiaTheme="minorEastAsia"/>
                     <w:lang w:bidi="en-US"/>
                   </w:rPr>
                 </w:rPrChange>
               </w:rPr>
             </w:pPr>
-            <w:proofErr w:type="spellStart"/>
-            <w:ins w:id="210" w:author="3605188700@qq.com" w:date="2025-07-15T23:45:00Z" w16du:dateUtc="2025-07-15T15:45:00Z">
+            <w:ins w:id="212" w:author="3605188700@qq.com" w:date="2025-07-15T23:45:00Z" w16du:dateUtc="2025-07-15T15:45:00Z">
               <w:r>
                 <w:rPr>
                   <w:rFonts w:eastAsiaTheme="minorEastAsia"/>
                   <w:lang w:bidi="en-US"/>
-                  <w:rPrChange w:id="211" w:author="3605188700@qq.com" w:date="2025-07-15T23:46:00Z" w16du:dateUtc="2025-07-15T15:46:00Z">
+                  <w:rPrChange w:id="213" w:author="3605188700@qq.com" w:date="2025-07-15T23:46:00Z" w16du:dateUtc="2025-07-15T15:46:00Z">
                     <w:rPr>
                       <w:rFonts w:eastAsiaTheme="minorEastAsia"/>
                       <w:b/>
@@ -18251,7 +17669,6 @@
                 <w:t>Aluminium</w:t>
               </w:r>
             </w:ins>
-            <w:proofErr w:type="spellEnd"/>
           </w:p>
         </w:tc>
         <w:tc>
@@ -18262,7 +17679,7 @@
               <w:bottom w:val="single" w:sz="4" w:space="0" w:color="FFFFFF" w:themeColor="background1"/>
               <w:right w:val="single" w:sz="4" w:space="0" w:color="FFFFFF" w:themeColor="background1"/>
             </w:tcBorders>
-            <w:tcPrChange w:id="212" w:author="3605188700@qq.com" w:date="2025-07-15T23:47:00Z" w16du:dateUtc="2025-07-15T15:47:00Z">
+            <w:tcPrChange w:id="214" w:author="3605188700@qq.com" w:date="2025-07-15T23:47:00Z" w16du:dateUtc="2025-07-15T15:47:00Z">
               <w:tcPr>
                 <w:tcW w:w="2693" w:type="dxa"/>
                 <w:tcBorders>
@@ -18278,12 +17695,12 @@
               <w:ind w:firstLineChars="0" w:firstLine="0"/>
               <w:jc w:val="left"/>
               <w:rPr>
-                <w:ins w:id="213" w:author="3605188700@qq.com" w:date="2025-07-15T23:42:00Z" w16du:dateUtc="2025-07-15T15:42:00Z"/>
-                <w:rFonts w:eastAsiaTheme="minorEastAsia"/>
-                <w:lang w:bidi="en-US"/>
-              </w:rPr>
-            </w:pPr>
-            <w:ins w:id="214" w:author="3605188700@qq.com" w:date="2025-07-15T23:48:00Z" w16du:dateUtc="2025-07-15T15:48:00Z">
+                <w:ins w:id="215" w:author="3605188700@qq.com" w:date="2025-07-15T23:42:00Z" w16du:dateUtc="2025-07-15T15:42:00Z"/>
+                <w:rFonts w:eastAsiaTheme="minorEastAsia"/>
+                <w:lang w:bidi="en-US"/>
+              </w:rPr>
+            </w:pPr>
+            <w:ins w:id="216" w:author="3605188700@qq.com" w:date="2025-07-15T23:48:00Z" w16du:dateUtc="2025-07-15T15:48:00Z">
               <w:r>
                 <w:rPr>
                   <w:rFonts w:eastAsiaTheme="minorEastAsia" w:hint="eastAsia"/>
@@ -18298,7 +17715,7 @@
       <w:tr>
         <w:tblPrEx>
           <w:tblW w:w="0" w:type="auto"/>
-          <w:tblPrExChange w:id="215" w:author="3605188700@qq.com" w:date="2025-07-15T23:47:00Z" w16du:dateUtc="2025-07-15T15:47:00Z">
+          <w:tblPrExChange w:id="217" w:author="3605188700@qq.com" w:date="2025-07-15T23:47:00Z" w16du:dateUtc="2025-07-15T15:47:00Z">
             <w:tblPrEx>
               <w:tblW w:w="0" w:type="auto"/>
             </w:tblPrEx>
@@ -18309,8 +17726,8 @@
           <w:gridAfter w:val="1"/>
           <w:wBefore w:w="28" w:type="dxa"/>
           <w:wAfter w:w="1044" w:type="dxa"/>
-          <w:ins w:id="216" w:author="3605188700@qq.com" w:date="2025-07-15T23:42:00Z"/>
-          <w:trPrChange w:id="217" w:author="3605188700@qq.com" w:date="2025-07-15T23:47:00Z" w16du:dateUtc="2025-07-15T15:47:00Z">
+          <w:ins w:id="218" w:author="3605188700@qq.com" w:date="2025-07-15T23:42:00Z"/>
+          <w:trPrChange w:id="219" w:author="3605188700@qq.com" w:date="2025-07-15T23:47:00Z" w16du:dateUtc="2025-07-15T15:47:00Z">
             <w:trPr>
               <w:gridBefore w:val="1"/>
               <w:gridAfter w:val="1"/>
@@ -18328,7 +17745,7 @@
               <w:bottom w:val="single" w:sz="4" w:space="0" w:color="FFFFFF" w:themeColor="background1"/>
               <w:right w:val="single" w:sz="4" w:space="0" w:color="FFFFFF" w:themeColor="background1"/>
             </w:tcBorders>
-            <w:tcPrChange w:id="218" w:author="3605188700@qq.com" w:date="2025-07-15T23:47:00Z" w16du:dateUtc="2025-07-15T15:47:00Z">
+            <w:tcPrChange w:id="220" w:author="3605188700@qq.com" w:date="2025-07-15T23:47:00Z" w16du:dateUtc="2025-07-15T15:47:00Z">
               <w:tcPr>
                 <w:tcW w:w="6379" w:type="dxa"/>
                 <w:gridSpan w:val="2"/>
@@ -18346,12 +17763,12 @@
               <w:ind w:firstLineChars="0" w:firstLine="0"/>
               <w:jc w:val="left"/>
               <w:rPr>
-                <w:ins w:id="219" w:author="3605188700@qq.com" w:date="2025-07-15T23:42:00Z" w16du:dateUtc="2025-07-15T15:42:00Z"/>
-                <w:rFonts w:eastAsiaTheme="minorEastAsia"/>
-                <w:lang w:bidi="en-US"/>
-              </w:rPr>
-            </w:pPr>
-            <w:ins w:id="220" w:author="3605188700@qq.com" w:date="2025-07-15T23:45:00Z" w16du:dateUtc="2025-07-15T15:45:00Z">
+                <w:ins w:id="221" w:author="3605188700@qq.com" w:date="2025-07-15T23:42:00Z" w16du:dateUtc="2025-07-15T15:42:00Z"/>
+                <w:rFonts w:eastAsiaTheme="minorEastAsia"/>
+                <w:lang w:bidi="en-US"/>
+              </w:rPr>
+            </w:pPr>
+            <w:ins w:id="222" w:author="3605188700@qq.com" w:date="2025-07-15T23:45:00Z" w16du:dateUtc="2025-07-15T15:45:00Z">
               <w:r>
                 <w:rPr>
                   <w:rFonts w:eastAsiaTheme="minorEastAsia"/>
@@ -18371,7 +17788,7 @@
               <w:bottom w:val="single" w:sz="4" w:space="0" w:color="FFFFFF" w:themeColor="background1"/>
               <w:right w:val="single" w:sz="4" w:space="0" w:color="FFFFFF" w:themeColor="background1"/>
             </w:tcBorders>
-            <w:tcPrChange w:id="221" w:author="3605188700@qq.com" w:date="2025-07-15T23:47:00Z" w16du:dateUtc="2025-07-15T15:47:00Z">
+            <w:tcPrChange w:id="223" w:author="3605188700@qq.com" w:date="2025-07-15T23:47:00Z" w16du:dateUtc="2025-07-15T15:47:00Z">
               <w:tcPr>
                 <w:tcW w:w="2693" w:type="dxa"/>
                 <w:tcBorders>
@@ -18388,12 +17805,12 @@
               <w:ind w:firstLineChars="0" w:firstLine="0"/>
               <w:jc w:val="left"/>
               <w:rPr>
-                <w:ins w:id="222" w:author="3605188700@qq.com" w:date="2025-07-15T23:42:00Z" w16du:dateUtc="2025-07-15T15:42:00Z"/>
-                <w:rFonts w:eastAsiaTheme="minorEastAsia"/>
-                <w:lang w:bidi="en-US"/>
-              </w:rPr>
-            </w:pPr>
-            <w:ins w:id="223" w:author="3605188700@qq.com" w:date="2025-07-15T23:49:00Z" w16du:dateUtc="2025-07-15T15:49:00Z">
+                <w:ins w:id="224" w:author="3605188700@qq.com" w:date="2025-07-15T23:42:00Z" w16du:dateUtc="2025-07-15T15:42:00Z"/>
+                <w:rFonts w:eastAsiaTheme="minorEastAsia"/>
+                <w:lang w:bidi="en-US"/>
+              </w:rPr>
+            </w:pPr>
+            <w:ins w:id="225" w:author="3605188700@qq.com" w:date="2025-07-15T23:49:00Z" w16du:dateUtc="2025-07-15T15:49:00Z">
               <w:r>
                 <w:rPr>
                   <w:rFonts w:eastAsiaTheme="minorEastAsia" w:hint="eastAsia"/>
@@ -18408,7 +17825,7 @@
       <w:tr>
         <w:tblPrEx>
           <w:tblW w:w="0" w:type="auto"/>
-          <w:tblPrExChange w:id="224" w:author="3605188700@qq.com" w:date="2025-07-15T23:47:00Z" w16du:dateUtc="2025-07-15T15:47:00Z">
+          <w:tblPrExChange w:id="226" w:author="3605188700@qq.com" w:date="2025-07-15T23:47:00Z" w16du:dateUtc="2025-07-15T15:47:00Z">
             <w:tblPrEx>
               <w:tblW w:w="0" w:type="auto"/>
             </w:tblPrEx>
@@ -18419,8 +17836,8 @@
           <w:gridAfter w:val="1"/>
           <w:wBefore w:w="28" w:type="dxa"/>
           <w:wAfter w:w="1044" w:type="dxa"/>
-          <w:ins w:id="225" w:author="3605188700@qq.com" w:date="2025-07-15T23:42:00Z"/>
-          <w:trPrChange w:id="226" w:author="3605188700@qq.com" w:date="2025-07-15T23:47:00Z" w16du:dateUtc="2025-07-15T15:47:00Z">
+          <w:ins w:id="227" w:author="3605188700@qq.com" w:date="2025-07-15T23:42:00Z"/>
+          <w:trPrChange w:id="228" w:author="3605188700@qq.com" w:date="2025-07-15T23:47:00Z" w16du:dateUtc="2025-07-15T15:47:00Z">
             <w:trPr>
               <w:gridBefore w:val="1"/>
               <w:gridAfter w:val="1"/>
@@ -18438,7 +17855,7 @@
               <w:bottom w:val="single" w:sz="4" w:space="0" w:color="FFFFFF" w:themeColor="background1"/>
               <w:right w:val="single" w:sz="4" w:space="0" w:color="FFFFFF" w:themeColor="background1"/>
             </w:tcBorders>
-            <w:tcPrChange w:id="227" w:author="3605188700@qq.com" w:date="2025-07-15T23:47:00Z" w16du:dateUtc="2025-07-15T15:47:00Z">
+            <w:tcPrChange w:id="229" w:author="3605188700@qq.com" w:date="2025-07-15T23:47:00Z" w16du:dateUtc="2025-07-15T15:47:00Z">
               <w:tcPr>
                 <w:tcW w:w="6379" w:type="dxa"/>
                 <w:gridSpan w:val="2"/>
@@ -18456,26 +17873,26 @@
               <w:ind w:firstLineChars="0" w:firstLine="0"/>
               <w:jc w:val="left"/>
               <w:rPr>
-                <w:ins w:id="228" w:author="3605188700@qq.com" w:date="2025-07-15T23:42:00Z" w16du:dateUtc="2025-07-15T15:42:00Z"/>
+                <w:ins w:id="230" w:author="3605188700@qq.com" w:date="2025-07-15T23:42:00Z" w16du:dateUtc="2025-07-15T15:42:00Z"/>
                 <w:rFonts w:eastAsiaTheme="minorEastAsia"/>
                 <w:b/>
                 <w:bCs/>
                 <w:lang w:bidi="en-US"/>
-                <w:rPrChange w:id="229" w:author="3605188700@qq.com" w:date="2025-07-15T23:45:00Z" w16du:dateUtc="2025-07-15T15:45:00Z">
+                <w:rPrChange w:id="231" w:author="3605188700@qq.com" w:date="2025-07-15T23:45:00Z" w16du:dateUtc="2025-07-15T15:45:00Z">
                   <w:rPr>
-                    <w:ins w:id="230" w:author="3605188700@qq.com" w:date="2025-07-15T23:42:00Z" w16du:dateUtc="2025-07-15T15:42:00Z"/>
+                    <w:ins w:id="232" w:author="3605188700@qq.com" w:date="2025-07-15T23:42:00Z" w16du:dateUtc="2025-07-15T15:42:00Z"/>
                     <w:rFonts w:eastAsiaTheme="minorEastAsia"/>
                     <w:lang w:bidi="en-US"/>
                   </w:rPr>
                 </w:rPrChange>
               </w:rPr>
             </w:pPr>
-            <w:ins w:id="231" w:author="3605188700@qq.com" w:date="2025-07-15T23:45:00Z" w16du:dateUtc="2025-07-15T15:45:00Z">
+            <w:ins w:id="233" w:author="3605188700@qq.com" w:date="2025-07-15T23:45:00Z" w16du:dateUtc="2025-07-15T15:45:00Z">
               <w:r>
                 <w:rPr>
                   <w:rFonts w:eastAsiaTheme="minorEastAsia"/>
                   <w:lang w:bidi="en-US"/>
-                  <w:rPrChange w:id="232" w:author="3605188700@qq.com" w:date="2025-07-15T23:47:00Z" w16du:dateUtc="2025-07-15T15:47:00Z">
+                  <w:rPrChange w:id="234" w:author="3605188700@qq.com" w:date="2025-07-15T23:47:00Z" w16du:dateUtc="2025-07-15T15:47:00Z">
                     <w:rPr>
                       <w:rFonts w:eastAsiaTheme="minorEastAsia"/>
                       <w:b/>
@@ -18498,7 +17915,7 @@
               <w:bottom w:val="single" w:sz="4" w:space="0" w:color="FFFFFF" w:themeColor="background1"/>
               <w:right w:val="single" w:sz="4" w:space="0" w:color="FFFFFF" w:themeColor="background1"/>
             </w:tcBorders>
-            <w:tcPrChange w:id="233" w:author="3605188700@qq.com" w:date="2025-07-15T23:47:00Z" w16du:dateUtc="2025-07-15T15:47:00Z">
+            <w:tcPrChange w:id="235" w:author="3605188700@qq.com" w:date="2025-07-15T23:47:00Z" w16du:dateUtc="2025-07-15T15:47:00Z">
               <w:tcPr>
                 <w:tcW w:w="2693" w:type="dxa"/>
                 <w:tcBorders>
@@ -18515,12 +17932,12 @@
               <w:ind w:firstLineChars="0" w:firstLine="0"/>
               <w:jc w:val="left"/>
               <w:rPr>
-                <w:ins w:id="234" w:author="3605188700@qq.com" w:date="2025-07-15T23:42:00Z" w16du:dateUtc="2025-07-15T15:42:00Z"/>
-                <w:rFonts w:eastAsiaTheme="minorEastAsia"/>
-                <w:lang w:bidi="en-US"/>
-              </w:rPr>
-            </w:pPr>
-            <w:ins w:id="235" w:author="3605188700@qq.com" w:date="2025-07-15T23:49:00Z" w16du:dateUtc="2025-07-15T15:49:00Z">
+                <w:ins w:id="236" w:author="3605188700@qq.com" w:date="2025-07-15T23:42:00Z" w16du:dateUtc="2025-07-15T15:42:00Z"/>
+                <w:rFonts w:eastAsiaTheme="minorEastAsia"/>
+                <w:lang w:bidi="en-US"/>
+              </w:rPr>
+            </w:pPr>
+            <w:ins w:id="237" w:author="3605188700@qq.com" w:date="2025-07-15T23:49:00Z" w16du:dateUtc="2025-07-15T15:49:00Z">
               <w:r>
                 <w:rPr>
                   <w:rFonts w:eastAsiaTheme="minorEastAsia" w:hint="eastAsia"/>
@@ -18535,7 +17952,7 @@
       <w:tr>
         <w:tblPrEx>
           <w:tblW w:w="0" w:type="auto"/>
-          <w:tblPrExChange w:id="236" w:author="3605188700@qq.com" w:date="2025-07-15T23:49:00Z" w16du:dateUtc="2025-07-15T15:49:00Z">
+          <w:tblPrExChange w:id="238" w:author="3605188700@qq.com" w:date="2025-07-15T23:49:00Z" w16du:dateUtc="2025-07-15T15:49:00Z">
             <w:tblPrEx>
               <w:tblW w:w="0" w:type="auto"/>
             </w:tblPrEx>
@@ -18546,8 +17963,8 @@
           <w:gridAfter w:val="1"/>
           <w:wBefore w:w="28" w:type="dxa"/>
           <w:wAfter w:w="1044" w:type="dxa"/>
-          <w:ins w:id="237" w:author="3605188700@qq.com" w:date="2025-07-15T23:42:00Z"/>
-          <w:trPrChange w:id="238" w:author="3605188700@qq.com" w:date="2025-07-15T23:49:00Z" w16du:dateUtc="2025-07-15T15:49:00Z">
+          <w:ins w:id="239" w:author="3605188700@qq.com" w:date="2025-07-15T23:42:00Z"/>
+          <w:trPrChange w:id="240" w:author="3605188700@qq.com" w:date="2025-07-15T23:49:00Z" w16du:dateUtc="2025-07-15T15:49:00Z">
             <w:trPr>
               <w:gridBefore w:val="1"/>
               <w:gridAfter w:val="1"/>
@@ -18565,7 +17982,7 @@
               <w:bottom w:val="single" w:sz="4" w:space="0" w:color="FFFFFF" w:themeColor="background1"/>
               <w:right w:val="single" w:sz="4" w:space="0" w:color="FFFFFF" w:themeColor="background1"/>
             </w:tcBorders>
-            <w:tcPrChange w:id="239" w:author="3605188700@qq.com" w:date="2025-07-15T23:49:00Z" w16du:dateUtc="2025-07-15T15:49:00Z">
+            <w:tcPrChange w:id="241" w:author="3605188700@qq.com" w:date="2025-07-15T23:49:00Z" w16du:dateUtc="2025-07-15T15:49:00Z">
               <w:tcPr>
                 <w:tcW w:w="6379" w:type="dxa"/>
                 <w:gridSpan w:val="2"/>
@@ -18583,12 +18000,12 @@
               <w:ind w:firstLineChars="0" w:firstLine="0"/>
               <w:jc w:val="left"/>
               <w:rPr>
-                <w:ins w:id="240" w:author="3605188700@qq.com" w:date="2025-07-15T23:42:00Z" w16du:dateUtc="2025-07-15T15:42:00Z"/>
-                <w:rFonts w:eastAsiaTheme="minorEastAsia"/>
-                <w:lang w:bidi="en-US"/>
-              </w:rPr>
-            </w:pPr>
-            <w:ins w:id="241" w:author="3605188700@qq.com" w:date="2025-07-15T23:46:00Z" w16du:dateUtc="2025-07-15T15:46:00Z">
+                <w:ins w:id="242" w:author="3605188700@qq.com" w:date="2025-07-15T23:42:00Z" w16du:dateUtc="2025-07-15T15:42:00Z"/>
+                <w:rFonts w:eastAsiaTheme="minorEastAsia"/>
+                <w:lang w:bidi="en-US"/>
+              </w:rPr>
+            </w:pPr>
+            <w:ins w:id="243" w:author="3605188700@qq.com" w:date="2025-07-15T23:46:00Z" w16du:dateUtc="2025-07-15T15:46:00Z">
               <w:r>
                 <w:rPr>
                   <w:rFonts w:eastAsiaTheme="minorEastAsia"/>
@@ -18608,7 +18025,7 @@
               <w:bottom w:val="single" w:sz="4" w:space="0" w:color="FFFFFF" w:themeColor="background1"/>
               <w:right w:val="single" w:sz="4" w:space="0" w:color="FFFFFF" w:themeColor="background1"/>
             </w:tcBorders>
-            <w:tcPrChange w:id="242" w:author="3605188700@qq.com" w:date="2025-07-15T23:49:00Z" w16du:dateUtc="2025-07-15T15:49:00Z">
+            <w:tcPrChange w:id="244" w:author="3605188700@qq.com" w:date="2025-07-15T23:49:00Z" w16du:dateUtc="2025-07-15T15:49:00Z">
               <w:tcPr>
                 <w:tcW w:w="2693" w:type="dxa"/>
                 <w:tcBorders>
@@ -18625,12 +18042,12 @@
               <w:ind w:firstLineChars="0" w:firstLine="0"/>
               <w:jc w:val="left"/>
               <w:rPr>
-                <w:ins w:id="243" w:author="3605188700@qq.com" w:date="2025-07-15T23:42:00Z" w16du:dateUtc="2025-07-15T15:42:00Z"/>
-                <w:rFonts w:eastAsiaTheme="minorEastAsia"/>
-                <w:lang w:bidi="en-US"/>
-              </w:rPr>
-            </w:pPr>
-            <w:ins w:id="244" w:author="3605188700@qq.com" w:date="2025-07-15T23:49:00Z" w16du:dateUtc="2025-07-15T15:49:00Z">
+                <w:ins w:id="245" w:author="3605188700@qq.com" w:date="2025-07-15T23:42:00Z" w16du:dateUtc="2025-07-15T15:42:00Z"/>
+                <w:rFonts w:eastAsiaTheme="minorEastAsia"/>
+                <w:lang w:bidi="en-US"/>
+              </w:rPr>
+            </w:pPr>
+            <w:ins w:id="246" w:author="3605188700@qq.com" w:date="2025-07-15T23:49:00Z" w16du:dateUtc="2025-07-15T15:49:00Z">
               <w:r>
                 <w:rPr>
                   <w:rFonts w:eastAsiaTheme="minorEastAsia" w:hint="eastAsia"/>
@@ -18645,7 +18062,7 @@
       <w:tr>
         <w:tblPrEx>
           <w:tblW w:w="0" w:type="auto"/>
-          <w:tblPrExChange w:id="245" w:author="3605188700@qq.com" w:date="2025-07-15T23:49:00Z" w16du:dateUtc="2025-07-15T15:49:00Z">
+          <w:tblPrExChange w:id="247" w:author="3605188700@qq.com" w:date="2025-07-15T23:49:00Z" w16du:dateUtc="2025-07-15T15:49:00Z">
             <w:tblPrEx>
               <w:tblW w:w="0" w:type="auto"/>
             </w:tblPrEx>
@@ -18656,8 +18073,8 @@
           <w:gridAfter w:val="1"/>
           <w:wBefore w:w="28" w:type="dxa"/>
           <w:wAfter w:w="1044" w:type="dxa"/>
-          <w:ins w:id="246" w:author="3605188700@qq.com" w:date="2025-07-15T23:42:00Z"/>
-          <w:trPrChange w:id="247" w:author="3605188700@qq.com" w:date="2025-07-15T23:49:00Z" w16du:dateUtc="2025-07-15T15:49:00Z">
+          <w:ins w:id="248" w:author="3605188700@qq.com" w:date="2025-07-15T23:42:00Z"/>
+          <w:trPrChange w:id="249" w:author="3605188700@qq.com" w:date="2025-07-15T23:49:00Z" w16du:dateUtc="2025-07-15T15:49:00Z">
             <w:trPr>
               <w:gridBefore w:val="1"/>
               <w:gridAfter w:val="1"/>
@@ -18675,7 +18092,7 @@
               <w:bottom w:val="single" w:sz="4" w:space="0" w:color="auto"/>
               <w:right w:val="single" w:sz="4" w:space="0" w:color="FFFFFF" w:themeColor="background1"/>
             </w:tcBorders>
-            <w:tcPrChange w:id="248" w:author="3605188700@qq.com" w:date="2025-07-15T23:49:00Z" w16du:dateUtc="2025-07-15T15:49:00Z">
+            <w:tcPrChange w:id="250" w:author="3605188700@qq.com" w:date="2025-07-15T23:49:00Z" w16du:dateUtc="2025-07-15T15:49:00Z">
               <w:tcPr>
                 <w:tcW w:w="6379" w:type="dxa"/>
                 <w:gridSpan w:val="2"/>
@@ -18693,12 +18110,12 @@
               <w:ind w:firstLineChars="0" w:firstLine="0"/>
               <w:jc w:val="left"/>
               <w:rPr>
-                <w:ins w:id="249" w:author="3605188700@qq.com" w:date="2025-07-15T23:42:00Z" w16du:dateUtc="2025-07-15T15:42:00Z"/>
-                <w:rFonts w:eastAsiaTheme="minorEastAsia"/>
-                <w:lang w:bidi="en-US"/>
-              </w:rPr>
-            </w:pPr>
-            <w:ins w:id="250" w:author="3605188700@qq.com" w:date="2025-07-15T23:46:00Z" w16du:dateUtc="2025-07-15T15:46:00Z">
+                <w:ins w:id="251" w:author="3605188700@qq.com" w:date="2025-07-15T23:42:00Z" w16du:dateUtc="2025-07-15T15:42:00Z"/>
+                <w:rFonts w:eastAsiaTheme="minorEastAsia"/>
+                <w:lang w:bidi="en-US"/>
+              </w:rPr>
+            </w:pPr>
+            <w:ins w:id="252" w:author="3605188700@qq.com" w:date="2025-07-15T23:46:00Z" w16du:dateUtc="2025-07-15T15:46:00Z">
               <w:r>
                 <w:rPr>
                   <w:rFonts w:eastAsiaTheme="minorEastAsia"/>
@@ -18718,7 +18135,7 @@
               <w:bottom w:val="single" w:sz="4" w:space="0" w:color="auto"/>
               <w:right w:val="single" w:sz="4" w:space="0" w:color="FFFFFF" w:themeColor="background1"/>
             </w:tcBorders>
-            <w:tcPrChange w:id="251" w:author="3605188700@qq.com" w:date="2025-07-15T23:49:00Z" w16du:dateUtc="2025-07-15T15:49:00Z">
+            <w:tcPrChange w:id="253" w:author="3605188700@qq.com" w:date="2025-07-15T23:49:00Z" w16du:dateUtc="2025-07-15T15:49:00Z">
               <w:tcPr>
                 <w:tcW w:w="2693" w:type="dxa"/>
                 <w:tcBorders>
@@ -18735,12 +18152,12 @@
               <w:ind w:firstLineChars="0" w:firstLine="0"/>
               <w:jc w:val="left"/>
               <w:rPr>
-                <w:ins w:id="252" w:author="3605188700@qq.com" w:date="2025-07-15T23:42:00Z" w16du:dateUtc="2025-07-15T15:42:00Z"/>
-                <w:rFonts w:eastAsiaTheme="minorEastAsia"/>
-                <w:lang w:bidi="en-US"/>
-              </w:rPr>
-            </w:pPr>
-            <w:ins w:id="253" w:author="3605188700@qq.com" w:date="2025-07-15T23:49:00Z" w16du:dateUtc="2025-07-15T15:49:00Z">
+                <w:ins w:id="254" w:author="3605188700@qq.com" w:date="2025-07-15T23:42:00Z" w16du:dateUtc="2025-07-15T15:42:00Z"/>
+                <w:rFonts w:eastAsiaTheme="minorEastAsia"/>
+                <w:lang w:bidi="en-US"/>
+              </w:rPr>
+            </w:pPr>
+            <w:ins w:id="255" w:author="3605188700@qq.com" w:date="2025-07-15T23:49:00Z" w16du:dateUtc="2025-07-15T15:49:00Z">
               <w:r>
                 <w:rPr>
                   <w:rFonts w:eastAsiaTheme="minorEastAsia" w:hint="eastAsia"/>
@@ -18757,7 +18174,7 @@
       <w:pPr>
         <w:ind w:firstLine="480"/>
         <w:rPr>
-          <w:del w:id="254" w:author="3605188700@qq.com" w:date="2025-07-15T23:50:00Z" w16du:dateUtc="2025-07-15T15:50:00Z"/>
+          <w:del w:id="256" w:author="3605188700@qq.com" w:date="2025-07-15T23:50:00Z" w16du:dateUtc="2025-07-15T15:50:00Z"/>
           <w:rFonts w:eastAsiaTheme="minorEastAsia"/>
         </w:rPr>
       </w:pPr>
@@ -18766,18 +18183,18 @@
       <w:pPr>
         <w:ind w:firstLine="480"/>
         <w:rPr>
-          <w:del w:id="255" w:author="3605188700@qq.com" w:date="2025-07-13T22:03:00Z"/>
+          <w:del w:id="257" w:author="3605188700@qq.com" w:date="2025-07-13T22:03:00Z"/>
           <w:rFonts w:eastAsiaTheme="minorEastAsia"/>
           <w:szCs w:val="24"/>
         </w:rPr>
-        <w:pPrChange w:id="256" w:author="3605188700@qq.com" w:date="2025-07-15T23:50:00Z" w16du:dateUtc="2025-07-15T15:50:00Z">
+        <w:pPrChange w:id="258" w:author="3605188700@qq.com" w:date="2025-07-15T23:50:00Z" w16du:dateUtc="2025-07-15T15:50:00Z">
           <w:pPr>
             <w:pStyle w:val="3"/>
             <w:ind w:firstLine="643"/>
           </w:pPr>
         </w:pPrChange>
       </w:pPr>
-      <w:del w:id="257" w:author="3605188700@qq.com" w:date="2025-07-13T22:03:00Z">
+      <w:del w:id="259" w:author="3605188700@qq.com" w:date="2025-07-13T22:03:00Z">
         <w:r>
           <w:rPr>
             <w:rFonts w:eastAsiaTheme="minorEastAsia" w:hint="eastAsia"/>
@@ -18808,7 +18225,7 @@
           <w:rFonts w:eastAsiaTheme="minorEastAsia"/>
         </w:rPr>
       </w:pPr>
-      <w:del w:id="258" w:author="Shi-Tong Peng" w:date="2025-07-14T14:00:00Z">
+      <w:del w:id="260" w:author="Shi-Tong Peng" w:date="2025-07-14T14:00:00Z">
         <w:r>
           <w:rPr>
             <w:rFonts w:eastAsiaTheme="minorEastAsia"/>
@@ -18828,7 +18245,7 @@
           <w:delText>, w</w:delText>
         </w:r>
       </w:del>
-      <w:ins w:id="259" w:author="Shi-Tong Peng" w:date="2025-07-14T14:00:00Z">
+      <w:ins w:id="261" w:author="Shi-Tong Peng" w:date="2025-07-14T14:00:00Z">
         <w:r>
           <w:rPr>
             <w:rFonts w:eastAsiaTheme="minorEastAsia" w:hint="eastAsia"/>
@@ -18836,7 +18253,7 @@
           <w:t xml:space="preserve">for the economic cost, </w:t>
         </w:r>
       </w:ins>
-      <w:ins w:id="260" w:author="Shi-Tong Peng" w:date="2025-07-14T14:01:00Z">
+      <w:ins w:id="262" w:author="Shi-Tong Peng" w:date="2025-07-14T14:01:00Z">
         <w:r>
           <w:rPr>
             <w:rFonts w:eastAsiaTheme="minorEastAsia" w:hint="eastAsia"/>
@@ -18873,44 +18290,6 @@
           <w:rFonts w:eastAsiaTheme="minorEastAsia"/>
         </w:rPr>
         <w:t xml:space="preserve">All these components are related to the process parameters </w:t>
-      </w:r>
-      <w:r>
-        <w:rPr>
-          <w:rFonts w:eastAsiaTheme="minorEastAsia"/>
-          <w:i/>
-          <w:iCs/>
-          <w:rPrChange w:id="261" w:author="Shi-Tong Peng" w:date="2025-07-14T14:01:00Z">
-            <w:rPr>
-              <w:rFonts w:eastAsiaTheme="minorEastAsia"/>
-            </w:rPr>
-          </w:rPrChange>
-        </w:rPr>
-        <w:t>P</w:t>
-      </w:r>
-      <w:r>
-        <w:rPr>
-          <w:rFonts w:eastAsiaTheme="minorEastAsia"/>
-        </w:rPr>
-        <w:t xml:space="preserve">, </w:t>
-      </w:r>
-      <w:r>
-        <w:rPr>
-          <w:rFonts w:eastAsiaTheme="minorEastAsia"/>
-          <w:i/>
-          <w:iCs/>
-          <w:rPrChange w:id="262" w:author="Shi-Tong Peng" w:date="2025-07-14T14:01:00Z">
-            <w:rPr>
-              <w:rFonts w:eastAsiaTheme="minorEastAsia"/>
-            </w:rPr>
-          </w:rPrChange>
-        </w:rPr>
-        <w:t>V</w:t>
-      </w:r>
-      <w:r>
-        <w:rPr>
-          <w:rFonts w:eastAsiaTheme="minorEastAsia"/>
-        </w:rPr>
-        <w:t xml:space="preserve">, </w:t>
       </w:r>
       <w:r>
         <w:rPr>
@@ -18923,6 +18302,44 @@
             </w:rPr>
           </w:rPrChange>
         </w:rPr>
+        <w:t>P</w:t>
+      </w:r>
+      <w:r>
+        <w:rPr>
+          <w:rFonts w:eastAsiaTheme="minorEastAsia"/>
+        </w:rPr>
+        <w:t xml:space="preserve">, </w:t>
+      </w:r>
+      <w:r>
+        <w:rPr>
+          <w:rFonts w:eastAsiaTheme="minorEastAsia"/>
+          <w:i/>
+          <w:iCs/>
+          <w:rPrChange w:id="264" w:author="Shi-Tong Peng" w:date="2025-07-14T14:01:00Z">
+            <w:rPr>
+              <w:rFonts w:eastAsiaTheme="minorEastAsia"/>
+            </w:rPr>
+          </w:rPrChange>
+        </w:rPr>
+        <w:t>V</w:t>
+      </w:r>
+      <w:r>
+        <w:rPr>
+          <w:rFonts w:eastAsiaTheme="minorEastAsia"/>
+        </w:rPr>
+        <w:t xml:space="preserve">, </w:t>
+      </w:r>
+      <w:r>
+        <w:rPr>
+          <w:rFonts w:eastAsiaTheme="minorEastAsia"/>
+          <w:i/>
+          <w:iCs/>
+          <w:rPrChange w:id="265" w:author="Shi-Tong Peng" w:date="2025-07-14T14:01:00Z">
+            <w:rPr>
+              <w:rFonts w:eastAsiaTheme="minorEastAsia"/>
+            </w:rPr>
+          </w:rPrChange>
+        </w:rPr>
         <w:t>H</w:t>
       </w:r>
       <w:r>
@@ -19026,7 +18443,7 @@
         <w:rPr>
           <w:rFonts w:eastAsiaTheme="minorEastAsia"/>
         </w:rPr>
-        <w:pPrChange w:id="264" w:author="3605188700@qq.com" w:date="2025-07-14T22:15:00Z" w16du:dateUtc="2025-07-14T14:15:00Z">
+        <w:pPrChange w:id="266" w:author="3605188700@qq.com" w:date="2025-07-14T22:15:00Z" w16du:dateUtc="2025-07-14T14:15:00Z">
           <w:pPr>
             <w:ind w:firstLine="480"/>
           </w:pPr>
@@ -19041,10 +18458,10 @@
           <v:shape id="_x0000_i1035" type="#_x0000_t75" style="width:91.15pt;height:26.65pt" o:ole="">
             <v:imagedata r:id="rId40" o:title=""/>
           </v:shape>
-          <o:OLEObject Type="Embed" ProgID="Equation.DSMT4" ShapeID="_x0000_i1035" DrawAspect="Content" ObjectID="_1814556197" r:id="rId41"/>
+          <o:OLEObject Type="Embed" ProgID="Equation.DSMT4" ShapeID="_x0000_i1035" DrawAspect="Content" ObjectID="_1826473819" r:id="rId41"/>
         </w:object>
       </w:r>
-      <w:ins w:id="265" w:author="3605188700@qq.com" w:date="2025-07-14T22:16:00Z" w16du:dateUtc="2025-07-14T14:16:00Z">
+      <w:ins w:id="267" w:author="3605188700@qq.com" w:date="2025-07-14T22:16:00Z" w16du:dateUtc="2025-07-14T14:16:00Z">
         <w:r>
           <w:rPr>
             <w:rFonts w:eastAsiaTheme="minorEastAsia" w:hint="eastAsia"/>
@@ -19052,7 +18469,7 @@
           <w:t xml:space="preserve">                                                                </w:t>
         </w:r>
       </w:ins>
-      <w:ins w:id="266" w:author="3605188700@qq.com" w:date="2025-07-14T22:15:00Z" w16du:dateUtc="2025-07-14T14:15:00Z">
+      <w:ins w:id="268" w:author="3605188700@qq.com" w:date="2025-07-14T22:15:00Z" w16du:dateUtc="2025-07-14T14:15:00Z">
         <w:r>
           <w:rPr>
             <w:rFonts w:eastAsiaTheme="minorEastAsia" w:hint="eastAsia"/>
@@ -19068,7 +18485,7 @@
         <w:rPr>
           <w:rFonts w:eastAsiaTheme="minorEastAsia"/>
         </w:rPr>
-        <w:pPrChange w:id="267" w:author="3605188700@qq.com" w:date="2025-07-14T22:16:00Z" w16du:dateUtc="2025-07-14T14:16:00Z">
+        <w:pPrChange w:id="269" w:author="3605188700@qq.com" w:date="2025-07-14T22:16:00Z" w16du:dateUtc="2025-07-14T14:16:00Z">
           <w:pPr>
             <w:ind w:firstLine="480"/>
           </w:pPr>
@@ -19080,10 +18497,10 @@
           <w:position w:val="-6"/>
         </w:rPr>
         <w:object w:dxaOrig="2240" w:dyaOrig="279" w14:anchorId="3EB7C052">
-          <v:shape id="_x0000_i1036" type="#_x0000_t75" style="width:113.6pt;height:14.95pt" o:ole="">
+          <v:shape id="_x0000_i1036" type="#_x0000_t75" style="width:113.65pt;height:15pt" o:ole="">
             <v:imagedata r:id="rId42" o:title=""/>
           </v:shape>
-          <o:OLEObject Type="Embed" ProgID="Equation.DSMT4" ShapeID="_x0000_i1036" DrawAspect="Content" ObjectID="_1814556198" r:id="rId43"/>
+          <o:OLEObject Type="Embed" ProgID="Equation.DSMT4" ShapeID="_x0000_i1036" DrawAspect="Content" ObjectID="_1826473820" r:id="rId43"/>
         </w:object>
       </w:r>
       <w:r>
@@ -19092,15 +18509,15 @@
         </w:rPr>
         <w:t xml:space="preserve"> </w:t>
       </w:r>
-      <w:commentRangeStart w:id="268"/>
-      <w:commentRangeEnd w:id="268"/>
+      <w:commentRangeStart w:id="270"/>
+      <w:commentRangeEnd w:id="270"/>
       <w:r>
         <w:rPr>
           <w:rStyle w:val="af3"/>
         </w:rPr>
-        <w:commentReference w:id="268"/>
-      </w:r>
-      <w:ins w:id="269" w:author="3605188700@qq.com" w:date="2025-07-14T22:16:00Z" w16du:dateUtc="2025-07-14T14:16:00Z">
+        <w:commentReference w:id="270"/>
+      </w:r>
+      <w:ins w:id="271" w:author="3605188700@qq.com" w:date="2025-07-14T22:16:00Z" w16du:dateUtc="2025-07-14T14:16:00Z">
         <w:r>
           <w:rPr>
             <w:rStyle w:val="af3"/>
@@ -19111,7 +18528,7 @@
         <w:r>
           <w:rPr>
             <w:rFonts w:eastAsiaTheme="minorEastAsia"/>
-            <w:rPrChange w:id="270" w:author="3605188700@qq.com" w:date="2025-07-14T22:16:00Z" w16du:dateUtc="2025-07-14T14:16:00Z">
+            <w:rPrChange w:id="272" w:author="3605188700@qq.com" w:date="2025-07-14T22:16:00Z" w16du:dateUtc="2025-07-14T14:16:00Z">
               <w:rPr>
                 <w:rStyle w:val="af3"/>
                 <w:rFonts w:eastAsiaTheme="minorEastAsia"/>
@@ -19241,7 +18658,6 @@
         </w:rPr>
         <w:t xml:space="preserve">is the processing time of the </w:t>
       </w:r>
-      <w:proofErr w:type="spellStart"/>
       <w:r>
         <w:rPr>
           <w:rFonts w:eastAsiaTheme="minorEastAsia" w:hint="eastAsia"/>
@@ -19256,7 +18672,6 @@
         </w:rPr>
         <w:t>th</w:t>
       </w:r>
-      <w:proofErr w:type="spellEnd"/>
       <w:r>
         <w:rPr>
           <w:rFonts w:eastAsiaTheme="minorEastAsia"/>
@@ -19269,7 +18684,6 @@
         </w:rPr>
         <w:t xml:space="preserve">. </w:t>
       </w:r>
-      <w:proofErr w:type="spellStart"/>
       <w:r>
         <w:rPr>
           <w:rFonts w:eastAsiaTheme="minorEastAsia" w:hint="eastAsia"/>
@@ -19278,7 +18692,6 @@
         </w:rPr>
         <w:t>hc</w:t>
       </w:r>
-      <w:proofErr w:type="spellEnd"/>
       <w:r>
         <w:rPr>
           <w:rFonts w:eastAsiaTheme="minorEastAsia" w:hint="eastAsia"/>
@@ -19293,7 +18706,6 @@
         </w:rPr>
         <w:t xml:space="preserve">and </w:t>
       </w:r>
-      <w:proofErr w:type="spellStart"/>
       <w:r>
         <w:rPr>
           <w:rFonts w:eastAsiaTheme="minorEastAsia" w:hint="eastAsia"/>
@@ -19310,7 +18722,6 @@
         </w:rPr>
         <w:t>c</w:t>
       </w:r>
-      <w:proofErr w:type="spellEnd"/>
       <w:r>
         <w:rPr>
           <w:rFonts w:eastAsiaTheme="minorEastAsia" w:hint="eastAsia"/>
@@ -19547,13 +18958,13 @@
           <w:position w:val="-24"/>
         </w:rPr>
         <w:object w:dxaOrig="1719" w:dyaOrig="620" w14:anchorId="71089EE4">
-          <v:shape id="_x0000_i1037" type="#_x0000_t75" style="width:84.15pt;height:30.4pt" o:ole="">
+          <v:shape id="_x0000_i1037" type="#_x0000_t75" style="width:84pt;height:30.4pt" o:ole="">
             <v:imagedata r:id="rId44" o:title=""/>
           </v:shape>
-          <o:OLEObject Type="Embed" ProgID="Equation.DSMT4" ShapeID="_x0000_i1037" DrawAspect="Content" ObjectID="_1814556199" r:id="rId45"/>
+          <o:OLEObject Type="Embed" ProgID="Equation.DSMT4" ShapeID="_x0000_i1037" DrawAspect="Content" ObjectID="_1826473821" r:id="rId45"/>
         </w:object>
       </w:r>
-      <w:ins w:id="271" w:author="3605188700@qq.com" w:date="2025-07-14T22:19:00Z" w16du:dateUtc="2025-07-14T14:19:00Z">
+      <w:ins w:id="273" w:author="3605188700@qq.com" w:date="2025-07-14T22:19:00Z" w16du:dateUtc="2025-07-14T14:19:00Z">
         <w:r>
           <w:rPr>
             <w:rFonts w:eastAsiaTheme="minorEastAsia" w:hint="eastAsia"/>
@@ -19569,7 +18980,7 @@
         <w:rPr>
           <w:rFonts w:eastAsiaTheme="minorEastAsia"/>
         </w:rPr>
-        <w:pPrChange w:id="272" w:author="3605188700@qq.com" w:date="2025-07-14T22:18:00Z" w16du:dateUtc="2025-07-14T14:18:00Z">
+        <w:pPrChange w:id="274" w:author="3605188700@qq.com" w:date="2025-07-14T22:18:00Z" w16du:dateUtc="2025-07-14T14:18:00Z">
           <w:pPr>
             <w:ind w:firstLine="480"/>
           </w:pPr>
@@ -19584,10 +18995,10 @@
           <v:shape id="_x0000_i1038" type="#_x0000_t75" style="width:64.5pt;height:30.4pt" o:ole="">
             <v:imagedata r:id="rId46" o:title=""/>
           </v:shape>
-          <o:OLEObject Type="Embed" ProgID="Equation.DSMT4" ShapeID="_x0000_i1038" DrawAspect="Content" ObjectID="_1814556200" r:id="rId47"/>
+          <o:OLEObject Type="Embed" ProgID="Equation.DSMT4" ShapeID="_x0000_i1038" DrawAspect="Content" ObjectID="_1826473822" r:id="rId47"/>
         </w:object>
       </w:r>
-      <w:ins w:id="273" w:author="3605188700@qq.com" w:date="2025-07-14T22:19:00Z" w16du:dateUtc="2025-07-14T14:19:00Z">
+      <w:ins w:id="275" w:author="3605188700@qq.com" w:date="2025-07-14T22:19:00Z" w16du:dateUtc="2025-07-14T14:19:00Z">
         <w:r>
           <w:rPr>
             <w:rFonts w:eastAsiaTheme="minorEastAsia" w:hint="eastAsia"/>
@@ -19621,7 +19032,6 @@
         </w:rPr>
         <w:t xml:space="preserve">the </w:t>
       </w:r>
-      <w:proofErr w:type="spellStart"/>
       <w:r>
         <w:rPr>
           <w:rFonts w:eastAsiaTheme="minorEastAsia"/>
@@ -19630,14 +19040,12 @@
         </w:rPr>
         <w:t>ov</w:t>
       </w:r>
-      <w:proofErr w:type="spellEnd"/>
       <w:r>
         <w:rPr>
           <w:rFonts w:eastAsiaTheme="minorEastAsia"/>
         </w:rPr>
         <w:t xml:space="preserve"> and </w:t>
       </w:r>
-      <w:proofErr w:type="spellStart"/>
       <w:r>
         <w:rPr>
           <w:rFonts w:eastAsiaTheme="minorEastAsia"/>
@@ -19646,7 +19054,6 @@
         </w:rPr>
         <w:t>rv</w:t>
       </w:r>
-      <w:proofErr w:type="spellEnd"/>
       <w:r>
         <w:rPr>
           <w:rFonts w:eastAsiaTheme="minorEastAsia"/>
@@ -19667,7 +19074,6 @@
         </w:rPr>
         <w:t xml:space="preserve"> means the expected useful life, </w:t>
       </w:r>
-      <w:proofErr w:type="spellStart"/>
       <w:r>
         <w:rPr>
           <w:rFonts w:eastAsiaTheme="minorEastAsia"/>
@@ -19676,7 +19082,6 @@
         </w:rPr>
         <w:t>awt</w:t>
       </w:r>
-      <w:proofErr w:type="spellEnd"/>
       <w:r>
         <w:rPr>
           <w:rFonts w:eastAsiaTheme="minorEastAsia"/>
@@ -19788,13 +19193,13 @@
           <w:position w:val="-32"/>
         </w:rPr>
         <w:object w:dxaOrig="2439" w:dyaOrig="700" w14:anchorId="2ED65CF9">
-          <v:shape id="_x0000_i1052" type="#_x0000_t75" style="width:123.45pt;height:34.15pt" o:ole="">
+          <v:shape id="_x0000_i1039" type="#_x0000_t75" style="width:123.4pt;height:34.15pt" o:ole="">
             <v:imagedata r:id="rId48" o:title=""/>
           </v:shape>
-          <o:OLEObject Type="Embed" ProgID="Equation.DSMT4" ShapeID="_x0000_i1052" DrawAspect="Content" ObjectID="_1814556201" r:id="rId49"/>
+          <o:OLEObject Type="Embed" ProgID="Equation.DSMT4" ShapeID="_x0000_i1039" DrawAspect="Content" ObjectID="_1826473823" r:id="rId49"/>
         </w:object>
       </w:r>
-      <w:ins w:id="274" w:author="3605188700@qq.com" w:date="2025-07-14T22:21:00Z" w16du:dateUtc="2025-07-14T14:21:00Z">
+      <w:ins w:id="276" w:author="3605188700@qq.com" w:date="2025-07-14T22:21:00Z" w16du:dateUtc="2025-07-14T14:21:00Z">
         <w:r>
           <w:rPr>
             <w:rFonts w:eastAsiaTheme="minorEastAsia" w:hint="eastAsia"/>
@@ -19817,13 +19222,13 @@
           <w:position w:val="-24"/>
         </w:rPr>
         <w:object w:dxaOrig="2380" w:dyaOrig="620" w14:anchorId="35721F52">
-          <v:shape id="_x0000_i1054" type="#_x0000_t75" style="width:118.75pt;height:30.4pt" o:ole="">
+          <v:shape id="_x0000_i1040" type="#_x0000_t75" style="width:118.9pt;height:30.4pt" o:ole="">
             <v:imagedata r:id="rId50" o:title=""/>
           </v:shape>
-          <o:OLEObject Type="Embed" ProgID="Equation.DSMT4" ShapeID="_x0000_i1054" DrawAspect="Content" ObjectID="_1814556202" r:id="rId51"/>
+          <o:OLEObject Type="Embed" ProgID="Equation.DSMT4" ShapeID="_x0000_i1040" DrawAspect="Content" ObjectID="_1826473824" r:id="rId51"/>
         </w:object>
       </w:r>
-      <w:ins w:id="275" w:author="3605188700@qq.com" w:date="2025-07-14T22:21:00Z" w16du:dateUtc="2025-07-14T14:21:00Z">
+      <w:ins w:id="277" w:author="3605188700@qq.com" w:date="2025-07-14T22:21:00Z" w16du:dateUtc="2025-07-14T14:21:00Z">
         <w:r>
           <w:rPr>
             <w:rFonts w:eastAsiaTheme="minorEastAsia" w:hint="eastAsia"/>
@@ -19845,7 +19250,6 @@
         </w:rPr>
         <w:t xml:space="preserve">where, </w:t>
       </w:r>
-      <w:proofErr w:type="spellStart"/>
       <w:r>
         <w:rPr>
           <w:rFonts w:eastAsiaTheme="minorEastAsia" w:hint="eastAsia"/>
@@ -19854,7 +19258,6 @@
         </w:rPr>
         <w:t>mp</w:t>
       </w:r>
-      <w:proofErr w:type="spellEnd"/>
       <w:r>
         <w:rPr>
           <w:rFonts w:eastAsiaTheme="minorEastAsia" w:hint="eastAsia"/>
@@ -20006,21 +19409,7 @@
         <w:rPr>
           <w:rFonts w:eastAsiaTheme="minorEastAsia" w:hint="eastAsia"/>
         </w:rPr>
-        <w:t xml:space="preserve">, purification solution, activation </w:t>
-      </w:r>
-      <w:proofErr w:type="spellStart"/>
-      <w:r>
-        <w:rPr>
-          <w:rFonts w:eastAsiaTheme="minorEastAsia" w:hint="eastAsia"/>
-        </w:rPr>
-        <w:t>soulution</w:t>
-      </w:r>
-      <w:proofErr w:type="spellEnd"/>
-      <w:r>
-        <w:rPr>
-          <w:rFonts w:eastAsiaTheme="minorEastAsia" w:hint="eastAsia"/>
-        </w:rPr>
-        <w:t>, deposition solution</w:t>
+        <w:t>, purification solution, activation soulution, deposition solution</w:t>
       </w:r>
       <w:r>
         <w:rPr>
@@ -20121,13 +19510,13 @@
           <w:position w:val="-34"/>
         </w:rPr>
         <w:object w:dxaOrig="10420" w:dyaOrig="800" w14:anchorId="64501A96">
-          <v:shape id="_x0000_i1041" type="#_x0000_t75" style="width:521.3pt;height:41.6pt" o:ole="">
+          <v:shape id="_x0000_i1041" type="#_x0000_t75" style="width:521.65pt;height:41.65pt" o:ole="">
             <v:imagedata r:id="rId52" o:title=""/>
           </v:shape>
-          <o:OLEObject Type="Embed" ProgID="Equation.DSMT4" ShapeID="_x0000_i1041" DrawAspect="Content" ObjectID="_1814556203" r:id="rId53"/>
+          <o:OLEObject Type="Embed" ProgID="Equation.DSMT4" ShapeID="_x0000_i1041" DrawAspect="Content" ObjectID="_1826473825" r:id="rId53"/>
         </w:object>
       </w:r>
-      <w:ins w:id="276" w:author="3605188700@qq.com" w:date="2025-07-19T17:01:00Z" w16du:dateUtc="2025-07-19T09:01:00Z">
+      <w:ins w:id="278" w:author="3605188700@qq.com" w:date="2025-07-19T17:01:00Z" w16du:dateUtc="2025-07-19T09:01:00Z">
         <w:r>
           <w:rPr>
             <w:rFonts w:eastAsiaTheme="minorEastAsia" w:hint="eastAsia"/>
@@ -20135,7 +19524,7 @@
           <w:t>(</w:t>
         </w:r>
       </w:ins>
-      <w:ins w:id="277" w:author="3605188700@qq.com" w:date="2025-07-14T22:22:00Z" w16du:dateUtc="2025-07-14T14:22:00Z">
+      <w:ins w:id="279" w:author="3605188700@qq.com" w:date="2025-07-14T22:22:00Z" w16du:dateUtc="2025-07-14T14:22:00Z">
         <w:r>
           <w:rPr>
             <w:rFonts w:eastAsiaTheme="minorEastAsia" w:hint="eastAsia"/>
@@ -20152,59 +19541,43 @@
           <w:highlight w:val="yellow"/>
         </w:rPr>
       </w:pPr>
-      <w:commentRangeStart w:id="278"/>
+      <w:commentRangeStart w:id="280"/>
       <w:r>
         <w:rPr>
           <w:rFonts w:eastAsiaTheme="minorEastAsia"/>
           <w:highlight w:val="yellow"/>
         </w:rPr>
-        <w:t xml:space="preserve">Human cost data were primarily collected through a survey conducted at SINOTRUK Jinan </w:t>
-      </w:r>
-      <w:proofErr w:type="spellStart"/>
+        <w:t>Human cost data were primarily collected through a survey conducted at SINOTRUK Jinan Fuqiang Power Corp., Ltd., a leading engine remanufacturing enterprise with more than two decades of operational history. Meanwhile, material costs</w:t>
+      </w:r>
+      <w:r>
+        <w:rPr>
+          <w:rFonts w:eastAsiaTheme="minorEastAsia" w:hint="eastAsia"/>
+          <w:highlight w:val="yellow"/>
+        </w:rPr>
+        <w:t xml:space="preserve">, </w:t>
+      </w:r>
       <w:r>
         <w:rPr>
           <w:rFonts w:eastAsiaTheme="minorEastAsia"/>
           <w:highlight w:val="yellow"/>
         </w:rPr>
-        <w:t>Fuqiang</w:t>
-      </w:r>
-      <w:proofErr w:type="spellEnd"/>
+        <w:t>including those for powder and shielding gas</w:t>
+      </w:r>
+      <w:r>
+        <w:rPr>
+          <w:rFonts w:eastAsiaTheme="minorEastAsia" w:hint="eastAsia"/>
+          <w:highlight w:val="yellow"/>
+        </w:rPr>
+        <w:t xml:space="preserve">, </w:t>
+      </w:r>
       <w:r>
         <w:rPr>
           <w:rFonts w:eastAsiaTheme="minorEastAsia"/>
           <w:highlight w:val="yellow"/>
         </w:rPr>
-        <w:t xml:space="preserve"> Power Corp., Ltd., a leading engine remanufacturing enterprise with more than two decades of operational history. Meanwhile, material costs</w:t>
-      </w:r>
-      <w:r>
-        <w:rPr>
-          <w:rFonts w:eastAsiaTheme="minorEastAsia" w:hint="eastAsia"/>
-          <w:highlight w:val="yellow"/>
-        </w:rPr>
-        <w:t xml:space="preserve">, </w:t>
-      </w:r>
-      <w:r>
-        <w:rPr>
-          <w:rFonts w:eastAsiaTheme="minorEastAsia"/>
-          <w:highlight w:val="yellow"/>
-        </w:rPr>
-        <w:t>including those for powder and shielding gas</w:t>
-      </w:r>
-      <w:r>
-        <w:rPr>
-          <w:rFonts w:eastAsiaTheme="minorEastAsia" w:hint="eastAsia"/>
-          <w:highlight w:val="yellow"/>
-        </w:rPr>
-        <w:t xml:space="preserve">, </w:t>
-      </w:r>
-      <w:r>
-        <w:rPr>
-          <w:rFonts w:eastAsiaTheme="minorEastAsia"/>
-          <w:highlight w:val="yellow"/>
-        </w:rPr>
         <w:t>were obtained from the official website of Alibaba, China</w:t>
       </w:r>
-      <w:del w:id="279" w:author="3605188700@qq.com" w:date="2025-07-14T22:22:00Z" w16du:dateUtc="2025-07-14T14:22:00Z">
+      <w:del w:id="281" w:author="3605188700@qq.com" w:date="2025-07-14T22:22:00Z" w16du:dateUtc="2025-07-14T14:22:00Z">
         <w:r>
           <w:rPr>
             <w:rFonts w:eastAsiaTheme="minorEastAsia"/>
@@ -20213,7 +19586,7 @@
           <w:delText>'</w:delText>
         </w:r>
       </w:del>
-      <w:ins w:id="280" w:author="3605188700@qq.com" w:date="2025-07-14T22:22:00Z" w16du:dateUtc="2025-07-14T14:22:00Z">
+      <w:ins w:id="282" w:author="3605188700@qq.com" w:date="2025-07-14T22:22:00Z" w16du:dateUtc="2025-07-14T14:22:00Z">
         <w:r>
           <w:rPr>
             <w:rFonts w:eastAsiaTheme="minorEastAsia"/>
@@ -20229,12 +19602,12 @@
         </w:rPr>
         <w:t xml:space="preserve">s largest e-commerce platform. </w:t>
       </w:r>
-      <w:commentRangeEnd w:id="278"/>
+      <w:commentRangeEnd w:id="280"/>
       <w:r>
         <w:rPr>
           <w:rStyle w:val="af3"/>
         </w:rPr>
-        <w:commentReference w:id="278"/>
+        <w:commentReference w:id="280"/>
       </w:r>
     </w:p>
     <w:p>
@@ -20280,7 +19653,7 @@
                 <w:bCs/>
               </w:rPr>
             </w:pPr>
-            <w:bookmarkStart w:id="281" w:name="_Hlk203486527"/>
+            <w:bookmarkStart w:id="283" w:name="_Hlk203486527"/>
             <w:r>
               <w:rPr>
                 <w:b/>
@@ -20655,7 +20028,7 @@
                     <m:sSup>
                       <m:sSupPr>
                         <m:ctrlPr>
-                          <w:del w:id="282" w:author="Shi-Tong Peng" w:date="2025-07-14T14:02:00Z">
+                          <w:del w:id="284" w:author="Shi-Tong Peng" w:date="2025-07-14T14:02:00Z">
                             <w:rPr>
                               <w:rFonts w:ascii="Cambria Math" w:eastAsiaTheme="minorEastAsia" w:hAnsi="Cambria Math"/>
                               <w:i/>
@@ -20666,7 +20039,7 @@
                       </m:sSupPr>
                       <m:e>
                         <m:r>
-                          <w:del w:id="283" w:author="Shi-Tong Peng" w:date="2025-07-14T14:02:00Z">
+                          <w:del w:id="285" w:author="Shi-Tong Peng" w:date="2025-07-14T14:02:00Z">
                             <w:rPr>
                               <w:rFonts w:ascii="Cambria Math" w:eastAsiaTheme="minorEastAsia" w:hAnsi="Cambria Math" w:hint="eastAsia"/>
                               <w:lang w:bidi="en-US"/>
@@ -20677,7 +20050,7 @@
                       </m:e>
                       <m:sup>
                         <m:r>
-                          <w:del w:id="284" w:author="Shi-Tong Peng" w:date="2025-07-14T14:02:00Z">
+                          <w:del w:id="286" w:author="Shi-Tong Peng" w:date="2025-07-14T14:02:00Z">
                             <w:rPr>
                               <w:rFonts w:ascii="Cambria Math" w:eastAsiaTheme="minorEastAsia" w:hAnsi="Cambria Math"/>
                               <w:lang w:bidi="en-US"/>
@@ -20688,7 +20061,7 @@
                       </m:sup>
                     </m:sSup>
                   </m:oMath>
-                  <w:ins w:id="285" w:author="Shi-Tong Peng" w:date="2025-07-14T14:02:00Z">
+                  <w:ins w:id="287" w:author="Shi-Tong Peng" w:date="2025-07-14T14:02:00Z">
                     <w:r>
                       <w:rPr>
                         <w:rFonts w:eastAsiaTheme="minorEastAsia" w:hint="eastAsia"/>
@@ -20701,7 +20074,7 @@
                         <w:rFonts w:eastAsiaTheme="minorEastAsia"/>
                         <w:vertAlign w:val="superscript"/>
                         <w:lang w:bidi="en-US"/>
-                        <w:rPrChange w:id="286" w:author="Shi-Tong Peng" w:date="2025-07-14T14:02:00Z">
+                        <w:rPrChange w:id="288" w:author="Shi-Tong Peng" w:date="2025-07-14T14:02:00Z">
                           <w:rPr>
                             <w:rFonts w:eastAsiaTheme="minorEastAsia"/>
                             <w:lang w:bidi="en-US"/>
@@ -20974,7 +20347,7 @@
           </w:p>
         </w:tc>
       </w:tr>
-      <w:bookmarkEnd w:id="281"/>
+      <w:bookmarkEnd w:id="283"/>
       <w:tr>
         <w:tc>
           <w:tcPr>
@@ -20984,7 +20357,7 @@
           <w:p>
             <w:pPr>
               <w:ind w:firstLineChars="83" w:firstLine="199"/>
-              <w:pPrChange w:id="287" w:author="Shi-Tong Peng" w:date="2025-07-14T14:01:00Z">
+              <w:pPrChange w:id="289" w:author="Shi-Tong Peng" w:date="2025-07-14T14:01:00Z">
                 <w:pPr>
                   <w:ind w:firstLineChars="500" w:firstLine="1200"/>
                 </w:pPr>
@@ -21008,7 +20381,7 @@
               </w:rPr>
               <w:t xml:space="preserve">Yuan refers to China Yuan (CNY), the </w:t>
             </w:r>
-            <w:del w:id="288" w:author="Shi-Tong Peng" w:date="2025-07-14T14:01:00Z">
+            <w:del w:id="290" w:author="Shi-Tong Peng" w:date="2025-07-14T14:01:00Z">
               <w:r>
                 <w:delText>chinese</w:delText>
               </w:r>
@@ -21019,7 +20392,7 @@
                 <w:delText xml:space="preserve"> </w:delText>
               </w:r>
             </w:del>
-            <w:ins w:id="289" w:author="Shi-Tong Peng" w:date="2025-07-14T14:01:00Z">
+            <w:ins w:id="291" w:author="Shi-Tong Peng" w:date="2025-07-14T14:01:00Z">
               <w:r>
                 <w:rPr>
                   <w:rFonts w:eastAsiaTheme="minorEastAsia" w:hint="eastAsia"/>
@@ -21050,12 +20423,12 @@
       <w:pPr>
         <w:ind w:firstLineChars="83" w:firstLine="199"/>
         <w:rPr>
-          <w:ins w:id="290" w:author="3605188700@qq.com" w:date="2025-07-13T22:22:00Z"/>
+          <w:ins w:id="292" w:author="3605188700@qq.com" w:date="2025-07-13T22:22:00Z"/>
           <w:rFonts w:eastAsiaTheme="minorEastAsia"/>
           <w:highlight w:val="yellow"/>
         </w:rPr>
       </w:pPr>
-      <w:commentRangeStart w:id="291"/>
+      <w:commentRangeStart w:id="293"/>
       <w:r>
         <w:rPr>
           <w:rFonts w:eastAsiaTheme="minorEastAsia"/>
@@ -21095,29 +20468,29 @@
         </w:rPr>
         <w:t>, refers to the capital required for acquiring machinery and facilities necessary for production or reprocessing activities. As shown in the table, laser cladding equipment entails a high initial investment, which contributes to its relatively high processing cost. In contrast, plasma spray technology exhibits the lowest cost among beam deposition methods due to its higher processing efficiency.</w:t>
       </w:r>
-      <w:commentRangeEnd w:id="291"/>
+      <w:commentRangeEnd w:id="293"/>
       <w:r>
         <w:rPr>
           <w:rStyle w:val="af3"/>
           <w:highlight w:val="yellow"/>
         </w:rPr>
-        <w:commentReference w:id="291"/>
+        <w:commentReference w:id="293"/>
       </w:r>
     </w:p>
     <w:p>
       <w:pPr>
         <w:ind w:firstLine="480"/>
         <w:rPr>
-          <w:ins w:id="292" w:author="3605188700@qq.com" w:date="2025-07-13T22:27:00Z"/>
+          <w:ins w:id="294" w:author="3605188700@qq.com" w:date="2025-07-13T22:27:00Z"/>
           <w:rFonts w:eastAsiaTheme="minorEastAsia"/>
         </w:rPr>
-        <w:pPrChange w:id="293" w:author="3605188700@qq.com" w:date="2025-07-13T22:29:00Z">
+        <w:pPrChange w:id="295" w:author="3605188700@qq.com" w:date="2025-07-13T22:29:00Z">
           <w:pPr>
             <w:ind w:firstLineChars="0" w:firstLine="0"/>
           </w:pPr>
         </w:pPrChange>
       </w:pPr>
-      <w:ins w:id="294" w:author="3605188700@qq.com" w:date="2025-07-13T22:25:00Z">
+      <w:ins w:id="296" w:author="3605188700@qq.com" w:date="2025-07-13T22:25:00Z">
         <w:r>
           <w:rPr>
             <w:rFonts w:eastAsiaTheme="minorEastAsia"/>
@@ -21143,7 +20516,7 @@
           <w:t xml:space="preserve">. </w:t>
         </w:r>
       </w:ins>
-      <w:ins w:id="295" w:author="3605188700@qq.com" w:date="2025-07-13T22:22:00Z">
+      <w:ins w:id="297" w:author="3605188700@qq.com" w:date="2025-07-13T22:22:00Z">
         <w:r>
           <w:rPr>
             <w:rFonts w:eastAsiaTheme="minorEastAsia"/>
@@ -21157,7 +20530,7 @@
           <w:t xml:space="preserve">efficiency </w:t>
         </w:r>
       </w:ins>
-      <w:ins w:id="296" w:author="3605188700@qq.com" w:date="2025-07-13T22:23:00Z">
+      <w:ins w:id="298" w:author="3605188700@qq.com" w:date="2025-07-13T22:23:00Z">
         <w:r>
           <w:rPr>
             <w:rFonts w:eastAsiaTheme="minorEastAsia" w:hint="eastAsia"/>
@@ -21165,7 +20538,7 @@
           <w:t xml:space="preserve">of production </w:t>
         </w:r>
       </w:ins>
-      <w:ins w:id="297" w:author="3605188700@qq.com" w:date="2025-07-13T22:22:00Z">
+      <w:ins w:id="299" w:author="3605188700@qq.com" w:date="2025-07-13T22:22:00Z">
         <w:r>
           <w:rPr>
             <w:rFonts w:eastAsiaTheme="minorEastAsia"/>
@@ -21173,7 +20546,7 @@
           <w:t>optimization</w:t>
         </w:r>
       </w:ins>
-      <w:ins w:id="298" w:author="3605188700@qq.com" w:date="2025-07-13T22:24:00Z">
+      <w:ins w:id="300" w:author="3605188700@qq.com" w:date="2025-07-13T22:24:00Z">
         <w:r>
           <w:rPr>
             <w:rFonts w:eastAsiaTheme="minorEastAsia" w:hint="eastAsia"/>
@@ -21181,7 +20554,7 @@
           <w:t xml:space="preserve">, </w:t>
         </w:r>
       </w:ins>
-      <w:ins w:id="299" w:author="3605188700@qq.com" w:date="2025-07-13T22:26:00Z">
+      <w:ins w:id="301" w:author="3605188700@qq.com" w:date="2025-07-13T22:26:00Z">
         <w:r>
           <w:rPr>
             <w:rFonts w:eastAsiaTheme="minorEastAsia"/>
@@ -21189,7 +20562,7 @@
           <w:t>we choose the former.</w:t>
         </w:r>
       </w:ins>
-      <w:ins w:id="300" w:author="3605188700@qq.com" w:date="2025-07-13T22:27:00Z">
+      <w:ins w:id="302" w:author="3605188700@qq.com" w:date="2025-07-13T22:27:00Z">
         <w:r>
           <w:rPr>
             <w:rFonts w:eastAsiaTheme="minorEastAsia" w:hint="eastAsia"/>
@@ -21209,7 +20582,7 @@
           <w:t xml:space="preserve">efficiency of production </w:t>
         </w:r>
       </w:ins>
-      <w:ins w:id="301" w:author="3605188700@qq.com" w:date="2025-07-13T22:28:00Z">
+      <w:ins w:id="303" w:author="3605188700@qq.com" w:date="2025-07-13T22:28:00Z">
         <w:r>
           <w:rPr>
             <w:rFonts w:eastAsiaTheme="minorEastAsia" w:hint="eastAsia"/>
@@ -21217,7 +20590,7 @@
           <w:t>objective</w:t>
         </w:r>
       </w:ins>
-      <w:ins w:id="302" w:author="3605188700@qq.com" w:date="2025-07-13T22:27:00Z">
+      <w:ins w:id="304" w:author="3605188700@qq.com" w:date="2025-07-13T22:27:00Z">
         <w:r>
           <w:rPr>
             <w:rFonts w:eastAsiaTheme="minorEastAsia"/>
@@ -21253,7 +20626,7 @@
           <w:t>1</w:t>
         </w:r>
       </w:ins>
-      <w:ins w:id="303" w:author="3605188700@qq.com" w:date="2025-07-13T22:28:00Z">
+      <w:ins w:id="305" w:author="3605188700@qq.com" w:date="2025-07-13T22:28:00Z">
         <w:r>
           <w:rPr>
             <w:rFonts w:eastAsiaTheme="minorEastAsia" w:hint="eastAsia"/>
@@ -21263,7 +20636,7 @@
           <w:t>6</w:t>
         </w:r>
       </w:ins>
-      <w:ins w:id="304" w:author="3605188700@qq.com" w:date="2025-07-13T22:27:00Z">
+      <w:ins w:id="306" w:author="3605188700@qq.com" w:date="2025-07-13T22:27:00Z">
         <w:r>
           <w:rPr>
             <w:rFonts w:eastAsiaTheme="minorEastAsia"/>
@@ -21285,30 +20658,30 @@
         <w:ind w:firstLineChars="83" w:firstLine="199"/>
         <w:jc w:val="right"/>
         <w:rPr>
-          <w:ins w:id="305" w:author="3605188700@qq.com" w:date="2025-07-13T22:32:00Z"/>
+          <w:ins w:id="307" w:author="3605188700@qq.com" w:date="2025-07-13T22:32:00Z"/>
           <w:rFonts w:eastAsiaTheme="minorEastAsia"/>
         </w:rPr>
-        <w:pPrChange w:id="306" w:author="3605188700@qq.com" w:date="2025-07-14T22:22:00Z" w16du:dateUtc="2025-07-14T14:22:00Z">
+        <w:pPrChange w:id="308" w:author="3605188700@qq.com" w:date="2025-07-14T22:22:00Z" w16du:dateUtc="2025-07-14T14:22:00Z">
           <w:pPr>
             <w:ind w:firstLineChars="83" w:firstLine="199"/>
           </w:pPr>
         </w:pPrChange>
       </w:pPr>
-      <w:ins w:id="307" w:author="3605188700@qq.com" w:date="2025-07-13T22:32:00Z">
+      <w:ins w:id="309" w:author="3605188700@qq.com" w:date="2025-07-13T22:32:00Z">
         <w:r>
           <w:rPr>
             <w:rFonts w:hint="eastAsia"/>
             <w:position w:val="-24"/>
           </w:rPr>
           <w:object w:dxaOrig="2540" w:dyaOrig="620" w14:anchorId="51A57537">
-            <v:shape id="_x0000_i1042" type="#_x0000_t75" style="width:127.65pt;height:30.4pt" o:ole="">
+            <v:shape id="_x0000_i1042" type="#_x0000_t75" style="width:127.5pt;height:30.4pt" o:ole="">
               <v:imagedata r:id="rId54" o:title=""/>
             </v:shape>
-            <o:OLEObject Type="Embed" ProgID="Equation.DSMT4" ShapeID="_x0000_i1042" DrawAspect="Content" ObjectID="_1814556204" r:id="rId55"/>
+            <o:OLEObject Type="Embed" ProgID="Equation.DSMT4" ShapeID="_x0000_i1042" DrawAspect="Content" ObjectID="_1826473826" r:id="rId55"/>
           </w:object>
         </w:r>
       </w:ins>
-      <w:ins w:id="308" w:author="3605188700@qq.com" w:date="2025-07-14T22:22:00Z" w16du:dateUtc="2025-07-14T14:22:00Z">
+      <w:ins w:id="310" w:author="3605188700@qq.com" w:date="2025-07-14T22:22:00Z" w16du:dateUtc="2025-07-14T14:22:00Z">
         <w:r>
           <w:rPr>
             <w:rFonts w:eastAsiaTheme="minorEastAsia" w:hint="eastAsia"/>
@@ -21321,11 +20694,11 @@
       <w:pPr>
         <w:ind w:firstLineChars="83" w:firstLine="199"/>
         <w:rPr>
-          <w:ins w:id="309" w:author="3605188700@qq.com" w:date="2025-07-13T22:36:00Z"/>
+          <w:ins w:id="311" w:author="3605188700@qq.com" w:date="2025-07-13T22:36:00Z"/>
           <w:rFonts w:eastAsiaTheme="minorEastAsia"/>
         </w:rPr>
       </w:pPr>
-      <w:ins w:id="310" w:author="3605188700@qq.com" w:date="2025-07-13T22:33:00Z">
+      <w:ins w:id="312" w:author="3605188700@qq.com" w:date="2025-07-13T22:33:00Z">
         <w:r>
           <w:rPr>
             <w:rFonts w:eastAsiaTheme="minorEastAsia" w:hint="eastAsia"/>
@@ -21339,7 +20712,7 @@
           <w:t> </w:t>
         </w:r>
       </w:ins>
-      <w:ins w:id="311" w:author="3605188700@qq.com" w:date="2025-07-13T22:34:00Z">
+      <w:ins w:id="313" w:author="3605188700@qq.com" w:date="2025-07-13T22:34:00Z">
         <w:r>
           <w:rPr>
             <w:rFonts w:eastAsiaTheme="minorEastAsia" w:hint="eastAsia"/>
@@ -21349,7 +20722,7 @@
           <w:t>V</w:t>
         </w:r>
       </w:ins>
-      <w:ins w:id="312" w:author="3605188700@qq.com" w:date="2025-07-13T22:33:00Z">
+      <w:ins w:id="314" w:author="3605188700@qq.com" w:date="2025-07-13T22:33:00Z">
         <w:r>
           <w:rPr>
             <w:rFonts w:eastAsiaTheme="minorEastAsia"/>
@@ -21357,7 +20730,7 @@
           <w:t> is the laser scanning speed,</w:t>
         </w:r>
       </w:ins>
-      <w:ins w:id="313" w:author="3605188700@qq.com" w:date="2025-07-13T22:34:00Z">
+      <w:ins w:id="315" w:author="3605188700@qq.com" w:date="2025-07-13T22:34:00Z">
         <w:r>
           <w:rPr>
             <w:rFonts w:eastAsiaTheme="minorEastAsia" w:hint="eastAsia"/>
@@ -21365,7 +20738,7 @@
           <w:t xml:space="preserve"> </w:t>
         </w:r>
       </w:ins>
-      <w:ins w:id="314" w:author="3605188700@qq.com" w:date="2025-07-13T22:33:00Z">
+      <w:ins w:id="316" w:author="3605188700@qq.com" w:date="2025-07-13T22:33:00Z">
         <w:r>
           <w:rPr>
             <w:rFonts w:eastAsiaTheme="minorEastAsia"/>
@@ -21412,7 +20785,7 @@
           <w:rFonts w:eastAsiaTheme="minorEastAsia"/>
         </w:rPr>
       </w:pPr>
-      <w:ins w:id="315" w:author="3605188700@qq.com" w:date="2025-07-13T16:22:00Z">
+      <w:ins w:id="317" w:author="3605188700@qq.com" w:date="2025-07-13T16:22:00Z">
         <w:r>
           <w:rPr>
             <w:rFonts w:eastAsiaTheme="minorEastAsia"/>
@@ -22020,7 +21393,7 @@
       <w:pPr>
         <w:ind w:firstLineChars="0" w:firstLine="0"/>
         <w:rPr>
-          <w:ins w:id="316" w:author="3605188700@qq.com" w:date="2025-07-13T22:36:00Z"/>
+          <w:ins w:id="318" w:author="3605188700@qq.com" w:date="2025-07-13T22:36:00Z"/>
           <w:rFonts w:eastAsiaTheme="minorEastAsia"/>
         </w:rPr>
       </w:pPr>
@@ -22030,21 +21403,21 @@
         <w:pStyle w:val="3"/>
         <w:ind w:firstLine="482"/>
         <w:rPr>
-          <w:ins w:id="317" w:author="3605188700@qq.com" w:date="2025-07-13T22:36:00Z"/>
+          <w:ins w:id="319" w:author="3605188700@qq.com" w:date="2025-07-13T22:36:00Z"/>
           <w:rFonts w:eastAsiaTheme="minorEastAsia"/>
           <w:sz w:val="24"/>
           <w:szCs w:val="24"/>
         </w:rPr>
       </w:pPr>
-      <w:commentRangeStart w:id="318"/>
-      <w:ins w:id="319" w:author="3605188700@qq.com" w:date="2025-07-13T22:36:00Z">
+      <w:commentRangeStart w:id="320"/>
+      <w:ins w:id="321" w:author="3605188700@qq.com" w:date="2025-07-13T22:36:00Z">
         <w:r>
           <w:rPr>
             <w:rFonts w:eastAsiaTheme="minorEastAsia"/>
             <w:sz w:val="24"/>
             <w:szCs w:val="24"/>
             <w:highlight w:val="yellow"/>
-            <w:rPrChange w:id="320" w:author="3605188700@qq.com" w:date="2025-07-13T22:37:00Z">
+            <w:rPrChange w:id="322" w:author="3605188700@qq.com" w:date="2025-07-13T22:37:00Z">
               <w:rPr>
                 <w:rFonts w:eastAsiaTheme="minorEastAsia"/>
                 <w:sz w:val="24"/>
@@ -22055,36 +21428,18 @@
           <w:t>3</w:t>
         </w:r>
       </w:ins>
-      <w:commentRangeEnd w:id="318"/>
-      <w:ins w:id="321" w:author="3605188700@qq.com" w:date="2025-07-13T22:37:00Z">
+      <w:commentRangeEnd w:id="320"/>
+      <w:ins w:id="323" w:author="3605188700@qq.com" w:date="2025-07-13T22:37:00Z">
         <w:r>
           <w:rPr>
             <w:rStyle w:val="af3"/>
             <w:b w:val="0"/>
             <w:bCs w:val="0"/>
           </w:rPr>
-          <w:commentReference w:id="318"/>
+          <w:commentReference w:id="320"/>
         </w:r>
       </w:ins>
-      <w:ins w:id="322" w:author="3605188700@qq.com" w:date="2025-07-13T22:36:00Z">
-        <w:r>
-          <w:rPr>
-            <w:rFonts w:eastAsiaTheme="minorEastAsia"/>
-            <w:sz w:val="24"/>
-            <w:szCs w:val="24"/>
-            <w:highlight w:val="yellow"/>
-            <w:rPrChange w:id="323" w:author="3605188700@qq.com" w:date="2025-07-13T22:37:00Z">
-              <w:rPr>
-                <w:rFonts w:eastAsiaTheme="minorEastAsia"/>
-                <w:sz w:val="24"/>
-                <w:szCs w:val="24"/>
-              </w:rPr>
-            </w:rPrChange>
-          </w:rPr>
-          <w:t xml:space="preserve">.2.2 </w:t>
-        </w:r>
-      </w:ins>
-      <w:ins w:id="324" w:author="3605188700@qq.com" w:date="2025-07-13T22:37:00Z">
+      <w:ins w:id="324" w:author="3605188700@qq.com" w:date="2025-07-13T22:36:00Z">
         <w:r>
           <w:rPr>
             <w:rFonts w:eastAsiaTheme="minorEastAsia"/>
@@ -22092,6 +21447,24 @@
             <w:szCs w:val="24"/>
             <w:highlight w:val="yellow"/>
             <w:rPrChange w:id="325" w:author="3605188700@qq.com" w:date="2025-07-13T22:37:00Z">
+              <w:rPr>
+                <w:rFonts w:eastAsiaTheme="minorEastAsia"/>
+                <w:sz w:val="24"/>
+                <w:szCs w:val="24"/>
+              </w:rPr>
+            </w:rPrChange>
+          </w:rPr>
+          <w:t xml:space="preserve">.2.2 </w:t>
+        </w:r>
+      </w:ins>
+      <w:ins w:id="326" w:author="3605188700@qq.com" w:date="2025-07-13T22:37:00Z">
+        <w:r>
+          <w:rPr>
+            <w:rFonts w:eastAsiaTheme="minorEastAsia"/>
+            <w:sz w:val="24"/>
+            <w:szCs w:val="24"/>
+            <w:highlight w:val="yellow"/>
+            <w:rPrChange w:id="327" w:author="3605188700@qq.com" w:date="2025-07-13T22:37:00Z">
               <w:rPr>
                 <w:rFonts w:eastAsiaTheme="minorEastAsia"/>
                 <w:sz w:val="24"/>
@@ -22110,7 +21483,7 @@
           <w:rFonts w:eastAsiaTheme="minorEastAsia"/>
         </w:rPr>
       </w:pPr>
-      <w:ins w:id="326" w:author="Shi-Tong Peng" w:date="2025-07-14T14:09:00Z">
+      <w:ins w:id="328" w:author="Shi-Tong Peng" w:date="2025-07-14T14:09:00Z">
         <w:r>
           <w:rPr>
             <w:rFonts w:eastAsiaTheme="minorEastAsia" w:hint="eastAsia"/>
@@ -22130,7 +21503,7 @@
           <w:t>，</w:t>
         </w:r>
       </w:ins>
-      <w:ins w:id="327" w:author="Shi-Tong Peng" w:date="2025-07-14T14:10:00Z">
+      <w:ins w:id="329" w:author="Shi-Tong Peng" w:date="2025-07-14T14:10:00Z">
         <w:r>
           <w:rPr>
             <w:rFonts w:eastAsiaTheme="minorEastAsia" w:hint="eastAsia"/>
@@ -22244,7 +21617,7 @@
                 <w:bCs/>
               </w:rPr>
             </w:pPr>
-            <w:bookmarkStart w:id="328" w:name="_Ref174925175"/>
+            <w:bookmarkStart w:id="330" w:name="_Ref174925175"/>
             <w:r>
               <w:rPr>
                 <w:b/>
@@ -22287,7 +21660,7 @@
               </w:rPr>
               <w:fldChar w:fldCharType="end"/>
             </w:r>
-            <w:bookmarkEnd w:id="328"/>
+            <w:bookmarkEnd w:id="330"/>
           </w:p>
         </w:tc>
       </w:tr>
@@ -22434,72 +21807,40 @@
                 <w:rFonts w:eastAsiaTheme="minorEastAsia" w:cs="Times New Roman"/>
                 <w:lang w:bidi="en-US"/>
               </w:rPr>
-              <w:t>H (</w:t>
-            </w:r>
-            <w:proofErr w:type="spellStart"/>
+              <w:t>H (μm)</w:t>
+            </w:r>
+          </w:p>
+        </w:tc>
+        <w:tc>
+          <w:tcPr>
+            <w:tcW w:w="1296" w:type="dxa"/>
+            <w:tcBorders>
+              <w:top w:val="single" w:sz="4" w:space="0" w:color="auto"/>
+              <w:bottom w:val="single" w:sz="4" w:space="0" w:color="auto"/>
+            </w:tcBorders>
+            <w:vAlign w:val="center"/>
+          </w:tcPr>
+          <w:p>
+            <w:pPr>
+              <w:ind w:firstLineChars="0" w:firstLine="0"/>
+              <w:rPr>
+                <w:rFonts w:eastAsiaTheme="minorEastAsia"/>
+                <w:lang w:bidi="en-US"/>
+              </w:rPr>
+            </w:pPr>
+            <w:r>
+              <w:rPr>
+                <w:rFonts w:eastAsiaTheme="minorEastAsia" w:hint="eastAsia"/>
+                <w:lang w:bidi="en-US"/>
+              </w:rPr>
+              <w:t xml:space="preserve">LT </w:t>
+            </w:r>
             <w:r>
               <w:rPr>
                 <w:rFonts w:eastAsiaTheme="minorEastAsia" w:cs="Times New Roman"/>
                 <w:lang w:bidi="en-US"/>
               </w:rPr>
-              <w:t>μm</w:t>
-            </w:r>
-            <w:proofErr w:type="spellEnd"/>
-            <w:r>
-              <w:rPr>
-                <w:rFonts w:eastAsiaTheme="minorEastAsia" w:cs="Times New Roman"/>
-                <w:lang w:bidi="en-US"/>
-              </w:rPr>
-              <w:t>)</w:t>
-            </w:r>
-          </w:p>
-        </w:tc>
-        <w:tc>
-          <w:tcPr>
-            <w:tcW w:w="1296" w:type="dxa"/>
-            <w:tcBorders>
-              <w:top w:val="single" w:sz="4" w:space="0" w:color="auto"/>
-              <w:bottom w:val="single" w:sz="4" w:space="0" w:color="auto"/>
-            </w:tcBorders>
-            <w:vAlign w:val="center"/>
-          </w:tcPr>
-          <w:p>
-            <w:pPr>
-              <w:ind w:firstLineChars="0" w:firstLine="0"/>
-              <w:rPr>
-                <w:rFonts w:eastAsiaTheme="minorEastAsia"/>
-                <w:lang w:bidi="en-US"/>
-              </w:rPr>
-            </w:pPr>
-            <w:r>
-              <w:rPr>
-                <w:rFonts w:eastAsiaTheme="minorEastAsia" w:hint="eastAsia"/>
-                <w:lang w:bidi="en-US"/>
-              </w:rPr>
-              <w:t xml:space="preserve">LT </w:t>
-            </w:r>
-            <w:r>
-              <w:rPr>
-                <w:rFonts w:eastAsiaTheme="minorEastAsia" w:cs="Times New Roman"/>
-                <w:lang w:bidi="en-US"/>
-              </w:rPr>
-              <w:t>(</w:t>
-            </w:r>
-            <w:proofErr w:type="spellStart"/>
-            <w:r>
-              <w:rPr>
-                <w:rFonts w:eastAsiaTheme="minorEastAsia" w:cs="Times New Roman"/>
-                <w:lang w:bidi="en-US"/>
-              </w:rPr>
-              <w:t>μm</w:t>
-            </w:r>
-            <w:proofErr w:type="spellEnd"/>
-            <w:r>
-              <w:rPr>
-                <w:rFonts w:eastAsiaTheme="minorEastAsia" w:cs="Times New Roman"/>
-                <w:lang w:bidi="en-US"/>
-              </w:rPr>
-              <w:t>)</w:t>
+              <w:t>(μm)</w:t>
             </w:r>
           </w:p>
         </w:tc>
@@ -22818,7 +22159,6 @@
                 <w:lang w:bidi="en-US"/>
               </w:rPr>
             </w:pPr>
-            <w:proofErr w:type="spellStart"/>
             <w:r>
               <w:rPr>
                 <w:rFonts w:eastAsia="楷体" w:cs="Times New Roman"/>
@@ -22829,7 +22169,6 @@
               </w:rPr>
               <w:t>Doehlert</w:t>
             </w:r>
-            <w:proofErr w:type="spellEnd"/>
           </w:p>
         </w:tc>
       </w:tr>
@@ -26008,7 +25347,6 @@
                 <w:lang w:bidi="en-US"/>
               </w:rPr>
             </w:pPr>
-            <w:proofErr w:type="spellStart"/>
             <w:r>
               <w:rPr>
                 <w:rFonts w:eastAsia="楷体" w:cs="Times New Roman"/>
@@ -26019,7 +25357,6 @@
               </w:rPr>
               <w:t>Doehlert</w:t>
             </w:r>
-            <w:proofErr w:type="spellEnd"/>
           </w:p>
         </w:tc>
       </w:tr>
@@ -29122,7 +28459,6 @@
                 <w:lang w:bidi="en-US"/>
               </w:rPr>
             </w:pPr>
-            <w:proofErr w:type="spellStart"/>
             <w:r>
               <w:rPr>
                 <w:rFonts w:eastAsia="楷体" w:cs="Times New Roman"/>
@@ -29133,7 +28469,6 @@
               </w:rPr>
               <w:t>Doehlert</w:t>
             </w:r>
-            <w:proofErr w:type="spellEnd"/>
           </w:p>
         </w:tc>
       </w:tr>
@@ -32242,7 +31577,6 @@
                 <w:lang w:bidi="en-US"/>
               </w:rPr>
             </w:pPr>
-            <w:proofErr w:type="spellStart"/>
             <w:r>
               <w:rPr>
                 <w:rFonts w:eastAsia="楷体" w:cs="Times New Roman"/>
@@ -32253,7 +31587,6 @@
               </w:rPr>
               <w:t>Doehlert</w:t>
             </w:r>
-            <w:proofErr w:type="spellEnd"/>
           </w:p>
         </w:tc>
       </w:tr>
@@ -35361,7 +34694,6 @@
                 <w:lang w:bidi="en-US"/>
               </w:rPr>
             </w:pPr>
-            <w:proofErr w:type="spellStart"/>
             <w:r>
               <w:rPr>
                 <w:rFonts w:eastAsia="楷体" w:cs="Times New Roman"/>
@@ -35372,7 +34704,6 @@
               </w:rPr>
               <w:t>Doehlert</w:t>
             </w:r>
-            <w:proofErr w:type="spellEnd"/>
           </w:p>
         </w:tc>
       </w:tr>
@@ -38488,7 +37819,6 @@
                 <w:lang w:bidi="en-US"/>
               </w:rPr>
             </w:pPr>
-            <w:proofErr w:type="spellStart"/>
             <w:r>
               <w:rPr>
                 <w:rFonts w:eastAsia="楷体" w:cs="Times New Roman"/>
@@ -38499,7 +37829,6 @@
               </w:rPr>
               <w:t>Doehlert</w:t>
             </w:r>
-            <w:proofErr w:type="spellEnd"/>
           </w:p>
         </w:tc>
       </w:tr>
@@ -41539,14 +40868,12 @@
         </w:rPr>
         <w:annotationRef/>
       </w:r>
-      <w:proofErr w:type="spellStart"/>
       <w:r>
         <w:rPr>
           <w:rFonts w:hint="eastAsia"/>
         </w:rPr>
         <w:t>为什么考虑这三个目标，为什么优化这四个参数</w:t>
       </w:r>
-      <w:proofErr w:type="spellEnd"/>
     </w:p>
   </w:comment>
   <w:comment w:id="33" w:author="3605188700@qq.com" w:date="2025-07-14T13:48:00Z" w:initials="3">
@@ -41585,21 +40912,7 @@
         <w:rPr>
           <w:rFonts w:ascii="宋体" w:eastAsia="宋体" w:hAnsi="宋体" w:cs="宋体" w:hint="eastAsia"/>
         </w:rPr>
-        <w:t>待完善中，还</w:t>
-      </w:r>
-      <w:proofErr w:type="gramStart"/>
-      <w:r>
-        <w:rPr>
-          <w:rFonts w:ascii="宋体" w:eastAsia="宋体" w:hAnsi="宋体" w:cs="宋体" w:hint="eastAsia"/>
-        </w:rPr>
-        <w:t>差限制</w:t>
-      </w:r>
-      <w:proofErr w:type="gramEnd"/>
-      <w:r>
-        <w:rPr>
-          <w:rFonts w:ascii="宋体" w:eastAsia="宋体" w:hAnsi="宋体" w:cs="宋体" w:hint="eastAsia"/>
-        </w:rPr>
-        <w:t>和不确定因素</w:t>
+        <w:t>待完善中，还差限制和不确定因素</w:t>
       </w:r>
     </w:p>
   </w:comment>
@@ -41724,30 +41037,8 @@
         <w:rPr>
           <w:rFonts w:eastAsiaTheme="minorEastAsia" w:hint="eastAsia"/>
         </w:rPr>
-        <w:t>看情况</w:t>
-      </w:r>
-      <w:proofErr w:type="gramStart"/>
-      <w:r>
-        <w:rPr>
-          <w:rFonts w:eastAsiaTheme="minorEastAsia" w:hint="eastAsia"/>
-        </w:rPr>
-        <w:t>删</w:t>
-      </w:r>
-      <w:proofErr w:type="gramEnd"/>
-      <w:r>
-        <w:rPr>
-          <w:rFonts w:eastAsiaTheme="minorEastAsia" w:hint="eastAsia"/>
-        </w:rPr>
-        <w:t>不</w:t>
-      </w:r>
-      <w:proofErr w:type="gramStart"/>
-      <w:r>
-        <w:rPr>
-          <w:rFonts w:eastAsiaTheme="minorEastAsia" w:hint="eastAsia"/>
-        </w:rPr>
-        <w:t>删</w:t>
-      </w:r>
-      <w:proofErr w:type="gramEnd"/>
+        <w:t>看情况删不删</w:t>
+      </w:r>
     </w:p>
   </w:comment>
   <w:comment w:id="100" w:author="3605188700@qq.com" w:date="2025-07-15T16:58:00Z" w:initials="3">
@@ -41771,14 +41062,12 @@
         </w:rPr>
         <w:t>用</w:t>
       </w:r>
-      <w:proofErr w:type="spellStart"/>
       <w:r>
         <w:rPr>
           <w:rFonts w:eastAsiaTheme="minorEastAsia" w:hint="eastAsia"/>
         </w:rPr>
         <w:t>openlca</w:t>
       </w:r>
-      <w:proofErr w:type="spellEnd"/>
       <w:r>
         <w:rPr>
           <w:rFonts w:eastAsiaTheme="minorEastAsia" w:hint="eastAsia"/>
@@ -41787,7 +41076,27 @@
       </w:r>
     </w:p>
   </w:comment>
-  <w:comment w:id="268" w:author="3605188700@qq.com" w:date="2025-07-13T14:34:00Z" w:initials="3">
+  <w:comment w:id="142" w:author="3605188700@qq.com" w:date="2025-12-05T21:03:00Z" w:initials="3">
+    <w:p>
+      <w:pPr>
+        <w:pStyle w:val="af4"/>
+        <w:ind w:firstLine="420"/>
+      </w:pPr>
+      <w:r>
+        <w:rPr>
+          <w:rStyle w:val="af3"/>
+        </w:rPr>
+        <w:annotationRef/>
+      </w:r>
+      <w:r>
+        <w:rPr>
+          <w:rFonts w:ascii="宋体" w:eastAsia="宋体" w:hAnsi="宋体" w:cs="宋体" w:hint="eastAsia"/>
+        </w:rPr>
+        <w:t>本次使用的材料</w:t>
+      </w:r>
+    </w:p>
+  </w:comment>
+  <w:comment w:id="270" w:author="3605188700@qq.com" w:date="2025-07-13T14:34:00Z" w:initials="3">
     <w:p>
       <w:pPr>
         <w:pStyle w:val="af4"/>
@@ -41822,7 +41131,7 @@
       </w:r>
     </w:p>
   </w:comment>
-  <w:comment w:id="278" w:author="3605188700@qq.com" w:date="2025-07-13T15:33:00Z" w:initials="3">
+  <w:comment w:id="280" w:author="3605188700@qq.com" w:date="2025-07-13T15:33:00Z" w:initials="3">
     <w:p>
       <w:pPr>
         <w:pStyle w:val="af4"/>
@@ -41935,7 +41244,7 @@
       </w:pPr>
     </w:p>
   </w:comment>
-  <w:comment w:id="291" w:author="3605188700@qq.com" w:date="2025-07-13T15:10:00Z" w:initials="3">
+  <w:comment w:id="293" w:author="3605188700@qq.com" w:date="2025-07-13T15:10:00Z" w:initials="3">
     <w:p>
       <w:pPr>
         <w:pStyle w:val="af4"/>
@@ -41955,7 +41264,7 @@
       </w:r>
     </w:p>
   </w:comment>
-  <w:comment w:id="318" w:author="3605188700@qq.com" w:date="2025-07-13T22:37:00Z" w:initials="3">
+  <w:comment w:id="320" w:author="3605188700@qq.com" w:date="2025-07-13T22:37:00Z" w:initials="3">
     <w:p>
       <w:pPr>
         <w:pStyle w:val="af4"/>
@@ -41995,6 +41304,7 @@
   <w15:commentEx w15:paraId="2C0D6DEB" w15:done="0"/>
   <w15:commentEx w15:paraId="52A5692B" w15:done="0"/>
   <w15:commentEx w15:paraId="4DD6BEF3" w15:done="0"/>
+  <w15:commentEx w15:paraId="59E10E1A" w15:done="0"/>
   <w15:commentEx w15:paraId="5D1D1F1C" w15:done="0"/>
   <w15:commentEx w15:paraId="1509FB99" w15:done="0"/>
   <w15:commentEx w15:paraId="057DFACF" w15:done="0"/>
@@ -42016,6 +41326,7 @@
   <w16cex:commentExtensible w16cex:durableId="0195275A" w16cex:dateUtc="2025-07-15T15:32:00Z"/>
   <w16cex:commentExtensible w16cex:durableId="1BEDBEF2" w16cex:dateUtc="2025-07-15T15:19:00Z"/>
   <w16cex:commentExtensible w16cex:durableId="588FF7A2" w16cex:dateUtc="2025-07-15T08:58:00Z"/>
+  <w16cex:commentExtensible w16cex:durableId="5B3326F3" w16cex:dateUtc="2025-12-06T02:03:00Z"/>
   <w16cex:commentExtensible w16cex:durableId="1155DA6D" w16cex:dateUtc="2025-07-13T06:34:00Z"/>
   <w16cex:commentExtensible w16cex:durableId="02C1FEBE" w16cex:dateUtc="2025-07-13T07:33:00Z"/>
   <w16cex:commentExtensible w16cex:durableId="1B634AF5" w16cex:dateUtc="2025-07-13T07:10:00Z"/>
@@ -42037,6 +41348,7 @@
   <w16cid:commentId w16cid:paraId="2C0D6DEB" w16cid:durableId="0195275A"/>
   <w16cid:commentId w16cid:paraId="52A5692B" w16cid:durableId="1BEDBEF2"/>
   <w16cid:commentId w16cid:paraId="4DD6BEF3" w16cid:durableId="588FF7A2"/>
+  <w16cid:commentId w16cid:paraId="59E10E1A" w16cid:durableId="5B3326F3"/>
   <w16cid:commentId w16cid:paraId="5D1D1F1C" w16cid:durableId="1155DA6D"/>
   <w16cid:commentId w16cid:paraId="1509FB99" w16cid:durableId="02C1FEBE"/>
   <w16cid:commentId w16cid:paraId="057DFACF" w16cid:durableId="1B634AF5"/>

</xml_diff>

<commit_message>
create config and model_builder
</commit_message>
<xml_diff>
--- a/thesis/manuscript2025714.docx
+++ b/thesis/manuscript2025714.docx
@@ -2670,13 +2670,7 @@
         <w:rPr>
           <w:rFonts w:eastAsia="楷体" w:hint="eastAsia"/>
         </w:rPr>
-        <w:t>. Four key process parameters of P, V, H, and LT are considered in the energy efficiency, carbon emissions, and cost-effectiveness model creation, with constraint of relative density. We developed a two-stage multi-objective model combined with Augmecon-R algorithm to solve the multi-objective optimization problem of maximizing energy efficiency, minimizing carbon emissions, and maximizing cost-effectiveness for different process conditions for LPBF-ed SS-CX, and the optimal key process parameters are obtai</w:t>
-      </w:r>
-      <w:r>
-        <w:rPr>
-          <w:rFonts w:eastAsia="楷体" w:hint="eastAsia"/>
-        </w:rPr>
-        <w:t>ned. To the best of our knowledge, this is the first attempt to evaluate the sustainability of AM with high layer thickness and expects to provide new insights to promote environmentally friendly and cost-effective.</w:t>
+        <w:t>. Four key process parameters of P, V, H, and LT are considered in the energy efficiency, carbon emissions, and cost-effectiveness model creation, with constraint of relative density. We developed a two-stage multi-objective model combined with Augmecon-R algorithm to solve the multi-objective optimization problem of maximizing energy efficiency, minimizing carbon emissions, and maximizing cost-effectiveness for different process conditions for LPBF-ed SS-CX, and the optimal key process parameters are obtained. To the best of our knowledge, this is the first attempt to evaluate the sustainability of AM with high layer thickness and expects to provide new insights to promote environmentally friendly and cost-effective.</w:t>
       </w:r>
     </w:p>
     <w:p>
@@ -4759,13 +4753,7 @@
         <w:rPr>
           <w:rFonts w:cs="Times New Roman"/>
         </w:rPr>
-        <w:t>μm</w:t>
-      </w:r>
-      <w:r>
-        <w:rPr>
-          <w:rFonts w:cs="Times New Roman"/>
-        </w:rPr>
-        <w:t xml:space="preserve"> and its chemical composition is gi</w:t>
+        <w:t>μm and its chemical composition is gi</w:t>
       </w:r>
       <w:r>
         <w:rPr>
@@ -5931,13 +5919,7 @@
         <w:rPr>
           <w:rFonts w:cs="Times New Roman"/>
         </w:rPr>
-        <w:t>(H) on th</w:t>
-      </w:r>
-      <w:r>
-        <w:rPr>
-          <w:rFonts w:cs="Times New Roman"/>
-        </w:rPr>
-        <w:t>e final microstructure of as-built parts are studied in this paper. These four main process parameters interact with each other and play a vital role in determining the densification of parts referred to as the laser energy density</w:t>
+        <w:t>(H) on the final microstructure of as-built parts are studied in this paper. These four main process parameters interact with each other and play a vital role in determining the densification of parts referred to as the laser energy density</w:t>
       </w:r>
       <w:r>
         <w:rPr>
@@ -7774,14 +7756,7 @@
           <w:rFonts w:eastAsiaTheme="minorEastAsia"/>
           <w:lang w:bidi="en-US"/>
         </w:rPr>
-        <w:t>As such, in order to find the optimal process window for different layer thicknesses and achieve the optimal relative density, two rounds of Doehlert design are carried out for each layer thickness of 80 μm, 100 μm and 120 μm, and each round contained 14 experiments. A total of 84 experiment settings of different process parameter combinations are provided in Appendix Table XX, and their corresponding designs and calculated ED values are also displayed. The summary of the ranges and setting of P, V, H, LT a</w:t>
-      </w:r>
-      <w:r>
-        <w:rPr>
-          <w:rFonts w:eastAsiaTheme="minorEastAsia"/>
-          <w:lang w:bidi="en-US"/>
-        </w:rPr>
-        <w:t xml:space="preserve">re displayed in </w:t>
+        <w:t xml:space="preserve">As such, in order to find the optimal process window for different layer thicknesses and achieve the optimal relative density, two rounds of Doehlert design are carried out for each layer thickness of 80 μm, 100 μm and 120 μm, and each round contained 14 experiments. A total of 84 experiment settings of different process parameter combinations are provided in Appendix Table XX, and their corresponding designs and calculated ED values are also displayed. The summary of the ranges and setting of P, V, H, LT are displayed in </w:t>
       </w:r>
       <w:r>
         <w:rPr>
@@ -7943,7 +7918,7 @@
           <v:shape id="_x0000_i1025" type="#_x0000_t75" style="width:79.5pt;height:30.4pt" o:ole="">
             <v:imagedata r:id="rId16" o:title=""/>
           </v:shape>
-          <o:OLEObject Type="Embed" ProgID="Equation.DSMT4" ShapeID="_x0000_i1025" DrawAspect="Content" ObjectID="_1826473809" r:id="rId17"/>
+          <o:OLEObject Type="Embed" ProgID="Equation.DSMT4" ShapeID="_x0000_i1025" DrawAspect="Content" ObjectID="_1826642898" r:id="rId17"/>
         </w:object>
       </w:r>
       <w:r>
@@ -8583,7 +8558,7 @@
           <v:shape id="_x0000_i1026" type="#_x0000_t75" style="width:484.9pt;height:52.9pt" o:ole="">
             <v:imagedata r:id="rId19" o:title=""/>
           </v:shape>
-          <o:OLEObject Type="Embed" ProgID="Equation.DSMT4" ShapeID="_x0000_i1026" DrawAspect="Content" ObjectID="_1826473810" r:id="rId20"/>
+          <o:OLEObject Type="Embed" ProgID="Equation.DSMT4" ShapeID="_x0000_i1026" DrawAspect="Content" ObjectID="_1826642899" r:id="rId20"/>
         </w:object>
       </w:r>
       <w:r>
@@ -8727,10 +8702,7 @@
         <w:fldChar w:fldCharType="end"/>
       </w:r>
       <w:r>
-        <w:t xml:space="preserve"> reports the numerical results from the ANOVA, in which P-values and F-values reveal the significance of the obtained model and associated factors. In other words, if the P-value is lower than 0.05 it means that such a factor or combinations of factors influence the response variable in a statistically significant manner. Conversely, the higher the F-value the greater is the impact of a factor or a combination of factors on the model and on the relative density as well. Almost all the input model terms have</w:t>
-      </w:r>
-      <w:r>
-        <w:t xml:space="preserve"> significant effects on RD as their P-values are smaller than 0.05. In particular, process parameters P, V, H, LT, and ED have very significant effects on RD due to their </w:t>
+        <w:t xml:space="preserve"> reports the numerical results from the ANOVA, in which P-values and F-values reveal the significance of the obtained model and associated factors. In other words, if the P-value is lower than 0.05 it means that such a factor or combinations of factors influence the response variable in a statistically significant manner. Conversely, the higher the F-value the greater is the impact of a factor or a combination of factors on the model and on the relative density as well. Almost all the input model terms have significant effects on RD as their P-values are smaller than 0.05. In particular, process parameters P, V, H, LT, and ED have very significant effects on RD due to their </w:t>
       </w:r>
       <w:r>
         <w:lastRenderedPageBreak/>
@@ -12978,7 +12950,7 @@
           <v:shape id="_x0000_i1027" type="#_x0000_t75" style="width:2in;height:30.4pt" o:ole="">
             <v:imagedata r:id="rId22" o:title=""/>
           </v:shape>
-          <o:OLEObject Type="Embed" ProgID="Equation.DSMT4" ShapeID="_x0000_i1027" DrawAspect="Content" ObjectID="_1826473811" r:id="rId23"/>
+          <o:OLEObject Type="Embed" ProgID="Equation.DSMT4" ShapeID="_x0000_i1027" DrawAspect="Content" ObjectID="_1826642900" r:id="rId23"/>
         </w:object>
       </w:r>
       <w:r>
@@ -13097,7 +13069,7 @@
           <v:shape id="_x0000_i1028" type="#_x0000_t75" style="width:79.5pt;height:34.15pt" o:ole="">
             <v:imagedata r:id="rId24" o:title=""/>
           </v:shape>
-          <o:OLEObject Type="Embed" ProgID="Equation.DSMT4" ShapeID="_x0000_i1028" DrawAspect="Content" ObjectID="_1826473812" r:id="rId25"/>
+          <o:OLEObject Type="Embed" ProgID="Equation.DSMT4" ShapeID="_x0000_i1028" DrawAspect="Content" ObjectID="_1826642901" r:id="rId25"/>
         </w:object>
       </w:r>
       <w:r>
@@ -13877,7 +13849,7 @@
           <v:shape id="_x0000_i1029" type="#_x0000_t75" style="width:181.9pt;height:3in" o:ole="">
             <v:imagedata r:id="rId27" o:title=""/>
           </v:shape>
-          <o:OLEObject Type="Embed" ProgID="Visio.Drawing.15" ShapeID="_x0000_i1029" DrawAspect="Content" ObjectID="_1826473813" r:id="rId28"/>
+          <o:OLEObject Type="Embed" ProgID="Visio.Drawing.15" ShapeID="_x0000_i1029" DrawAspect="Content" ObjectID="_1826642902" r:id="rId28"/>
         </w:object>
       </w:r>
       <w:commentRangeEnd w:id="19"/>
@@ -14334,7 +14306,7 @@
           <v:shape id="_x0000_i1030" type="#_x0000_t75" style="width:303pt;height:98.65pt" o:ole="">
             <v:imagedata r:id="rId29" o:title=""/>
           </v:shape>
-          <o:OLEObject Type="Embed" ProgID="Visio.Drawing.15" ShapeID="_x0000_i1030" DrawAspect="Content" ObjectID="_1826473814" r:id="rId30"/>
+          <o:OLEObject Type="Embed" ProgID="Visio.Drawing.15" ShapeID="_x0000_i1030" DrawAspect="Content" ObjectID="_1826642903" r:id="rId30"/>
         </w:object>
       </w:r>
       <w:commentRangeEnd w:id="33"/>
@@ -14592,7 +14564,7 @@
           <v:shape id="_x0000_i1031" type="#_x0000_t75" style="width:204.75pt;height:19.15pt" o:ole="">
             <v:imagedata r:id="rId32" o:title=""/>
           </v:shape>
-          <o:OLEObject Type="Embed" ProgID="Equation.DSMT4" ShapeID="_x0000_i1031" DrawAspect="Content" ObjectID="_1826473815" r:id="rId33"/>
+          <o:OLEObject Type="Embed" ProgID="Equation.DSMT4" ShapeID="_x0000_i1031" DrawAspect="Content" ObjectID="_1826642904" r:id="rId33"/>
         </w:object>
       </w:r>
       <w:ins w:id="39" w:author="Shi-Tong Peng" w:date="2025-07-14T13:54:00Z">
@@ -16729,7 +16701,7 @@
           <v:shape id="_x0000_i1032" type="#_x0000_t75" style="width:79.5pt;height:34.15pt" o:ole="">
             <v:imagedata r:id="rId34" o:title=""/>
           </v:shape>
-          <o:OLEObject Type="Embed" ProgID="Equation.DSMT4" ShapeID="_x0000_i1032" DrawAspect="Content" ObjectID="_1826473816" r:id="rId35"/>
+          <o:OLEObject Type="Embed" ProgID="Equation.DSMT4" ShapeID="_x0000_i1032" DrawAspect="Content" ObjectID="_1826642905" r:id="rId35"/>
         </w:object>
       </w:r>
       <w:ins w:id="161" w:author="Shi-Tong Peng" w:date="2025-07-14T13:55:00Z">
@@ -16763,7 +16735,7 @@
           <v:shape id="_x0000_i1033" type="#_x0000_t75" style="width:113.65pt;height:34.15pt" o:ole="">
             <v:imagedata r:id="rId36" o:title=""/>
           </v:shape>
-          <o:OLEObject Type="Embed" ProgID="Equation.DSMT4" ShapeID="_x0000_i1033" DrawAspect="Content" ObjectID="_1826473817" r:id="rId37"/>
+          <o:OLEObject Type="Embed" ProgID="Equation.DSMT4" ShapeID="_x0000_i1033" DrawAspect="Content" ObjectID="_1826642906" r:id="rId37"/>
         </w:object>
       </w:r>
       <w:ins w:id="163" w:author="3605188700@qq.com" w:date="2025-07-14T22:13:00Z" w16du:dateUtc="2025-07-14T14:13:00Z">
@@ -17264,7 +17236,7 @@
           <v:shape id="_x0000_i1034" type="#_x0000_t75" style="width:369pt;height:39.4pt" o:ole="">
             <v:imagedata r:id="rId38" o:title=""/>
           </v:shape>
-          <o:OLEObject Type="Embed" ProgID="Equation.DSMT4" ShapeID="_x0000_i1034" DrawAspect="Content" ObjectID="_1826473818" r:id="rId39"/>
+          <o:OLEObject Type="Embed" ProgID="Equation.DSMT4" ShapeID="_x0000_i1034" DrawAspect="Content" ObjectID="_1826642907" r:id="rId39"/>
         </w:object>
       </w:r>
       <w:ins w:id="183" w:author="3605188700@qq.com" w:date="2025-07-14T22:15:00Z" w16du:dateUtc="2025-07-14T14:15:00Z">
@@ -18458,7 +18430,7 @@
           <v:shape id="_x0000_i1035" type="#_x0000_t75" style="width:91.15pt;height:26.65pt" o:ole="">
             <v:imagedata r:id="rId40" o:title=""/>
           </v:shape>
-          <o:OLEObject Type="Embed" ProgID="Equation.DSMT4" ShapeID="_x0000_i1035" DrawAspect="Content" ObjectID="_1826473819" r:id="rId41"/>
+          <o:OLEObject Type="Embed" ProgID="Equation.DSMT4" ShapeID="_x0000_i1035" DrawAspect="Content" ObjectID="_1826642908" r:id="rId41"/>
         </w:object>
       </w:r>
       <w:ins w:id="267" w:author="3605188700@qq.com" w:date="2025-07-14T22:16:00Z" w16du:dateUtc="2025-07-14T14:16:00Z">
@@ -18500,7 +18472,7 @@
           <v:shape id="_x0000_i1036" type="#_x0000_t75" style="width:113.65pt;height:15pt" o:ole="">
             <v:imagedata r:id="rId42" o:title=""/>
           </v:shape>
-          <o:OLEObject Type="Embed" ProgID="Equation.DSMT4" ShapeID="_x0000_i1036" DrawAspect="Content" ObjectID="_1826473820" r:id="rId43"/>
+          <o:OLEObject Type="Embed" ProgID="Equation.DSMT4" ShapeID="_x0000_i1036" DrawAspect="Content" ObjectID="_1826642909" r:id="rId43"/>
         </w:object>
       </w:r>
       <w:r>
@@ -18961,7 +18933,7 @@
           <v:shape id="_x0000_i1037" type="#_x0000_t75" style="width:84pt;height:30.4pt" o:ole="">
             <v:imagedata r:id="rId44" o:title=""/>
           </v:shape>
-          <o:OLEObject Type="Embed" ProgID="Equation.DSMT4" ShapeID="_x0000_i1037" DrawAspect="Content" ObjectID="_1826473821" r:id="rId45"/>
+          <o:OLEObject Type="Embed" ProgID="Equation.DSMT4" ShapeID="_x0000_i1037" DrawAspect="Content" ObjectID="_1826642910" r:id="rId45"/>
         </w:object>
       </w:r>
       <w:ins w:id="273" w:author="3605188700@qq.com" w:date="2025-07-14T22:19:00Z" w16du:dateUtc="2025-07-14T14:19:00Z">
@@ -18995,7 +18967,7 @@
           <v:shape id="_x0000_i1038" type="#_x0000_t75" style="width:64.5pt;height:30.4pt" o:ole="">
             <v:imagedata r:id="rId46" o:title=""/>
           </v:shape>
-          <o:OLEObject Type="Embed" ProgID="Equation.DSMT4" ShapeID="_x0000_i1038" DrawAspect="Content" ObjectID="_1826473822" r:id="rId47"/>
+          <o:OLEObject Type="Embed" ProgID="Equation.DSMT4" ShapeID="_x0000_i1038" DrawAspect="Content" ObjectID="_1826642911" r:id="rId47"/>
         </w:object>
       </w:r>
       <w:ins w:id="275" w:author="3605188700@qq.com" w:date="2025-07-14T22:19:00Z" w16du:dateUtc="2025-07-14T14:19:00Z">
@@ -19196,7 +19168,7 @@
           <v:shape id="_x0000_i1039" type="#_x0000_t75" style="width:123.4pt;height:34.15pt" o:ole="">
             <v:imagedata r:id="rId48" o:title=""/>
           </v:shape>
-          <o:OLEObject Type="Embed" ProgID="Equation.DSMT4" ShapeID="_x0000_i1039" DrawAspect="Content" ObjectID="_1826473823" r:id="rId49"/>
+          <o:OLEObject Type="Embed" ProgID="Equation.DSMT4" ShapeID="_x0000_i1039" DrawAspect="Content" ObjectID="_1826642912" r:id="rId49"/>
         </w:object>
       </w:r>
       <w:ins w:id="276" w:author="3605188700@qq.com" w:date="2025-07-14T22:21:00Z" w16du:dateUtc="2025-07-14T14:21:00Z">
@@ -19225,7 +19197,7 @@
           <v:shape id="_x0000_i1040" type="#_x0000_t75" style="width:118.9pt;height:30.4pt" o:ole="">
             <v:imagedata r:id="rId50" o:title=""/>
           </v:shape>
-          <o:OLEObject Type="Embed" ProgID="Equation.DSMT4" ShapeID="_x0000_i1040" DrawAspect="Content" ObjectID="_1826473824" r:id="rId51"/>
+          <o:OLEObject Type="Embed" ProgID="Equation.DSMT4" ShapeID="_x0000_i1040" DrawAspect="Content" ObjectID="_1826642913" r:id="rId51"/>
         </w:object>
       </w:r>
       <w:ins w:id="277" w:author="3605188700@qq.com" w:date="2025-07-14T22:21:00Z" w16du:dateUtc="2025-07-14T14:21:00Z">
@@ -19513,7 +19485,7 @@
           <v:shape id="_x0000_i1041" type="#_x0000_t75" style="width:521.65pt;height:41.65pt" o:ole="">
             <v:imagedata r:id="rId52" o:title=""/>
           </v:shape>
-          <o:OLEObject Type="Embed" ProgID="Equation.DSMT4" ShapeID="_x0000_i1041" DrawAspect="Content" ObjectID="_1826473825" r:id="rId53"/>
+          <o:OLEObject Type="Embed" ProgID="Equation.DSMT4" ShapeID="_x0000_i1041" DrawAspect="Content" ObjectID="_1826642914" r:id="rId53"/>
         </w:object>
       </w:r>
       <w:ins w:id="278" w:author="3605188700@qq.com" w:date="2025-07-19T17:01:00Z" w16du:dateUtc="2025-07-19T09:01:00Z">
@@ -19654,6 +19626,7 @@
               </w:rPr>
             </w:pPr>
             <w:bookmarkStart w:id="283" w:name="_Hlk203486527"/>
+            <w:commentRangeStart w:id="284"/>
             <w:r>
               <w:rPr>
                 <w:b/>
@@ -20028,7 +20001,7 @@
                     <m:sSup>
                       <m:sSupPr>
                         <m:ctrlPr>
-                          <w:del w:id="284" w:author="Shi-Tong Peng" w:date="2025-07-14T14:02:00Z">
+                          <w:del w:id="285" w:author="Shi-Tong Peng" w:date="2025-07-14T14:02:00Z">
                             <w:rPr>
                               <w:rFonts w:ascii="Cambria Math" w:eastAsiaTheme="minorEastAsia" w:hAnsi="Cambria Math"/>
                               <w:i/>
@@ -20039,7 +20012,7 @@
                       </m:sSupPr>
                       <m:e>
                         <m:r>
-                          <w:del w:id="285" w:author="Shi-Tong Peng" w:date="2025-07-14T14:02:00Z">
+                          <w:del w:id="286" w:author="Shi-Tong Peng" w:date="2025-07-14T14:02:00Z">
                             <w:rPr>
                               <w:rFonts w:ascii="Cambria Math" w:eastAsiaTheme="minorEastAsia" w:hAnsi="Cambria Math" w:hint="eastAsia"/>
                               <w:lang w:bidi="en-US"/>
@@ -20050,7 +20023,7 @@
                       </m:e>
                       <m:sup>
                         <m:r>
-                          <w:del w:id="286" w:author="Shi-Tong Peng" w:date="2025-07-14T14:02:00Z">
+                          <w:del w:id="287" w:author="Shi-Tong Peng" w:date="2025-07-14T14:02:00Z">
                             <w:rPr>
                               <w:rFonts w:ascii="Cambria Math" w:eastAsiaTheme="minorEastAsia" w:hAnsi="Cambria Math"/>
                               <w:lang w:bidi="en-US"/>
@@ -20061,7 +20034,7 @@
                       </m:sup>
                     </m:sSup>
                   </m:oMath>
-                  <w:ins w:id="287" w:author="Shi-Tong Peng" w:date="2025-07-14T14:02:00Z">
+                  <w:ins w:id="288" w:author="Shi-Tong Peng" w:date="2025-07-14T14:02:00Z">
                     <w:r>
                       <w:rPr>
                         <w:rFonts w:eastAsiaTheme="minorEastAsia" w:hint="eastAsia"/>
@@ -20074,7 +20047,7 @@
                         <w:rFonts w:eastAsiaTheme="minorEastAsia"/>
                         <w:vertAlign w:val="superscript"/>
                         <w:lang w:bidi="en-US"/>
-                        <w:rPrChange w:id="288" w:author="Shi-Tong Peng" w:date="2025-07-14T14:02:00Z">
+                        <w:rPrChange w:id="289" w:author="Shi-Tong Peng" w:date="2025-07-14T14:02:00Z">
                           <w:rPr>
                             <w:rFonts w:eastAsiaTheme="minorEastAsia"/>
                             <w:lang w:bidi="en-US"/>
@@ -20336,14 +20309,21 @@
               </w:tc>
             </w:tr>
           </w:tbl>
-          <w:p>
-            <w:pPr>
-              <w:ind w:firstLine="480"/>
-              <w:rPr>
-                <w:rFonts w:eastAsiaTheme="minorEastAsia"/>
-                <w:lang w:bidi="en-US"/>
-              </w:rPr>
-            </w:pPr>
+          <w:commentRangeEnd w:id="284"/>
+          <w:p>
+            <w:pPr>
+              <w:ind w:firstLine="420"/>
+              <w:rPr>
+                <w:rFonts w:eastAsiaTheme="minorEastAsia"/>
+                <w:lang w:bidi="en-US"/>
+              </w:rPr>
+            </w:pPr>
+            <w:r>
+              <w:rPr>
+                <w:rStyle w:val="af3"/>
+              </w:rPr>
+              <w:commentReference w:id="284"/>
+            </w:r>
           </w:p>
         </w:tc>
       </w:tr>
@@ -20357,7 +20337,7 @@
           <w:p>
             <w:pPr>
               <w:ind w:firstLineChars="83" w:firstLine="199"/>
-              <w:pPrChange w:id="289" w:author="Shi-Tong Peng" w:date="2025-07-14T14:01:00Z">
+              <w:pPrChange w:id="290" w:author="Shi-Tong Peng" w:date="2025-07-14T14:01:00Z">
                 <w:pPr>
                   <w:ind w:firstLineChars="500" w:firstLine="1200"/>
                 </w:pPr>
@@ -20381,7 +20361,7 @@
               </w:rPr>
               <w:t xml:space="preserve">Yuan refers to China Yuan (CNY), the </w:t>
             </w:r>
-            <w:del w:id="290" w:author="Shi-Tong Peng" w:date="2025-07-14T14:01:00Z">
+            <w:del w:id="291" w:author="Shi-Tong Peng" w:date="2025-07-14T14:01:00Z">
               <w:r>
                 <w:delText>chinese</w:delText>
               </w:r>
@@ -20392,7 +20372,7 @@
                 <w:delText xml:space="preserve"> </w:delText>
               </w:r>
             </w:del>
-            <w:ins w:id="291" w:author="Shi-Tong Peng" w:date="2025-07-14T14:01:00Z">
+            <w:ins w:id="292" w:author="Shi-Tong Peng" w:date="2025-07-14T14:01:00Z">
               <w:r>
                 <w:rPr>
                   <w:rFonts w:eastAsiaTheme="minorEastAsia" w:hint="eastAsia"/>
@@ -20423,12 +20403,12 @@
       <w:pPr>
         <w:ind w:firstLineChars="83" w:firstLine="199"/>
         <w:rPr>
-          <w:ins w:id="292" w:author="3605188700@qq.com" w:date="2025-07-13T22:22:00Z"/>
+          <w:ins w:id="293" w:author="3605188700@qq.com" w:date="2025-07-13T22:22:00Z"/>
           <w:rFonts w:eastAsiaTheme="minorEastAsia"/>
           <w:highlight w:val="yellow"/>
         </w:rPr>
       </w:pPr>
-      <w:commentRangeStart w:id="293"/>
+      <w:commentRangeStart w:id="294"/>
       <w:r>
         <w:rPr>
           <w:rFonts w:eastAsiaTheme="minorEastAsia"/>
@@ -20468,29 +20448,29 @@
         </w:rPr>
         <w:t>, refers to the capital required for acquiring machinery and facilities necessary for production or reprocessing activities. As shown in the table, laser cladding equipment entails a high initial investment, which contributes to its relatively high processing cost. In contrast, plasma spray technology exhibits the lowest cost among beam deposition methods due to its higher processing efficiency.</w:t>
       </w:r>
-      <w:commentRangeEnd w:id="293"/>
+      <w:commentRangeEnd w:id="294"/>
       <w:r>
         <w:rPr>
           <w:rStyle w:val="af3"/>
           <w:highlight w:val="yellow"/>
         </w:rPr>
-        <w:commentReference w:id="293"/>
+        <w:commentReference w:id="294"/>
       </w:r>
     </w:p>
     <w:p>
       <w:pPr>
         <w:ind w:firstLine="480"/>
         <w:rPr>
-          <w:ins w:id="294" w:author="3605188700@qq.com" w:date="2025-07-13T22:27:00Z"/>
+          <w:ins w:id="295" w:author="3605188700@qq.com" w:date="2025-07-13T22:27:00Z"/>
           <w:rFonts w:eastAsiaTheme="minorEastAsia"/>
         </w:rPr>
-        <w:pPrChange w:id="295" w:author="3605188700@qq.com" w:date="2025-07-13T22:29:00Z">
+        <w:pPrChange w:id="296" w:author="3605188700@qq.com" w:date="2025-07-13T22:29:00Z">
           <w:pPr>
             <w:ind w:firstLineChars="0" w:firstLine="0"/>
           </w:pPr>
         </w:pPrChange>
       </w:pPr>
-      <w:ins w:id="296" w:author="3605188700@qq.com" w:date="2025-07-13T22:25:00Z">
+      <w:ins w:id="297" w:author="3605188700@qq.com" w:date="2025-07-13T22:25:00Z">
         <w:r>
           <w:rPr>
             <w:rFonts w:eastAsiaTheme="minorEastAsia"/>
@@ -20516,7 +20496,7 @@
           <w:t xml:space="preserve">. </w:t>
         </w:r>
       </w:ins>
-      <w:ins w:id="297" w:author="3605188700@qq.com" w:date="2025-07-13T22:22:00Z">
+      <w:ins w:id="298" w:author="3605188700@qq.com" w:date="2025-07-13T22:22:00Z">
         <w:r>
           <w:rPr>
             <w:rFonts w:eastAsiaTheme="minorEastAsia"/>
@@ -20530,7 +20510,7 @@
           <w:t xml:space="preserve">efficiency </w:t>
         </w:r>
       </w:ins>
-      <w:ins w:id="298" w:author="3605188700@qq.com" w:date="2025-07-13T22:23:00Z">
+      <w:ins w:id="299" w:author="3605188700@qq.com" w:date="2025-07-13T22:23:00Z">
         <w:r>
           <w:rPr>
             <w:rFonts w:eastAsiaTheme="minorEastAsia" w:hint="eastAsia"/>
@@ -20538,7 +20518,7 @@
           <w:t xml:space="preserve">of production </w:t>
         </w:r>
       </w:ins>
-      <w:ins w:id="299" w:author="3605188700@qq.com" w:date="2025-07-13T22:22:00Z">
+      <w:ins w:id="300" w:author="3605188700@qq.com" w:date="2025-07-13T22:22:00Z">
         <w:r>
           <w:rPr>
             <w:rFonts w:eastAsiaTheme="minorEastAsia"/>
@@ -20546,7 +20526,7 @@
           <w:t>optimization</w:t>
         </w:r>
       </w:ins>
-      <w:ins w:id="300" w:author="3605188700@qq.com" w:date="2025-07-13T22:24:00Z">
+      <w:ins w:id="301" w:author="3605188700@qq.com" w:date="2025-07-13T22:24:00Z">
         <w:r>
           <w:rPr>
             <w:rFonts w:eastAsiaTheme="minorEastAsia" w:hint="eastAsia"/>
@@ -20554,7 +20534,7 @@
           <w:t xml:space="preserve">, </w:t>
         </w:r>
       </w:ins>
-      <w:ins w:id="301" w:author="3605188700@qq.com" w:date="2025-07-13T22:26:00Z">
+      <w:ins w:id="302" w:author="3605188700@qq.com" w:date="2025-07-13T22:26:00Z">
         <w:r>
           <w:rPr>
             <w:rFonts w:eastAsiaTheme="minorEastAsia"/>
@@ -20562,7 +20542,7 @@
           <w:t>we choose the former.</w:t>
         </w:r>
       </w:ins>
-      <w:ins w:id="302" w:author="3605188700@qq.com" w:date="2025-07-13T22:27:00Z">
+      <w:ins w:id="303" w:author="3605188700@qq.com" w:date="2025-07-13T22:27:00Z">
         <w:r>
           <w:rPr>
             <w:rFonts w:eastAsiaTheme="minorEastAsia" w:hint="eastAsia"/>
@@ -20582,7 +20562,7 @@
           <w:t xml:space="preserve">efficiency of production </w:t>
         </w:r>
       </w:ins>
-      <w:ins w:id="303" w:author="3605188700@qq.com" w:date="2025-07-13T22:28:00Z">
+      <w:ins w:id="304" w:author="3605188700@qq.com" w:date="2025-07-13T22:28:00Z">
         <w:r>
           <w:rPr>
             <w:rFonts w:eastAsiaTheme="minorEastAsia" w:hint="eastAsia"/>
@@ -20590,7 +20570,7 @@
           <w:t>objective</w:t>
         </w:r>
       </w:ins>
-      <w:ins w:id="304" w:author="3605188700@qq.com" w:date="2025-07-13T22:27:00Z">
+      <w:ins w:id="305" w:author="3605188700@qq.com" w:date="2025-07-13T22:27:00Z">
         <w:r>
           <w:rPr>
             <w:rFonts w:eastAsiaTheme="minorEastAsia"/>
@@ -20626,7 +20606,7 @@
           <w:t>1</w:t>
         </w:r>
       </w:ins>
-      <w:ins w:id="305" w:author="3605188700@qq.com" w:date="2025-07-13T22:28:00Z">
+      <w:ins w:id="306" w:author="3605188700@qq.com" w:date="2025-07-13T22:28:00Z">
         <w:r>
           <w:rPr>
             <w:rFonts w:eastAsiaTheme="minorEastAsia" w:hint="eastAsia"/>
@@ -20636,7 +20616,7 @@
           <w:t>6</w:t>
         </w:r>
       </w:ins>
-      <w:ins w:id="306" w:author="3605188700@qq.com" w:date="2025-07-13T22:27:00Z">
+      <w:ins w:id="307" w:author="3605188700@qq.com" w:date="2025-07-13T22:27:00Z">
         <w:r>
           <w:rPr>
             <w:rFonts w:eastAsiaTheme="minorEastAsia"/>
@@ -20658,16 +20638,16 @@
         <w:ind w:firstLineChars="83" w:firstLine="199"/>
         <w:jc w:val="right"/>
         <w:rPr>
-          <w:ins w:id="307" w:author="3605188700@qq.com" w:date="2025-07-13T22:32:00Z"/>
+          <w:ins w:id="308" w:author="3605188700@qq.com" w:date="2025-07-13T22:32:00Z"/>
           <w:rFonts w:eastAsiaTheme="minorEastAsia"/>
         </w:rPr>
-        <w:pPrChange w:id="308" w:author="3605188700@qq.com" w:date="2025-07-14T22:22:00Z" w16du:dateUtc="2025-07-14T14:22:00Z">
+        <w:pPrChange w:id="309" w:author="3605188700@qq.com" w:date="2025-07-14T22:22:00Z" w16du:dateUtc="2025-07-14T14:22:00Z">
           <w:pPr>
             <w:ind w:firstLineChars="83" w:firstLine="199"/>
           </w:pPr>
         </w:pPrChange>
       </w:pPr>
-      <w:ins w:id="309" w:author="3605188700@qq.com" w:date="2025-07-13T22:32:00Z">
+      <w:ins w:id="310" w:author="3605188700@qq.com" w:date="2025-07-13T22:32:00Z">
         <w:r>
           <w:rPr>
             <w:rFonts w:hint="eastAsia"/>
@@ -20677,11 +20657,11 @@
             <v:shape id="_x0000_i1042" type="#_x0000_t75" style="width:127.5pt;height:30.4pt" o:ole="">
               <v:imagedata r:id="rId54" o:title=""/>
             </v:shape>
-            <o:OLEObject Type="Embed" ProgID="Equation.DSMT4" ShapeID="_x0000_i1042" DrawAspect="Content" ObjectID="_1826473826" r:id="rId55"/>
+            <o:OLEObject Type="Embed" ProgID="Equation.DSMT4" ShapeID="_x0000_i1042" DrawAspect="Content" ObjectID="_1826642915" r:id="rId55"/>
           </w:object>
         </w:r>
       </w:ins>
-      <w:ins w:id="310" w:author="3605188700@qq.com" w:date="2025-07-14T22:22:00Z" w16du:dateUtc="2025-07-14T14:22:00Z">
+      <w:ins w:id="311" w:author="3605188700@qq.com" w:date="2025-07-14T22:22:00Z" w16du:dateUtc="2025-07-14T14:22:00Z">
         <w:r>
           <w:rPr>
             <w:rFonts w:eastAsiaTheme="minorEastAsia" w:hint="eastAsia"/>
@@ -20694,11 +20674,11 @@
       <w:pPr>
         <w:ind w:firstLineChars="83" w:firstLine="199"/>
         <w:rPr>
-          <w:ins w:id="311" w:author="3605188700@qq.com" w:date="2025-07-13T22:36:00Z"/>
+          <w:ins w:id="312" w:author="3605188700@qq.com" w:date="2025-07-13T22:36:00Z"/>
           <w:rFonts w:eastAsiaTheme="minorEastAsia"/>
         </w:rPr>
       </w:pPr>
-      <w:ins w:id="312" w:author="3605188700@qq.com" w:date="2025-07-13T22:33:00Z">
+      <w:ins w:id="313" w:author="3605188700@qq.com" w:date="2025-07-13T22:33:00Z">
         <w:r>
           <w:rPr>
             <w:rFonts w:eastAsiaTheme="minorEastAsia" w:hint="eastAsia"/>
@@ -20712,7 +20692,7 @@
           <w:t> </w:t>
         </w:r>
       </w:ins>
-      <w:ins w:id="313" w:author="3605188700@qq.com" w:date="2025-07-13T22:34:00Z">
+      <w:ins w:id="314" w:author="3605188700@qq.com" w:date="2025-07-13T22:34:00Z">
         <w:r>
           <w:rPr>
             <w:rFonts w:eastAsiaTheme="minorEastAsia" w:hint="eastAsia"/>
@@ -20722,7 +20702,7 @@
           <w:t>V</w:t>
         </w:r>
       </w:ins>
-      <w:ins w:id="314" w:author="3605188700@qq.com" w:date="2025-07-13T22:33:00Z">
+      <w:ins w:id="315" w:author="3605188700@qq.com" w:date="2025-07-13T22:33:00Z">
         <w:r>
           <w:rPr>
             <w:rFonts w:eastAsiaTheme="minorEastAsia"/>
@@ -20730,7 +20710,7 @@
           <w:t> is the laser scanning speed,</w:t>
         </w:r>
       </w:ins>
-      <w:ins w:id="315" w:author="3605188700@qq.com" w:date="2025-07-13T22:34:00Z">
+      <w:ins w:id="316" w:author="3605188700@qq.com" w:date="2025-07-13T22:34:00Z">
         <w:r>
           <w:rPr>
             <w:rFonts w:eastAsiaTheme="minorEastAsia" w:hint="eastAsia"/>
@@ -20738,7 +20718,7 @@
           <w:t xml:space="preserve"> </w:t>
         </w:r>
       </w:ins>
-      <w:ins w:id="316" w:author="3605188700@qq.com" w:date="2025-07-13T22:33:00Z">
+      <w:ins w:id="317" w:author="3605188700@qq.com" w:date="2025-07-13T22:33:00Z">
         <w:r>
           <w:rPr>
             <w:rFonts w:eastAsiaTheme="minorEastAsia"/>
@@ -20785,7 +20765,7 @@
           <w:rFonts w:eastAsiaTheme="minorEastAsia"/>
         </w:rPr>
       </w:pPr>
-      <w:ins w:id="317" w:author="3605188700@qq.com" w:date="2025-07-13T16:22:00Z">
+      <w:ins w:id="318" w:author="3605188700@qq.com" w:date="2025-07-13T16:22:00Z">
         <w:r>
           <w:rPr>
             <w:rFonts w:eastAsiaTheme="minorEastAsia"/>
@@ -21393,7 +21373,7 @@
       <w:pPr>
         <w:ind w:firstLineChars="0" w:firstLine="0"/>
         <w:rPr>
-          <w:ins w:id="318" w:author="3605188700@qq.com" w:date="2025-07-13T22:36:00Z"/>
+          <w:ins w:id="319" w:author="3605188700@qq.com" w:date="2025-07-13T22:36:00Z"/>
           <w:rFonts w:eastAsiaTheme="minorEastAsia"/>
         </w:rPr>
       </w:pPr>
@@ -21403,21 +21383,21 @@
         <w:pStyle w:val="3"/>
         <w:ind w:firstLine="482"/>
         <w:rPr>
-          <w:ins w:id="319" w:author="3605188700@qq.com" w:date="2025-07-13T22:36:00Z"/>
+          <w:ins w:id="320" w:author="3605188700@qq.com" w:date="2025-07-13T22:36:00Z"/>
           <w:rFonts w:eastAsiaTheme="minorEastAsia"/>
           <w:sz w:val="24"/>
           <w:szCs w:val="24"/>
         </w:rPr>
       </w:pPr>
-      <w:commentRangeStart w:id="320"/>
-      <w:ins w:id="321" w:author="3605188700@qq.com" w:date="2025-07-13T22:36:00Z">
+      <w:commentRangeStart w:id="321"/>
+      <w:ins w:id="322" w:author="3605188700@qq.com" w:date="2025-07-13T22:36:00Z">
         <w:r>
           <w:rPr>
             <w:rFonts w:eastAsiaTheme="minorEastAsia"/>
             <w:sz w:val="24"/>
             <w:szCs w:val="24"/>
             <w:highlight w:val="yellow"/>
-            <w:rPrChange w:id="322" w:author="3605188700@qq.com" w:date="2025-07-13T22:37:00Z">
+            <w:rPrChange w:id="323" w:author="3605188700@qq.com" w:date="2025-07-13T22:37:00Z">
               <w:rPr>
                 <w:rFonts w:eastAsiaTheme="minorEastAsia"/>
                 <w:sz w:val="24"/>
@@ -21428,25 +21408,25 @@
           <w:t>3</w:t>
         </w:r>
       </w:ins>
-      <w:commentRangeEnd w:id="320"/>
-      <w:ins w:id="323" w:author="3605188700@qq.com" w:date="2025-07-13T22:37:00Z">
+      <w:commentRangeEnd w:id="321"/>
+      <w:ins w:id="324" w:author="3605188700@qq.com" w:date="2025-07-13T22:37:00Z">
         <w:r>
           <w:rPr>
             <w:rStyle w:val="af3"/>
             <w:b w:val="0"/>
             <w:bCs w:val="0"/>
           </w:rPr>
-          <w:commentReference w:id="320"/>
+          <w:commentReference w:id="321"/>
         </w:r>
       </w:ins>
-      <w:ins w:id="324" w:author="3605188700@qq.com" w:date="2025-07-13T22:36:00Z">
+      <w:ins w:id="325" w:author="3605188700@qq.com" w:date="2025-07-13T22:36:00Z">
         <w:r>
           <w:rPr>
             <w:rFonts w:eastAsiaTheme="minorEastAsia"/>
             <w:sz w:val="24"/>
             <w:szCs w:val="24"/>
             <w:highlight w:val="yellow"/>
-            <w:rPrChange w:id="325" w:author="3605188700@qq.com" w:date="2025-07-13T22:37:00Z">
+            <w:rPrChange w:id="326" w:author="3605188700@qq.com" w:date="2025-07-13T22:37:00Z">
               <w:rPr>
                 <w:rFonts w:eastAsiaTheme="minorEastAsia"/>
                 <w:sz w:val="24"/>
@@ -21457,14 +21437,14 @@
           <w:t xml:space="preserve">.2.2 </w:t>
         </w:r>
       </w:ins>
-      <w:ins w:id="326" w:author="3605188700@qq.com" w:date="2025-07-13T22:37:00Z">
+      <w:ins w:id="327" w:author="3605188700@qq.com" w:date="2025-07-13T22:37:00Z">
         <w:r>
           <w:rPr>
             <w:rFonts w:eastAsiaTheme="minorEastAsia"/>
             <w:sz w:val="24"/>
             <w:szCs w:val="24"/>
             <w:highlight w:val="yellow"/>
-            <w:rPrChange w:id="327" w:author="3605188700@qq.com" w:date="2025-07-13T22:37:00Z">
+            <w:rPrChange w:id="328" w:author="3605188700@qq.com" w:date="2025-07-13T22:37:00Z">
               <w:rPr>
                 <w:rFonts w:eastAsiaTheme="minorEastAsia"/>
                 <w:sz w:val="24"/>
@@ -21483,7 +21463,7 @@
           <w:rFonts w:eastAsiaTheme="minorEastAsia"/>
         </w:rPr>
       </w:pPr>
-      <w:ins w:id="328" w:author="Shi-Tong Peng" w:date="2025-07-14T14:09:00Z">
+      <w:ins w:id="329" w:author="Shi-Tong Peng" w:date="2025-07-14T14:09:00Z">
         <w:r>
           <w:rPr>
             <w:rFonts w:eastAsiaTheme="minorEastAsia" w:hint="eastAsia"/>
@@ -21503,7 +21483,7 @@
           <w:t>，</w:t>
         </w:r>
       </w:ins>
-      <w:ins w:id="329" w:author="Shi-Tong Peng" w:date="2025-07-14T14:10:00Z">
+      <w:ins w:id="330" w:author="Shi-Tong Peng" w:date="2025-07-14T14:10:00Z">
         <w:r>
           <w:rPr>
             <w:rFonts w:eastAsiaTheme="minorEastAsia" w:hint="eastAsia"/>
@@ -21617,7 +21597,7 @@
                 <w:bCs/>
               </w:rPr>
             </w:pPr>
-            <w:bookmarkStart w:id="330" w:name="_Ref174925175"/>
+            <w:bookmarkStart w:id="331" w:name="_Ref174925175"/>
             <w:r>
               <w:rPr>
                 <w:b/>
@@ -21660,7 +21640,7 @@
               </w:rPr>
               <w:fldChar w:fldCharType="end"/>
             </w:r>
-            <w:bookmarkEnd w:id="330"/>
+            <w:bookmarkEnd w:id="331"/>
           </w:p>
         </w:tc>
       </w:tr>
@@ -41244,7 +41224,30 @@
       </w:pPr>
     </w:p>
   </w:comment>
-  <w:comment w:id="293" w:author="3605188700@qq.com" w:date="2025-07-13T15:10:00Z" w:initials="3">
+  <w:comment w:id="284" w:author="3605188700@qq.com" w:date="2025-12-07T20:01:00Z" w:initials="3">
+    <w:p>
+      <w:pPr>
+        <w:pStyle w:val="af4"/>
+        <w:ind w:firstLine="420"/>
+        <w:rPr>
+          <w:rFonts w:eastAsiaTheme="minorEastAsia" w:hint="eastAsia"/>
+        </w:rPr>
+      </w:pPr>
+      <w:r>
+        <w:rPr>
+          <w:rStyle w:val="af3"/>
+        </w:rPr>
+        <w:annotationRef/>
+      </w:r>
+      <w:r>
+        <w:rPr>
+          <w:rFonts w:eastAsiaTheme="minorEastAsia" w:hint="eastAsia"/>
+        </w:rPr>
+        <w:t>需要修改</w:t>
+      </w:r>
+    </w:p>
+  </w:comment>
+  <w:comment w:id="294" w:author="3605188700@qq.com" w:date="2025-07-13T15:10:00Z" w:initials="3">
     <w:p>
       <w:pPr>
         <w:pStyle w:val="af4"/>
@@ -41264,7 +41267,7 @@
       </w:r>
     </w:p>
   </w:comment>
-  <w:comment w:id="320" w:author="3605188700@qq.com" w:date="2025-07-13T22:37:00Z" w:initials="3">
+  <w:comment w:id="321" w:author="3605188700@qq.com" w:date="2025-07-13T22:37:00Z" w:initials="3">
     <w:p>
       <w:pPr>
         <w:pStyle w:val="af4"/>
@@ -41307,6 +41310,7 @@
   <w15:commentEx w15:paraId="59E10E1A" w15:done="0"/>
   <w15:commentEx w15:paraId="5D1D1F1C" w15:done="0"/>
   <w15:commentEx w15:paraId="1509FB99" w15:done="0"/>
+  <w15:commentEx w15:paraId="017C5B7A" w15:done="0"/>
   <w15:commentEx w15:paraId="057DFACF" w15:done="0"/>
   <w15:commentEx w15:paraId="7650E8B2" w15:done="0"/>
 </w15:commentsEx>
@@ -41329,6 +41333,7 @@
   <w16cex:commentExtensible w16cex:durableId="5B3326F3" w16cex:dateUtc="2025-12-06T02:03:00Z"/>
   <w16cex:commentExtensible w16cex:durableId="1155DA6D" w16cex:dateUtc="2025-07-13T06:34:00Z"/>
   <w16cex:commentExtensible w16cex:durableId="02C1FEBE" w16cex:dateUtc="2025-07-13T07:33:00Z"/>
+  <w16cex:commentExtensible w16cex:durableId="57ACFF67" w16cex:dateUtc="2025-12-08T01:01:00Z"/>
   <w16cex:commentExtensible w16cex:durableId="1B634AF5" w16cex:dateUtc="2025-07-13T07:10:00Z"/>
   <w16cex:commentExtensible w16cex:durableId="609E214B" w16cex:dateUtc="2025-07-13T14:37:00Z"/>
 </w16cex:commentsExtensible>
@@ -41351,6 +41356,7 @@
   <w16cid:commentId w16cid:paraId="59E10E1A" w16cid:durableId="5B3326F3"/>
   <w16cid:commentId w16cid:paraId="5D1D1F1C" w16cid:durableId="1155DA6D"/>
   <w16cid:commentId w16cid:paraId="1509FB99" w16cid:durableId="02C1FEBE"/>
+  <w16cid:commentId w16cid:paraId="017C5B7A" w16cid:durableId="57ACFF67"/>
   <w16cid:commentId w16cid:paraId="057DFACF" w16cid:durableId="1B634AF5"/>
   <w16cid:commentId w16cid:paraId="7650E8B2" w16cid:durableId="609E214B"/>
 </w16cid:commentsIds>

</xml_diff>

<commit_message>
Create post_process.py and modify the log
</commit_message>
<xml_diff>
--- a/thesis/manuscript2025714.docx
+++ b/thesis/manuscript2025714.docx
@@ -211,6 +211,7 @@
           <w:sz w:val="22"/>
         </w:rPr>
       </w:pPr>
+      <w:proofErr w:type="spellStart"/>
       <w:r>
         <w:rPr>
           <w:rFonts w:cs="Times New Roman"/>
@@ -226,6 +227,7 @@
         </w:rPr>
         <w:t>d</w:t>
       </w:r>
+      <w:proofErr w:type="spellEnd"/>
     </w:p>
     <w:p>
       <w:pPr>
@@ -1810,8 +1812,16 @@
         <w:rPr>
           <w:rFonts w:eastAsia="楷体"/>
         </w:rPr>
-        <w:t>50 μm</w:t>
-      </w:r>
+        <w:t xml:space="preserve">50 </w:t>
+      </w:r>
+      <w:proofErr w:type="spellStart"/>
+      <w:r>
+        <w:rPr>
+          <w:rFonts w:eastAsia="楷体"/>
+        </w:rPr>
+        <w:t>μm</w:t>
+      </w:r>
+      <w:proofErr w:type="spellEnd"/>
       <w:r>
         <w:rPr>
           <w:rFonts w:eastAsia="楷体" w:hint="eastAsia"/>
@@ -1942,7 +1952,21 @@
         <w:rPr>
           <w:rFonts w:eastAsia="楷体"/>
         </w:rPr>
-        <w:t xml:space="preserve"> 50 μm) in the printing process can reduce the number of layers required for part fabrication, thereby shortening overall build time, boosting production efficiency, and lowering costs. </w:t>
+        <w:t xml:space="preserve"> 50 </w:t>
+      </w:r>
+      <w:proofErr w:type="spellStart"/>
+      <w:r>
+        <w:rPr>
+          <w:rFonts w:eastAsia="楷体"/>
+        </w:rPr>
+        <w:t>μm</w:t>
+      </w:r>
+      <w:proofErr w:type="spellEnd"/>
+      <w:r>
+        <w:rPr>
+          <w:rFonts w:eastAsia="楷体"/>
+        </w:rPr>
+        <w:t xml:space="preserve">) in the printing process can reduce the number of layers required for part fabrication, thereby shortening overall build time, boosting production efficiency, and lowering costs. </w:t>
       </w:r>
       <w:r>
         <w:rPr>
@@ -1978,7 +2002,21 @@
         <w:rPr>
           <w:rFonts w:eastAsia="楷体"/>
         </w:rPr>
-        <w:t xml:space="preserve">106 μm </w:t>
+        <w:t xml:space="preserve">106 </w:t>
+      </w:r>
+      <w:proofErr w:type="spellStart"/>
+      <w:r>
+        <w:rPr>
+          <w:rFonts w:eastAsia="楷体"/>
+        </w:rPr>
+        <w:t>μm</w:t>
+      </w:r>
+      <w:proofErr w:type="spellEnd"/>
+      <w:r>
+        <w:rPr>
+          <w:rFonts w:eastAsia="楷体"/>
+        </w:rPr>
+        <w:t xml:space="preserve"> </w:t>
       </w:r>
       <w:r>
         <w:rPr>
@@ -2038,7 +2076,21 @@
         <w:rPr>
           <w:rFonts w:eastAsia="楷体"/>
         </w:rPr>
-        <w:t>106 μm) is only about 30</w:t>
+        <w:t xml:space="preserve">106 </w:t>
+      </w:r>
+      <w:proofErr w:type="spellStart"/>
+      <w:r>
+        <w:rPr>
+          <w:rFonts w:eastAsia="楷体"/>
+        </w:rPr>
+        <w:t>μm</w:t>
+      </w:r>
+      <w:proofErr w:type="spellEnd"/>
+      <w:r>
+        <w:rPr>
+          <w:rFonts w:eastAsia="楷体"/>
+        </w:rPr>
+        <w:t>) is only about 30</w:t>
       </w:r>
       <w:r>
         <w:rPr>
@@ -2086,7 +2138,21 @@
         <w:rPr>
           <w:rFonts w:eastAsia="楷体"/>
         </w:rPr>
-        <w:t>50 μm)</w:t>
+        <w:t xml:space="preserve">50 </w:t>
+      </w:r>
+      <w:proofErr w:type="spellStart"/>
+      <w:r>
+        <w:rPr>
+          <w:rFonts w:eastAsia="楷体"/>
+        </w:rPr>
+        <w:t>μm</w:t>
+      </w:r>
+      <w:proofErr w:type="spellEnd"/>
+      <w:r>
+        <w:rPr>
+          <w:rFonts w:eastAsia="楷体"/>
+        </w:rPr>
+        <w:t>)</w:t>
       </w:r>
       <w:r>
         <w:rPr>
@@ -2182,8 +2248,16 @@
         <w:rPr>
           <w:rFonts w:eastAsia="楷体"/>
         </w:rPr>
-        <w:t xml:space="preserve"> of 1Cr18Ni9Ti stainless steel with layer thicknesses ranging from 60 to 150 μm</w:t>
-      </w:r>
+        <w:t xml:space="preserve"> of 1Cr18Ni9Ti stainless steel with layer thicknesses ranging from 60 to 150 </w:t>
+      </w:r>
+      <w:proofErr w:type="spellStart"/>
+      <w:r>
+        <w:rPr>
+          <w:rFonts w:eastAsia="楷体"/>
+        </w:rPr>
+        <w:t>μm</w:t>
+      </w:r>
+      <w:proofErr w:type="spellEnd"/>
       <w:r>
         <w:rPr>
           <w:rFonts w:eastAsia="楷体" w:hint="eastAsia"/>
@@ -2521,7 +2595,21 @@
         <w:rPr>
           <w:rFonts w:eastAsia="楷体"/>
         </w:rPr>
-        <w:t xml:space="preserve">the phase constituents, densification behavior, microstructural evolution, and mechanical properties of the specimens produced using 400 W laser power and 200 μm aerosolized 316L stainless steel powder by the </w:t>
+        <w:t xml:space="preserve">the phase constituents, densification behavior, microstructural evolution, and mechanical properties of the specimens produced using 400 W laser power and 200 </w:t>
+      </w:r>
+      <w:proofErr w:type="spellStart"/>
+      <w:r>
+        <w:rPr>
+          <w:rFonts w:eastAsia="楷体"/>
+        </w:rPr>
+        <w:t>μm</w:t>
+      </w:r>
+      <w:proofErr w:type="spellEnd"/>
+      <w:r>
+        <w:rPr>
+          <w:rFonts w:eastAsia="楷体"/>
+        </w:rPr>
+        <w:t xml:space="preserve"> aerosolized 316L stainless steel powder by the </w:t>
       </w:r>
       <w:r>
         <w:rPr>
@@ -2634,7 +2722,21 @@
         <w:rPr>
           <w:rFonts w:eastAsia="楷体" w:hint="eastAsia"/>
         </w:rPr>
-        <w:t xml:space="preserve">To fill the research gap, based on LPBF with high layer thickness experiments, this study proposed a two-stage optimization model to realize the sustainability of LPBF without compromising the fabrication quality. Specifically, we conducted LPBF with 84 sets of process parameters obtained by Doehlert Design </w:t>
+        <w:t xml:space="preserve">To fill the research gap, based on LPBF with high layer thickness experiments, this study proposed a two-stage optimization model to realize the sustainability of LPBF without compromising the fabrication quality. Specifically, we conducted LPBF with 84 sets of process parameters obtained by </w:t>
+      </w:r>
+      <w:proofErr w:type="spellStart"/>
+      <w:r>
+        <w:rPr>
+          <w:rFonts w:eastAsia="楷体" w:hint="eastAsia"/>
+        </w:rPr>
+        <w:t>Doehlert</w:t>
+      </w:r>
+      <w:proofErr w:type="spellEnd"/>
+      <w:r>
+        <w:rPr>
+          <w:rFonts w:eastAsia="楷体" w:hint="eastAsia"/>
+        </w:rPr>
+        <w:t xml:space="preserve"> Design </w:t>
       </w:r>
       <w:r>
         <w:rPr>
@@ -2670,7 +2772,21 @@
         <w:rPr>
           <w:rFonts w:eastAsia="楷体" w:hint="eastAsia"/>
         </w:rPr>
-        <w:t>. Four key process parameters of P, V, H, and LT are considered in the energy efficiency, carbon emissions, and cost-effectiveness model creation, with constraint of relative density. We developed a two-stage multi-objective model combined with Augmecon-R algorithm to solve the multi-objective optimization problem of maximizing energy efficiency, minimizing carbon emissions, and maximizing cost-effectiveness for different process conditions for LPBF-ed SS-CX, and the optimal key process parameters are obtained. To the best of our knowledge, this is the first attempt to evaluate the sustainability of AM with high layer thickness and expects to provide new insights to promote environmentally friendly and cost-effective.</w:t>
+        <w:t xml:space="preserve">. Four key process parameters of P, V, H, and LT are considered in the energy efficiency, carbon emissions, and cost-effectiveness model creation, with constraint of relative density. We developed a two-stage multi-objective model combined with </w:t>
+      </w:r>
+      <w:proofErr w:type="spellStart"/>
+      <w:r>
+        <w:rPr>
+          <w:rFonts w:eastAsia="楷体" w:hint="eastAsia"/>
+        </w:rPr>
+        <w:t>Augmecon</w:t>
+      </w:r>
+      <w:proofErr w:type="spellEnd"/>
+      <w:r>
+        <w:rPr>
+          <w:rFonts w:eastAsia="楷体" w:hint="eastAsia"/>
+        </w:rPr>
+        <w:t>-R algorithm to solve the multi-objective optimization problem of maximizing energy efficiency, minimizing carbon emissions, and maximizing cost-effectiveness for different process conditions for LPBF-ed SS-CX, and the optimal key process parameters are obtained. To the best of our knowledge, this is the first attempt to evaluate the sustainability of AM with high layer thickness and expects to provide new insights to promote environmentally friendly and cost-effective.</w:t>
       </w:r>
     </w:p>
     <w:p>
@@ -2908,7 +3024,57 @@
         <w:rPr>
           <w:rFonts w:cs="Times New Roman"/>
         </w:rPr>
-        <w:t>(Suzhou Rongzhi 3D Printing Tehnology Co.,Ltd.) with an IPG fiber laser</w:t>
+        <w:t xml:space="preserve">(Suzhou </w:t>
+      </w:r>
+      <w:proofErr w:type="spellStart"/>
+      <w:r>
+        <w:rPr>
+          <w:rFonts w:cs="Times New Roman"/>
+        </w:rPr>
+        <w:t>Rongzhi</w:t>
+      </w:r>
+      <w:proofErr w:type="spellEnd"/>
+      <w:r>
+        <w:rPr>
+          <w:rFonts w:cs="Times New Roman"/>
+        </w:rPr>
+        <w:t xml:space="preserve"> 3D Printing </w:t>
+      </w:r>
+      <w:proofErr w:type="spellStart"/>
+      <w:r>
+        <w:rPr>
+          <w:rFonts w:cs="Times New Roman"/>
+        </w:rPr>
+        <w:t>Tehnology</w:t>
+      </w:r>
+      <w:proofErr w:type="spellEnd"/>
+      <w:r>
+        <w:rPr>
+          <w:rFonts w:cs="Times New Roman"/>
+        </w:rPr>
+        <w:t xml:space="preserve"> </w:t>
+      </w:r>
+      <w:proofErr w:type="spellStart"/>
+      <w:proofErr w:type="gramStart"/>
+      <w:r>
+        <w:rPr>
+          <w:rFonts w:cs="Times New Roman"/>
+        </w:rPr>
+        <w:t>Co.,Ltd</w:t>
+      </w:r>
+      <w:proofErr w:type="spellEnd"/>
+      <w:r>
+        <w:rPr>
+          <w:rFonts w:cs="Times New Roman"/>
+        </w:rPr>
+        <w:t>.</w:t>
+      </w:r>
+      <w:proofErr w:type="gramEnd"/>
+      <w:r>
+        <w:rPr>
+          <w:rFonts w:cs="Times New Roman"/>
+        </w:rPr>
+        <w:t>) with an IPG fiber laser</w:t>
       </w:r>
       <w:r>
         <w:rPr>
@@ -2958,12 +3124,14 @@
         </w:rPr>
         <w:t xml:space="preserve"> </w:t>
       </w:r>
+      <w:proofErr w:type="spellStart"/>
       <w:r>
         <w:rPr>
           <w:rFonts w:cs="Times New Roman" w:hint="eastAsia"/>
         </w:rPr>
         <w:t>μm</w:t>
       </w:r>
+      <w:proofErr w:type="spellEnd"/>
       <w:r>
         <w:rPr>
           <w:rFonts w:eastAsiaTheme="minorEastAsia" w:cs="Times New Roman" w:hint="eastAsia"/>
@@ -2986,7 +3154,21 @@
         <w:rPr>
           <w:rFonts w:cs="Times New Roman" w:hint="eastAsia"/>
         </w:rPr>
-        <w:t>he 304 stainless steel substrate with size of 255 mm</w:t>
+        <w:t xml:space="preserve">he 304 stainless steel </w:t>
+      </w:r>
+      <w:proofErr w:type="gramStart"/>
+      <w:r>
+        <w:rPr>
+          <w:rFonts w:cs="Times New Roman" w:hint="eastAsia"/>
+        </w:rPr>
+        <w:t>substrate</w:t>
+      </w:r>
+      <w:proofErr w:type="gramEnd"/>
+      <w:r>
+        <w:rPr>
+          <w:rFonts w:cs="Times New Roman" w:hint="eastAsia"/>
+        </w:rPr>
+        <w:t xml:space="preserve"> with size of 255 mm</w:t>
       </w:r>
       <w:r>
         <w:rPr>
@@ -4034,6 +4216,7 @@
                 <w:szCs w:val="24"/>
               </w:rPr>
             </w:pPr>
+            <w:proofErr w:type="spellStart"/>
             <w:r>
               <w:rPr>
                 <w:rFonts w:eastAsia="楷体" w:cs="Times New Roman"/>
@@ -4044,6 +4227,7 @@
               </w:rPr>
               <w:t>μm</w:t>
             </w:r>
+            <w:proofErr w:type="spellEnd"/>
           </w:p>
         </w:tc>
       </w:tr>
@@ -4129,6 +4313,7 @@
                 <w:szCs w:val="24"/>
               </w:rPr>
             </w:pPr>
+            <w:proofErr w:type="spellStart"/>
             <w:r>
               <w:rPr>
                 <w:rFonts w:eastAsia="楷体" w:cs="Times New Roman"/>
@@ -4139,6 +4324,7 @@
               </w:rPr>
               <w:t>μm</w:t>
             </w:r>
+            <w:proofErr w:type="spellEnd"/>
           </w:p>
         </w:tc>
       </w:tr>
@@ -4224,6 +4410,7 @@
                 <w:szCs w:val="24"/>
               </w:rPr>
             </w:pPr>
+            <w:proofErr w:type="spellStart"/>
             <w:r>
               <w:rPr>
                 <w:rFonts w:eastAsia="楷体" w:cs="Times New Roman"/>
@@ -4234,6 +4421,7 @@
               </w:rPr>
               <w:t>μm</w:t>
             </w:r>
+            <w:proofErr w:type="spellEnd"/>
           </w:p>
         </w:tc>
       </w:tr>
@@ -4359,6 +4547,7 @@
                 <w:szCs w:val="24"/>
               </w:rPr>
             </w:pPr>
+            <w:proofErr w:type="spellStart"/>
             <w:r>
               <w:rPr>
                 <w:rFonts w:eastAsia="楷体" w:cs="Times New Roman"/>
@@ -4369,6 +4558,7 @@
               </w:rPr>
               <w:t>μm</w:t>
             </w:r>
+            <w:proofErr w:type="spellEnd"/>
           </w:p>
         </w:tc>
       </w:tr>
@@ -4729,7 +4919,21 @@
         <w:rPr>
           <w:rFonts w:cs="Times New Roman"/>
         </w:rPr>
-        <w:t>CX powder is used as raw material, which is provided by Vlory with particle sizes in range of 15</w:t>
+        <w:t xml:space="preserve">CX powder is used as raw material, which is provided by </w:t>
+      </w:r>
+      <w:proofErr w:type="spellStart"/>
+      <w:r>
+        <w:rPr>
+          <w:rFonts w:cs="Times New Roman"/>
+        </w:rPr>
+        <w:t>Vlory</w:t>
+      </w:r>
+      <w:proofErr w:type="spellEnd"/>
+      <w:r>
+        <w:rPr>
+          <w:rFonts w:cs="Times New Roman"/>
+        </w:rPr>
+        <w:t xml:space="preserve"> with particle sizes in range of 15</w:t>
       </w:r>
       <w:r>
         <w:rPr>
@@ -4749,11 +4953,19 @@
         </w:rPr>
         <w:t xml:space="preserve"> </w:t>
       </w:r>
+      <w:proofErr w:type="spellStart"/>
       <w:r>
         <w:rPr>
           <w:rFonts w:cs="Times New Roman"/>
         </w:rPr>
-        <w:t>μm and its chemical composition is gi</w:t>
+        <w:t>μm</w:t>
+      </w:r>
+      <w:proofErr w:type="spellEnd"/>
+      <w:r>
+        <w:rPr>
+          <w:rFonts w:cs="Times New Roman"/>
+        </w:rPr>
+        <w:t xml:space="preserve"> and its chemical composition is gi</w:t>
       </w:r>
       <w:r>
         <w:rPr>
@@ -4860,7 +5072,23 @@
           <w:rFonts w:cs="Times New Roman"/>
           <w:szCs w:val="24"/>
         </w:rPr>
-        <w:t>(a), it is seen that the powder particles are mainly spherical with smooth surface, and only a small amount of irregular satellite particles is adhered. In addition, the particle size distribution of the powder is characterized using a laser diffraction particle size analyzer (Mastersizer 3000</w:t>
+        <w:t>(a), it is seen that the powder particles are mainly spherical with smooth surface, and only a small amount of irregular satellite particles is adhered. In addition, the particle size distribution of the powder is characterized using a laser diffraction particle size analyzer (</w:t>
+      </w:r>
+      <w:proofErr w:type="spellStart"/>
+      <w:r>
+        <w:rPr>
+          <w:rFonts w:cs="Times New Roman"/>
+          <w:szCs w:val="24"/>
+        </w:rPr>
+        <w:t>Mastersizer</w:t>
+      </w:r>
+      <w:proofErr w:type="spellEnd"/>
+      <w:r>
+        <w:rPr>
+          <w:rFonts w:cs="Times New Roman"/>
+          <w:szCs w:val="24"/>
+        </w:rPr>
+        <w:t xml:space="preserve"> 3000</w:t>
       </w:r>
       <w:r>
         <w:rPr>
@@ -4969,11 +5197,26 @@
         </w:rPr>
         <w:t xml:space="preserve"> </w:t>
       </w:r>
+      <w:proofErr w:type="spellStart"/>
       <w:r>
         <w:rPr>
           <w:rFonts w:cs="Times New Roman"/>
         </w:rPr>
-        <w:t>μm and an average diameter of D</w:t>
+        <w:t>μm</w:t>
+      </w:r>
+      <w:proofErr w:type="spellEnd"/>
+      <w:r>
+        <w:rPr>
+          <w:rFonts w:cs="Times New Roman"/>
+        </w:rPr>
+        <w:t xml:space="preserve"> and an average diameter of </w:t>
+      </w:r>
+      <w:proofErr w:type="spellStart"/>
+      <w:r>
+        <w:rPr>
+          <w:rFonts w:cs="Times New Roman"/>
+        </w:rPr>
+        <w:t>D</w:t>
       </w:r>
       <w:r>
         <w:rPr>
@@ -4982,6 +5225,7 @@
         </w:rPr>
         <w:t>mean</w:t>
       </w:r>
+      <w:proofErr w:type="spellEnd"/>
       <w:r>
         <w:rPr>
           <w:rFonts w:eastAsiaTheme="minorEastAsia" w:cs="Times New Roman" w:hint="eastAsia"/>
@@ -5012,11 +5256,19 @@
         </w:rPr>
         <w:t xml:space="preserve"> </w:t>
       </w:r>
+      <w:proofErr w:type="spellStart"/>
       <w:r>
         <w:rPr>
           <w:rFonts w:cs="Times New Roman"/>
         </w:rPr>
-        <w:t>μm (D</w:t>
+        <w:t>μm</w:t>
+      </w:r>
+      <w:proofErr w:type="spellEnd"/>
+      <w:r>
+        <w:rPr>
+          <w:rFonts w:cs="Times New Roman"/>
+        </w:rPr>
+        <w:t xml:space="preserve"> (D</w:t>
       </w:r>
       <w:r>
         <w:rPr>
@@ -5055,11 +5307,19 @@
         </w:rPr>
         <w:t xml:space="preserve"> </w:t>
       </w:r>
+      <w:proofErr w:type="spellStart"/>
       <w:r>
         <w:rPr>
           <w:rFonts w:cs="Times New Roman"/>
         </w:rPr>
-        <w:t>μm, D</w:t>
+        <w:t>μm</w:t>
+      </w:r>
+      <w:proofErr w:type="spellEnd"/>
+      <w:r>
+        <w:rPr>
+          <w:rFonts w:cs="Times New Roman"/>
+        </w:rPr>
+        <w:t>, D</w:t>
       </w:r>
       <w:r>
         <w:rPr>
@@ -5098,11 +5358,19 @@
         </w:rPr>
         <w:t xml:space="preserve"> </w:t>
       </w:r>
+      <w:proofErr w:type="spellStart"/>
       <w:r>
         <w:rPr>
           <w:rFonts w:cs="Times New Roman"/>
         </w:rPr>
-        <w:t>μm, and D</w:t>
+        <w:t>μm</w:t>
+      </w:r>
+      <w:proofErr w:type="spellEnd"/>
+      <w:r>
+        <w:rPr>
+          <w:rFonts w:cs="Times New Roman"/>
+        </w:rPr>
+        <w:t>, and D</w:t>
       </w:r>
       <w:r>
         <w:rPr>
@@ -5141,11 +5409,19 @@
         </w:rPr>
         <w:t xml:space="preserve"> </w:t>
       </w:r>
+      <w:proofErr w:type="spellStart"/>
       <w:r>
         <w:rPr>
           <w:rFonts w:cs="Times New Roman"/>
         </w:rPr>
-        <w:t>μm).</w:t>
+        <w:t>μm</w:t>
+      </w:r>
+      <w:proofErr w:type="spellEnd"/>
+      <w:r>
+        <w:rPr>
+          <w:rFonts w:cs="Times New Roman"/>
+        </w:rPr>
+        <w:t>).</w:t>
       </w:r>
     </w:p>
     <w:tbl>
@@ -5847,7 +6123,49 @@
         <w:rPr>
           <w:rFonts w:cs="Times New Roman"/>
         </w:rPr>
-        <w:t>(LT) of 80 μm, 100 μm and 120 μm. Optimization of process parameters for high layer thicknesses of SS-CX is performed by using large powder particle sizes of 15</w:t>
+        <w:t xml:space="preserve">(LT) of 80 </w:t>
+      </w:r>
+      <w:proofErr w:type="spellStart"/>
+      <w:r>
+        <w:rPr>
+          <w:rFonts w:cs="Times New Roman"/>
+        </w:rPr>
+        <w:t>μm</w:t>
+      </w:r>
+      <w:proofErr w:type="spellEnd"/>
+      <w:r>
+        <w:rPr>
+          <w:rFonts w:cs="Times New Roman"/>
+        </w:rPr>
+        <w:t xml:space="preserve">, 100 </w:t>
+      </w:r>
+      <w:proofErr w:type="spellStart"/>
+      <w:r>
+        <w:rPr>
+          <w:rFonts w:cs="Times New Roman"/>
+        </w:rPr>
+        <w:t>μm</w:t>
+      </w:r>
+      <w:proofErr w:type="spellEnd"/>
+      <w:r>
+        <w:rPr>
+          <w:rFonts w:cs="Times New Roman"/>
+        </w:rPr>
+        <w:t xml:space="preserve"> and 120 </w:t>
+      </w:r>
+      <w:proofErr w:type="spellStart"/>
+      <w:r>
+        <w:rPr>
+          <w:rFonts w:cs="Times New Roman"/>
+        </w:rPr>
+        <w:t>μm</w:t>
+      </w:r>
+      <w:proofErr w:type="spellEnd"/>
+      <w:r>
+        <w:rPr>
+          <w:rFonts w:cs="Times New Roman"/>
+        </w:rPr>
+        <w:t>. Optimization of process parameters for high layer thicknesses of SS-CX is performed by using large powder particle sizes of 15</w:t>
       </w:r>
       <w:r>
         <w:rPr>
@@ -5867,11 +6185,19 @@
         </w:rPr>
         <w:t xml:space="preserve"> </w:t>
       </w:r>
+      <w:proofErr w:type="spellStart"/>
       <w:r>
         <w:rPr>
           <w:rFonts w:cs="Times New Roman"/>
         </w:rPr>
-        <w:t>μm.</w:t>
+        <w:t>μm</w:t>
+      </w:r>
+      <w:proofErr w:type="spellEnd"/>
+      <w:r>
+        <w:rPr>
+          <w:rFonts w:cs="Times New Roman"/>
+        </w:rPr>
+        <w:t>.</w:t>
       </w:r>
       <w:r>
         <w:rPr>
@@ -6111,7 +6437,35 @@
         <w:rPr>
           <w:rFonts w:eastAsiaTheme="minorEastAsia"/>
         </w:rPr>
-        <w:t>To reduce the number of experiments and the time, this paper proposes to develop the process parameters of high layer thickness through the Doehlert design method. The experimental approach uses Doehlert design method to develop a series of experiments to optimize theoretically the three processing parameters</w:t>
+        <w:t xml:space="preserve">To reduce the number of experiments and the time, this paper proposes to develop the process parameters of high layer thickness through the </w:t>
+      </w:r>
+      <w:proofErr w:type="spellStart"/>
+      <w:r>
+        <w:rPr>
+          <w:rFonts w:eastAsiaTheme="minorEastAsia"/>
+        </w:rPr>
+        <w:t>Doehlert</w:t>
+      </w:r>
+      <w:proofErr w:type="spellEnd"/>
+      <w:r>
+        <w:rPr>
+          <w:rFonts w:eastAsiaTheme="minorEastAsia"/>
+        </w:rPr>
+        <w:t xml:space="preserve"> design method. The experimental approach uses </w:t>
+      </w:r>
+      <w:proofErr w:type="spellStart"/>
+      <w:r>
+        <w:rPr>
+          <w:rFonts w:eastAsiaTheme="minorEastAsia"/>
+        </w:rPr>
+        <w:t>Doehlert</w:t>
+      </w:r>
+      <w:proofErr w:type="spellEnd"/>
+      <w:r>
+        <w:rPr>
+          <w:rFonts w:eastAsiaTheme="minorEastAsia"/>
+        </w:rPr>
+        <w:t xml:space="preserve"> design method to develop a series of experiments to optimize theoretically the three processing parameters</w:t>
       </w:r>
       <w:r>
         <w:rPr>
@@ -6123,7 +6477,21 @@
         <w:rPr>
           <w:rFonts w:eastAsiaTheme="minorEastAsia"/>
         </w:rPr>
-        <w:t>(laser power, laser scanning speed and hatching space). Typically, the Doehlert design allows the description of a region around an optimal response and contains k</w:t>
+        <w:t xml:space="preserve">(laser power, laser scanning speed and hatching space). Typically, the </w:t>
+      </w:r>
+      <w:proofErr w:type="spellStart"/>
+      <w:r>
+        <w:rPr>
+          <w:rFonts w:eastAsiaTheme="minorEastAsia"/>
+        </w:rPr>
+        <w:t>Doehlert</w:t>
+      </w:r>
+      <w:proofErr w:type="spellEnd"/>
+      <w:r>
+        <w:rPr>
+          <w:rFonts w:eastAsiaTheme="minorEastAsia"/>
+        </w:rPr>
+        <w:t xml:space="preserve"> design allows the description of a region around an optimal response and contains k</w:t>
       </w:r>
       <w:r>
         <w:rPr>
@@ -6360,7 +6728,21 @@
               <w:rPr>
                 <w:rFonts w:eastAsiaTheme="minorEastAsia"/>
               </w:rPr>
-              <w:t>Experimental matrix created by the Doehlert design method for three-variables</w:t>
+              <w:t xml:space="preserve">Experimental matrix created by the </w:t>
+            </w:r>
+            <w:proofErr w:type="spellStart"/>
+            <w:r>
+              <w:rPr>
+                <w:rFonts w:eastAsiaTheme="minorEastAsia"/>
+              </w:rPr>
+              <w:t>Doehlert</w:t>
+            </w:r>
+            <w:proofErr w:type="spellEnd"/>
+            <w:r>
+              <w:rPr>
+                <w:rFonts w:eastAsiaTheme="minorEastAsia"/>
+              </w:rPr>
+              <w:t xml:space="preserve"> design method for three-variables</w:t>
             </w:r>
           </w:p>
         </w:tc>
@@ -6593,8 +6975,13 @@
               </w:rPr>
             </w:pPr>
             <w:r>
-              <w:t>H (μm</w:t>
-            </w:r>
+              <w:t>H (</w:t>
+            </w:r>
+            <w:proofErr w:type="spellStart"/>
+            <w:r>
+              <w:t>μm</w:t>
+            </w:r>
+            <w:proofErr w:type="spellEnd"/>
             <w:r>
               <w:rPr>
                 <w:rFonts w:ascii="宋体" w:eastAsia="宋体" w:hAnsi="宋体" w:cs="宋体" w:hint="eastAsia"/>
@@ -7725,7 +8112,15 @@
         <w:t>a</w:t>
       </w:r>
       <w:r>
-        <w:t xml:space="preserve"> Doehlert design</w:t>
+        <w:t xml:space="preserve"> </w:t>
+      </w:r>
+      <w:proofErr w:type="spellStart"/>
+      <w:r>
+        <w:t>Doehlert</w:t>
+      </w:r>
+      <w:proofErr w:type="spellEnd"/>
+      <w:r>
+        <w:t xml:space="preserve"> design</w:t>
       </w:r>
       <w:r>
         <w:rPr>
@@ -7740,7 +8135,35 @@
         <w:rPr>
           <w:rFonts w:hint="eastAsia"/>
         </w:rPr>
-        <w:t>(a) the Doehlert design for three variables by passing a central point generating a 14-hedron; (b) plane projections based on the triangular face generating different Doehlert experimental matrices for optimization of three variables</w:t>
+        <w:t xml:space="preserve">(a) the </w:t>
+      </w:r>
+      <w:proofErr w:type="spellStart"/>
+      <w:r>
+        <w:rPr>
+          <w:rFonts w:hint="eastAsia"/>
+        </w:rPr>
+        <w:t>Doehlert</w:t>
+      </w:r>
+      <w:proofErr w:type="spellEnd"/>
+      <w:r>
+        <w:rPr>
+          <w:rFonts w:hint="eastAsia"/>
+        </w:rPr>
+        <w:t xml:space="preserve"> design for three variables by passing a central point generating a 14-hedron; (b) plane projections based on the triangular face generating different </w:t>
+      </w:r>
+      <w:proofErr w:type="spellStart"/>
+      <w:r>
+        <w:rPr>
+          <w:rFonts w:hint="eastAsia"/>
+        </w:rPr>
+        <w:t>Doehlert</w:t>
+      </w:r>
+      <w:proofErr w:type="spellEnd"/>
+      <w:r>
+        <w:rPr>
+          <w:rFonts w:hint="eastAsia"/>
+        </w:rPr>
+        <w:t xml:space="preserve"> experimental matrices for optimization of three variables</w:t>
       </w:r>
     </w:p>
     <w:p>
@@ -7756,7 +8179,103 @@
           <w:rFonts w:eastAsiaTheme="minorEastAsia"/>
           <w:lang w:bidi="en-US"/>
         </w:rPr>
-        <w:t xml:space="preserve">As such, in order to find the optimal process window for different layer thicknesses and achieve the optimal relative density, two rounds of Doehlert design are carried out for each layer thickness of 80 μm, 100 μm and 120 μm, and each round contained 14 experiments. A total of 84 experiment settings of different process parameter combinations are provided in Appendix Table XX, and their corresponding designs and calculated ED values are also displayed. The summary of the ranges and setting of P, V, H, LT are displayed in </w:t>
+        <w:t xml:space="preserve">As such, in order to find the optimal process window for different layer thicknesses and achieve the optimal relative density, two rounds of </w:t>
+      </w:r>
+      <w:proofErr w:type="spellStart"/>
+      <w:r>
+        <w:rPr>
+          <w:rFonts w:eastAsiaTheme="minorEastAsia"/>
+          <w:lang w:bidi="en-US"/>
+        </w:rPr>
+        <w:t>Doehlert</w:t>
+      </w:r>
+      <w:proofErr w:type="spellEnd"/>
+      <w:r>
+        <w:rPr>
+          <w:rFonts w:eastAsiaTheme="minorEastAsia"/>
+          <w:lang w:bidi="en-US"/>
+        </w:rPr>
+        <w:t xml:space="preserve"> design are carried out for each layer thickness of 80 </w:t>
+      </w:r>
+      <w:proofErr w:type="spellStart"/>
+      <w:r>
+        <w:rPr>
+          <w:rFonts w:eastAsiaTheme="minorEastAsia"/>
+          <w:lang w:bidi="en-US"/>
+        </w:rPr>
+        <w:t>μm</w:t>
+      </w:r>
+      <w:proofErr w:type="spellEnd"/>
+      <w:r>
+        <w:rPr>
+          <w:rFonts w:eastAsiaTheme="minorEastAsia"/>
+          <w:lang w:bidi="en-US"/>
+        </w:rPr>
+        <w:t xml:space="preserve">, 100 </w:t>
+      </w:r>
+      <w:proofErr w:type="spellStart"/>
+      <w:r>
+        <w:rPr>
+          <w:rFonts w:eastAsiaTheme="minorEastAsia"/>
+          <w:lang w:bidi="en-US"/>
+        </w:rPr>
+        <w:t>μm</w:t>
+      </w:r>
+      <w:proofErr w:type="spellEnd"/>
+      <w:r>
+        <w:rPr>
+          <w:rFonts w:eastAsiaTheme="minorEastAsia"/>
+          <w:lang w:bidi="en-US"/>
+        </w:rPr>
+        <w:t xml:space="preserve"> and 120 </w:t>
+      </w:r>
+      <w:proofErr w:type="spellStart"/>
+      <w:r>
+        <w:rPr>
+          <w:rFonts w:eastAsiaTheme="minorEastAsia"/>
+          <w:lang w:bidi="en-US"/>
+        </w:rPr>
+        <w:t>μm</w:t>
+      </w:r>
+      <w:proofErr w:type="spellEnd"/>
+      <w:r>
+        <w:rPr>
+          <w:rFonts w:eastAsiaTheme="minorEastAsia"/>
+          <w:lang w:bidi="en-US"/>
+        </w:rPr>
+        <w:t xml:space="preserve">, and each round contained 14 experiments. A total of 84 experiment settings of different process parameter combinations </w:t>
+      </w:r>
+      <w:proofErr w:type="gramStart"/>
+      <w:r>
+        <w:rPr>
+          <w:rFonts w:eastAsiaTheme="minorEastAsia"/>
+          <w:lang w:bidi="en-US"/>
+        </w:rPr>
+        <w:t>are</w:t>
+      </w:r>
+      <w:proofErr w:type="gramEnd"/>
+      <w:r>
+        <w:rPr>
+          <w:rFonts w:eastAsiaTheme="minorEastAsia"/>
+          <w:lang w:bidi="en-US"/>
+        </w:rPr>
+        <w:t xml:space="preserve"> provided in Appendix Table XX, and their corresponding designs and calculated ED values are also displayed. The summary of the ranges and setting of </w:t>
+      </w:r>
+      <w:proofErr w:type="gramStart"/>
+      <w:r>
+        <w:rPr>
+          <w:rFonts w:eastAsiaTheme="minorEastAsia"/>
+          <w:lang w:bidi="en-US"/>
+        </w:rPr>
+        <w:t>P</w:t>
+      </w:r>
+      <w:proofErr w:type="gramEnd"/>
+      <w:r>
+        <w:rPr>
+          <w:rFonts w:eastAsiaTheme="minorEastAsia"/>
+          <w:lang w:bidi="en-US"/>
+        </w:rPr>
+        <w:t xml:space="preserve">, V, H, LT are displayed in </w:t>
       </w:r>
       <w:r>
         <w:rPr>
@@ -7918,7 +8437,7 @@
           <v:shape id="_x0000_i1025" type="#_x0000_t75" style="width:79.5pt;height:30.4pt" o:ole="">
             <v:imagedata r:id="rId16" o:title=""/>
           </v:shape>
-          <o:OLEObject Type="Embed" ProgID="Equation.DSMT4" ShapeID="_x0000_i1025" DrawAspect="Content" ObjectID="_1826642898" r:id="rId17"/>
+          <o:OLEObject Type="Embed" ProgID="Equation.DSMT4" ShapeID="_x0000_i1025" DrawAspect="Content" ObjectID="_1826988811" r:id="rId17"/>
         </w:object>
       </w:r>
       <w:r>
@@ -8062,7 +8581,21 @@
         <w:rPr>
           <w:rFonts w:cs="Times New Roman"/>
         </w:rPr>
-        <w:t xml:space="preserve"> is the hatching space between scan passes (μm)</w:t>
+        <w:t xml:space="preserve"> is the hatching space between scan passes (</w:t>
+      </w:r>
+      <w:proofErr w:type="spellStart"/>
+      <w:r>
+        <w:rPr>
+          <w:rFonts w:cs="Times New Roman"/>
+        </w:rPr>
+        <w:t>μm</w:t>
+      </w:r>
+      <w:proofErr w:type="spellEnd"/>
+      <w:r>
+        <w:rPr>
+          <w:rFonts w:cs="Times New Roman"/>
+        </w:rPr>
+        <w:t>)</w:t>
       </w:r>
       <w:r>
         <w:rPr>
@@ -8088,7 +8621,21 @@
         <w:rPr>
           <w:rFonts w:cs="Times New Roman"/>
         </w:rPr>
-        <w:t xml:space="preserve"> is the layer thickness (μm).</w:t>
+        <w:t xml:space="preserve"> is the layer thickness (</w:t>
+      </w:r>
+      <w:proofErr w:type="spellStart"/>
+      <w:r>
+        <w:rPr>
+          <w:rFonts w:cs="Times New Roman"/>
+        </w:rPr>
+        <w:t>μm</w:t>
+      </w:r>
+      <w:proofErr w:type="spellEnd"/>
+      <w:r>
+        <w:rPr>
+          <w:rFonts w:cs="Times New Roman"/>
+        </w:rPr>
+        <w:t>).</w:t>
       </w:r>
     </w:p>
     <w:p>
@@ -8558,7 +9105,7 @@
           <v:shape id="_x0000_i1026" type="#_x0000_t75" style="width:484.9pt;height:52.9pt" o:ole="">
             <v:imagedata r:id="rId19" o:title=""/>
           </v:shape>
-          <o:OLEObject Type="Embed" ProgID="Equation.DSMT4" ShapeID="_x0000_i1026" DrawAspect="Content" ObjectID="_1826642899" r:id="rId20"/>
+          <o:OLEObject Type="Embed" ProgID="Equation.DSMT4" ShapeID="_x0000_i1026" DrawAspect="Content" ObjectID="_1826988812" r:id="rId20"/>
         </w:object>
       </w:r>
       <w:r>
@@ -8732,6 +9279,17 @@
         <w:gridCol w:w="1482"/>
         <w:gridCol w:w="1482"/>
         <w:gridCol w:w="1880"/>
+        <w:tblGridChange w:id="12">
+          <w:tblGrid>
+            <w:gridCol w:w="1481"/>
+            <w:gridCol w:w="1481"/>
+            <w:gridCol w:w="1481"/>
+            <w:gridCol w:w="1481"/>
+            <w:gridCol w:w="1482"/>
+            <w:gridCol w:w="1482"/>
+            <w:gridCol w:w="1880"/>
+          </w:tblGrid>
+        </w:tblGridChange>
       </w:tblGrid>
       <w:tr>
         <w:trPr>
@@ -8754,7 +9312,7 @@
                 <w:bCs/>
               </w:rPr>
             </w:pPr>
-            <w:bookmarkStart w:id="12" w:name="_Ref174922966"/>
+            <w:bookmarkStart w:id="13" w:name="_Ref174922966"/>
             <w:r>
               <w:rPr>
                 <w:b/>
@@ -8797,7 +9355,7 @@
               </w:rPr>
               <w:fldChar w:fldCharType="end"/>
             </w:r>
-            <w:bookmarkEnd w:id="12"/>
+            <w:bookmarkEnd w:id="13"/>
           </w:p>
         </w:tc>
       </w:tr>
@@ -11017,13 +11575,51 @@
         </w:tc>
       </w:tr>
       <w:tr>
+        <w:tblPrEx>
+          <w:tblW w:w="10768" w:type="dxa"/>
+          <w:jc w:val="center"/>
+          <w:tblBorders>
+            <w:top w:val="none" w:sz="0" w:space="0" w:color="auto"/>
+            <w:left w:val="none" w:sz="0" w:space="0" w:color="auto"/>
+            <w:bottom w:val="none" w:sz="0" w:space="0" w:color="auto"/>
+            <w:right w:val="none" w:sz="0" w:space="0" w:color="auto"/>
+            <w:insideH w:val="none" w:sz="0" w:space="0" w:color="auto"/>
+            <w:insideV w:val="none" w:sz="0" w:space="0" w:color="auto"/>
+          </w:tblBorders>
+          <w:tblPrExChange w:id="14" w:author="3605188700@qq.com" w:date="2025-12-11T20:06:00Z" w16du:dateUtc="2025-12-12T01:06:00Z">
+            <w:tblPrEx>
+              <w:tblW w:w="10768" w:type="dxa"/>
+              <w:jc w:val="center"/>
+              <w:tblBorders>
+                <w:top w:val="none" w:sz="0" w:space="0" w:color="auto"/>
+                <w:left w:val="none" w:sz="0" w:space="0" w:color="auto"/>
+                <w:bottom w:val="none" w:sz="0" w:space="0" w:color="auto"/>
+                <w:right w:val="none" w:sz="0" w:space="0" w:color="auto"/>
+                <w:insideH w:val="none" w:sz="0" w:space="0" w:color="auto"/>
+                <w:insideV w:val="none" w:sz="0" w:space="0" w:color="auto"/>
+              </w:tblBorders>
+            </w:tblPrEx>
+          </w:tblPrExChange>
+        </w:tblPrEx>
         <w:trPr>
+          <w:trHeight w:val="196"/>
           <w:jc w:val="center"/>
+          <w:trPrChange w:id="15" w:author="3605188700@qq.com" w:date="2025-12-11T20:06:00Z" w16du:dateUtc="2025-12-12T01:06:00Z">
+            <w:trPr>
+              <w:jc w:val="center"/>
+            </w:trPr>
+          </w:trPrChange>
         </w:trPr>
         <w:tc>
           <w:tcPr>
             <w:tcW w:w="1481" w:type="dxa"/>
             <w:vAlign w:val="center"/>
+            <w:tcPrChange w:id="16" w:author="3605188700@qq.com" w:date="2025-12-11T20:06:00Z" w16du:dateUtc="2025-12-12T01:06:00Z">
+              <w:tcPr>
+                <w:tcW w:w="1481" w:type="dxa"/>
+                <w:vAlign w:val="center"/>
+              </w:tcPr>
+            </w:tcPrChange>
           </w:tcPr>
           <w:p>
             <w:pPr>
@@ -11053,6 +11649,12 @@
           <w:tcPr>
             <w:tcW w:w="1481" w:type="dxa"/>
             <w:vAlign w:val="center"/>
+            <w:tcPrChange w:id="17" w:author="3605188700@qq.com" w:date="2025-12-11T20:06:00Z" w16du:dateUtc="2025-12-12T01:06:00Z">
+              <w:tcPr>
+                <w:tcW w:w="1481" w:type="dxa"/>
+                <w:vAlign w:val="center"/>
+              </w:tcPr>
+            </w:tcPrChange>
           </w:tcPr>
           <w:p>
             <w:pPr>
@@ -11073,6 +11675,12 @@
           <w:tcPr>
             <w:tcW w:w="1481" w:type="dxa"/>
             <w:vAlign w:val="center"/>
+            <w:tcPrChange w:id="18" w:author="3605188700@qq.com" w:date="2025-12-11T20:06:00Z" w16du:dateUtc="2025-12-12T01:06:00Z">
+              <w:tcPr>
+                <w:tcW w:w="1481" w:type="dxa"/>
+                <w:vAlign w:val="center"/>
+              </w:tcPr>
+            </w:tcPrChange>
           </w:tcPr>
           <w:p>
             <w:pPr>
@@ -11093,6 +11701,12 @@
           <w:tcPr>
             <w:tcW w:w="1481" w:type="dxa"/>
             <w:vAlign w:val="center"/>
+            <w:tcPrChange w:id="19" w:author="3605188700@qq.com" w:date="2025-12-11T20:06:00Z" w16du:dateUtc="2025-12-12T01:06:00Z">
+              <w:tcPr>
+                <w:tcW w:w="1481" w:type="dxa"/>
+                <w:vAlign w:val="center"/>
+              </w:tcPr>
+            </w:tcPrChange>
           </w:tcPr>
           <w:p>
             <w:pPr>
@@ -11113,6 +11727,12 @@
           <w:tcPr>
             <w:tcW w:w="1482" w:type="dxa"/>
             <w:vAlign w:val="center"/>
+            <w:tcPrChange w:id="20" w:author="3605188700@qq.com" w:date="2025-12-11T20:06:00Z" w16du:dateUtc="2025-12-12T01:06:00Z">
+              <w:tcPr>
+                <w:tcW w:w="1482" w:type="dxa"/>
+                <w:vAlign w:val="center"/>
+              </w:tcPr>
+            </w:tcPrChange>
           </w:tcPr>
           <w:p>
             <w:pPr>
@@ -11133,6 +11753,12 @@
           <w:tcPr>
             <w:tcW w:w="1482" w:type="dxa"/>
             <w:vAlign w:val="center"/>
+            <w:tcPrChange w:id="21" w:author="3605188700@qq.com" w:date="2025-12-11T20:06:00Z" w16du:dateUtc="2025-12-12T01:06:00Z">
+              <w:tcPr>
+                <w:tcW w:w="1482" w:type="dxa"/>
+                <w:vAlign w:val="center"/>
+              </w:tcPr>
+            </w:tcPrChange>
           </w:tcPr>
           <w:p>
             <w:pPr>
@@ -11153,6 +11779,12 @@
           <w:tcPr>
             <w:tcW w:w="1880" w:type="dxa"/>
             <w:vAlign w:val="center"/>
+            <w:tcPrChange w:id="22" w:author="3605188700@qq.com" w:date="2025-12-11T20:06:00Z" w16du:dateUtc="2025-12-12T01:06:00Z">
+              <w:tcPr>
+                <w:tcW w:w="1880" w:type="dxa"/>
+                <w:vAlign w:val="center"/>
+              </w:tcPr>
+            </w:tcPrChange>
           </w:tcPr>
           <w:p>
             <w:pPr>
@@ -11951,6 +12583,7 @@
       <w:r>
         <w:t xml:space="preserve"> is 86.38%, adjusted, R</w:t>
       </w:r>
+      <w:proofErr w:type="gramStart"/>
       <w:r>
         <w:rPr>
           <w:vertAlign w:val="superscript"/>
@@ -11958,8 +12591,13 @@
         <w:t>2</w:t>
       </w:r>
       <w:r>
-        <w:t>( adj.), is 83.37% and predicted, R</w:t>
-      </w:r>
+        <w:t>( adj.</w:t>
+      </w:r>
+      <w:proofErr w:type="gramEnd"/>
+      <w:r>
+        <w:t>), is 83.37% and predicted, R</w:t>
+      </w:r>
+      <w:proofErr w:type="gramStart"/>
       <w:r>
         <w:rPr>
           <w:vertAlign w:val="superscript"/>
@@ -11967,7 +12605,11 @@
         <w:t>2</w:t>
       </w:r>
       <w:r>
-        <w:t>( pred.) is 78.24%. The R</w:t>
+        <w:t>( pred.</w:t>
+      </w:r>
+      <w:proofErr w:type="gramEnd"/>
+      <w:r>
+        <w:t>) is 78.24%. The R</w:t>
       </w:r>
       <w:r>
         <w:rPr>
@@ -12161,7 +12803,7 @@
         <w:pStyle w:val="a4"/>
         <w:ind w:firstLine="482"/>
       </w:pPr>
-      <w:bookmarkStart w:id="13" w:name="_Ref174991028"/>
+      <w:bookmarkStart w:id="23" w:name="_Ref174991028"/>
       <w:r>
         <w:rPr>
           <w:b/>
@@ -12204,7 +12846,7 @@
         </w:rPr>
         <w:fldChar w:fldCharType="end"/>
       </w:r>
-      <w:bookmarkEnd w:id="13"/>
+      <w:bookmarkEnd w:id="23"/>
       <w:r>
         <w:rPr>
           <w:rFonts w:hint="eastAsia"/>
@@ -12262,7 +12904,7 @@
                 <w:bCs/>
               </w:rPr>
             </w:pPr>
-            <w:bookmarkStart w:id="14" w:name="_Ref174990978"/>
+            <w:bookmarkStart w:id="24" w:name="_Ref174990978"/>
             <w:r>
               <w:rPr>
                 <w:b/>
@@ -12305,7 +12947,7 @@
               </w:rPr>
               <w:fldChar w:fldCharType="end"/>
             </w:r>
-            <w:bookmarkEnd w:id="14"/>
+            <w:bookmarkEnd w:id="24"/>
           </w:p>
         </w:tc>
       </w:tr>
@@ -12355,9 +12997,11 @@
                 <w:lang w:bidi="en-US"/>
               </w:rPr>
             </w:pPr>
+            <w:proofErr w:type="spellStart"/>
             <w:r>
               <w:t>Std.Dev</w:t>
             </w:r>
+            <w:proofErr w:type="spellEnd"/>
           </w:p>
         </w:tc>
         <w:tc>
@@ -12586,7 +13230,15 @@
         <w:t>T</w:t>
       </w:r>
       <w:r>
-        <w:t xml:space="preserve">he most economic way to get information about the quality of a </w:t>
+        <w:t xml:space="preserve">he most </w:t>
+      </w:r>
+      <w:proofErr w:type="spellStart"/>
+      <w:r>
+        <w:t>economic</w:t>
+      </w:r>
+      <w:proofErr w:type="spellEnd"/>
+      <w:r>
+        <w:t xml:space="preserve"> way to get information about the quality of a </w:t>
       </w:r>
       <w:r>
         <w:rPr>
@@ -12950,7 +13602,7 @@
           <v:shape id="_x0000_i1027" type="#_x0000_t75" style="width:2in;height:30.4pt" o:ole="">
             <v:imagedata r:id="rId22" o:title=""/>
           </v:shape>
-          <o:OLEObject Type="Embed" ProgID="Equation.DSMT4" ShapeID="_x0000_i1027" DrawAspect="Content" ObjectID="_1826642900" r:id="rId23"/>
+          <o:OLEObject Type="Embed" ProgID="Equation.DSMT4" ShapeID="_x0000_i1027" DrawAspect="Content" ObjectID="_1826988813" r:id="rId23"/>
         </w:object>
       </w:r>
       <w:r>
@@ -12989,7 +13641,7 @@
         </w:rPr>
         <w:fldChar w:fldCharType="end"/>
       </w:r>
-      <w:bookmarkStart w:id="15" w:name="ZEqnNum277900"/>
+      <w:bookmarkStart w:id="25" w:name="ZEqnNum277900"/>
       <w:r>
         <w:rPr>
           <w:rFonts w:eastAsiaTheme="minorEastAsia"/>
@@ -13032,7 +13684,7 @@
         </w:rPr>
         <w:instrText>)</w:instrText>
       </w:r>
-      <w:bookmarkEnd w:id="15"/>
+      <w:bookmarkEnd w:id="25"/>
       <w:r>
         <w:rPr>
           <w:rFonts w:eastAsiaTheme="minorEastAsia"/>
@@ -13069,7 +13721,7 @@
           <v:shape id="_x0000_i1028" type="#_x0000_t75" style="width:79.5pt;height:34.15pt" o:ole="">
             <v:imagedata r:id="rId24" o:title=""/>
           </v:shape>
-          <o:OLEObject Type="Embed" ProgID="Equation.DSMT4" ShapeID="_x0000_i1028" DrawAspect="Content" ObjectID="_1826642901" r:id="rId25"/>
+          <o:OLEObject Type="Embed" ProgID="Equation.DSMT4" ShapeID="_x0000_i1028" DrawAspect="Content" ObjectID="_1826988814" r:id="rId25"/>
         </w:object>
       </w:r>
       <w:r>
@@ -13108,7 +13760,7 @@
         </w:rPr>
         <w:fldChar w:fldCharType="end"/>
       </w:r>
-      <w:bookmarkStart w:id="16" w:name="ZEqnNum319994"/>
+      <w:bookmarkStart w:id="26" w:name="ZEqnNum319994"/>
       <w:r>
         <w:rPr>
           <w:rFonts w:eastAsiaTheme="minorEastAsia"/>
@@ -13151,7 +13803,7 @@
         </w:rPr>
         <w:instrText>)</w:instrText>
       </w:r>
-      <w:bookmarkEnd w:id="16"/>
+      <w:bookmarkEnd w:id="26"/>
       <w:r>
         <w:rPr>
           <w:rFonts w:eastAsiaTheme="minorEastAsia"/>
@@ -13188,6 +13840,7 @@
       <w:r>
         <w:t xml:space="preserve">; </w:t>
       </w:r>
+      <w:proofErr w:type="spellStart"/>
       <w:r>
         <w:rPr>
           <w:rFonts w:hint="eastAsia"/>
@@ -13204,9 +13857,11 @@
         </w:rPr>
         <w:t>air</w:t>
       </w:r>
+      <w:proofErr w:type="spellEnd"/>
       <w:r>
         <w:t xml:space="preserve"> represents the mass of sample in air, g; </w:t>
       </w:r>
+      <w:proofErr w:type="spellStart"/>
       <w:r>
         <w:rPr>
           <w:i/>
@@ -13222,6 +13877,7 @@
         </w:rPr>
         <w:t>water</w:t>
       </w:r>
+      <w:proofErr w:type="spellEnd"/>
       <w:r>
         <w:t xml:space="preserve"> is the mass of sample when suspended in water, g; </w:t>
       </w:r>
@@ -13377,7 +14033,7 @@
         <w:pStyle w:val="a4"/>
         <w:ind w:firstLine="482"/>
       </w:pPr>
-      <w:bookmarkStart w:id="17" w:name="_Ref174990838"/>
+      <w:bookmarkStart w:id="27" w:name="_Ref174990838"/>
       <w:r>
         <w:rPr>
           <w:b/>
@@ -13420,7 +14076,7 @@
         </w:rPr>
         <w:fldChar w:fldCharType="end"/>
       </w:r>
-      <w:bookmarkEnd w:id="17"/>
+      <w:bookmarkEnd w:id="27"/>
       <w:r>
         <w:rPr>
           <w:rFonts w:hint="eastAsia"/>
@@ -13470,7 +14126,7 @@
         </w:rPr>
         <w:t xml:space="preserve">Multi-objective optimization based on </w:t>
       </w:r>
-      <w:bookmarkStart w:id="18" w:name="_Hlk203079760"/>
+      <w:bookmarkStart w:id="28" w:name="_Hlk203079760"/>
       <w:r>
         <w:rPr>
           <w:rFonts w:cs="Times New Roman"/>
@@ -13479,7 +14135,7 @@
         </w:rPr>
         <w:t>AUGMECON-R</w:t>
       </w:r>
-      <w:bookmarkEnd w:id="18"/>
+      <w:bookmarkEnd w:id="28"/>
     </w:p>
     <w:p>
       <w:pPr>
@@ -13830,7 +14486,7 @@
         <w:t>.</w:t>
       </w:r>
     </w:p>
-    <w:commentRangeStart w:id="19"/>
+    <w:commentRangeStart w:id="29"/>
     <w:p>
       <w:pPr>
         <w:ind w:firstLine="480"/>
@@ -13849,18 +14505,18 @@
           <v:shape id="_x0000_i1029" type="#_x0000_t75" style="width:181.9pt;height:3in" o:ole="">
             <v:imagedata r:id="rId27" o:title=""/>
           </v:shape>
-          <o:OLEObject Type="Embed" ProgID="Visio.Drawing.15" ShapeID="_x0000_i1029" DrawAspect="Content" ObjectID="_1826642902" r:id="rId28"/>
+          <o:OLEObject Type="Embed" ProgID="Visio.Drawing.15" ShapeID="_x0000_i1029" DrawAspect="Content" ObjectID="_1826988815" r:id="rId28"/>
         </w:object>
       </w:r>
-      <w:commentRangeEnd w:id="19"/>
+      <w:commentRangeEnd w:id="29"/>
       <w:r>
         <w:rPr>
           <w:rStyle w:val="af3"/>
         </w:rPr>
-        <w:commentReference w:id="19"/>
+        <w:commentReference w:id="29"/>
       </w:r>
     </w:p>
-    <w:bookmarkStart w:id="20" w:name="_Hlk203165660"/>
+    <w:bookmarkStart w:id="30" w:name="_Hlk203165660"/>
     <w:p>
       <w:pPr>
         <w:pStyle w:val="a4"/>
@@ -13933,7 +14589,7 @@
         <w:t>AUGMECON-R</w:t>
       </w:r>
     </w:p>
-    <w:bookmarkEnd w:id="20"/>
+    <w:bookmarkEnd w:id="30"/>
     <w:p>
       <w:pPr>
         <w:pStyle w:val="2"/>
@@ -13979,7 +14635,7 @@
         </w:rPr>
         <w:t xml:space="preserve">3.2.1 </w:t>
       </w:r>
-      <w:ins w:id="21" w:author="Shi-Tong Peng" w:date="2025-07-14T14:06:00Z">
+      <w:ins w:id="31" w:author="Shi-Tong Peng" w:date="2025-07-14T14:06:00Z">
         <w:r>
           <w:rPr>
             <w:rFonts w:eastAsiaTheme="minorEastAsia" w:hint="eastAsia"/>
@@ -13989,7 +14645,7 @@
           <w:t xml:space="preserve">Establishment of </w:t>
         </w:r>
       </w:ins>
-      <w:del w:id="22" w:author="Shi-Tong Peng" w:date="2025-07-14T14:06:00Z">
+      <w:del w:id="32" w:author="Shi-Tong Peng" w:date="2025-07-14T14:06:00Z">
         <w:r>
           <w:rPr>
             <w:rFonts w:eastAsiaTheme="minorEastAsia" w:hint="eastAsia"/>
@@ -13999,7 +14655,7 @@
           <w:delText>O</w:delText>
         </w:r>
       </w:del>
-      <w:ins w:id="23" w:author="Shi-Tong Peng" w:date="2025-07-14T14:06:00Z">
+      <w:ins w:id="33" w:author="Shi-Tong Peng" w:date="2025-07-14T14:06:00Z">
         <w:r>
           <w:rPr>
             <w:rFonts w:eastAsiaTheme="minorEastAsia" w:hint="eastAsia"/>
@@ -14017,7 +14673,7 @@
         </w:rPr>
         <w:t>bjective function</w:t>
       </w:r>
-      <w:ins w:id="24" w:author="3605188700@qq.com" w:date="2025-07-14T13:45:00Z">
+      <w:ins w:id="34" w:author="3605188700@qq.com" w:date="2025-07-14T13:45:00Z">
         <w:r>
           <w:rPr>
             <w:rFonts w:eastAsiaTheme="minorEastAsia" w:hint="eastAsia"/>
@@ -14027,7 +14683,7 @@
           <w:t>s</w:t>
         </w:r>
       </w:ins>
-      <w:del w:id="25" w:author="3605188700@qq.com" w:date="2025-07-13T22:03:00Z">
+      <w:del w:id="35" w:author="3605188700@qq.com" w:date="2025-07-13T22:03:00Z">
         <w:r>
           <w:rPr>
             <w:rFonts w:eastAsiaTheme="minorEastAsia" w:hint="eastAsia"/>
@@ -14045,7 +14701,7 @@
           <w:rFonts w:eastAsiaTheme="minorEastAsia"/>
         </w:rPr>
       </w:pPr>
-      <w:commentRangeStart w:id="26"/>
+      <w:commentRangeStart w:id="36"/>
       <w:r>
         <w:rPr>
           <w:rFonts w:eastAsiaTheme="minorEastAsia" w:hint="eastAsia"/>
@@ -14064,12 +14720,12 @@
         </w:rPr>
         <w:t>mathematical formulations of the objective functions and constraints.</w:t>
       </w:r>
-      <w:commentRangeEnd w:id="26"/>
+      <w:commentRangeEnd w:id="36"/>
       <w:r>
         <w:rPr>
           <w:rStyle w:val="af3"/>
         </w:rPr>
-        <w:commentReference w:id="26"/>
+        <w:commentReference w:id="36"/>
       </w:r>
       <w:r>
         <w:rPr>
@@ -14077,12 +14733,19 @@
         </w:rPr>
         <w:t xml:space="preserve"> </w:t>
       </w:r>
-      <w:commentRangeStart w:id="27"/>
+      <w:commentRangeStart w:id="37"/>
       <w:r>
         <w:rPr>
           <w:rFonts w:eastAsiaTheme="minorEastAsia" w:hint="eastAsia"/>
         </w:rPr>
-        <w:t>Specifically, the values of the decision variables</w:t>
+        <w:t xml:space="preserve">Specifically, the values of the decision </w:t>
+      </w:r>
+      <w:proofErr w:type="gramStart"/>
+      <w:r>
+        <w:rPr>
+          <w:rFonts w:eastAsiaTheme="minorEastAsia" w:hint="eastAsia"/>
+        </w:rPr>
+        <w:t>variables</w:t>
       </w:r>
       <w:r>
         <w:rPr>
@@ -14101,7 +14764,7 @@
           <w:rFonts w:eastAsiaTheme="minorEastAsia"/>
           <w:i/>
           <w:iCs/>
-          <w:rPrChange w:id="28" w:author="Shi-Tong Peng" w:date="2025-07-14T13:56:00Z">
+          <w:rPrChange w:id="38" w:author="Shi-Tong Peng" w:date="2025-07-14T13:56:00Z">
             <w:rPr>
               <w:rFonts w:eastAsiaTheme="minorEastAsia"/>
             </w:rPr>
@@ -14109,6 +14772,7 @@
         </w:rPr>
         <w:t>P</w:t>
       </w:r>
+      <w:proofErr w:type="gramEnd"/>
       <w:r>
         <w:rPr>
           <w:rFonts w:eastAsiaTheme="minorEastAsia"/>
@@ -14120,7 +14784,7 @@
           <w:rFonts w:eastAsiaTheme="minorEastAsia"/>
           <w:i/>
           <w:iCs/>
-          <w:rPrChange w:id="29" w:author="Shi-Tong Peng" w:date="2025-07-14T13:56:00Z">
+          <w:rPrChange w:id="39" w:author="Shi-Tong Peng" w:date="2025-07-14T13:56:00Z">
             <w:rPr>
               <w:rFonts w:eastAsiaTheme="minorEastAsia"/>
             </w:rPr>
@@ -14134,12 +14798,13 @@
         </w:rPr>
         <w:t xml:space="preserve">, </w:t>
       </w:r>
+      <w:proofErr w:type="gramStart"/>
       <w:r>
         <w:rPr>
           <w:rFonts w:eastAsiaTheme="minorEastAsia"/>
           <w:i/>
           <w:iCs/>
-          <w:rPrChange w:id="30" w:author="Shi-Tong Peng" w:date="2025-07-14T13:56:00Z">
+          <w:rPrChange w:id="40" w:author="Shi-Tong Peng" w:date="2025-07-14T13:56:00Z">
             <w:rPr>
               <w:rFonts w:eastAsiaTheme="minorEastAsia"/>
             </w:rPr>
@@ -14157,14 +14822,21 @@
         <w:rPr>
           <w:rFonts w:eastAsiaTheme="minorEastAsia"/>
         </w:rPr>
-        <w:t xml:space="preserve">, and </w:t>
+        <w:t>,</w:t>
+      </w:r>
+      <w:proofErr w:type="gramEnd"/>
+      <w:r>
+        <w:rPr>
+          <w:rFonts w:eastAsiaTheme="minorEastAsia"/>
+        </w:rPr>
+        <w:t xml:space="preserve"> and </w:t>
       </w:r>
       <w:r>
         <w:rPr>
           <w:rFonts w:eastAsiaTheme="minorEastAsia"/>
           <w:i/>
           <w:iCs/>
-          <w:rPrChange w:id="31" w:author="Shi-Tong Peng" w:date="2025-07-14T13:56:00Z">
+          <w:rPrChange w:id="41" w:author="Shi-Tong Peng" w:date="2025-07-14T13:56:00Z">
             <w:rPr>
               <w:rFonts w:eastAsiaTheme="minorEastAsia"/>
             </w:rPr>
@@ -14272,29 +14944,29 @@
       <w:r>
         <w:t>multi-objective optimization model</w:t>
       </w:r>
-      <w:bookmarkStart w:id="32" w:name="_Hlk203251257"/>
+      <w:bookmarkStart w:id="42" w:name="_Hlk203251257"/>
       <w:r>
         <w:rPr>
           <w:rFonts w:eastAsiaTheme="minorEastAsia" w:hint="eastAsia"/>
         </w:rPr>
         <w:t>.</w:t>
       </w:r>
-      <w:bookmarkEnd w:id="32"/>
-      <w:commentRangeEnd w:id="27"/>
+      <w:bookmarkEnd w:id="42"/>
+      <w:commentRangeEnd w:id="37"/>
       <w:r>
         <w:rPr>
           <w:rStyle w:val="af3"/>
         </w:rPr>
-        <w:commentReference w:id="27"/>
+        <w:commentReference w:id="37"/>
       </w:r>
     </w:p>
-    <w:commentRangeStart w:id="33"/>
+    <w:commentRangeStart w:id="43"/>
     <w:p>
       <w:pPr>
         <w:ind w:firstLine="480"/>
         <w:jc w:val="center"/>
         <w:rPr>
-          <w:ins w:id="34" w:author="3605188700@qq.com" w:date="2025-07-15T11:25:00Z" w16du:dateUtc="2025-07-15T03:25:00Z"/>
+          <w:ins w:id="44" w:author="3605188700@qq.com" w:date="2025-07-15T11:25:00Z" w16du:dateUtc="2025-07-15T03:25:00Z"/>
           <w:rFonts w:eastAsiaTheme="minorEastAsia"/>
         </w:rPr>
       </w:pPr>
@@ -14306,15 +14978,15 @@
           <v:shape id="_x0000_i1030" type="#_x0000_t75" style="width:303pt;height:98.65pt" o:ole="">
             <v:imagedata r:id="rId29" o:title=""/>
           </v:shape>
-          <o:OLEObject Type="Embed" ProgID="Visio.Drawing.15" ShapeID="_x0000_i1030" DrawAspect="Content" ObjectID="_1826642903" r:id="rId30"/>
+          <o:OLEObject Type="Embed" ProgID="Visio.Drawing.15" ShapeID="_x0000_i1030" DrawAspect="Content" ObjectID="_1826988816" r:id="rId30"/>
         </w:object>
       </w:r>
-      <w:commentRangeEnd w:id="33"/>
+      <w:commentRangeEnd w:id="43"/>
       <w:r>
         <w:rPr>
           <w:rStyle w:val="af3"/>
         </w:rPr>
-        <w:commentReference w:id="33"/>
+        <w:commentReference w:id="43"/>
       </w:r>
       <w:r>
         <w:rPr>
@@ -14322,13 +14994,13 @@
         </w:rPr>
         <w:t xml:space="preserve"> </w:t>
       </w:r>
-      <w:commentRangeStart w:id="35"/>
-      <w:commentRangeEnd w:id="35"/>
+      <w:commentRangeStart w:id="45"/>
+      <w:commentRangeEnd w:id="45"/>
       <w:r>
         <w:rPr>
           <w:rStyle w:val="af3"/>
         </w:rPr>
-        <w:commentReference w:id="35"/>
+        <w:commentReference w:id="45"/>
       </w:r>
     </w:p>
     <w:p>
@@ -14339,8 +15011,8 @@
           <w:rFonts w:eastAsiaTheme="minorEastAsia"/>
         </w:rPr>
       </w:pPr>
-      <w:commentRangeStart w:id="36"/>
-      <w:ins w:id="37" w:author="3605188700@qq.com" w:date="2025-07-15T11:26:00Z" w16du:dateUtc="2025-07-15T03:26:00Z">
+      <w:commentRangeStart w:id="46"/>
+      <w:ins w:id="47" w:author="3605188700@qq.com" w:date="2025-07-15T11:26:00Z" w16du:dateUtc="2025-07-15T03:26:00Z">
         <w:r>
           <w:rPr>
             <w:rFonts w:eastAsiaTheme="minorEastAsia"/>
@@ -14383,12 +15055,12 @@
             </wp:inline>
           </w:drawing>
         </w:r>
-        <w:commentRangeEnd w:id="36"/>
+        <w:commentRangeEnd w:id="46"/>
         <w:r>
           <w:rPr>
             <w:rStyle w:val="af3"/>
           </w:rPr>
-          <w:commentReference w:id="36"/>
+          <w:commentReference w:id="46"/>
         </w:r>
       </w:ins>
     </w:p>
@@ -14549,7 +15221,7 @@
           <w:b/>
           <w:bCs/>
         </w:rPr>
-        <w:pPrChange w:id="38" w:author="Shi-Tong Peng" w:date="2025-07-14T13:54:00Z">
+        <w:pPrChange w:id="48" w:author="Shi-Tong Peng" w:date="2025-07-14T13:54:00Z">
           <w:pPr>
             <w:ind w:firstLine="480"/>
           </w:pPr>
@@ -14564,10 +15236,10 @@
           <v:shape id="_x0000_i1031" type="#_x0000_t75" style="width:204.75pt;height:19.15pt" o:ole="">
             <v:imagedata r:id="rId32" o:title=""/>
           </v:shape>
-          <o:OLEObject Type="Embed" ProgID="Equation.DSMT4" ShapeID="_x0000_i1031" DrawAspect="Content" ObjectID="_1826642904" r:id="rId33"/>
+          <o:OLEObject Type="Embed" ProgID="Equation.DSMT4" ShapeID="_x0000_i1031" DrawAspect="Content" ObjectID="_1826988817" r:id="rId33"/>
         </w:object>
       </w:r>
-      <w:ins w:id="39" w:author="Shi-Tong Peng" w:date="2025-07-14T13:54:00Z">
+      <w:ins w:id="49" w:author="Shi-Tong Peng" w:date="2025-07-14T13:54:00Z">
         <w:r>
           <w:rPr>
             <w:rFonts w:eastAsiaTheme="minorEastAsia" w:hint="eastAsia"/>
@@ -14575,7 +15247,7 @@
           <w:t xml:space="preserve"> </w:t>
         </w:r>
       </w:ins>
-      <w:ins w:id="40" w:author="Shi-Tong Peng" w:date="2025-07-14T13:55:00Z">
+      <w:ins w:id="50" w:author="Shi-Tong Peng" w:date="2025-07-14T13:55:00Z">
         <w:r>
           <w:rPr>
             <w:rFonts w:eastAsiaTheme="minorEastAsia" w:hint="eastAsia"/>
@@ -14583,7 +15255,7 @@
           <w:t xml:space="preserve">                                          </w:t>
         </w:r>
       </w:ins>
-      <w:ins w:id="41" w:author="Shi-Tong Peng" w:date="2025-07-14T13:54:00Z">
+      <w:ins w:id="51" w:author="Shi-Tong Peng" w:date="2025-07-14T13:54:00Z">
         <w:r>
           <w:rPr>
             <w:rFonts w:eastAsiaTheme="minorEastAsia" w:hint="eastAsia"/>
@@ -14591,7 +15263,7 @@
           <w:t>(5</w:t>
         </w:r>
       </w:ins>
-      <w:ins w:id="42" w:author="Shi-Tong Peng" w:date="2025-07-14T13:55:00Z">
+      <w:ins w:id="52" w:author="Shi-Tong Peng" w:date="2025-07-14T13:55:00Z">
         <w:r>
           <w:rPr>
             <w:rFonts w:eastAsiaTheme="minorEastAsia" w:hint="eastAsia"/>
@@ -14604,7 +15276,7 @@
       <w:pPr>
         <w:ind w:firstLineChars="0" w:firstLine="0"/>
         <w:rPr>
-          <w:ins w:id="43" w:author="3605188700@qq.com" w:date="2025-07-15T23:11:00Z" w16du:dateUtc="2025-07-15T15:11:00Z"/>
+          <w:ins w:id="53" w:author="3605188700@qq.com" w:date="2025-07-15T23:11:00Z" w16du:dateUtc="2025-07-15T15:11:00Z"/>
           <w:rFonts w:eastAsiaTheme="minorEastAsia"/>
         </w:rPr>
       </w:pPr>
@@ -14630,7 +15302,7 @@
         <m:sSub>
           <m:sSubPr>
             <m:ctrlPr>
-              <w:del w:id="44" w:author="3605188700@qq.com" w:date="2025-07-18T15:27:00Z" w16du:dateUtc="2025-07-18T07:27:00Z">
+              <w:del w:id="54" w:author="3605188700@qq.com" w:date="2025-07-18T15:27:00Z" w16du:dateUtc="2025-07-18T07:27:00Z">
                 <w:rPr>
                   <w:rFonts w:ascii="Cambria Math" w:eastAsiaTheme="minorEastAsia" w:hAnsi="Cambria Math"/>
                   <w:i/>
@@ -14640,7 +15312,7 @@
           </m:sSubPr>
           <m:e>
             <m:r>
-              <w:del w:id="45" w:author="3605188700@qq.com" w:date="2025-07-18T15:27:00Z" w16du:dateUtc="2025-07-18T07:27:00Z">
+              <w:del w:id="55" w:author="3605188700@qq.com" w:date="2025-07-18T15:27:00Z" w16du:dateUtc="2025-07-18T07:27:00Z">
                 <w:rPr>
                   <w:rFonts w:ascii="Cambria Math" w:eastAsiaTheme="minorEastAsia" w:hAnsi="Cambria Math"/>
                 </w:rPr>
@@ -14650,7 +15322,7 @@
           </m:e>
           <m:sub>
             <m:r>
-              <w:del w:id="46" w:author="3605188700@qq.com" w:date="2025-07-18T15:27:00Z" w16du:dateUtc="2025-07-18T07:27:00Z">
+              <w:del w:id="56" w:author="3605188700@qq.com" w:date="2025-07-18T15:27:00Z" w16du:dateUtc="2025-07-18T07:27:00Z">
                 <w:rPr>
                   <w:rFonts w:ascii="Cambria Math" w:eastAsiaTheme="minorEastAsia" w:hAnsi="Cambria Math"/>
                 </w:rPr>
@@ -14660,13 +15332,14 @@
           </m:sub>
         </m:sSub>
       </m:oMath>
-      <w:ins w:id="47" w:author="3605188700@qq.com" w:date="2025-07-18T15:26:00Z" w16du:dateUtc="2025-07-18T07:26:00Z">
+      <w:proofErr w:type="spellStart"/>
+      <w:ins w:id="57" w:author="3605188700@qq.com" w:date="2025-07-18T15:26:00Z" w16du:dateUtc="2025-07-18T07:26:00Z">
         <w:r>
           <w:rPr>
             <w:rFonts w:eastAsiaTheme="minorEastAsia"/>
             <w:i/>
             <w:iCs/>
-            <w:rPrChange w:id="48" w:author="3605188700@qq.com" w:date="2025-07-18T15:27:00Z" w16du:dateUtc="2025-07-18T07:27:00Z">
+            <w:rPrChange w:id="58" w:author="3605188700@qq.com" w:date="2025-07-18T15:27:00Z" w16du:dateUtc="2025-07-18T07:27:00Z">
               <w:rPr>
                 <w:rFonts w:eastAsiaTheme="minorEastAsia"/>
               </w:rPr>
@@ -14680,7 +15353,7 @@
             <w:i/>
             <w:iCs/>
             <w:vertAlign w:val="subscript"/>
-            <w:rPrChange w:id="49" w:author="3605188700@qq.com" w:date="2025-07-18T15:27:00Z" w16du:dateUtc="2025-07-18T07:27:00Z">
+            <w:rPrChange w:id="59" w:author="3605188700@qq.com" w:date="2025-07-18T15:27:00Z" w16du:dateUtc="2025-07-18T07:27:00Z">
               <w:rPr>
                 <w:rFonts w:eastAsiaTheme="minorEastAsia"/>
                 <w:vertAlign w:val="subscript"/>
@@ -14690,14 +15363,14 @@
           <w:t>po</w:t>
         </w:r>
       </w:ins>
-      <w:ins w:id="50" w:author="3605188700@qq.com" w:date="2025-07-18T15:27:00Z" w16du:dateUtc="2025-07-18T07:27:00Z">
+      <w:ins w:id="60" w:author="3605188700@qq.com" w:date="2025-07-18T15:27:00Z" w16du:dateUtc="2025-07-18T07:27:00Z">
         <w:r>
           <w:rPr>
             <w:rFonts w:eastAsiaTheme="minorEastAsia"/>
             <w:i/>
             <w:iCs/>
             <w:vertAlign w:val="subscript"/>
-            <w:rPrChange w:id="51" w:author="3605188700@qq.com" w:date="2025-07-18T15:27:00Z" w16du:dateUtc="2025-07-18T07:27:00Z">
+            <w:rPrChange w:id="61" w:author="3605188700@qq.com" w:date="2025-07-18T15:27:00Z" w16du:dateUtc="2025-07-18T07:27:00Z">
               <w:rPr>
                 <w:rFonts w:eastAsiaTheme="minorEastAsia"/>
                 <w:vertAlign w:val="subscript"/>
@@ -14707,12 +15380,13 @@
           <w:t>wder</w:t>
         </w:r>
       </w:ins>
+      <w:proofErr w:type="spellEnd"/>
       <w:r>
         <w:rPr>
           <w:rFonts w:eastAsiaTheme="minorEastAsia"/>
           <w:i/>
           <w:iCs/>
-          <w:rPrChange w:id="52" w:author="3605188700@qq.com" w:date="2025-07-18T15:27:00Z" w16du:dateUtc="2025-07-18T07:27:00Z">
+          <w:rPrChange w:id="62" w:author="3605188700@qq.com" w:date="2025-07-18T15:27:00Z" w16du:dateUtc="2025-07-18T07:27:00Z">
             <w:rPr>
               <w:rFonts w:eastAsiaTheme="minorEastAsia"/>
             </w:rPr>
@@ -14741,7 +15415,7 @@
         </w:rPr>
         <w:t>,</w:t>
       </w:r>
-      <w:del w:id="53" w:author="3605188700@qq.com" w:date="2025-07-18T15:28:00Z" w16du:dateUtc="2025-07-18T07:28:00Z">
+      <w:del w:id="63" w:author="3605188700@qq.com" w:date="2025-07-18T15:28:00Z" w16du:dateUtc="2025-07-18T07:28:00Z">
         <w:r>
           <w:rPr>
             <w:rFonts w:eastAsiaTheme="minorEastAsia" w:hint="eastAsia"/>
@@ -14753,7 +15427,7 @@
         <m:sSub>
           <m:sSubPr>
             <m:ctrlPr>
-              <w:del w:id="54" w:author="3605188700@qq.com" w:date="2025-07-18T15:28:00Z" w16du:dateUtc="2025-07-18T07:28:00Z">
+              <w:del w:id="64" w:author="3605188700@qq.com" w:date="2025-07-18T15:28:00Z" w16du:dateUtc="2025-07-18T07:28:00Z">
                 <w:rPr>
                   <w:rFonts w:ascii="Cambria Math" w:eastAsiaTheme="minorEastAsia" w:hAnsi="Cambria Math"/>
                   <w:i/>
@@ -14763,7 +15437,7 @@
           </m:sSubPr>
           <m:e>
             <m:r>
-              <w:del w:id="55" w:author="3605188700@qq.com" w:date="2025-07-18T15:28:00Z" w16du:dateUtc="2025-07-18T07:28:00Z">
+              <w:del w:id="65" w:author="3605188700@qq.com" w:date="2025-07-18T15:28:00Z" w16du:dateUtc="2025-07-18T07:28:00Z">
                 <w:rPr>
                   <w:rFonts w:ascii="Cambria Math" w:eastAsiaTheme="minorEastAsia" w:hAnsi="Cambria Math"/>
                 </w:rPr>
@@ -14773,7 +15447,7 @@
           </m:e>
           <m:sub>
             <m:r>
-              <w:del w:id="56" w:author="3605188700@qq.com" w:date="2025-07-18T15:28:00Z" w16du:dateUtc="2025-07-18T07:28:00Z">
+              <w:del w:id="66" w:author="3605188700@qq.com" w:date="2025-07-18T15:28:00Z" w16du:dateUtc="2025-07-18T07:28:00Z">
                 <w:rPr>
                   <w:rFonts w:ascii="Cambria Math" w:eastAsiaTheme="minorEastAsia" w:hAnsi="Cambria Math"/>
                 </w:rPr>
@@ -14786,13 +15460,14 @@
       <w:r>
         <w:t xml:space="preserve"> </w:t>
       </w:r>
-      <w:ins w:id="57" w:author="3605188700@qq.com" w:date="2025-07-18T15:27:00Z" w16du:dateUtc="2025-07-18T07:27:00Z">
+      <w:proofErr w:type="spellStart"/>
+      <w:ins w:id="67" w:author="3605188700@qq.com" w:date="2025-07-18T15:27:00Z" w16du:dateUtc="2025-07-18T07:27:00Z">
         <w:r>
           <w:rPr>
             <w:rFonts w:eastAsiaTheme="minorEastAsia"/>
             <w:i/>
             <w:iCs/>
-            <w:rPrChange w:id="58" w:author="3605188700@qq.com" w:date="2025-07-18T15:28:00Z" w16du:dateUtc="2025-07-18T07:28:00Z">
+            <w:rPrChange w:id="68" w:author="3605188700@qq.com" w:date="2025-07-18T15:28:00Z" w16du:dateUtc="2025-07-18T07:28:00Z">
               <w:rPr>
                 <w:rFonts w:eastAsiaTheme="minorEastAsia"/>
               </w:rPr>
@@ -14801,14 +15476,14 @@
           <w:t>EF</w:t>
         </w:r>
       </w:ins>
-      <w:ins w:id="59" w:author="3605188700@qq.com" w:date="2025-07-18T15:28:00Z" w16du:dateUtc="2025-07-18T07:28:00Z">
+      <w:ins w:id="69" w:author="3605188700@qq.com" w:date="2025-07-18T15:28:00Z" w16du:dateUtc="2025-07-18T07:28:00Z">
         <w:r>
           <w:rPr>
             <w:rFonts w:eastAsiaTheme="minorEastAsia"/>
             <w:i/>
             <w:iCs/>
             <w:vertAlign w:val="subscript"/>
-            <w:rPrChange w:id="60" w:author="3605188700@qq.com" w:date="2025-07-18T15:28:00Z" w16du:dateUtc="2025-07-18T07:28:00Z">
+            <w:rPrChange w:id="70" w:author="3605188700@qq.com" w:date="2025-07-18T15:28:00Z" w16du:dateUtc="2025-07-18T07:28:00Z">
               <w:rPr>
                 <w:rFonts w:eastAsiaTheme="minorEastAsia"/>
                 <w:vertAlign w:val="subscript"/>
@@ -14817,6 +15492,7 @@
           </w:rPr>
           <w:t>powder</w:t>
         </w:r>
+        <w:proofErr w:type="spellEnd"/>
         <w:r>
           <w:rPr>
             <w:rFonts w:eastAsiaTheme="minorEastAsia" w:hint="eastAsia"/>
@@ -14840,19 +15516,19 @@
         </w:rPr>
         <w:t xml:space="preserve"> </w:t>
       </w:r>
-      <w:commentRangeStart w:id="61"/>
+      <w:commentRangeStart w:id="71"/>
       <w:r>
         <w:rPr>
           <w:rFonts w:eastAsiaTheme="minorEastAsia"/>
         </w:rPr>
         <w:t>carbon emission factor</w:t>
       </w:r>
-      <w:commentRangeEnd w:id="61"/>
+      <w:commentRangeEnd w:id="71"/>
       <w:r>
         <w:rPr>
           <w:rStyle w:val="af3"/>
         </w:rPr>
-        <w:commentReference w:id="61"/>
+        <w:commentReference w:id="71"/>
       </w:r>
       <w:r>
         <w:rPr>
@@ -14871,7 +15547,7 @@
           <w:rFonts w:eastAsiaTheme="minorEastAsia"/>
           <w:i/>
           <w:iCs/>
-          <w:rPrChange w:id="62" w:author="3605188700@qq.com" w:date="2025-07-18T15:28:00Z" w16du:dateUtc="2025-07-18T07:28:00Z">
+          <w:rPrChange w:id="72" w:author="3605188700@qq.com" w:date="2025-07-18T15:28:00Z" w16du:dateUtc="2025-07-18T07:28:00Z">
             <w:rPr>
               <w:rFonts w:eastAsiaTheme="minorEastAsia"/>
             </w:rPr>
@@ -14894,7 +15570,7 @@
         </w:rPr>
         <w:t xml:space="preserve"> and</w:t>
       </w:r>
-      <w:ins w:id="63" w:author="3605188700@qq.com" w:date="2025-07-18T15:29:00Z" w16du:dateUtc="2025-07-18T07:29:00Z">
+      <w:ins w:id="73" w:author="3605188700@qq.com" w:date="2025-07-18T15:29:00Z" w16du:dateUtc="2025-07-18T07:29:00Z">
         <w:r>
           <w:rPr>
             <w:rFonts w:eastAsiaTheme="minorEastAsia" w:hint="eastAsia"/>
@@ -14902,7 +15578,7 @@
           <w:t xml:space="preserve"> </w:t>
         </w:r>
       </w:ins>
-      <w:del w:id="64" w:author="3605188700@qq.com" w:date="2025-07-18T15:29:00Z" w16du:dateUtc="2025-07-18T07:29:00Z">
+      <w:del w:id="74" w:author="3605188700@qq.com" w:date="2025-07-18T15:29:00Z" w16du:dateUtc="2025-07-18T07:29:00Z">
         <w:r>
           <w:rPr>
             <w:rFonts w:eastAsiaTheme="minorEastAsia" w:hint="eastAsia"/>
@@ -14914,7 +15590,7 @@
         <m:sSub>
           <m:sSubPr>
             <m:ctrlPr>
-              <w:del w:id="65" w:author="3605188700@qq.com" w:date="2025-07-18T15:29:00Z" w16du:dateUtc="2025-07-18T07:29:00Z">
+              <w:del w:id="75" w:author="3605188700@qq.com" w:date="2025-07-18T15:29:00Z" w16du:dateUtc="2025-07-18T07:29:00Z">
                 <w:rPr>
                   <w:rFonts w:ascii="Cambria Math" w:eastAsiaTheme="minorEastAsia" w:hAnsi="Cambria Math"/>
                   <w:i/>
@@ -14924,7 +15600,7 @@
           </m:sSubPr>
           <m:e>
             <m:r>
-              <w:del w:id="66" w:author="3605188700@qq.com" w:date="2025-07-18T15:29:00Z" w16du:dateUtc="2025-07-18T07:29:00Z">
+              <w:del w:id="76" w:author="3605188700@qq.com" w:date="2025-07-18T15:29:00Z" w16du:dateUtc="2025-07-18T07:29:00Z">
                 <w:rPr>
                   <w:rFonts w:ascii="Cambria Math" w:eastAsiaTheme="minorEastAsia" w:hAnsi="Cambria Math"/>
                 </w:rPr>
@@ -14934,7 +15610,7 @@
           </m:e>
           <m:sub>
             <m:r>
-              <w:del w:id="67" w:author="3605188700@qq.com" w:date="2025-07-18T15:29:00Z" w16du:dateUtc="2025-07-18T07:29:00Z">
+              <w:del w:id="77" w:author="3605188700@qq.com" w:date="2025-07-18T15:29:00Z" w16du:dateUtc="2025-07-18T07:29:00Z">
                 <w:rPr>
                   <w:rFonts w:ascii="Cambria Math" w:eastAsiaTheme="minorEastAsia" w:hAnsi="Cambria Math"/>
                 </w:rPr>
@@ -14944,7 +15620,7 @@
           </m:sub>
         </m:sSub>
       </m:oMath>
-      <w:del w:id="68" w:author="3605188700@qq.com" w:date="2025-07-18T15:29:00Z" w16du:dateUtc="2025-07-18T07:29:00Z">
+      <w:del w:id="78" w:author="3605188700@qq.com" w:date="2025-07-18T15:29:00Z" w16du:dateUtc="2025-07-18T07:29:00Z">
         <w:r>
           <w:rPr>
             <w:rFonts w:eastAsiaTheme="minorEastAsia" w:hint="eastAsia"/>
@@ -14952,7 +15628,8 @@
           <w:delText xml:space="preserve"> </w:delText>
         </w:r>
       </w:del>
-      <w:ins w:id="69" w:author="3605188700@qq.com" w:date="2025-07-18T15:29:00Z" w16du:dateUtc="2025-07-18T07:29:00Z">
+      <w:proofErr w:type="spellStart"/>
+      <w:ins w:id="79" w:author="3605188700@qq.com" w:date="2025-07-18T15:29:00Z" w16du:dateUtc="2025-07-18T07:29:00Z">
         <w:r>
           <w:rPr>
             <w:rFonts w:eastAsiaTheme="minorEastAsia" w:hint="eastAsia"/>
@@ -14970,6 +15647,7 @@
           </w:rPr>
           <w:t>electricity</w:t>
         </w:r>
+        <w:proofErr w:type="spellEnd"/>
         <w:r>
           <w:rPr>
             <w:rFonts w:eastAsiaTheme="minorEastAsia" w:hint="eastAsia"/>
@@ -14995,7 +15673,7 @@
         </w:rPr>
         <w:t>.</w:t>
       </w:r>
-      <w:del w:id="70" w:author="3605188700@qq.com" w:date="2025-07-15T23:14:00Z" w16du:dateUtc="2025-07-15T15:14:00Z">
+      <w:del w:id="80" w:author="3605188700@qq.com" w:date="2025-07-15T23:14:00Z" w16du:dateUtc="2025-07-15T15:14:00Z">
         <w:r>
           <w:rPr>
             <w:rFonts w:eastAsiaTheme="minorEastAsia" w:hint="eastAsia"/>
@@ -15008,7 +15686,7 @@
           </w:rPr>
           <w:delText xml:space="preserve">Carbon emission factors of various common metal powder production are summarized in </w:delText>
         </w:r>
-        <w:commentRangeStart w:id="71"/>
+        <w:commentRangeStart w:id="81"/>
         <w:r>
           <w:rPr>
             <w:rFonts w:eastAsiaTheme="minorEastAsia"/>
@@ -15032,7 +15710,7 @@
           <w:delText xml:space="preserve">, </w:delText>
         </w:r>
       </w:del>
-      <w:del w:id="72" w:author="3605188700@qq.com" w:date="2025-07-15T23:32:00Z" w16du:dateUtc="2025-07-15T15:32:00Z">
+      <w:del w:id="82" w:author="3605188700@qq.com" w:date="2025-07-15T23:32:00Z" w16du:dateUtc="2025-07-15T15:32:00Z">
         <w:r>
           <w:rPr>
             <w:rFonts w:eastAsiaTheme="minorEastAsia"/>
@@ -15061,15 +15739,15 @@
           </w:rPr>
           <w:delText>.</w:delText>
         </w:r>
-        <w:commentRangeEnd w:id="71"/>
+        <w:commentRangeEnd w:id="81"/>
         <w:r>
           <w:rPr>
             <w:rStyle w:val="af3"/>
           </w:rPr>
-          <w:commentReference w:id="71"/>
+          <w:commentReference w:id="81"/>
         </w:r>
       </w:del>
-      <w:ins w:id="73" w:author="3605188700@qq.com" w:date="2025-07-15T23:31:00Z" w16du:dateUtc="2025-07-15T15:31:00Z">
+      <w:ins w:id="83" w:author="3605188700@qq.com" w:date="2025-07-15T23:31:00Z" w16du:dateUtc="2025-07-15T15:31:00Z">
         <w:r>
           <w:rPr>
             <w:rFonts w:eastAsiaTheme="minorEastAsia" w:hint="eastAsia"/>
@@ -15077,8 +15755,8 @@
           <w:t xml:space="preserve"> </w:t>
         </w:r>
       </w:ins>
-      <w:commentRangeStart w:id="74"/>
-      <w:ins w:id="75" w:author="3605188700@qq.com" w:date="2025-07-15T23:31:00Z">
+      <w:commentRangeStart w:id="84"/>
+      <w:ins w:id="85" w:author="3605188700@qq.com" w:date="2025-07-15T23:31:00Z">
         <w:r>
           <w:rPr>
             <w:rFonts w:eastAsiaTheme="minorEastAsia"/>
@@ -15086,7 +15764,7 @@
           <w:t xml:space="preserve">The </w:t>
         </w:r>
       </w:ins>
-      <w:ins w:id="76" w:author="3605188700@qq.com" w:date="2025-07-15T23:31:00Z" w16du:dateUtc="2025-07-15T15:31:00Z">
+      <w:ins w:id="86" w:author="3605188700@qq.com" w:date="2025-07-15T23:31:00Z" w16du:dateUtc="2025-07-15T15:31:00Z">
         <w:r>
           <w:rPr>
             <w:rFonts w:eastAsiaTheme="minorEastAsia"/>
@@ -15094,7 +15772,7 @@
           <w:t xml:space="preserve">electronic </w:t>
         </w:r>
       </w:ins>
-      <w:ins w:id="77" w:author="3605188700@qq.com" w:date="2025-07-15T23:31:00Z">
+      <w:ins w:id="87" w:author="3605188700@qq.com" w:date="2025-07-15T23:31:00Z">
         <w:r>
           <w:rPr>
             <w:rFonts w:eastAsiaTheme="minorEastAsia"/>
@@ -15233,7 +15911,7 @@
         </w:rPr>
         <w:fldChar w:fldCharType="end"/>
       </w:r>
-      <w:ins w:id="78" w:author="3605188700@qq.com" w:date="2025-07-15T23:31:00Z">
+      <w:ins w:id="88" w:author="3605188700@qq.com" w:date="2025-07-15T23:31:00Z">
         <w:r>
           <w:rPr>
             <w:rFonts w:eastAsiaTheme="minorEastAsia"/>
@@ -15241,13 +15919,13 @@
           <w:t>.</w:t>
         </w:r>
       </w:ins>
-      <w:commentRangeEnd w:id="74"/>
-      <w:ins w:id="79" w:author="3605188700@qq.com" w:date="2025-07-15T23:32:00Z" w16du:dateUtc="2025-07-15T15:32:00Z">
+      <w:commentRangeEnd w:id="84"/>
+      <w:ins w:id="89" w:author="3605188700@qq.com" w:date="2025-07-15T23:32:00Z" w16du:dateUtc="2025-07-15T15:32:00Z">
         <w:r>
           <w:rPr>
             <w:rStyle w:val="af3"/>
           </w:rPr>
-          <w:commentReference w:id="74"/>
+          <w:commentReference w:id="84"/>
         </w:r>
       </w:ins>
     </w:p>
@@ -15255,16 +15933,16 @@
       <w:pPr>
         <w:ind w:firstLine="480"/>
         <w:rPr>
-          <w:ins w:id="80" w:author="3605188700@qq.com" w:date="2025-07-15T23:11:00Z" w16du:dateUtc="2025-07-15T15:11:00Z"/>
+          <w:ins w:id="90" w:author="3605188700@qq.com" w:date="2025-07-15T23:11:00Z" w16du:dateUtc="2025-07-15T15:11:00Z"/>
           <w:rFonts w:eastAsiaTheme="minorEastAsia"/>
         </w:rPr>
-        <w:pPrChange w:id="81" w:author="3605188700@qq.com" w:date="2025-07-15T23:11:00Z" w16du:dateUtc="2025-07-15T15:11:00Z">
+        <w:pPrChange w:id="91" w:author="3605188700@qq.com" w:date="2025-07-15T23:11:00Z" w16du:dateUtc="2025-07-15T15:11:00Z">
           <w:pPr>
             <w:ind w:firstLineChars="0" w:firstLine="0"/>
           </w:pPr>
         </w:pPrChange>
       </w:pPr>
-      <w:ins w:id="82" w:author="3605188700@qq.com" w:date="2025-07-15T23:14:00Z" w16du:dateUtc="2025-07-15T15:14:00Z">
+      <w:ins w:id="92" w:author="3605188700@qq.com" w:date="2025-07-15T23:14:00Z" w16du:dateUtc="2025-07-15T15:14:00Z">
         <w:r>
           <w:rPr>
             <w:rFonts w:eastAsiaTheme="minorEastAsia" w:hint="eastAsia"/>
@@ -15288,7 +15966,7 @@
           <w:t>6</w:t>
         </w:r>
       </w:ins>
-      <w:ins w:id="83" w:author="3605188700@qq.com" w:date="2025-07-15T23:11:00Z" w16du:dateUtc="2025-07-15T15:11:00Z">
+      <w:ins w:id="93" w:author="3605188700@qq.com" w:date="2025-07-15T23:11:00Z" w16du:dateUtc="2025-07-15T15:11:00Z">
         <w:r>
           <w:rPr>
             <w:rFonts w:eastAsiaTheme="minorEastAsia"/>
@@ -15296,7 +15974,7 @@
           <w:t xml:space="preserve">, carbon emission factors for various metal powders </w:t>
         </w:r>
       </w:ins>
-      <w:ins w:id="84" w:author="3605188700@qq.com" w:date="2025-07-15T23:13:00Z" w16du:dateUtc="2025-07-15T15:13:00Z">
+      <w:ins w:id="94" w:author="3605188700@qq.com" w:date="2025-07-15T23:13:00Z" w16du:dateUtc="2025-07-15T15:13:00Z">
         <w:r>
           <w:rPr>
             <w:rFonts w:eastAsiaTheme="minorEastAsia" w:hint="eastAsia"/>
@@ -15304,12 +15982,40 @@
           <w:t xml:space="preserve">were </w:t>
         </w:r>
       </w:ins>
-      <w:ins w:id="85" w:author="3605188700@qq.com" w:date="2025-07-15T23:11:00Z" w16du:dateUtc="2025-07-15T15:11:00Z">
+      <w:ins w:id="95" w:author="3605188700@qq.com" w:date="2025-07-15T23:11:00Z" w16du:dateUtc="2025-07-15T15:11:00Z">
         <w:r>
           <w:rPr>
             <w:rFonts w:eastAsiaTheme="minorEastAsia"/>
           </w:rPr>
-          <w:t>systematically retrieved and calculated using the OpenLCA software based on the Ecoinvent 3.8 and Tiangong (CLCD) databases. Although not all metal powders and production processes are fully covered in the current databases, the selected data represent the closest available matches to the actual materials and manufacturing methods used in additive manufacturing</w:t>
+          <w:t xml:space="preserve">systematically retrieved and calculated using the </w:t>
+        </w:r>
+        <w:proofErr w:type="spellStart"/>
+        <w:r>
+          <w:rPr>
+            <w:rFonts w:eastAsiaTheme="minorEastAsia"/>
+          </w:rPr>
+          <w:t>OpenLCA</w:t>
+        </w:r>
+        <w:proofErr w:type="spellEnd"/>
+        <w:r>
+          <w:rPr>
+            <w:rFonts w:eastAsiaTheme="minorEastAsia"/>
+          </w:rPr>
+          <w:t xml:space="preserve"> software based on the </w:t>
+        </w:r>
+        <w:proofErr w:type="spellStart"/>
+        <w:r>
+          <w:rPr>
+            <w:rFonts w:eastAsiaTheme="minorEastAsia"/>
+          </w:rPr>
+          <w:t>Ecoinvent</w:t>
+        </w:r>
+        <w:proofErr w:type="spellEnd"/>
+        <w:r>
+          <w:rPr>
+            <w:rFonts w:eastAsiaTheme="minorEastAsia"/>
+          </w:rPr>
+          <w:t xml:space="preserve"> 3.8 and Tiangong (CLCD) databases. Although not all metal powders and production processes are fully covered in the current databases, the selected data represent the closest available matches to the actual materials and manufacturing methods used in additive manufacturing</w:t>
         </w:r>
       </w:ins>
       <w:r>
@@ -15342,19 +16048,19 @@
         </w:rPr>
         <w:fldChar w:fldCharType="end"/>
       </w:r>
-      <w:ins w:id="86" w:author="3605188700@qq.com" w:date="2025-07-15T23:11:00Z" w16du:dateUtc="2025-07-15T15:11:00Z">
+      <w:ins w:id="96" w:author="3605188700@qq.com" w:date="2025-07-15T23:11:00Z" w16du:dateUtc="2025-07-15T15:11:00Z">
         <w:r>
           <w:rPr>
             <w:rFonts w:eastAsiaTheme="minorEastAsia"/>
           </w:rPr>
           <w:t xml:space="preserve">. </w:t>
         </w:r>
-        <w:commentRangeStart w:id="87"/>
+        <w:commentRangeStart w:id="97"/>
         <w:r>
           <w:rPr>
             <w:rFonts w:eastAsiaTheme="minorEastAsia"/>
             <w:highlight w:val="yellow"/>
-            <w:rPrChange w:id="88" w:author="3605188700@qq.com" w:date="2025-07-15T23:19:00Z" w16du:dateUtc="2025-07-15T15:19:00Z">
+            <w:rPrChange w:id="98" w:author="3605188700@qq.com" w:date="2025-07-15T23:19:00Z" w16du:dateUtc="2025-07-15T15:19:00Z">
               <w:rPr>
                 <w:rFonts w:eastAsiaTheme="minorEastAsia"/>
               </w:rPr>
@@ -15363,13 +16069,13 @@
           <w:t>The data collection process strictly followed the scientific principles of life cycle assessment, prioritizing process data that closely align with the material type, production method, and regional context of the study, and cross-validating with relevant literature where possible.</w:t>
         </w:r>
       </w:ins>
-      <w:commentRangeEnd w:id="87"/>
-      <w:ins w:id="89" w:author="3605188700@qq.com" w:date="2025-07-15T23:19:00Z" w16du:dateUtc="2025-07-15T15:19:00Z">
+      <w:commentRangeEnd w:id="97"/>
+      <w:ins w:id="99" w:author="3605188700@qq.com" w:date="2025-07-15T23:19:00Z" w16du:dateUtc="2025-07-15T15:19:00Z">
         <w:r>
           <w:rPr>
             <w:rStyle w:val="af3"/>
           </w:rPr>
-          <w:commentReference w:id="87"/>
+          <w:commentReference w:id="97"/>
         </w:r>
       </w:ins>
     </w:p>
@@ -15377,11 +16083,11 @@
       <w:pPr>
         <w:ind w:firstLine="480"/>
         <w:rPr>
-          <w:ins w:id="90" w:author="3605188700@qq.com" w:date="2025-07-15T23:21:00Z" w16du:dateUtc="2025-07-15T15:21:00Z"/>
+          <w:ins w:id="100" w:author="3605188700@qq.com" w:date="2025-07-15T23:21:00Z" w16du:dateUtc="2025-07-15T15:21:00Z"/>
           <w:rFonts w:eastAsiaTheme="minorEastAsia"/>
         </w:rPr>
       </w:pPr>
-      <w:ins w:id="91" w:author="3605188700@qq.com" w:date="2025-07-15T23:11:00Z" w16du:dateUtc="2025-07-15T15:11:00Z">
+      <w:ins w:id="101" w:author="3605188700@qq.com" w:date="2025-07-15T23:11:00Z" w16du:dateUtc="2025-07-15T15:11:00Z">
         <w:r>
           <w:rPr>
             <w:rFonts w:eastAsiaTheme="minorEastAsia"/>
@@ -15395,10 +16101,10 @@
       <w:pPr>
         <w:ind w:firstLine="480"/>
         <w:rPr>
-          <w:ins w:id="92" w:author="3605188700@qq.com" w:date="2025-07-15T15:47:00Z" w16du:dateUtc="2025-07-15T07:47:00Z"/>
+          <w:ins w:id="102" w:author="3605188700@qq.com" w:date="2025-07-15T15:47:00Z" w16du:dateUtc="2025-07-15T07:47:00Z"/>
           <w:rFonts w:eastAsiaTheme="minorEastAsia"/>
         </w:rPr>
-        <w:pPrChange w:id="93" w:author="3605188700@qq.com" w:date="2025-07-15T23:11:00Z" w16du:dateUtc="2025-07-15T15:11:00Z">
+        <w:pPrChange w:id="103" w:author="3605188700@qq.com" w:date="2025-07-15T23:11:00Z" w16du:dateUtc="2025-07-15T15:11:00Z">
           <w:pPr>
             <w:ind w:firstLineChars="0" w:firstLine="0"/>
           </w:pPr>
@@ -15423,7 +16129,7 @@
         <w:gridCol w:w="3456"/>
         <w:gridCol w:w="4766"/>
         <w:gridCol w:w="2148"/>
-        <w:tblGridChange w:id="94">
+        <w:tblGridChange w:id="104">
           <w:tblGrid>
             <w:gridCol w:w="3456"/>
             <w:gridCol w:w="3457"/>
@@ -15434,7 +16140,7 @@
       </w:tblGrid>
       <w:tr>
         <w:trPr>
-          <w:ins w:id="95" w:author="3605188700@qq.com" w:date="2025-07-15T15:50:00Z"/>
+          <w:ins w:id="105" w:author="3605188700@qq.com" w:date="2025-07-15T15:50:00Z"/>
         </w:trPr>
         <w:tc>
           <w:tcPr>
@@ -15449,12 +16155,12 @@
               <w:ind w:firstLineChars="0" w:firstLine="0"/>
               <w:jc w:val="both"/>
               <w:rPr>
-                <w:ins w:id="96" w:author="3605188700@qq.com" w:date="2025-07-15T15:50:00Z" w16du:dateUtc="2025-07-15T07:50:00Z"/>
+                <w:ins w:id="106" w:author="3605188700@qq.com" w:date="2025-07-15T15:50:00Z" w16du:dateUtc="2025-07-15T07:50:00Z"/>
                 <w:b/>
                 <w:bCs/>
               </w:rPr>
             </w:pPr>
-            <w:ins w:id="97" w:author="3605188700@qq.com" w:date="2025-07-15T15:50:00Z" w16du:dateUtc="2025-07-15T07:50:00Z">
+            <w:ins w:id="107" w:author="3605188700@qq.com" w:date="2025-07-15T15:50:00Z" w16du:dateUtc="2025-07-15T07:50:00Z">
               <w:r>
                 <w:rPr>
                   <w:b/>
@@ -15476,7 +16182,7 @@
       </w:tr>
       <w:tr>
         <w:trPr>
-          <w:ins w:id="98" w:author="3605188700@qq.com" w:date="2025-07-15T15:50:00Z"/>
+          <w:ins w:id="108" w:author="3605188700@qq.com" w:date="2025-07-15T15:50:00Z"/>
         </w:trPr>
         <w:tc>
           <w:tcPr>
@@ -15491,13 +16197,13 @@
             <w:pPr>
               <w:ind w:firstLineChars="0" w:firstLine="0"/>
               <w:rPr>
-                <w:ins w:id="99" w:author="3605188700@qq.com" w:date="2025-07-15T15:50:00Z" w16du:dateUtc="2025-07-15T07:50:00Z"/>
-                <w:rFonts w:eastAsiaTheme="minorEastAsia"/>
-                <w:lang w:bidi="en-US"/>
-              </w:rPr>
-            </w:pPr>
-            <w:commentRangeStart w:id="100"/>
-            <w:ins w:id="101" w:author="3605188700@qq.com" w:date="2025-07-15T15:51:00Z" w16du:dateUtc="2025-07-15T07:51:00Z">
+                <w:ins w:id="109" w:author="3605188700@qq.com" w:date="2025-07-15T15:50:00Z" w16du:dateUtc="2025-07-15T07:50:00Z"/>
+                <w:rFonts w:eastAsiaTheme="minorEastAsia"/>
+                <w:lang w:bidi="en-US"/>
+              </w:rPr>
+            </w:pPr>
+            <w:commentRangeStart w:id="110"/>
+            <w:ins w:id="111" w:author="3605188700@qq.com" w:date="2025-07-15T15:51:00Z" w16du:dateUtc="2025-07-15T07:51:00Z">
               <w:r>
                 <w:rPr>
                   <w:rFonts w:eastAsiaTheme="minorEastAsia" w:hint="eastAsia"/>
@@ -15521,13 +16227,13 @@
                 <w:t>factors for powder production</w:t>
               </w:r>
             </w:ins>
-            <w:commentRangeEnd w:id="100"/>
-            <w:ins w:id="102" w:author="3605188700@qq.com" w:date="2025-07-15T16:58:00Z" w16du:dateUtc="2025-07-15T08:58:00Z">
+            <w:commentRangeEnd w:id="110"/>
+            <w:ins w:id="112" w:author="3605188700@qq.com" w:date="2025-07-15T16:58:00Z" w16du:dateUtc="2025-07-15T08:58:00Z">
               <w:r>
                 <w:rPr>
                   <w:rStyle w:val="af3"/>
                 </w:rPr>
-                <w:commentReference w:id="100"/>
+                <w:commentReference w:id="110"/>
               </w:r>
             </w:ins>
           </w:p>
@@ -15544,7 +16250,7 @@
             <w:insideH w:val="none" w:sz="0" w:space="0" w:color="auto"/>
             <w:insideV w:val="none" w:sz="0" w:space="0" w:color="auto"/>
           </w:tblBorders>
-          <w:tblPrExChange w:id="103" w:author="3605188700@qq.com" w:date="2025-07-15T16:01:00Z" w16du:dateUtc="2025-07-15T08:01:00Z">
+          <w:tblPrExChange w:id="113" w:author="3605188700@qq.com" w:date="2025-07-15T16:01:00Z" w16du:dateUtc="2025-07-15T08:01:00Z">
             <w:tblPrEx>
               <w:tblW w:w="0" w:type="auto"/>
               <w:tblBorders>
@@ -15559,7 +16265,7 @@
           </w:tblPrExChange>
         </w:tblPrEx>
         <w:trPr>
-          <w:ins w:id="104" w:author="3605188700@qq.com" w:date="2025-07-15T15:50:00Z"/>
+          <w:ins w:id="114" w:author="3605188700@qq.com" w:date="2025-07-15T15:50:00Z"/>
         </w:trPr>
         <w:tc>
           <w:tcPr>
@@ -15569,7 +16275,7 @@
               <w:bottom w:val="single" w:sz="4" w:space="0" w:color="auto"/>
             </w:tcBorders>
             <w:vAlign w:val="center"/>
-            <w:tcPrChange w:id="105" w:author="3605188700@qq.com" w:date="2025-07-15T16:01:00Z" w16du:dateUtc="2025-07-15T08:01:00Z">
+            <w:tcPrChange w:id="115" w:author="3605188700@qq.com" w:date="2025-07-15T16:01:00Z" w16du:dateUtc="2025-07-15T08:01:00Z">
               <w:tcPr>
                 <w:tcW w:w="3456" w:type="dxa"/>
                 <w:tcBorders>
@@ -15584,12 +16290,12 @@
             <w:pPr>
               <w:ind w:firstLineChars="0" w:firstLine="0"/>
               <w:rPr>
-                <w:ins w:id="106" w:author="3605188700@qq.com" w:date="2025-07-15T15:50:00Z" w16du:dateUtc="2025-07-15T07:50:00Z"/>
-                <w:rFonts w:eastAsiaTheme="minorEastAsia"/>
-                <w:lang w:bidi="en-US"/>
-              </w:rPr>
-            </w:pPr>
-            <w:ins w:id="107" w:author="3605188700@qq.com" w:date="2025-07-15T15:54:00Z" w16du:dateUtc="2025-07-15T07:54:00Z">
+                <w:ins w:id="116" w:author="3605188700@qq.com" w:date="2025-07-15T15:50:00Z" w16du:dateUtc="2025-07-15T07:50:00Z"/>
+                <w:rFonts w:eastAsiaTheme="minorEastAsia"/>
+                <w:lang w:bidi="en-US"/>
+              </w:rPr>
+            </w:pPr>
+            <w:ins w:id="117" w:author="3605188700@qq.com" w:date="2025-07-15T15:54:00Z" w16du:dateUtc="2025-07-15T07:54:00Z">
               <w:r>
                 <w:rPr>
                   <w:rFonts w:eastAsiaTheme="minorEastAsia" w:hint="eastAsia"/>
@@ -15608,7 +16314,7 @@
               <w:bottom w:val="single" w:sz="4" w:space="0" w:color="auto"/>
             </w:tcBorders>
             <w:vAlign w:val="center"/>
-            <w:tcPrChange w:id="108" w:author="3605188700@qq.com" w:date="2025-07-15T16:01:00Z" w16du:dateUtc="2025-07-15T08:01:00Z">
+            <w:tcPrChange w:id="118" w:author="3605188700@qq.com" w:date="2025-07-15T16:01:00Z" w16du:dateUtc="2025-07-15T08:01:00Z">
               <w:tcPr>
                 <w:tcW w:w="3457" w:type="dxa"/>
                 <w:tcBorders>
@@ -15623,12 +16329,12 @@
             <w:pPr>
               <w:ind w:firstLineChars="0" w:firstLine="0"/>
               <w:rPr>
-                <w:ins w:id="109" w:author="3605188700@qq.com" w:date="2025-07-15T15:50:00Z" w16du:dateUtc="2025-07-15T07:50:00Z"/>
-                <w:rFonts w:eastAsiaTheme="minorEastAsia"/>
-                <w:lang w:bidi="en-US"/>
-              </w:rPr>
-            </w:pPr>
-            <w:ins w:id="110" w:author="3605188700@qq.com" w:date="2025-07-15T15:54:00Z" w16du:dateUtc="2025-07-15T07:54:00Z">
+                <w:ins w:id="119" w:author="3605188700@qq.com" w:date="2025-07-15T15:50:00Z" w16du:dateUtc="2025-07-15T07:50:00Z"/>
+                <w:rFonts w:eastAsiaTheme="minorEastAsia"/>
+                <w:lang w:bidi="en-US"/>
+              </w:rPr>
+            </w:pPr>
+            <w:ins w:id="120" w:author="3605188700@qq.com" w:date="2025-07-15T15:54:00Z" w16du:dateUtc="2025-07-15T07:54:00Z">
               <w:r>
                 <w:rPr>
                   <w:rFonts w:eastAsiaTheme="minorEastAsia" w:hint="eastAsia"/>
@@ -15637,7 +16343,7 @@
                 <w:t>Carbon emission fa</w:t>
               </w:r>
             </w:ins>
-            <w:ins w:id="111" w:author="3605188700@qq.com" w:date="2025-07-15T15:56:00Z" w16du:dateUtc="2025-07-15T07:56:00Z">
+            <w:ins w:id="121" w:author="3605188700@qq.com" w:date="2025-07-15T15:56:00Z" w16du:dateUtc="2025-07-15T07:56:00Z">
               <w:r>
                 <w:rPr>
                   <w:rFonts w:eastAsiaTheme="minorEastAsia" w:hint="eastAsia"/>
@@ -15646,7 +16352,7 @@
                 <w:t>ctor</w:t>
               </w:r>
             </w:ins>
-            <w:ins w:id="112" w:author="3605188700@qq.com" w:date="2025-07-15T16:00:00Z" w16du:dateUtc="2025-07-15T08:00:00Z">
+            <w:ins w:id="122" w:author="3605188700@qq.com" w:date="2025-07-15T16:00:00Z" w16du:dateUtc="2025-07-15T08:00:00Z">
               <w:r>
                 <w:rPr>
                   <w:rFonts w:eastAsiaTheme="minorEastAsia" w:hint="eastAsia"/>
@@ -15680,7 +16386,7 @@
               <w:bottom w:val="single" w:sz="4" w:space="0" w:color="auto"/>
             </w:tcBorders>
             <w:vAlign w:val="center"/>
-            <w:tcPrChange w:id="113" w:author="3605188700@qq.com" w:date="2025-07-15T16:01:00Z" w16du:dateUtc="2025-07-15T08:01:00Z">
+            <w:tcPrChange w:id="123" w:author="3605188700@qq.com" w:date="2025-07-15T16:01:00Z" w16du:dateUtc="2025-07-15T08:01:00Z">
               <w:tcPr>
                 <w:tcW w:w="3457" w:type="dxa"/>
                 <w:gridSpan w:val="2"/>
@@ -15696,12 +16402,12 @@
             <w:pPr>
               <w:ind w:firstLineChars="0" w:firstLine="0"/>
               <w:rPr>
-                <w:ins w:id="114" w:author="3605188700@qq.com" w:date="2025-07-15T15:50:00Z" w16du:dateUtc="2025-07-15T07:50:00Z"/>
-                <w:rFonts w:eastAsiaTheme="minorEastAsia"/>
-                <w:lang w:bidi="en-US"/>
-              </w:rPr>
-            </w:pPr>
-            <w:ins w:id="115" w:author="3605188700@qq.com" w:date="2025-07-15T15:55:00Z" w16du:dateUtc="2025-07-15T07:55:00Z">
+                <w:ins w:id="124" w:author="3605188700@qq.com" w:date="2025-07-15T15:50:00Z" w16du:dateUtc="2025-07-15T07:50:00Z"/>
+                <w:rFonts w:eastAsiaTheme="minorEastAsia"/>
+                <w:lang w:bidi="en-US"/>
+              </w:rPr>
+            </w:pPr>
+            <w:ins w:id="125" w:author="3605188700@qq.com" w:date="2025-07-15T15:55:00Z" w16du:dateUtc="2025-07-15T07:55:00Z">
               <w:r>
                 <w:rPr>
                   <w:rFonts w:eastAsiaTheme="minorEastAsia" w:hint="eastAsia"/>
@@ -15710,7 +16416,7 @@
                 <w:t>Ref</w:t>
               </w:r>
             </w:ins>
-            <w:ins w:id="116" w:author="3605188700@qq.com" w:date="2025-07-15T15:56:00Z" w16du:dateUtc="2025-07-15T07:56:00Z">
+            <w:ins w:id="126" w:author="3605188700@qq.com" w:date="2025-07-15T15:56:00Z" w16du:dateUtc="2025-07-15T07:56:00Z">
               <w:r>
                 <w:rPr>
                   <w:rFonts w:eastAsiaTheme="minorEastAsia" w:hint="eastAsia"/>
@@ -15733,7 +16439,7 @@
             <w:insideH w:val="none" w:sz="0" w:space="0" w:color="auto"/>
             <w:insideV w:val="none" w:sz="0" w:space="0" w:color="auto"/>
           </w:tblBorders>
-          <w:tblPrExChange w:id="117" w:author="3605188700@qq.com" w:date="2025-07-15T16:01:00Z" w16du:dateUtc="2025-07-15T08:01:00Z">
+          <w:tblPrExChange w:id="127" w:author="3605188700@qq.com" w:date="2025-07-15T16:01:00Z" w16du:dateUtc="2025-07-15T08:01:00Z">
             <w:tblPrEx>
               <w:tblW w:w="0" w:type="auto"/>
               <w:tblBorders>
@@ -15748,7 +16454,7 @@
           </w:tblPrExChange>
         </w:tblPrEx>
         <w:trPr>
-          <w:ins w:id="118" w:author="3605188700@qq.com" w:date="2025-07-15T15:56:00Z"/>
+          <w:ins w:id="128" w:author="3605188700@qq.com" w:date="2025-07-15T15:56:00Z"/>
         </w:trPr>
         <w:tc>
           <w:tcPr>
@@ -15758,7 +16464,7 @@
               <w:bottom w:val="single" w:sz="4" w:space="0" w:color="auto"/>
             </w:tcBorders>
             <w:vAlign w:val="center"/>
-            <w:tcPrChange w:id="119" w:author="3605188700@qq.com" w:date="2025-07-15T16:01:00Z" w16du:dateUtc="2025-07-15T08:01:00Z">
+            <w:tcPrChange w:id="129" w:author="3605188700@qq.com" w:date="2025-07-15T16:01:00Z" w16du:dateUtc="2025-07-15T08:01:00Z">
               <w:tcPr>
                 <w:tcW w:w="3456" w:type="dxa"/>
                 <w:tcBorders>
@@ -15773,12 +16479,12 @@
             <w:pPr>
               <w:ind w:firstLineChars="0" w:firstLine="0"/>
               <w:rPr>
-                <w:ins w:id="120" w:author="3605188700@qq.com" w:date="2025-07-15T15:56:00Z" w16du:dateUtc="2025-07-15T07:56:00Z"/>
-                <w:rFonts w:eastAsiaTheme="minorEastAsia"/>
-                <w:lang w:bidi="en-US"/>
-              </w:rPr>
-            </w:pPr>
-            <w:ins w:id="121" w:author="3605188700@qq.com" w:date="2025-07-15T16:07:00Z" w16du:dateUtc="2025-07-15T08:07:00Z">
+                <w:ins w:id="130" w:author="3605188700@qq.com" w:date="2025-07-15T15:56:00Z" w16du:dateUtc="2025-07-15T07:56:00Z"/>
+                <w:rFonts w:eastAsiaTheme="minorEastAsia"/>
+                <w:lang w:bidi="en-US"/>
+              </w:rPr>
+            </w:pPr>
+            <w:ins w:id="131" w:author="3605188700@qq.com" w:date="2025-07-15T16:07:00Z" w16du:dateUtc="2025-07-15T08:07:00Z">
               <w:r>
                 <w:rPr>
                   <w:rFonts w:eastAsiaTheme="minorEastAsia"/>
@@ -15797,7 +16503,7 @@
               <w:bottom w:val="single" w:sz="4" w:space="0" w:color="auto"/>
             </w:tcBorders>
             <w:vAlign w:val="center"/>
-            <w:tcPrChange w:id="122" w:author="3605188700@qq.com" w:date="2025-07-15T16:01:00Z" w16du:dateUtc="2025-07-15T08:01:00Z">
+            <w:tcPrChange w:id="132" w:author="3605188700@qq.com" w:date="2025-07-15T16:01:00Z" w16du:dateUtc="2025-07-15T08:01:00Z">
               <w:tcPr>
                 <w:tcW w:w="3457" w:type="dxa"/>
                 <w:tcBorders>
@@ -15812,12 +16518,12 @@
             <w:pPr>
               <w:ind w:firstLineChars="0" w:firstLine="0"/>
               <w:rPr>
-                <w:ins w:id="123" w:author="3605188700@qq.com" w:date="2025-07-15T15:56:00Z" w16du:dateUtc="2025-07-15T07:56:00Z"/>
-                <w:rFonts w:eastAsiaTheme="minorEastAsia"/>
-                <w:lang w:bidi="en-US"/>
-              </w:rPr>
-            </w:pPr>
-            <w:ins w:id="124" w:author="3605188700@qq.com" w:date="2025-07-15T16:08:00Z" w16du:dateUtc="2025-07-15T08:08:00Z">
+                <w:ins w:id="133" w:author="3605188700@qq.com" w:date="2025-07-15T15:56:00Z" w16du:dateUtc="2025-07-15T07:56:00Z"/>
+                <w:rFonts w:eastAsiaTheme="minorEastAsia"/>
+                <w:lang w:bidi="en-US"/>
+              </w:rPr>
+            </w:pPr>
+            <w:ins w:id="134" w:author="3605188700@qq.com" w:date="2025-07-15T16:08:00Z" w16du:dateUtc="2025-07-15T08:08:00Z">
               <w:r>
                 <w:rPr>
                   <w:rFonts w:eastAsiaTheme="minorEastAsia"/>
@@ -15836,7 +16542,7 @@
               <w:bottom w:val="single" w:sz="4" w:space="0" w:color="auto"/>
             </w:tcBorders>
             <w:vAlign w:val="center"/>
-            <w:tcPrChange w:id="125" w:author="3605188700@qq.com" w:date="2025-07-15T16:01:00Z" w16du:dateUtc="2025-07-15T08:01:00Z">
+            <w:tcPrChange w:id="135" w:author="3605188700@qq.com" w:date="2025-07-15T16:01:00Z" w16du:dateUtc="2025-07-15T08:01:00Z">
               <w:tcPr>
                 <w:tcW w:w="3457" w:type="dxa"/>
                 <w:gridSpan w:val="2"/>
@@ -15852,7 +16558,7 @@
             <w:pPr>
               <w:ind w:firstLineChars="0" w:firstLine="0"/>
               <w:rPr>
-                <w:ins w:id="126" w:author="3605188700@qq.com" w:date="2025-07-15T15:56:00Z" w16du:dateUtc="2025-07-15T07:56:00Z"/>
+                <w:ins w:id="136" w:author="3605188700@qq.com" w:date="2025-07-15T15:56:00Z" w16du:dateUtc="2025-07-15T07:56:00Z"/>
                 <w:rFonts w:eastAsiaTheme="minorEastAsia"/>
                 <w:lang w:bidi="en-US"/>
               </w:rPr>
@@ -15862,7 +16568,7 @@
       </w:tr>
       <w:tr>
         <w:trPr>
-          <w:ins w:id="127" w:author="3605188700@qq.com" w:date="2025-07-15T16:03:00Z"/>
+          <w:ins w:id="137" w:author="3605188700@qq.com" w:date="2025-07-15T16:03:00Z"/>
         </w:trPr>
         <w:tc>
           <w:tcPr>
@@ -15877,12 +16583,12 @@
             <w:pPr>
               <w:ind w:firstLineChars="0" w:firstLine="0"/>
               <w:rPr>
-                <w:ins w:id="128" w:author="3605188700@qq.com" w:date="2025-07-15T16:03:00Z" w16du:dateUtc="2025-07-15T08:03:00Z"/>
-                <w:rFonts w:eastAsiaTheme="minorEastAsia"/>
-                <w:lang w:bidi="en-US"/>
-              </w:rPr>
-            </w:pPr>
-            <w:ins w:id="129" w:author="3605188700@qq.com" w:date="2025-07-15T16:05:00Z" w16du:dateUtc="2025-07-15T08:05:00Z">
+                <w:ins w:id="138" w:author="3605188700@qq.com" w:date="2025-07-15T16:03:00Z" w16du:dateUtc="2025-07-15T08:03:00Z"/>
+                <w:rFonts w:eastAsiaTheme="minorEastAsia"/>
+                <w:lang w:bidi="en-US"/>
+              </w:rPr>
+            </w:pPr>
+            <w:ins w:id="139" w:author="3605188700@qq.com" w:date="2025-07-15T16:05:00Z" w16du:dateUtc="2025-07-15T08:05:00Z">
               <w:r>
                 <w:rPr>
                   <w:rFonts w:eastAsiaTheme="minorEastAsia"/>
@@ -15891,7 +16597,7 @@
                 <w:t>Steel</w:t>
               </w:r>
             </w:ins>
-            <w:ins w:id="130" w:author="3605188700@qq.com" w:date="2025-07-15T16:06:00Z" w16du:dateUtc="2025-07-15T08:06:00Z">
+            <w:ins w:id="140" w:author="3605188700@qq.com" w:date="2025-07-15T16:06:00Z" w16du:dateUtc="2025-07-15T08:06:00Z">
               <w:r>
                 <w:rPr>
                   <w:rFonts w:eastAsiaTheme="minorEastAsia"/>
@@ -15915,12 +16621,12 @@
             <w:pPr>
               <w:ind w:firstLineChars="0" w:firstLine="0"/>
               <w:rPr>
-                <w:ins w:id="131" w:author="3605188700@qq.com" w:date="2025-07-15T16:03:00Z" w16du:dateUtc="2025-07-15T08:03:00Z"/>
-                <w:rFonts w:eastAsiaTheme="minorEastAsia"/>
-                <w:lang w:bidi="en-US"/>
-              </w:rPr>
-            </w:pPr>
-            <w:ins w:id="132" w:author="3605188700@qq.com" w:date="2025-07-15T16:05:00Z" w16du:dateUtc="2025-07-15T08:05:00Z">
+                <w:ins w:id="141" w:author="3605188700@qq.com" w:date="2025-07-15T16:03:00Z" w16du:dateUtc="2025-07-15T08:03:00Z"/>
+                <w:rFonts w:eastAsiaTheme="minorEastAsia"/>
+                <w:lang w:bidi="en-US"/>
+              </w:rPr>
+            </w:pPr>
+            <w:ins w:id="142" w:author="3605188700@qq.com" w:date="2025-07-15T16:05:00Z" w16du:dateUtc="2025-07-15T08:05:00Z">
               <w:r>
                 <w:rPr>
                   <w:rFonts w:eastAsiaTheme="minorEastAsia"/>
@@ -15944,7 +16650,7 @@
             <w:pPr>
               <w:ind w:firstLineChars="0" w:firstLine="0"/>
               <w:rPr>
-                <w:ins w:id="133" w:author="3605188700@qq.com" w:date="2025-07-15T16:03:00Z" w16du:dateUtc="2025-07-15T08:03:00Z"/>
+                <w:ins w:id="143" w:author="3605188700@qq.com" w:date="2025-07-15T16:03:00Z" w16du:dateUtc="2025-07-15T08:03:00Z"/>
                 <w:rFonts w:eastAsiaTheme="minorEastAsia"/>
                 <w:lang w:bidi="en-US"/>
               </w:rPr>
@@ -15954,7 +16660,7 @@
       </w:tr>
       <w:tr>
         <w:trPr>
-          <w:ins w:id="134" w:author="3605188700@qq.com" w:date="2025-07-15T16:07:00Z"/>
+          <w:ins w:id="144" w:author="3605188700@qq.com" w:date="2025-07-15T16:07:00Z"/>
         </w:trPr>
         <w:tc>
           <w:tcPr>
@@ -15969,12 +16675,12 @@
             <w:pPr>
               <w:ind w:firstLineChars="0" w:firstLine="0"/>
               <w:rPr>
-                <w:ins w:id="135" w:author="3605188700@qq.com" w:date="2025-07-15T16:07:00Z" w16du:dateUtc="2025-07-15T08:07:00Z"/>
-                <w:rFonts w:eastAsiaTheme="minorEastAsia"/>
-                <w:lang w:bidi="en-US"/>
-              </w:rPr>
-            </w:pPr>
-            <w:ins w:id="136" w:author="3605188700@qq.com" w:date="2025-07-15T16:07:00Z" w16du:dateUtc="2025-07-15T08:07:00Z">
+                <w:ins w:id="145" w:author="3605188700@qq.com" w:date="2025-07-15T16:07:00Z" w16du:dateUtc="2025-07-15T08:07:00Z"/>
+                <w:rFonts w:eastAsiaTheme="minorEastAsia"/>
+                <w:lang w:bidi="en-US"/>
+              </w:rPr>
+            </w:pPr>
+            <w:ins w:id="146" w:author="3605188700@qq.com" w:date="2025-07-15T16:07:00Z" w16du:dateUtc="2025-07-15T08:07:00Z">
               <w:r>
                 <w:rPr>
                   <w:rFonts w:eastAsiaTheme="minorEastAsia"/>
@@ -15998,12 +16704,12 @@
             <w:pPr>
               <w:ind w:firstLineChars="0" w:firstLine="0"/>
               <w:rPr>
-                <w:ins w:id="137" w:author="3605188700@qq.com" w:date="2025-07-15T16:07:00Z" w16du:dateUtc="2025-07-15T08:07:00Z"/>
-                <w:rFonts w:eastAsiaTheme="minorEastAsia"/>
-                <w:lang w:bidi="en-US"/>
-              </w:rPr>
-            </w:pPr>
-            <w:ins w:id="138" w:author="3605188700@qq.com" w:date="2025-07-15T16:08:00Z" w16du:dateUtc="2025-07-15T08:08:00Z">
+                <w:ins w:id="147" w:author="3605188700@qq.com" w:date="2025-07-15T16:07:00Z" w16du:dateUtc="2025-07-15T08:07:00Z"/>
+                <w:rFonts w:eastAsiaTheme="minorEastAsia"/>
+                <w:lang w:bidi="en-US"/>
+              </w:rPr>
+            </w:pPr>
+            <w:ins w:id="148" w:author="3605188700@qq.com" w:date="2025-07-15T16:08:00Z" w16du:dateUtc="2025-07-15T08:08:00Z">
               <w:r>
                 <w:rPr>
                   <w:rFonts w:eastAsiaTheme="minorEastAsia"/>
@@ -16027,7 +16733,7 @@
             <w:pPr>
               <w:ind w:firstLineChars="0" w:firstLine="0"/>
               <w:rPr>
-                <w:ins w:id="139" w:author="3605188700@qq.com" w:date="2025-07-15T16:07:00Z" w16du:dateUtc="2025-07-15T08:07:00Z"/>
+                <w:ins w:id="149" w:author="3605188700@qq.com" w:date="2025-07-15T16:07:00Z" w16du:dateUtc="2025-07-15T08:07:00Z"/>
                 <w:rFonts w:eastAsiaTheme="minorEastAsia"/>
                 <w:lang w:bidi="en-US"/>
               </w:rPr>
@@ -16037,7 +16743,7 @@
       </w:tr>
       <w:tr>
         <w:trPr>
-          <w:ins w:id="140" w:author="3605188700@qq.com" w:date="2025-07-15T16:04:00Z"/>
+          <w:ins w:id="150" w:author="3605188700@qq.com" w:date="2025-07-15T16:04:00Z"/>
         </w:trPr>
         <w:tc>
           <w:tcPr>
@@ -16052,13 +16758,13 @@
             <w:pPr>
               <w:ind w:firstLineChars="0" w:firstLine="0"/>
               <w:rPr>
-                <w:ins w:id="141" w:author="3605188700@qq.com" w:date="2025-07-15T16:04:00Z" w16du:dateUtc="2025-07-15T08:04:00Z"/>
-                <w:rFonts w:eastAsiaTheme="minorEastAsia"/>
-                <w:lang w:bidi="en-US"/>
-              </w:rPr>
-            </w:pPr>
-            <w:commentRangeStart w:id="142"/>
-            <w:ins w:id="143" w:author="3605188700@qq.com" w:date="2025-07-15T16:05:00Z" w16du:dateUtc="2025-07-15T08:05:00Z">
+                <w:ins w:id="151" w:author="3605188700@qq.com" w:date="2025-07-15T16:04:00Z" w16du:dateUtc="2025-07-15T08:04:00Z"/>
+                <w:rFonts w:eastAsiaTheme="minorEastAsia"/>
+                <w:lang w:bidi="en-US"/>
+              </w:rPr>
+            </w:pPr>
+            <w:commentRangeStart w:id="152"/>
+            <w:ins w:id="153" w:author="3605188700@qq.com" w:date="2025-07-15T16:05:00Z" w16du:dateUtc="2025-07-15T08:05:00Z">
               <w:r>
                 <w:rPr>
                   <w:rFonts w:eastAsiaTheme="minorEastAsia"/>
@@ -16067,13 +16773,13 @@
                 <w:t>Stainless steel</w:t>
               </w:r>
             </w:ins>
-            <w:commentRangeEnd w:id="142"/>
-            <w:ins w:id="144" w:author="3605188700@qq.com" w:date="2025-12-05T21:03:00Z" w16du:dateUtc="2025-12-06T02:03:00Z">
+            <w:commentRangeEnd w:id="152"/>
+            <w:ins w:id="154" w:author="3605188700@qq.com" w:date="2025-12-05T21:03:00Z" w16du:dateUtc="2025-12-06T02:03:00Z">
               <w:r>
                 <w:rPr>
                   <w:rStyle w:val="af3"/>
                 </w:rPr>
-                <w:commentReference w:id="142"/>
+                <w:commentReference w:id="152"/>
               </w:r>
             </w:ins>
           </w:p>
@@ -16091,12 +16797,12 @@
             <w:pPr>
               <w:ind w:firstLineChars="0" w:firstLine="0"/>
               <w:rPr>
-                <w:ins w:id="145" w:author="3605188700@qq.com" w:date="2025-07-15T16:04:00Z" w16du:dateUtc="2025-07-15T08:04:00Z"/>
-                <w:rFonts w:eastAsiaTheme="minorEastAsia"/>
-                <w:lang w:bidi="en-US"/>
-              </w:rPr>
-            </w:pPr>
-            <w:ins w:id="146" w:author="3605188700@qq.com" w:date="2025-07-15T16:05:00Z" w16du:dateUtc="2025-07-15T08:05:00Z">
+                <w:ins w:id="155" w:author="3605188700@qq.com" w:date="2025-07-15T16:04:00Z" w16du:dateUtc="2025-07-15T08:04:00Z"/>
+                <w:rFonts w:eastAsiaTheme="minorEastAsia"/>
+                <w:lang w:bidi="en-US"/>
+              </w:rPr>
+            </w:pPr>
+            <w:ins w:id="156" w:author="3605188700@qq.com" w:date="2025-07-15T16:05:00Z" w16du:dateUtc="2025-07-15T08:05:00Z">
               <w:r>
                 <w:rPr>
                   <w:rFonts w:eastAsiaTheme="minorEastAsia" w:hint="eastAsia"/>
@@ -16120,7 +16826,7 @@
             <w:pPr>
               <w:ind w:firstLineChars="0" w:firstLine="0"/>
               <w:rPr>
-                <w:ins w:id="147" w:author="3605188700@qq.com" w:date="2025-07-15T16:04:00Z" w16du:dateUtc="2025-07-15T08:04:00Z"/>
+                <w:ins w:id="157" w:author="3605188700@qq.com" w:date="2025-07-15T16:04:00Z" w16du:dateUtc="2025-07-15T08:04:00Z"/>
                 <w:rFonts w:eastAsiaTheme="minorEastAsia"/>
                 <w:lang w:bidi="en-US"/>
               </w:rPr>
@@ -16130,7 +16836,7 @@
       </w:tr>
       <w:tr>
         <w:trPr>
-          <w:ins w:id="148" w:author="3605188700@qq.com" w:date="2025-07-15T16:06:00Z"/>
+          <w:ins w:id="158" w:author="3605188700@qq.com" w:date="2025-07-15T16:06:00Z"/>
         </w:trPr>
         <w:tc>
           <w:tcPr>
@@ -16145,12 +16851,12 @@
             <w:pPr>
               <w:ind w:firstLineChars="0" w:firstLine="0"/>
               <w:rPr>
-                <w:ins w:id="149" w:author="3605188700@qq.com" w:date="2025-07-15T16:06:00Z" w16du:dateUtc="2025-07-15T08:06:00Z"/>
-                <w:rFonts w:eastAsiaTheme="minorEastAsia"/>
-                <w:lang w:bidi="en-US"/>
-              </w:rPr>
-            </w:pPr>
-            <w:ins w:id="150" w:author="3605188700@qq.com" w:date="2025-07-15T16:06:00Z" w16du:dateUtc="2025-07-15T08:06:00Z">
+                <w:ins w:id="159" w:author="3605188700@qq.com" w:date="2025-07-15T16:06:00Z" w16du:dateUtc="2025-07-15T08:06:00Z"/>
+                <w:rFonts w:eastAsiaTheme="minorEastAsia"/>
+                <w:lang w:bidi="en-US"/>
+              </w:rPr>
+            </w:pPr>
+            <w:ins w:id="160" w:author="3605188700@qq.com" w:date="2025-07-15T16:06:00Z" w16du:dateUtc="2025-07-15T08:06:00Z">
               <w:r>
                 <w:rPr>
                   <w:rFonts w:eastAsiaTheme="minorEastAsia"/>
@@ -16174,12 +16880,12 @@
             <w:pPr>
               <w:ind w:firstLineChars="0" w:firstLine="0"/>
               <w:rPr>
-                <w:ins w:id="151" w:author="3605188700@qq.com" w:date="2025-07-15T16:06:00Z" w16du:dateUtc="2025-07-15T08:06:00Z"/>
-                <w:rFonts w:eastAsiaTheme="minorEastAsia"/>
-                <w:lang w:bidi="en-US"/>
-              </w:rPr>
-            </w:pPr>
-            <w:ins w:id="152" w:author="3605188700@qq.com" w:date="2025-07-15T16:06:00Z" w16du:dateUtc="2025-07-15T08:06:00Z">
+                <w:ins w:id="161" w:author="3605188700@qq.com" w:date="2025-07-15T16:06:00Z" w16du:dateUtc="2025-07-15T08:06:00Z"/>
+                <w:rFonts w:eastAsiaTheme="minorEastAsia"/>
+                <w:lang w:bidi="en-US"/>
+              </w:rPr>
+            </w:pPr>
+            <w:ins w:id="162" w:author="3605188700@qq.com" w:date="2025-07-15T16:06:00Z" w16du:dateUtc="2025-07-15T08:06:00Z">
               <w:r>
                 <w:rPr>
                   <w:rFonts w:eastAsiaTheme="minorEastAsia"/>
@@ -16203,7 +16909,7 @@
             <w:pPr>
               <w:ind w:firstLineChars="0" w:firstLine="0"/>
               <w:rPr>
-                <w:ins w:id="153" w:author="3605188700@qq.com" w:date="2025-07-15T16:06:00Z" w16du:dateUtc="2025-07-15T08:06:00Z"/>
+                <w:ins w:id="163" w:author="3605188700@qq.com" w:date="2025-07-15T16:06:00Z" w16du:dateUtc="2025-07-15T08:06:00Z"/>
                 <w:rFonts w:eastAsiaTheme="minorEastAsia"/>
                 <w:lang w:bidi="en-US"/>
               </w:rPr>
@@ -16213,7 +16919,7 @@
       </w:tr>
       <w:tr>
         <w:trPr>
-          <w:ins w:id="154" w:author="3605188700@qq.com" w:date="2025-07-15T16:06:00Z"/>
+          <w:ins w:id="164" w:author="3605188700@qq.com" w:date="2025-07-15T16:06:00Z"/>
         </w:trPr>
         <w:tc>
           <w:tcPr>
@@ -16228,12 +16934,12 @@
             <w:pPr>
               <w:ind w:firstLineChars="0" w:firstLine="0"/>
               <w:rPr>
-                <w:ins w:id="155" w:author="3605188700@qq.com" w:date="2025-07-15T16:06:00Z" w16du:dateUtc="2025-07-15T08:06:00Z"/>
-                <w:rFonts w:eastAsiaTheme="minorEastAsia"/>
-                <w:lang w:bidi="en-US"/>
-              </w:rPr>
-            </w:pPr>
-            <w:ins w:id="156" w:author="3605188700@qq.com" w:date="2025-07-15T16:07:00Z" w16du:dateUtc="2025-07-15T08:07:00Z">
+                <w:ins w:id="165" w:author="3605188700@qq.com" w:date="2025-07-15T16:06:00Z" w16du:dateUtc="2025-07-15T08:06:00Z"/>
+                <w:rFonts w:eastAsiaTheme="minorEastAsia"/>
+                <w:lang w:bidi="en-US"/>
+              </w:rPr>
+            </w:pPr>
+            <w:ins w:id="166" w:author="3605188700@qq.com" w:date="2025-07-15T16:07:00Z" w16du:dateUtc="2025-07-15T08:07:00Z">
               <w:r>
                 <w:rPr>
                   <w:rFonts w:eastAsiaTheme="minorEastAsia"/>
@@ -16257,12 +16963,12 @@
             <w:pPr>
               <w:ind w:firstLineChars="0" w:firstLine="0"/>
               <w:rPr>
-                <w:ins w:id="157" w:author="3605188700@qq.com" w:date="2025-07-15T16:06:00Z" w16du:dateUtc="2025-07-15T08:06:00Z"/>
-                <w:rFonts w:eastAsiaTheme="minorEastAsia"/>
-                <w:lang w:bidi="en-US"/>
-              </w:rPr>
-            </w:pPr>
-            <w:ins w:id="158" w:author="3605188700@qq.com" w:date="2025-07-15T16:07:00Z" w16du:dateUtc="2025-07-15T08:07:00Z">
+                <w:ins w:id="167" w:author="3605188700@qq.com" w:date="2025-07-15T16:06:00Z" w16du:dateUtc="2025-07-15T08:06:00Z"/>
+                <w:rFonts w:eastAsiaTheme="minorEastAsia"/>
+                <w:lang w:bidi="en-US"/>
+              </w:rPr>
+            </w:pPr>
+            <w:ins w:id="168" w:author="3605188700@qq.com" w:date="2025-07-15T16:07:00Z" w16du:dateUtc="2025-07-15T08:07:00Z">
               <w:r>
                 <w:rPr>
                   <w:rFonts w:eastAsiaTheme="minorEastAsia" w:hint="eastAsia"/>
@@ -16286,7 +16992,7 @@
             <w:pPr>
               <w:ind w:firstLineChars="0" w:firstLine="0"/>
               <w:rPr>
-                <w:ins w:id="159" w:author="3605188700@qq.com" w:date="2025-07-15T16:06:00Z" w16du:dateUtc="2025-07-15T08:06:00Z"/>
+                <w:ins w:id="169" w:author="3605188700@qq.com" w:date="2025-07-15T16:06:00Z" w16du:dateUtc="2025-07-15T08:06:00Z"/>
                 <w:rFonts w:eastAsiaTheme="minorEastAsia"/>
                 <w:lang w:bidi="en-US"/>
               </w:rPr>
@@ -16686,7 +17392,7 @@
         <w:rPr>
           <w:rFonts w:eastAsiaTheme="minorEastAsia"/>
         </w:rPr>
-        <w:pPrChange w:id="160" w:author="Shi-Tong Peng" w:date="2025-07-14T13:55:00Z">
+        <w:pPrChange w:id="170" w:author="Shi-Tong Peng" w:date="2025-07-14T13:55:00Z">
           <w:pPr>
             <w:ind w:firstLine="480"/>
           </w:pPr>
@@ -16701,10 +17407,10 @@
           <v:shape id="_x0000_i1032" type="#_x0000_t75" style="width:79.5pt;height:34.15pt" o:ole="">
             <v:imagedata r:id="rId34" o:title=""/>
           </v:shape>
-          <o:OLEObject Type="Embed" ProgID="Equation.DSMT4" ShapeID="_x0000_i1032" DrawAspect="Content" ObjectID="_1826642905" r:id="rId35"/>
+          <o:OLEObject Type="Embed" ProgID="Equation.DSMT4" ShapeID="_x0000_i1032" DrawAspect="Content" ObjectID="_1826988818" r:id="rId35"/>
         </w:object>
       </w:r>
-      <w:ins w:id="161" w:author="Shi-Tong Peng" w:date="2025-07-14T13:55:00Z">
+      <w:ins w:id="171" w:author="Shi-Tong Peng" w:date="2025-07-14T13:55:00Z">
         <w:r>
           <w:rPr>
             <w:rFonts w:eastAsiaTheme="minorEastAsia" w:hint="eastAsia"/>
@@ -16720,7 +17426,7 @@
         <w:rPr>
           <w:rFonts w:eastAsiaTheme="minorEastAsia"/>
         </w:rPr>
-        <w:pPrChange w:id="162" w:author="3605188700@qq.com" w:date="2025-07-14T22:12:00Z" w16du:dateUtc="2025-07-14T14:12:00Z">
+        <w:pPrChange w:id="172" w:author="3605188700@qq.com" w:date="2025-07-14T22:12:00Z" w16du:dateUtc="2025-07-14T14:12:00Z">
           <w:pPr>
             <w:ind w:firstLine="480"/>
           </w:pPr>
@@ -16735,10 +17441,10 @@
           <v:shape id="_x0000_i1033" type="#_x0000_t75" style="width:113.65pt;height:34.15pt" o:ole="">
             <v:imagedata r:id="rId36" o:title=""/>
           </v:shape>
-          <o:OLEObject Type="Embed" ProgID="Equation.DSMT4" ShapeID="_x0000_i1033" DrawAspect="Content" ObjectID="_1826642906" r:id="rId37"/>
+          <o:OLEObject Type="Embed" ProgID="Equation.DSMT4" ShapeID="_x0000_i1033" DrawAspect="Content" ObjectID="_1826988819" r:id="rId37"/>
         </w:object>
       </w:r>
-      <w:ins w:id="163" w:author="3605188700@qq.com" w:date="2025-07-14T22:13:00Z" w16du:dateUtc="2025-07-14T14:13:00Z">
+      <w:ins w:id="173" w:author="3605188700@qq.com" w:date="2025-07-14T22:13:00Z" w16du:dateUtc="2025-07-14T14:13:00Z">
         <w:r>
           <w:rPr>
             <w:rFonts w:eastAsiaTheme="minorEastAsia" w:hint="eastAsia"/>
@@ -16746,11 +17452,11 @@
           <w:t xml:space="preserve">                                                        </w:t>
         </w:r>
       </w:ins>
-      <w:ins w:id="164" w:author="3605188700@qq.com" w:date="2025-07-14T22:12:00Z" w16du:dateUtc="2025-07-14T14:12:00Z">
+      <w:ins w:id="174" w:author="3605188700@qq.com" w:date="2025-07-14T22:12:00Z" w16du:dateUtc="2025-07-14T14:12:00Z">
         <w:r>
           <w:rPr>
             <w:rFonts w:eastAsiaTheme="minorEastAsia"/>
-            <w:rPrChange w:id="165" w:author="3605188700@qq.com" w:date="2025-07-14T22:13:00Z" w16du:dateUtc="2025-07-14T14:13:00Z">
+            <w:rPrChange w:id="175" w:author="3605188700@qq.com" w:date="2025-07-14T22:13:00Z" w16du:dateUtc="2025-07-14T14:13:00Z">
               <w:rPr>
                 <w:rFonts w:ascii="宋体" w:eastAsia="宋体" w:hAnsi="宋体" w:cs="宋体"/>
               </w:rPr>
@@ -16767,7 +17473,7 @@
           <w:rFonts w:eastAsiaTheme="minorEastAsia"/>
         </w:rPr>
       </w:pPr>
-      <w:del w:id="166" w:author="3605188700@qq.com" w:date="2025-07-18T15:30:00Z" w16du:dateUtc="2025-07-18T07:30:00Z">
+      <w:del w:id="176" w:author="3605188700@qq.com" w:date="2025-07-18T15:30:00Z" w16du:dateUtc="2025-07-18T07:30:00Z">
         <w:r>
           <w:rPr>
             <w:rFonts w:eastAsiaTheme="minorEastAsia"/>
@@ -16781,7 +17487,7 @@
           <w:delText>here</w:delText>
         </w:r>
       </w:del>
-      <w:ins w:id="167" w:author="3605188700@qq.com" w:date="2025-07-18T15:30:00Z" w16du:dateUtc="2025-07-18T07:30:00Z">
+      <w:ins w:id="177" w:author="3605188700@qq.com" w:date="2025-07-18T15:30:00Z" w16du:dateUtc="2025-07-18T07:30:00Z">
         <w:r>
           <w:rPr>
             <w:rFonts w:eastAsiaTheme="minorEastAsia" w:hint="eastAsia"/>
@@ -16791,7 +17497,7 @@
       </w:ins>
       <m:oMath>
         <m:r>
-          <w:del w:id="168" w:author="3605188700@qq.com" w:date="2025-07-18T15:30:00Z" w16du:dateUtc="2025-07-18T07:30:00Z">
+          <w:del w:id="178" w:author="3605188700@qq.com" w:date="2025-07-18T15:30:00Z" w16du:dateUtc="2025-07-18T07:30:00Z">
             <m:rPr>
               <m:sty m:val="p"/>
             </m:rPr>
@@ -16804,7 +17510,7 @@
         <m:sSub>
           <m:sSubPr>
             <m:ctrlPr>
-              <w:del w:id="169" w:author="3605188700@qq.com" w:date="2025-07-18T15:30:00Z" w16du:dateUtc="2025-07-18T07:30:00Z">
+              <w:del w:id="179" w:author="3605188700@qq.com" w:date="2025-07-18T15:30:00Z" w16du:dateUtc="2025-07-18T07:30:00Z">
                 <w:rPr>
                   <w:rFonts w:ascii="Cambria Math" w:hAnsi="Cambria Math"/>
                   <w:i/>
@@ -16814,7 +17520,7 @@
           </m:sSubPr>
           <m:e>
             <m:r>
-              <w:del w:id="170" w:author="3605188700@qq.com" w:date="2025-07-18T15:30:00Z" w16du:dateUtc="2025-07-18T07:30:00Z">
+              <w:del w:id="180" w:author="3605188700@qq.com" w:date="2025-07-18T15:30:00Z" w16du:dateUtc="2025-07-18T07:30:00Z">
                 <w:rPr>
                   <w:rFonts w:ascii="Cambria Math" w:hAnsi="Cambria Math"/>
                 </w:rPr>
@@ -16824,7 +17530,7 @@
           </m:e>
           <m:sub>
             <m:r>
-              <w:del w:id="171" w:author="3605188700@qq.com" w:date="2025-07-18T15:30:00Z" w16du:dateUtc="2025-07-18T07:30:00Z">
+              <w:del w:id="181" w:author="3605188700@qq.com" w:date="2025-07-18T15:30:00Z" w16du:dateUtc="2025-07-18T07:30:00Z">
                 <w:rPr>
                   <w:rFonts w:ascii="Cambria Math" w:hAnsi="Cambria Math"/>
                 </w:rPr>
@@ -16832,7 +17538,7 @@
               </w:del>
             </m:r>
             <m:r>
-              <w:del w:id="172" w:author="3605188700@qq.com" w:date="2025-07-18T15:30:00Z" w16du:dateUtc="2025-07-18T07:30:00Z">
+              <w:del w:id="182" w:author="3605188700@qq.com" w:date="2025-07-18T15:30:00Z" w16du:dateUtc="2025-07-18T07:30:00Z">
                 <w:rPr>
                   <w:rFonts w:ascii="Cambria Math" w:eastAsiaTheme="minorEastAsia" w:hAnsi="Cambria Math"/>
                 </w:rPr>
@@ -16842,7 +17548,7 @@
           </m:sub>
         </m:sSub>
         <m:r>
-          <w:del w:id="173" w:author="3605188700@qq.com" w:date="2025-07-18T15:30:00Z" w16du:dateUtc="2025-07-18T07:30:00Z">
+          <w:del w:id="183" w:author="3605188700@qq.com" w:date="2025-07-18T15:30:00Z" w16du:dateUtc="2025-07-18T07:30:00Z">
             <m:rPr>
               <m:sty m:val="p"/>
             </m:rPr>
@@ -16853,7 +17559,7 @@
           </w:del>
         </m:r>
         <m:r>
-          <w:ins w:id="174" w:author="3605188700@qq.com" w:date="2025-07-18T15:29:00Z" w16du:dateUtc="2025-07-18T07:29:00Z">
+          <w:ins w:id="184" w:author="3605188700@qq.com" w:date="2025-07-18T15:29:00Z" w16du:dateUtc="2025-07-18T07:29:00Z">
             <w:rPr>
               <w:rFonts w:ascii="Cambria Math" w:hAnsi="Cambria Math"/>
             </w:rPr>
@@ -16861,7 +17567,7 @@
           </w:ins>
         </m:r>
       </m:oMath>
-      <w:ins w:id="175" w:author="3605188700@qq.com" w:date="2025-07-18T15:29:00Z" w16du:dateUtc="2025-07-18T07:29:00Z">
+      <w:ins w:id="185" w:author="3605188700@qq.com" w:date="2025-07-18T15:29:00Z" w16du:dateUtc="2025-07-18T07:29:00Z">
         <w:r>
           <w:rPr>
             <w:rFonts w:eastAsiaTheme="minorEastAsia" w:hint="eastAsia"/>
@@ -16938,7 +17644,7 @@
         </w:rPr>
         <w:sym w:font="Symbol" w:char="F072"/>
       </w:r>
-      <w:ins w:id="176" w:author="3605188700@qq.com" w:date="2025-07-18T15:30:00Z" w16du:dateUtc="2025-07-18T07:30:00Z">
+      <w:ins w:id="186" w:author="3605188700@qq.com" w:date="2025-07-18T15:30:00Z" w16du:dateUtc="2025-07-18T07:30:00Z">
         <w:r>
           <w:rPr>
             <w:rFonts w:eastAsiaTheme="minorEastAsia" w:hint="eastAsia"/>
@@ -16949,7 +17655,7 @@
           <w:t>0</w:t>
         </w:r>
       </w:ins>
-      <w:del w:id="177" w:author="3605188700@qq.com" w:date="2025-07-18T15:30:00Z" w16du:dateUtc="2025-07-18T07:30:00Z">
+      <w:del w:id="187" w:author="3605188700@qq.com" w:date="2025-07-18T15:30:00Z" w16du:dateUtc="2025-07-18T07:30:00Z">
         <w:r>
           <w:rPr>
             <w:i/>
@@ -17101,7 +17807,7 @@
         </w:rPr>
         <w:t>powder</w:t>
       </w:r>
-      <w:ins w:id="178" w:author="3605188700@qq.com" w:date="2025-07-15T23:43:00Z" w16du:dateUtc="2025-07-15T15:43:00Z">
+      <w:ins w:id="188" w:author="3605188700@qq.com" w:date="2025-07-15T23:43:00Z" w16du:dateUtc="2025-07-15T15:43:00Z">
         <w:r>
           <w:rPr>
             <w:rFonts w:eastAsiaTheme="minorEastAsia" w:hint="eastAsia"/>
@@ -17121,7 +17827,7 @@
       <w:r>
         <w:t xml:space="preserve">summarized in </w:t>
       </w:r>
-      <w:del w:id="179" w:author="3605188700@qq.com" w:date="2025-07-17T17:23:00Z" w16du:dateUtc="2025-07-17T09:23:00Z">
+      <w:del w:id="189" w:author="3605188700@qq.com" w:date="2025-07-17T17:23:00Z" w16du:dateUtc="2025-07-17T09:23:00Z">
         <w:r>
           <w:rPr>
             <w:b/>
@@ -17168,7 +17874,7 @@
           <w:fldChar w:fldCharType="end"/>
         </w:r>
       </w:del>
-      <w:ins w:id="180" w:author="3605188700@qq.com" w:date="2025-07-17T17:23:00Z" w16du:dateUtc="2025-07-17T09:23:00Z">
+      <w:ins w:id="190" w:author="3605188700@qq.com" w:date="2025-07-17T17:23:00Z" w16du:dateUtc="2025-07-17T09:23:00Z">
         <w:r>
           <w:rPr>
             <w:b/>
@@ -17186,7 +17892,7 @@
           <w:bCs/>
         </w:rPr>
       </w:r>
-      <w:ins w:id="181" w:author="3605188700@qq.com" w:date="2025-07-17T17:23:00Z" w16du:dateUtc="2025-07-17T09:23:00Z">
+      <w:ins w:id="191" w:author="3605188700@qq.com" w:date="2025-07-17T17:23:00Z" w16du:dateUtc="2025-07-17T09:23:00Z">
         <w:r>
           <w:rPr>
             <w:b/>
@@ -17223,7 +17929,7 @@
         <w:ind w:firstLine="480"/>
         <w:jc w:val="right"/>
         <w:rPr>
-          <w:ins w:id="182" w:author="3605188700@qq.com" w:date="2025-07-15T23:43:00Z" w16du:dateUtc="2025-07-15T15:43:00Z"/>
+          <w:ins w:id="192" w:author="3605188700@qq.com" w:date="2025-07-15T23:43:00Z" w16du:dateUtc="2025-07-15T15:43:00Z"/>
           <w:rFonts w:eastAsiaTheme="minorEastAsia"/>
         </w:rPr>
       </w:pPr>
@@ -17236,10 +17942,10 @@
           <v:shape id="_x0000_i1034" type="#_x0000_t75" style="width:369pt;height:39.4pt" o:ole="">
             <v:imagedata r:id="rId38" o:title=""/>
           </v:shape>
-          <o:OLEObject Type="Embed" ProgID="Equation.DSMT4" ShapeID="_x0000_i1034" DrawAspect="Content" ObjectID="_1826642907" r:id="rId39"/>
+          <o:OLEObject Type="Embed" ProgID="Equation.DSMT4" ShapeID="_x0000_i1034" DrawAspect="Content" ObjectID="_1826988820" r:id="rId39"/>
         </w:object>
       </w:r>
-      <w:ins w:id="183" w:author="3605188700@qq.com" w:date="2025-07-14T22:15:00Z" w16du:dateUtc="2025-07-14T14:15:00Z">
+      <w:ins w:id="193" w:author="3605188700@qq.com" w:date="2025-07-14T22:15:00Z" w16du:dateUtc="2025-07-14T14:15:00Z">
         <w:r>
           <w:rPr>
             <w:rFonts w:eastAsiaTheme="minorEastAsia" w:hint="eastAsia"/>
@@ -17249,7 +17955,7 @@
         <w:r>
           <w:rPr>
             <w:rFonts w:eastAsiaTheme="minorEastAsia"/>
-            <w:rPrChange w:id="184" w:author="3605188700@qq.com" w:date="2025-07-14T22:15:00Z" w16du:dateUtc="2025-07-14T14:15:00Z">
+            <w:rPrChange w:id="194" w:author="3605188700@qq.com" w:date="2025-07-14T22:15:00Z" w16du:dateUtc="2025-07-14T14:15:00Z">
               <w:rPr>
                 <w:rFonts w:ascii="宋体" w:eastAsia="宋体" w:hAnsi="宋体" w:cs="宋体"/>
               </w:rPr>
@@ -17264,7 +17970,7 @@
         <w:ind w:firstLine="480"/>
         <w:jc w:val="right"/>
         <w:rPr>
-          <w:ins w:id="185" w:author="3605188700@qq.com" w:date="2025-07-15T23:42:00Z" w16du:dateUtc="2025-07-15T15:42:00Z"/>
+          <w:ins w:id="195" w:author="3605188700@qq.com" w:date="2025-07-15T23:42:00Z" w16du:dateUtc="2025-07-15T15:42:00Z"/>
           <w:rFonts w:eastAsiaTheme="minorEastAsia"/>
         </w:rPr>
       </w:pPr>
@@ -17276,12 +17982,12 @@
         <w:ind w:firstLineChars="0" w:firstLine="0"/>
         <w:jc w:val="both"/>
         <w:rPr>
-          <w:ins w:id="186" w:author="3605188700@qq.com" w:date="2025-07-15T23:42:00Z" w16du:dateUtc="2025-07-15T15:42:00Z"/>
+          <w:ins w:id="196" w:author="3605188700@qq.com" w:date="2025-07-15T23:42:00Z" w16du:dateUtc="2025-07-15T15:42:00Z"/>
           <w:b/>
           <w:bCs/>
         </w:rPr>
       </w:pPr>
-      <w:ins w:id="187" w:author="3605188700@qq.com" w:date="2025-07-15T23:42:00Z" w16du:dateUtc="2025-07-15T15:42:00Z">
+      <w:ins w:id="197" w:author="3605188700@qq.com" w:date="2025-07-15T23:42:00Z" w16du:dateUtc="2025-07-15T15:42:00Z">
         <w:r>
           <w:rPr>
             <w:b/>
@@ -17290,7 +17996,7 @@
           <w:t xml:space="preserve">Table </w:t>
         </w:r>
       </w:ins>
-      <w:ins w:id="188" w:author="3605188700@qq.com" w:date="2025-07-17T17:24:00Z" w16du:dateUtc="2025-07-17T09:24:00Z">
+      <w:ins w:id="198" w:author="3605188700@qq.com" w:date="2025-07-17T17:24:00Z" w16du:dateUtc="2025-07-17T09:24:00Z">
         <w:r>
           <w:rPr>
             <w:rFonts w:hint="eastAsia"/>
@@ -17312,7 +18018,7 @@
         <w:gridCol w:w="5496"/>
         <w:gridCol w:w="3576"/>
         <w:gridCol w:w="1044"/>
-        <w:tblGridChange w:id="189">
+        <w:tblGridChange w:id="199">
           <w:tblGrid>
             <w:gridCol w:w="28"/>
             <w:gridCol w:w="5496"/>
@@ -17324,7 +18030,7 @@
       </w:tblGrid>
       <w:tr>
         <w:trPr>
-          <w:ins w:id="190" w:author="3605188700@qq.com" w:date="2025-07-15T23:42:00Z"/>
+          <w:ins w:id="200" w:author="3605188700@qq.com" w:date="2025-07-15T23:42:00Z"/>
         </w:trPr>
         <w:tc>
           <w:tcPr>
@@ -17345,12 +18051,12 @@
               <w:ind w:firstLineChars="0" w:firstLine="0"/>
               <w:jc w:val="left"/>
               <w:rPr>
-                <w:ins w:id="191" w:author="3605188700@qq.com" w:date="2025-07-15T23:42:00Z" w16du:dateUtc="2025-07-15T15:42:00Z"/>
-                <w:rFonts w:eastAsiaTheme="minorEastAsia"/>
-                <w:lang w:bidi="en-US"/>
-              </w:rPr>
-            </w:pPr>
-            <w:ins w:id="192" w:author="3605188700@qq.com" w:date="2025-07-15T23:43:00Z" w16du:dateUtc="2025-07-15T15:43:00Z">
+                <w:ins w:id="201" w:author="3605188700@qq.com" w:date="2025-07-15T23:42:00Z" w16du:dateUtc="2025-07-15T15:42:00Z"/>
+                <w:rFonts w:eastAsiaTheme="minorEastAsia"/>
+                <w:lang w:bidi="en-US"/>
+              </w:rPr>
+            </w:pPr>
+            <w:ins w:id="202" w:author="3605188700@qq.com" w:date="2025-07-15T23:43:00Z" w16du:dateUtc="2025-07-15T15:43:00Z">
               <w:r>
                 <w:t>The coefficients of</w:t>
               </w:r>
@@ -17409,7 +18115,7 @@
       <w:tr>
         <w:tblPrEx>
           <w:tblW w:w="0" w:type="auto"/>
-          <w:tblPrExChange w:id="193" w:author="3605188700@qq.com" w:date="2025-07-15T23:47:00Z" w16du:dateUtc="2025-07-15T15:47:00Z">
+          <w:tblPrExChange w:id="203" w:author="3605188700@qq.com" w:date="2025-07-15T23:47:00Z" w16du:dateUtc="2025-07-15T15:47:00Z">
             <w:tblPrEx>
               <w:tblW w:w="0" w:type="auto"/>
             </w:tblPrEx>
@@ -17420,8 +18126,8 @@
           <w:gridAfter w:val="1"/>
           <w:wBefore w:w="28" w:type="dxa"/>
           <w:wAfter w:w="1044" w:type="dxa"/>
-          <w:ins w:id="194" w:author="3605188700@qq.com" w:date="2025-07-15T23:42:00Z"/>
-          <w:trPrChange w:id="195" w:author="3605188700@qq.com" w:date="2025-07-15T23:47:00Z" w16du:dateUtc="2025-07-15T15:47:00Z">
+          <w:ins w:id="204" w:author="3605188700@qq.com" w:date="2025-07-15T23:42:00Z"/>
+          <w:trPrChange w:id="205" w:author="3605188700@qq.com" w:date="2025-07-15T23:47:00Z" w16du:dateUtc="2025-07-15T15:47:00Z">
             <w:trPr>
               <w:gridBefore w:val="1"/>
               <w:gridAfter w:val="1"/>
@@ -17438,7 +18144,7 @@
               <w:left w:val="single" w:sz="4" w:space="0" w:color="FFFFFF" w:themeColor="background1"/>
               <w:right w:val="single" w:sz="4" w:space="0" w:color="FFFFFF" w:themeColor="background1"/>
             </w:tcBorders>
-            <w:tcPrChange w:id="196" w:author="3605188700@qq.com" w:date="2025-07-15T23:47:00Z" w16du:dateUtc="2025-07-15T15:47:00Z">
+            <w:tcPrChange w:id="206" w:author="3605188700@qq.com" w:date="2025-07-15T23:47:00Z" w16du:dateUtc="2025-07-15T15:47:00Z">
               <w:tcPr>
                 <w:tcW w:w="6379" w:type="dxa"/>
                 <w:gridSpan w:val="2"/>
@@ -17455,12 +18161,12 @@
               <w:ind w:firstLineChars="0" w:firstLine="0"/>
               <w:jc w:val="left"/>
               <w:rPr>
-                <w:ins w:id="197" w:author="3605188700@qq.com" w:date="2025-07-15T23:42:00Z" w16du:dateUtc="2025-07-15T15:42:00Z"/>
-                <w:rFonts w:eastAsiaTheme="minorEastAsia"/>
-                <w:lang w:bidi="en-US"/>
-              </w:rPr>
-            </w:pPr>
-            <w:ins w:id="198" w:author="3605188700@qq.com" w:date="2025-07-15T23:44:00Z" w16du:dateUtc="2025-07-15T15:44:00Z">
+                <w:ins w:id="207" w:author="3605188700@qq.com" w:date="2025-07-15T23:42:00Z" w16du:dateUtc="2025-07-15T15:42:00Z"/>
+                <w:rFonts w:eastAsiaTheme="minorEastAsia"/>
+                <w:lang w:bidi="en-US"/>
+              </w:rPr>
+            </w:pPr>
+            <w:ins w:id="208" w:author="3605188700@qq.com" w:date="2025-07-15T23:44:00Z" w16du:dateUtc="2025-07-15T15:44:00Z">
               <w:r>
                 <w:rPr>
                   <w:rFonts w:eastAsiaTheme="minorEastAsia" w:hint="eastAsia"/>
@@ -17478,7 +18184,7 @@
               <w:left w:val="single" w:sz="4" w:space="0" w:color="FFFFFF" w:themeColor="background1"/>
               <w:right w:val="single" w:sz="4" w:space="0" w:color="FFFFFF" w:themeColor="background1"/>
             </w:tcBorders>
-            <w:tcPrChange w:id="199" w:author="3605188700@qq.com" w:date="2025-07-15T23:47:00Z" w16du:dateUtc="2025-07-15T15:47:00Z">
+            <w:tcPrChange w:id="209" w:author="3605188700@qq.com" w:date="2025-07-15T23:47:00Z" w16du:dateUtc="2025-07-15T15:47:00Z">
               <w:tcPr>
                 <w:tcW w:w="2693" w:type="dxa"/>
                 <w:tcBorders>
@@ -17493,12 +18199,12 @@
               <w:ind w:firstLineChars="0" w:firstLine="0"/>
               <w:jc w:val="left"/>
               <w:rPr>
-                <w:ins w:id="200" w:author="3605188700@qq.com" w:date="2025-07-15T23:42:00Z" w16du:dateUtc="2025-07-15T15:42:00Z"/>
-                <w:rFonts w:eastAsiaTheme="minorEastAsia"/>
-                <w:lang w:bidi="en-US"/>
-              </w:rPr>
-            </w:pPr>
-            <w:ins w:id="201" w:author="3605188700@qq.com" w:date="2025-07-15T23:47:00Z" w16du:dateUtc="2025-07-15T15:47:00Z">
+                <w:ins w:id="210" w:author="3605188700@qq.com" w:date="2025-07-15T23:42:00Z" w16du:dateUtc="2025-07-15T15:42:00Z"/>
+                <w:rFonts w:eastAsiaTheme="minorEastAsia"/>
+                <w:lang w:bidi="en-US"/>
+              </w:rPr>
+            </w:pPr>
+            <w:ins w:id="211" w:author="3605188700@qq.com" w:date="2025-07-15T23:47:00Z" w16du:dateUtc="2025-07-15T15:47:00Z">
               <w:r>
                 <w:rPr>
                   <w:rFonts w:eastAsiaTheme="minorEastAsia"/>
@@ -17531,7 +18237,7 @@
                 <w:t xml:space="preserve">rate </w:t>
               </w:r>
             </w:ins>
-            <w:ins w:id="202" w:author="3605188700@qq.com" w:date="2025-07-15T23:48:00Z" w16du:dateUtc="2025-07-15T15:48:00Z">
+            <w:ins w:id="212" w:author="3605188700@qq.com" w:date="2025-07-15T23:48:00Z" w16du:dateUtc="2025-07-15T15:48:00Z">
               <w:r>
                 <w:rPr>
                   <w:rFonts w:eastAsiaTheme="minorEastAsia" w:hint="eastAsia"/>
@@ -17540,7 +18246,7 @@
                 <w:t>(</w:t>
               </w:r>
             </w:ins>
-            <w:ins w:id="203" w:author="3605188700@qq.com" w:date="2025-07-15T23:47:00Z" w16du:dateUtc="2025-07-15T15:47:00Z">
+            <w:ins w:id="213" w:author="3605188700@qq.com" w:date="2025-07-15T23:47:00Z" w16du:dateUtc="2025-07-15T15:47:00Z">
               <w:r>
                 <w:rPr>
                   <w:rFonts w:eastAsiaTheme="minorEastAsia"/>
@@ -17549,7 +18255,7 @@
                 <w:t>%</w:t>
               </w:r>
             </w:ins>
-            <w:ins w:id="204" w:author="3605188700@qq.com" w:date="2025-07-15T23:48:00Z" w16du:dateUtc="2025-07-15T15:48:00Z">
+            <w:ins w:id="214" w:author="3605188700@qq.com" w:date="2025-07-15T23:48:00Z" w16du:dateUtc="2025-07-15T15:48:00Z">
               <w:r>
                 <w:rPr>
                   <w:rFonts w:eastAsiaTheme="minorEastAsia" w:hint="eastAsia"/>
@@ -17564,7 +18270,7 @@
       <w:tr>
         <w:tblPrEx>
           <w:tblW w:w="0" w:type="auto"/>
-          <w:tblPrExChange w:id="205" w:author="3605188700@qq.com" w:date="2025-07-15T23:47:00Z" w16du:dateUtc="2025-07-15T15:47:00Z">
+          <w:tblPrExChange w:id="215" w:author="3605188700@qq.com" w:date="2025-07-15T23:47:00Z" w16du:dateUtc="2025-07-15T15:47:00Z">
             <w:tblPrEx>
               <w:tblW w:w="0" w:type="auto"/>
             </w:tblPrEx>
@@ -17575,8 +18281,8 @@
           <w:gridAfter w:val="1"/>
           <w:wBefore w:w="28" w:type="dxa"/>
           <w:wAfter w:w="1044" w:type="dxa"/>
-          <w:ins w:id="206" w:author="3605188700@qq.com" w:date="2025-07-15T23:42:00Z"/>
-          <w:trPrChange w:id="207" w:author="3605188700@qq.com" w:date="2025-07-15T23:47:00Z" w16du:dateUtc="2025-07-15T15:47:00Z">
+          <w:ins w:id="216" w:author="3605188700@qq.com" w:date="2025-07-15T23:42:00Z"/>
+          <w:trPrChange w:id="217" w:author="3605188700@qq.com" w:date="2025-07-15T23:47:00Z" w16du:dateUtc="2025-07-15T15:47:00Z">
             <w:trPr>
               <w:gridBefore w:val="1"/>
               <w:gridAfter w:val="1"/>
@@ -17593,7 +18299,7 @@
               <w:bottom w:val="single" w:sz="4" w:space="0" w:color="FFFFFF" w:themeColor="background1"/>
               <w:right w:val="single" w:sz="4" w:space="0" w:color="FFFFFF" w:themeColor="background1"/>
             </w:tcBorders>
-            <w:tcPrChange w:id="208" w:author="3605188700@qq.com" w:date="2025-07-15T23:47:00Z" w16du:dateUtc="2025-07-15T15:47:00Z">
+            <w:tcPrChange w:id="218" w:author="3605188700@qq.com" w:date="2025-07-15T23:47:00Z" w16du:dateUtc="2025-07-15T15:47:00Z">
               <w:tcPr>
                 <w:tcW w:w="6379" w:type="dxa"/>
                 <w:gridSpan w:val="2"/>
@@ -17610,26 +18316,27 @@
               <w:ind w:firstLineChars="0" w:firstLine="0"/>
               <w:jc w:val="left"/>
               <w:rPr>
-                <w:ins w:id="209" w:author="3605188700@qq.com" w:date="2025-07-15T23:42:00Z" w16du:dateUtc="2025-07-15T15:42:00Z"/>
+                <w:ins w:id="219" w:author="3605188700@qq.com" w:date="2025-07-15T23:42:00Z" w16du:dateUtc="2025-07-15T15:42:00Z"/>
                 <w:rFonts w:eastAsiaTheme="minorEastAsia"/>
                 <w:b/>
                 <w:bCs/>
                 <w:lang w:bidi="en-US"/>
-                <w:rPrChange w:id="210" w:author="3605188700@qq.com" w:date="2025-07-15T23:45:00Z" w16du:dateUtc="2025-07-15T15:45:00Z">
+                <w:rPrChange w:id="220" w:author="3605188700@qq.com" w:date="2025-07-15T23:45:00Z" w16du:dateUtc="2025-07-15T15:45:00Z">
                   <w:rPr>
-                    <w:ins w:id="211" w:author="3605188700@qq.com" w:date="2025-07-15T23:42:00Z" w16du:dateUtc="2025-07-15T15:42:00Z"/>
+                    <w:ins w:id="221" w:author="3605188700@qq.com" w:date="2025-07-15T23:42:00Z" w16du:dateUtc="2025-07-15T15:42:00Z"/>
                     <w:rFonts w:eastAsiaTheme="minorEastAsia"/>
                     <w:lang w:bidi="en-US"/>
                   </w:rPr>
                 </w:rPrChange>
               </w:rPr>
             </w:pPr>
-            <w:ins w:id="212" w:author="3605188700@qq.com" w:date="2025-07-15T23:45:00Z" w16du:dateUtc="2025-07-15T15:45:00Z">
+            <w:proofErr w:type="spellStart"/>
+            <w:ins w:id="222" w:author="3605188700@qq.com" w:date="2025-07-15T23:45:00Z" w16du:dateUtc="2025-07-15T15:45:00Z">
               <w:r>
                 <w:rPr>
                   <w:rFonts w:eastAsiaTheme="minorEastAsia"/>
                   <w:lang w:bidi="en-US"/>
-                  <w:rPrChange w:id="213" w:author="3605188700@qq.com" w:date="2025-07-15T23:46:00Z" w16du:dateUtc="2025-07-15T15:46:00Z">
+                  <w:rPrChange w:id="223" w:author="3605188700@qq.com" w:date="2025-07-15T23:46:00Z" w16du:dateUtc="2025-07-15T15:46:00Z">
                     <w:rPr>
                       <w:rFonts w:eastAsiaTheme="minorEastAsia"/>
                       <w:b/>
@@ -17641,6 +18348,7 @@
                 <w:t>Aluminium</w:t>
               </w:r>
             </w:ins>
+            <w:proofErr w:type="spellEnd"/>
           </w:p>
         </w:tc>
         <w:tc>
@@ -17651,7 +18359,7 @@
               <w:bottom w:val="single" w:sz="4" w:space="0" w:color="FFFFFF" w:themeColor="background1"/>
               <w:right w:val="single" w:sz="4" w:space="0" w:color="FFFFFF" w:themeColor="background1"/>
             </w:tcBorders>
-            <w:tcPrChange w:id="214" w:author="3605188700@qq.com" w:date="2025-07-15T23:47:00Z" w16du:dateUtc="2025-07-15T15:47:00Z">
+            <w:tcPrChange w:id="224" w:author="3605188700@qq.com" w:date="2025-07-15T23:47:00Z" w16du:dateUtc="2025-07-15T15:47:00Z">
               <w:tcPr>
                 <w:tcW w:w="2693" w:type="dxa"/>
                 <w:tcBorders>
@@ -17667,12 +18375,12 @@
               <w:ind w:firstLineChars="0" w:firstLine="0"/>
               <w:jc w:val="left"/>
               <w:rPr>
-                <w:ins w:id="215" w:author="3605188700@qq.com" w:date="2025-07-15T23:42:00Z" w16du:dateUtc="2025-07-15T15:42:00Z"/>
-                <w:rFonts w:eastAsiaTheme="minorEastAsia"/>
-                <w:lang w:bidi="en-US"/>
-              </w:rPr>
-            </w:pPr>
-            <w:ins w:id="216" w:author="3605188700@qq.com" w:date="2025-07-15T23:48:00Z" w16du:dateUtc="2025-07-15T15:48:00Z">
+                <w:ins w:id="225" w:author="3605188700@qq.com" w:date="2025-07-15T23:42:00Z" w16du:dateUtc="2025-07-15T15:42:00Z"/>
+                <w:rFonts w:eastAsiaTheme="minorEastAsia"/>
+                <w:lang w:bidi="en-US"/>
+              </w:rPr>
+            </w:pPr>
+            <w:ins w:id="226" w:author="3605188700@qq.com" w:date="2025-07-15T23:48:00Z" w16du:dateUtc="2025-07-15T15:48:00Z">
               <w:r>
                 <w:rPr>
                   <w:rFonts w:eastAsiaTheme="minorEastAsia" w:hint="eastAsia"/>
@@ -17687,7 +18395,7 @@
       <w:tr>
         <w:tblPrEx>
           <w:tblW w:w="0" w:type="auto"/>
-          <w:tblPrExChange w:id="217" w:author="3605188700@qq.com" w:date="2025-07-15T23:47:00Z" w16du:dateUtc="2025-07-15T15:47:00Z">
+          <w:tblPrExChange w:id="227" w:author="3605188700@qq.com" w:date="2025-07-15T23:47:00Z" w16du:dateUtc="2025-07-15T15:47:00Z">
             <w:tblPrEx>
               <w:tblW w:w="0" w:type="auto"/>
             </w:tblPrEx>
@@ -17698,8 +18406,8 @@
           <w:gridAfter w:val="1"/>
           <w:wBefore w:w="28" w:type="dxa"/>
           <w:wAfter w:w="1044" w:type="dxa"/>
-          <w:ins w:id="218" w:author="3605188700@qq.com" w:date="2025-07-15T23:42:00Z"/>
-          <w:trPrChange w:id="219" w:author="3605188700@qq.com" w:date="2025-07-15T23:47:00Z" w16du:dateUtc="2025-07-15T15:47:00Z">
+          <w:ins w:id="228" w:author="3605188700@qq.com" w:date="2025-07-15T23:42:00Z"/>
+          <w:trPrChange w:id="229" w:author="3605188700@qq.com" w:date="2025-07-15T23:47:00Z" w16du:dateUtc="2025-07-15T15:47:00Z">
             <w:trPr>
               <w:gridBefore w:val="1"/>
               <w:gridAfter w:val="1"/>
@@ -17717,7 +18425,7 @@
               <w:bottom w:val="single" w:sz="4" w:space="0" w:color="FFFFFF" w:themeColor="background1"/>
               <w:right w:val="single" w:sz="4" w:space="0" w:color="FFFFFF" w:themeColor="background1"/>
             </w:tcBorders>
-            <w:tcPrChange w:id="220" w:author="3605188700@qq.com" w:date="2025-07-15T23:47:00Z" w16du:dateUtc="2025-07-15T15:47:00Z">
+            <w:tcPrChange w:id="230" w:author="3605188700@qq.com" w:date="2025-07-15T23:47:00Z" w16du:dateUtc="2025-07-15T15:47:00Z">
               <w:tcPr>
                 <w:tcW w:w="6379" w:type="dxa"/>
                 <w:gridSpan w:val="2"/>
@@ -17735,12 +18443,12 @@
               <w:ind w:firstLineChars="0" w:firstLine="0"/>
               <w:jc w:val="left"/>
               <w:rPr>
-                <w:ins w:id="221" w:author="3605188700@qq.com" w:date="2025-07-15T23:42:00Z" w16du:dateUtc="2025-07-15T15:42:00Z"/>
-                <w:rFonts w:eastAsiaTheme="minorEastAsia"/>
-                <w:lang w:bidi="en-US"/>
-              </w:rPr>
-            </w:pPr>
-            <w:ins w:id="222" w:author="3605188700@qq.com" w:date="2025-07-15T23:45:00Z" w16du:dateUtc="2025-07-15T15:45:00Z">
+                <w:ins w:id="231" w:author="3605188700@qq.com" w:date="2025-07-15T23:42:00Z" w16du:dateUtc="2025-07-15T15:42:00Z"/>
+                <w:rFonts w:eastAsiaTheme="minorEastAsia"/>
+                <w:lang w:bidi="en-US"/>
+              </w:rPr>
+            </w:pPr>
+            <w:ins w:id="232" w:author="3605188700@qq.com" w:date="2025-07-15T23:45:00Z" w16du:dateUtc="2025-07-15T15:45:00Z">
               <w:r>
                 <w:rPr>
                   <w:rFonts w:eastAsiaTheme="minorEastAsia"/>
@@ -17760,7 +18468,7 @@
               <w:bottom w:val="single" w:sz="4" w:space="0" w:color="FFFFFF" w:themeColor="background1"/>
               <w:right w:val="single" w:sz="4" w:space="0" w:color="FFFFFF" w:themeColor="background1"/>
             </w:tcBorders>
-            <w:tcPrChange w:id="223" w:author="3605188700@qq.com" w:date="2025-07-15T23:47:00Z" w16du:dateUtc="2025-07-15T15:47:00Z">
+            <w:tcPrChange w:id="233" w:author="3605188700@qq.com" w:date="2025-07-15T23:47:00Z" w16du:dateUtc="2025-07-15T15:47:00Z">
               <w:tcPr>
                 <w:tcW w:w="2693" w:type="dxa"/>
                 <w:tcBorders>
@@ -17777,12 +18485,12 @@
               <w:ind w:firstLineChars="0" w:firstLine="0"/>
               <w:jc w:val="left"/>
               <w:rPr>
-                <w:ins w:id="224" w:author="3605188700@qq.com" w:date="2025-07-15T23:42:00Z" w16du:dateUtc="2025-07-15T15:42:00Z"/>
-                <w:rFonts w:eastAsiaTheme="minorEastAsia"/>
-                <w:lang w:bidi="en-US"/>
-              </w:rPr>
-            </w:pPr>
-            <w:ins w:id="225" w:author="3605188700@qq.com" w:date="2025-07-15T23:49:00Z" w16du:dateUtc="2025-07-15T15:49:00Z">
+                <w:ins w:id="234" w:author="3605188700@qq.com" w:date="2025-07-15T23:42:00Z" w16du:dateUtc="2025-07-15T15:42:00Z"/>
+                <w:rFonts w:eastAsiaTheme="minorEastAsia"/>
+                <w:lang w:bidi="en-US"/>
+              </w:rPr>
+            </w:pPr>
+            <w:ins w:id="235" w:author="3605188700@qq.com" w:date="2025-07-15T23:49:00Z" w16du:dateUtc="2025-07-15T15:49:00Z">
               <w:r>
                 <w:rPr>
                   <w:rFonts w:eastAsiaTheme="minorEastAsia" w:hint="eastAsia"/>
@@ -17797,7 +18505,7 @@
       <w:tr>
         <w:tblPrEx>
           <w:tblW w:w="0" w:type="auto"/>
-          <w:tblPrExChange w:id="226" w:author="3605188700@qq.com" w:date="2025-07-15T23:47:00Z" w16du:dateUtc="2025-07-15T15:47:00Z">
+          <w:tblPrExChange w:id="236" w:author="3605188700@qq.com" w:date="2025-07-15T23:47:00Z" w16du:dateUtc="2025-07-15T15:47:00Z">
             <w:tblPrEx>
               <w:tblW w:w="0" w:type="auto"/>
             </w:tblPrEx>
@@ -17808,8 +18516,8 @@
           <w:gridAfter w:val="1"/>
           <w:wBefore w:w="28" w:type="dxa"/>
           <w:wAfter w:w="1044" w:type="dxa"/>
-          <w:ins w:id="227" w:author="3605188700@qq.com" w:date="2025-07-15T23:42:00Z"/>
-          <w:trPrChange w:id="228" w:author="3605188700@qq.com" w:date="2025-07-15T23:47:00Z" w16du:dateUtc="2025-07-15T15:47:00Z">
+          <w:ins w:id="237" w:author="3605188700@qq.com" w:date="2025-07-15T23:42:00Z"/>
+          <w:trPrChange w:id="238" w:author="3605188700@qq.com" w:date="2025-07-15T23:47:00Z" w16du:dateUtc="2025-07-15T15:47:00Z">
             <w:trPr>
               <w:gridBefore w:val="1"/>
               <w:gridAfter w:val="1"/>
@@ -17827,7 +18535,7 @@
               <w:bottom w:val="single" w:sz="4" w:space="0" w:color="FFFFFF" w:themeColor="background1"/>
               <w:right w:val="single" w:sz="4" w:space="0" w:color="FFFFFF" w:themeColor="background1"/>
             </w:tcBorders>
-            <w:tcPrChange w:id="229" w:author="3605188700@qq.com" w:date="2025-07-15T23:47:00Z" w16du:dateUtc="2025-07-15T15:47:00Z">
+            <w:tcPrChange w:id="239" w:author="3605188700@qq.com" w:date="2025-07-15T23:47:00Z" w16du:dateUtc="2025-07-15T15:47:00Z">
               <w:tcPr>
                 <w:tcW w:w="6379" w:type="dxa"/>
                 <w:gridSpan w:val="2"/>
@@ -17845,26 +18553,26 @@
               <w:ind w:firstLineChars="0" w:firstLine="0"/>
               <w:jc w:val="left"/>
               <w:rPr>
-                <w:ins w:id="230" w:author="3605188700@qq.com" w:date="2025-07-15T23:42:00Z" w16du:dateUtc="2025-07-15T15:42:00Z"/>
+                <w:ins w:id="240" w:author="3605188700@qq.com" w:date="2025-07-15T23:42:00Z" w16du:dateUtc="2025-07-15T15:42:00Z"/>
                 <w:rFonts w:eastAsiaTheme="minorEastAsia"/>
                 <w:b/>
                 <w:bCs/>
                 <w:lang w:bidi="en-US"/>
-                <w:rPrChange w:id="231" w:author="3605188700@qq.com" w:date="2025-07-15T23:45:00Z" w16du:dateUtc="2025-07-15T15:45:00Z">
+                <w:rPrChange w:id="241" w:author="3605188700@qq.com" w:date="2025-07-15T23:45:00Z" w16du:dateUtc="2025-07-15T15:45:00Z">
                   <w:rPr>
-                    <w:ins w:id="232" w:author="3605188700@qq.com" w:date="2025-07-15T23:42:00Z" w16du:dateUtc="2025-07-15T15:42:00Z"/>
+                    <w:ins w:id="242" w:author="3605188700@qq.com" w:date="2025-07-15T23:42:00Z" w16du:dateUtc="2025-07-15T15:42:00Z"/>
                     <w:rFonts w:eastAsiaTheme="minorEastAsia"/>
                     <w:lang w:bidi="en-US"/>
                   </w:rPr>
                 </w:rPrChange>
               </w:rPr>
             </w:pPr>
-            <w:ins w:id="233" w:author="3605188700@qq.com" w:date="2025-07-15T23:45:00Z" w16du:dateUtc="2025-07-15T15:45:00Z">
+            <w:ins w:id="243" w:author="3605188700@qq.com" w:date="2025-07-15T23:45:00Z" w16du:dateUtc="2025-07-15T15:45:00Z">
               <w:r>
                 <w:rPr>
                   <w:rFonts w:eastAsiaTheme="minorEastAsia"/>
                   <w:lang w:bidi="en-US"/>
-                  <w:rPrChange w:id="234" w:author="3605188700@qq.com" w:date="2025-07-15T23:47:00Z" w16du:dateUtc="2025-07-15T15:47:00Z">
+                  <w:rPrChange w:id="244" w:author="3605188700@qq.com" w:date="2025-07-15T23:47:00Z" w16du:dateUtc="2025-07-15T15:47:00Z">
                     <w:rPr>
                       <w:rFonts w:eastAsiaTheme="minorEastAsia"/>
                       <w:b/>
@@ -17887,7 +18595,7 @@
               <w:bottom w:val="single" w:sz="4" w:space="0" w:color="FFFFFF" w:themeColor="background1"/>
               <w:right w:val="single" w:sz="4" w:space="0" w:color="FFFFFF" w:themeColor="background1"/>
             </w:tcBorders>
-            <w:tcPrChange w:id="235" w:author="3605188700@qq.com" w:date="2025-07-15T23:47:00Z" w16du:dateUtc="2025-07-15T15:47:00Z">
+            <w:tcPrChange w:id="245" w:author="3605188700@qq.com" w:date="2025-07-15T23:47:00Z" w16du:dateUtc="2025-07-15T15:47:00Z">
               <w:tcPr>
                 <w:tcW w:w="2693" w:type="dxa"/>
                 <w:tcBorders>
@@ -17904,12 +18612,12 @@
               <w:ind w:firstLineChars="0" w:firstLine="0"/>
               <w:jc w:val="left"/>
               <w:rPr>
-                <w:ins w:id="236" w:author="3605188700@qq.com" w:date="2025-07-15T23:42:00Z" w16du:dateUtc="2025-07-15T15:42:00Z"/>
-                <w:rFonts w:eastAsiaTheme="minorEastAsia"/>
-                <w:lang w:bidi="en-US"/>
-              </w:rPr>
-            </w:pPr>
-            <w:ins w:id="237" w:author="3605188700@qq.com" w:date="2025-07-15T23:49:00Z" w16du:dateUtc="2025-07-15T15:49:00Z">
+                <w:ins w:id="246" w:author="3605188700@qq.com" w:date="2025-07-15T23:42:00Z" w16du:dateUtc="2025-07-15T15:42:00Z"/>
+                <w:rFonts w:eastAsiaTheme="minorEastAsia"/>
+                <w:lang w:bidi="en-US"/>
+              </w:rPr>
+            </w:pPr>
+            <w:ins w:id="247" w:author="3605188700@qq.com" w:date="2025-07-15T23:49:00Z" w16du:dateUtc="2025-07-15T15:49:00Z">
               <w:r>
                 <w:rPr>
                   <w:rFonts w:eastAsiaTheme="minorEastAsia" w:hint="eastAsia"/>
@@ -17924,7 +18632,7 @@
       <w:tr>
         <w:tblPrEx>
           <w:tblW w:w="0" w:type="auto"/>
-          <w:tblPrExChange w:id="238" w:author="3605188700@qq.com" w:date="2025-07-15T23:49:00Z" w16du:dateUtc="2025-07-15T15:49:00Z">
+          <w:tblPrExChange w:id="248" w:author="3605188700@qq.com" w:date="2025-07-15T23:49:00Z" w16du:dateUtc="2025-07-15T15:49:00Z">
             <w:tblPrEx>
               <w:tblW w:w="0" w:type="auto"/>
             </w:tblPrEx>
@@ -17935,8 +18643,8 @@
           <w:gridAfter w:val="1"/>
           <w:wBefore w:w="28" w:type="dxa"/>
           <w:wAfter w:w="1044" w:type="dxa"/>
-          <w:ins w:id="239" w:author="3605188700@qq.com" w:date="2025-07-15T23:42:00Z"/>
-          <w:trPrChange w:id="240" w:author="3605188700@qq.com" w:date="2025-07-15T23:49:00Z" w16du:dateUtc="2025-07-15T15:49:00Z">
+          <w:ins w:id="249" w:author="3605188700@qq.com" w:date="2025-07-15T23:42:00Z"/>
+          <w:trPrChange w:id="250" w:author="3605188700@qq.com" w:date="2025-07-15T23:49:00Z" w16du:dateUtc="2025-07-15T15:49:00Z">
             <w:trPr>
               <w:gridBefore w:val="1"/>
               <w:gridAfter w:val="1"/>
@@ -17954,7 +18662,7 @@
               <w:bottom w:val="single" w:sz="4" w:space="0" w:color="FFFFFF" w:themeColor="background1"/>
               <w:right w:val="single" w:sz="4" w:space="0" w:color="FFFFFF" w:themeColor="background1"/>
             </w:tcBorders>
-            <w:tcPrChange w:id="241" w:author="3605188700@qq.com" w:date="2025-07-15T23:49:00Z" w16du:dateUtc="2025-07-15T15:49:00Z">
+            <w:tcPrChange w:id="251" w:author="3605188700@qq.com" w:date="2025-07-15T23:49:00Z" w16du:dateUtc="2025-07-15T15:49:00Z">
               <w:tcPr>
                 <w:tcW w:w="6379" w:type="dxa"/>
                 <w:gridSpan w:val="2"/>
@@ -17972,12 +18680,12 @@
               <w:ind w:firstLineChars="0" w:firstLine="0"/>
               <w:jc w:val="left"/>
               <w:rPr>
-                <w:ins w:id="242" w:author="3605188700@qq.com" w:date="2025-07-15T23:42:00Z" w16du:dateUtc="2025-07-15T15:42:00Z"/>
-                <w:rFonts w:eastAsiaTheme="minorEastAsia"/>
-                <w:lang w:bidi="en-US"/>
-              </w:rPr>
-            </w:pPr>
-            <w:ins w:id="243" w:author="3605188700@qq.com" w:date="2025-07-15T23:46:00Z" w16du:dateUtc="2025-07-15T15:46:00Z">
+                <w:ins w:id="252" w:author="3605188700@qq.com" w:date="2025-07-15T23:42:00Z" w16du:dateUtc="2025-07-15T15:42:00Z"/>
+                <w:rFonts w:eastAsiaTheme="minorEastAsia"/>
+                <w:lang w:bidi="en-US"/>
+              </w:rPr>
+            </w:pPr>
+            <w:ins w:id="253" w:author="3605188700@qq.com" w:date="2025-07-15T23:46:00Z" w16du:dateUtc="2025-07-15T15:46:00Z">
               <w:r>
                 <w:rPr>
                   <w:rFonts w:eastAsiaTheme="minorEastAsia"/>
@@ -17997,7 +18705,7 @@
               <w:bottom w:val="single" w:sz="4" w:space="0" w:color="FFFFFF" w:themeColor="background1"/>
               <w:right w:val="single" w:sz="4" w:space="0" w:color="FFFFFF" w:themeColor="background1"/>
             </w:tcBorders>
-            <w:tcPrChange w:id="244" w:author="3605188700@qq.com" w:date="2025-07-15T23:49:00Z" w16du:dateUtc="2025-07-15T15:49:00Z">
+            <w:tcPrChange w:id="254" w:author="3605188700@qq.com" w:date="2025-07-15T23:49:00Z" w16du:dateUtc="2025-07-15T15:49:00Z">
               <w:tcPr>
                 <w:tcW w:w="2693" w:type="dxa"/>
                 <w:tcBorders>
@@ -18014,12 +18722,12 @@
               <w:ind w:firstLineChars="0" w:firstLine="0"/>
               <w:jc w:val="left"/>
               <w:rPr>
-                <w:ins w:id="245" w:author="3605188700@qq.com" w:date="2025-07-15T23:42:00Z" w16du:dateUtc="2025-07-15T15:42:00Z"/>
-                <w:rFonts w:eastAsiaTheme="minorEastAsia"/>
-                <w:lang w:bidi="en-US"/>
-              </w:rPr>
-            </w:pPr>
-            <w:ins w:id="246" w:author="3605188700@qq.com" w:date="2025-07-15T23:49:00Z" w16du:dateUtc="2025-07-15T15:49:00Z">
+                <w:ins w:id="255" w:author="3605188700@qq.com" w:date="2025-07-15T23:42:00Z" w16du:dateUtc="2025-07-15T15:42:00Z"/>
+                <w:rFonts w:eastAsiaTheme="minorEastAsia"/>
+                <w:lang w:bidi="en-US"/>
+              </w:rPr>
+            </w:pPr>
+            <w:ins w:id="256" w:author="3605188700@qq.com" w:date="2025-07-15T23:49:00Z" w16du:dateUtc="2025-07-15T15:49:00Z">
               <w:r>
                 <w:rPr>
                   <w:rFonts w:eastAsiaTheme="minorEastAsia" w:hint="eastAsia"/>
@@ -18034,7 +18742,7 @@
       <w:tr>
         <w:tblPrEx>
           <w:tblW w:w="0" w:type="auto"/>
-          <w:tblPrExChange w:id="247" w:author="3605188700@qq.com" w:date="2025-07-15T23:49:00Z" w16du:dateUtc="2025-07-15T15:49:00Z">
+          <w:tblPrExChange w:id="257" w:author="3605188700@qq.com" w:date="2025-07-15T23:49:00Z" w16du:dateUtc="2025-07-15T15:49:00Z">
             <w:tblPrEx>
               <w:tblW w:w="0" w:type="auto"/>
             </w:tblPrEx>
@@ -18045,8 +18753,8 @@
           <w:gridAfter w:val="1"/>
           <w:wBefore w:w="28" w:type="dxa"/>
           <w:wAfter w:w="1044" w:type="dxa"/>
-          <w:ins w:id="248" w:author="3605188700@qq.com" w:date="2025-07-15T23:42:00Z"/>
-          <w:trPrChange w:id="249" w:author="3605188700@qq.com" w:date="2025-07-15T23:49:00Z" w16du:dateUtc="2025-07-15T15:49:00Z">
+          <w:ins w:id="258" w:author="3605188700@qq.com" w:date="2025-07-15T23:42:00Z"/>
+          <w:trPrChange w:id="259" w:author="3605188700@qq.com" w:date="2025-07-15T23:49:00Z" w16du:dateUtc="2025-07-15T15:49:00Z">
             <w:trPr>
               <w:gridBefore w:val="1"/>
               <w:gridAfter w:val="1"/>
@@ -18064,7 +18772,7 @@
               <w:bottom w:val="single" w:sz="4" w:space="0" w:color="auto"/>
               <w:right w:val="single" w:sz="4" w:space="0" w:color="FFFFFF" w:themeColor="background1"/>
             </w:tcBorders>
-            <w:tcPrChange w:id="250" w:author="3605188700@qq.com" w:date="2025-07-15T23:49:00Z" w16du:dateUtc="2025-07-15T15:49:00Z">
+            <w:tcPrChange w:id="260" w:author="3605188700@qq.com" w:date="2025-07-15T23:49:00Z" w16du:dateUtc="2025-07-15T15:49:00Z">
               <w:tcPr>
                 <w:tcW w:w="6379" w:type="dxa"/>
                 <w:gridSpan w:val="2"/>
@@ -18082,12 +18790,12 @@
               <w:ind w:firstLineChars="0" w:firstLine="0"/>
               <w:jc w:val="left"/>
               <w:rPr>
-                <w:ins w:id="251" w:author="3605188700@qq.com" w:date="2025-07-15T23:42:00Z" w16du:dateUtc="2025-07-15T15:42:00Z"/>
-                <w:rFonts w:eastAsiaTheme="minorEastAsia"/>
-                <w:lang w:bidi="en-US"/>
-              </w:rPr>
-            </w:pPr>
-            <w:ins w:id="252" w:author="3605188700@qq.com" w:date="2025-07-15T23:46:00Z" w16du:dateUtc="2025-07-15T15:46:00Z">
+                <w:ins w:id="261" w:author="3605188700@qq.com" w:date="2025-07-15T23:42:00Z" w16du:dateUtc="2025-07-15T15:42:00Z"/>
+                <w:rFonts w:eastAsiaTheme="minorEastAsia"/>
+                <w:lang w:bidi="en-US"/>
+              </w:rPr>
+            </w:pPr>
+            <w:ins w:id="262" w:author="3605188700@qq.com" w:date="2025-07-15T23:46:00Z" w16du:dateUtc="2025-07-15T15:46:00Z">
               <w:r>
                 <w:rPr>
                   <w:rFonts w:eastAsiaTheme="minorEastAsia"/>
@@ -18107,7 +18815,7 @@
               <w:bottom w:val="single" w:sz="4" w:space="0" w:color="auto"/>
               <w:right w:val="single" w:sz="4" w:space="0" w:color="FFFFFF" w:themeColor="background1"/>
             </w:tcBorders>
-            <w:tcPrChange w:id="253" w:author="3605188700@qq.com" w:date="2025-07-15T23:49:00Z" w16du:dateUtc="2025-07-15T15:49:00Z">
+            <w:tcPrChange w:id="263" w:author="3605188700@qq.com" w:date="2025-07-15T23:49:00Z" w16du:dateUtc="2025-07-15T15:49:00Z">
               <w:tcPr>
                 <w:tcW w:w="2693" w:type="dxa"/>
                 <w:tcBorders>
@@ -18124,12 +18832,12 @@
               <w:ind w:firstLineChars="0" w:firstLine="0"/>
               <w:jc w:val="left"/>
               <w:rPr>
-                <w:ins w:id="254" w:author="3605188700@qq.com" w:date="2025-07-15T23:42:00Z" w16du:dateUtc="2025-07-15T15:42:00Z"/>
-                <w:rFonts w:eastAsiaTheme="minorEastAsia"/>
-                <w:lang w:bidi="en-US"/>
-              </w:rPr>
-            </w:pPr>
-            <w:ins w:id="255" w:author="3605188700@qq.com" w:date="2025-07-15T23:49:00Z" w16du:dateUtc="2025-07-15T15:49:00Z">
+                <w:ins w:id="264" w:author="3605188700@qq.com" w:date="2025-07-15T23:42:00Z" w16du:dateUtc="2025-07-15T15:42:00Z"/>
+                <w:rFonts w:eastAsiaTheme="minorEastAsia"/>
+                <w:lang w:bidi="en-US"/>
+              </w:rPr>
+            </w:pPr>
+            <w:ins w:id="265" w:author="3605188700@qq.com" w:date="2025-07-15T23:49:00Z" w16du:dateUtc="2025-07-15T15:49:00Z">
               <w:r>
                 <w:rPr>
                   <w:rFonts w:eastAsiaTheme="minorEastAsia" w:hint="eastAsia"/>
@@ -18146,7 +18854,7 @@
       <w:pPr>
         <w:ind w:firstLine="480"/>
         <w:rPr>
-          <w:del w:id="256" w:author="3605188700@qq.com" w:date="2025-07-15T23:50:00Z" w16du:dateUtc="2025-07-15T15:50:00Z"/>
+          <w:del w:id="266" w:author="3605188700@qq.com" w:date="2025-07-15T23:50:00Z" w16du:dateUtc="2025-07-15T15:50:00Z"/>
           <w:rFonts w:eastAsiaTheme="minorEastAsia"/>
         </w:rPr>
       </w:pPr>
@@ -18155,18 +18863,18 @@
       <w:pPr>
         <w:ind w:firstLine="480"/>
         <w:rPr>
-          <w:del w:id="257" w:author="3605188700@qq.com" w:date="2025-07-13T22:03:00Z"/>
+          <w:del w:id="267" w:author="3605188700@qq.com" w:date="2025-07-13T22:03:00Z"/>
           <w:rFonts w:eastAsiaTheme="minorEastAsia"/>
           <w:szCs w:val="24"/>
         </w:rPr>
-        <w:pPrChange w:id="258" w:author="3605188700@qq.com" w:date="2025-07-15T23:50:00Z" w16du:dateUtc="2025-07-15T15:50:00Z">
+        <w:pPrChange w:id="268" w:author="3605188700@qq.com" w:date="2025-07-15T23:50:00Z" w16du:dateUtc="2025-07-15T15:50:00Z">
           <w:pPr>
             <w:pStyle w:val="3"/>
             <w:ind w:firstLine="643"/>
           </w:pPr>
         </w:pPrChange>
       </w:pPr>
-      <w:del w:id="259" w:author="3605188700@qq.com" w:date="2025-07-13T22:03:00Z">
+      <w:del w:id="269" w:author="3605188700@qq.com" w:date="2025-07-13T22:03:00Z">
         <w:r>
           <w:rPr>
             <w:rFonts w:eastAsiaTheme="minorEastAsia" w:hint="eastAsia"/>
@@ -18197,7 +18905,7 @@
           <w:rFonts w:eastAsiaTheme="minorEastAsia"/>
         </w:rPr>
       </w:pPr>
-      <w:del w:id="260" w:author="Shi-Tong Peng" w:date="2025-07-14T14:00:00Z">
+      <w:del w:id="270" w:author="Shi-Tong Peng" w:date="2025-07-14T14:00:00Z">
         <w:r>
           <w:rPr>
             <w:rFonts w:eastAsiaTheme="minorEastAsia"/>
@@ -18217,7 +18925,7 @@
           <w:delText>, w</w:delText>
         </w:r>
       </w:del>
-      <w:ins w:id="261" w:author="Shi-Tong Peng" w:date="2025-07-14T14:00:00Z">
+      <w:ins w:id="271" w:author="Shi-Tong Peng" w:date="2025-07-14T14:00:00Z">
         <w:r>
           <w:rPr>
             <w:rFonts w:eastAsiaTheme="minorEastAsia" w:hint="eastAsia"/>
@@ -18225,7 +18933,7 @@
           <w:t xml:space="preserve">for the economic cost, </w:t>
         </w:r>
       </w:ins>
-      <w:ins w:id="262" w:author="Shi-Tong Peng" w:date="2025-07-14T14:01:00Z">
+      <w:ins w:id="272" w:author="Shi-Tong Peng" w:date="2025-07-14T14:01:00Z">
         <w:r>
           <w:rPr>
             <w:rFonts w:eastAsiaTheme="minorEastAsia" w:hint="eastAsia"/>
@@ -18268,7 +18976,7 @@
           <w:rFonts w:eastAsiaTheme="minorEastAsia"/>
           <w:i/>
           <w:iCs/>
-          <w:rPrChange w:id="263" w:author="Shi-Tong Peng" w:date="2025-07-14T14:01:00Z">
+          <w:rPrChange w:id="273" w:author="Shi-Tong Peng" w:date="2025-07-14T14:01:00Z">
             <w:rPr>
               <w:rFonts w:eastAsiaTheme="minorEastAsia"/>
             </w:rPr>
@@ -18287,7 +18995,7 @@
           <w:rFonts w:eastAsiaTheme="minorEastAsia"/>
           <w:i/>
           <w:iCs/>
-          <w:rPrChange w:id="264" w:author="Shi-Tong Peng" w:date="2025-07-14T14:01:00Z">
+          <w:rPrChange w:id="274" w:author="Shi-Tong Peng" w:date="2025-07-14T14:01:00Z">
             <w:rPr>
               <w:rFonts w:eastAsiaTheme="minorEastAsia"/>
             </w:rPr>
@@ -18306,7 +19014,7 @@
           <w:rFonts w:eastAsiaTheme="minorEastAsia"/>
           <w:i/>
           <w:iCs/>
-          <w:rPrChange w:id="265" w:author="Shi-Tong Peng" w:date="2025-07-14T14:01:00Z">
+          <w:rPrChange w:id="275" w:author="Shi-Tong Peng" w:date="2025-07-14T14:01:00Z">
             <w:rPr>
               <w:rFonts w:eastAsiaTheme="minorEastAsia"/>
             </w:rPr>
@@ -18415,7 +19123,7 @@
         <w:rPr>
           <w:rFonts w:eastAsiaTheme="minorEastAsia"/>
         </w:rPr>
-        <w:pPrChange w:id="266" w:author="3605188700@qq.com" w:date="2025-07-14T22:15:00Z" w16du:dateUtc="2025-07-14T14:15:00Z">
+        <w:pPrChange w:id="276" w:author="3605188700@qq.com" w:date="2025-07-14T22:15:00Z" w16du:dateUtc="2025-07-14T14:15:00Z">
           <w:pPr>
             <w:ind w:firstLine="480"/>
           </w:pPr>
@@ -18430,10 +19138,10 @@
           <v:shape id="_x0000_i1035" type="#_x0000_t75" style="width:91.15pt;height:26.65pt" o:ole="">
             <v:imagedata r:id="rId40" o:title=""/>
           </v:shape>
-          <o:OLEObject Type="Embed" ProgID="Equation.DSMT4" ShapeID="_x0000_i1035" DrawAspect="Content" ObjectID="_1826642908" r:id="rId41"/>
+          <o:OLEObject Type="Embed" ProgID="Equation.DSMT4" ShapeID="_x0000_i1035" DrawAspect="Content" ObjectID="_1826988821" r:id="rId41"/>
         </w:object>
       </w:r>
-      <w:ins w:id="267" w:author="3605188700@qq.com" w:date="2025-07-14T22:16:00Z" w16du:dateUtc="2025-07-14T14:16:00Z">
+      <w:ins w:id="277" w:author="3605188700@qq.com" w:date="2025-07-14T22:16:00Z" w16du:dateUtc="2025-07-14T14:16:00Z">
         <w:r>
           <w:rPr>
             <w:rFonts w:eastAsiaTheme="minorEastAsia" w:hint="eastAsia"/>
@@ -18441,7 +19149,7 @@
           <w:t xml:space="preserve">                                                                </w:t>
         </w:r>
       </w:ins>
-      <w:ins w:id="268" w:author="3605188700@qq.com" w:date="2025-07-14T22:15:00Z" w16du:dateUtc="2025-07-14T14:15:00Z">
+      <w:ins w:id="278" w:author="3605188700@qq.com" w:date="2025-07-14T22:15:00Z" w16du:dateUtc="2025-07-14T14:15:00Z">
         <w:r>
           <w:rPr>
             <w:rFonts w:eastAsiaTheme="minorEastAsia" w:hint="eastAsia"/>
@@ -18457,7 +19165,7 @@
         <w:rPr>
           <w:rFonts w:eastAsiaTheme="minorEastAsia"/>
         </w:rPr>
-        <w:pPrChange w:id="269" w:author="3605188700@qq.com" w:date="2025-07-14T22:16:00Z" w16du:dateUtc="2025-07-14T14:16:00Z">
+        <w:pPrChange w:id="279" w:author="3605188700@qq.com" w:date="2025-07-14T22:16:00Z" w16du:dateUtc="2025-07-14T14:16:00Z">
           <w:pPr>
             <w:ind w:firstLine="480"/>
           </w:pPr>
@@ -18472,7 +19180,7 @@
           <v:shape id="_x0000_i1036" type="#_x0000_t75" style="width:113.65pt;height:15pt" o:ole="">
             <v:imagedata r:id="rId42" o:title=""/>
           </v:shape>
-          <o:OLEObject Type="Embed" ProgID="Equation.DSMT4" ShapeID="_x0000_i1036" DrawAspect="Content" ObjectID="_1826642909" r:id="rId43"/>
+          <o:OLEObject Type="Embed" ProgID="Equation.DSMT4" ShapeID="_x0000_i1036" DrawAspect="Content" ObjectID="_1826988822" r:id="rId43"/>
         </w:object>
       </w:r>
       <w:r>
@@ -18481,15 +19189,15 @@
         </w:rPr>
         <w:t xml:space="preserve"> </w:t>
       </w:r>
-      <w:commentRangeStart w:id="270"/>
-      <w:commentRangeEnd w:id="270"/>
+      <w:commentRangeStart w:id="280"/>
+      <w:commentRangeEnd w:id="280"/>
       <w:r>
         <w:rPr>
           <w:rStyle w:val="af3"/>
         </w:rPr>
-        <w:commentReference w:id="270"/>
-      </w:r>
-      <w:ins w:id="271" w:author="3605188700@qq.com" w:date="2025-07-14T22:16:00Z" w16du:dateUtc="2025-07-14T14:16:00Z">
+        <w:commentReference w:id="280"/>
+      </w:r>
+      <w:ins w:id="281" w:author="3605188700@qq.com" w:date="2025-07-14T22:16:00Z" w16du:dateUtc="2025-07-14T14:16:00Z">
         <w:r>
           <w:rPr>
             <w:rStyle w:val="af3"/>
@@ -18500,7 +19208,7 @@
         <w:r>
           <w:rPr>
             <w:rFonts w:eastAsiaTheme="minorEastAsia"/>
-            <w:rPrChange w:id="272" w:author="3605188700@qq.com" w:date="2025-07-14T22:16:00Z" w16du:dateUtc="2025-07-14T14:16:00Z">
+            <w:rPrChange w:id="282" w:author="3605188700@qq.com" w:date="2025-07-14T22:16:00Z" w16du:dateUtc="2025-07-14T14:16:00Z">
               <w:rPr>
                 <w:rStyle w:val="af3"/>
                 <w:rFonts w:eastAsiaTheme="minorEastAsia"/>
@@ -18630,6 +19338,7 @@
         </w:rPr>
         <w:t xml:space="preserve">is the processing time of the </w:t>
       </w:r>
+      <w:proofErr w:type="spellStart"/>
       <w:r>
         <w:rPr>
           <w:rFonts w:eastAsiaTheme="minorEastAsia" w:hint="eastAsia"/>
@@ -18644,6 +19353,7 @@
         </w:rPr>
         <w:t>th</w:t>
       </w:r>
+      <w:proofErr w:type="spellEnd"/>
       <w:r>
         <w:rPr>
           <w:rFonts w:eastAsiaTheme="minorEastAsia"/>
@@ -18656,6 +19366,7 @@
         </w:rPr>
         <w:t xml:space="preserve">. </w:t>
       </w:r>
+      <w:proofErr w:type="spellStart"/>
       <w:r>
         <w:rPr>
           <w:rFonts w:eastAsiaTheme="minorEastAsia" w:hint="eastAsia"/>
@@ -18664,6 +19375,7 @@
         </w:rPr>
         <w:t>hc</w:t>
       </w:r>
+      <w:proofErr w:type="spellEnd"/>
       <w:r>
         <w:rPr>
           <w:rFonts w:eastAsiaTheme="minorEastAsia" w:hint="eastAsia"/>
@@ -18678,6 +19390,7 @@
         </w:rPr>
         <w:t xml:space="preserve">and </w:t>
       </w:r>
+      <w:proofErr w:type="spellStart"/>
       <w:r>
         <w:rPr>
           <w:rFonts w:eastAsiaTheme="minorEastAsia" w:hint="eastAsia"/>
@@ -18694,6 +19407,7 @@
         </w:rPr>
         <w:t>c</w:t>
       </w:r>
+      <w:proofErr w:type="spellEnd"/>
       <w:r>
         <w:rPr>
           <w:rFonts w:eastAsiaTheme="minorEastAsia" w:hint="eastAsia"/>
@@ -18933,10 +19647,10 @@
           <v:shape id="_x0000_i1037" type="#_x0000_t75" style="width:84pt;height:30.4pt" o:ole="">
             <v:imagedata r:id="rId44" o:title=""/>
           </v:shape>
-          <o:OLEObject Type="Embed" ProgID="Equation.DSMT4" ShapeID="_x0000_i1037" DrawAspect="Content" ObjectID="_1826642910" r:id="rId45"/>
+          <o:OLEObject Type="Embed" ProgID="Equation.DSMT4" ShapeID="_x0000_i1037" DrawAspect="Content" ObjectID="_1826988823" r:id="rId45"/>
         </w:object>
       </w:r>
-      <w:ins w:id="273" w:author="3605188700@qq.com" w:date="2025-07-14T22:19:00Z" w16du:dateUtc="2025-07-14T14:19:00Z">
+      <w:ins w:id="283" w:author="3605188700@qq.com" w:date="2025-07-14T22:19:00Z" w16du:dateUtc="2025-07-14T14:19:00Z">
         <w:r>
           <w:rPr>
             <w:rFonts w:eastAsiaTheme="minorEastAsia" w:hint="eastAsia"/>
@@ -18952,7 +19666,7 @@
         <w:rPr>
           <w:rFonts w:eastAsiaTheme="minorEastAsia"/>
         </w:rPr>
-        <w:pPrChange w:id="274" w:author="3605188700@qq.com" w:date="2025-07-14T22:18:00Z" w16du:dateUtc="2025-07-14T14:18:00Z">
+        <w:pPrChange w:id="284" w:author="3605188700@qq.com" w:date="2025-07-14T22:18:00Z" w16du:dateUtc="2025-07-14T14:18:00Z">
           <w:pPr>
             <w:ind w:firstLine="480"/>
           </w:pPr>
@@ -18967,10 +19681,10 @@
           <v:shape id="_x0000_i1038" type="#_x0000_t75" style="width:64.5pt;height:30.4pt" o:ole="">
             <v:imagedata r:id="rId46" o:title=""/>
           </v:shape>
-          <o:OLEObject Type="Embed" ProgID="Equation.DSMT4" ShapeID="_x0000_i1038" DrawAspect="Content" ObjectID="_1826642911" r:id="rId47"/>
+          <o:OLEObject Type="Embed" ProgID="Equation.DSMT4" ShapeID="_x0000_i1038" DrawAspect="Content" ObjectID="_1826988824" r:id="rId47"/>
         </w:object>
       </w:r>
-      <w:ins w:id="275" w:author="3605188700@qq.com" w:date="2025-07-14T22:19:00Z" w16du:dateUtc="2025-07-14T14:19:00Z">
+      <w:ins w:id="285" w:author="3605188700@qq.com" w:date="2025-07-14T22:19:00Z" w16du:dateUtc="2025-07-14T14:19:00Z">
         <w:r>
           <w:rPr>
             <w:rFonts w:eastAsiaTheme="minorEastAsia" w:hint="eastAsia"/>
@@ -19004,6 +19718,7 @@
         </w:rPr>
         <w:t xml:space="preserve">the </w:t>
       </w:r>
+      <w:proofErr w:type="spellStart"/>
       <w:r>
         <w:rPr>
           <w:rFonts w:eastAsiaTheme="minorEastAsia"/>
@@ -19012,12 +19727,14 @@
         </w:rPr>
         <w:t>ov</w:t>
       </w:r>
+      <w:proofErr w:type="spellEnd"/>
       <w:r>
         <w:rPr>
           <w:rFonts w:eastAsiaTheme="minorEastAsia"/>
         </w:rPr>
         <w:t xml:space="preserve"> and </w:t>
       </w:r>
+      <w:proofErr w:type="spellStart"/>
       <w:r>
         <w:rPr>
           <w:rFonts w:eastAsiaTheme="minorEastAsia"/>
@@ -19026,6 +19743,7 @@
         </w:rPr>
         <w:t>rv</w:t>
       </w:r>
+      <w:proofErr w:type="spellEnd"/>
       <w:r>
         <w:rPr>
           <w:rFonts w:eastAsiaTheme="minorEastAsia"/>
@@ -19046,6 +19764,7 @@
         </w:rPr>
         <w:t xml:space="preserve"> means the expected useful life, </w:t>
       </w:r>
+      <w:proofErr w:type="spellStart"/>
       <w:r>
         <w:rPr>
           <w:rFonts w:eastAsiaTheme="minorEastAsia"/>
@@ -19054,6 +19773,7 @@
         </w:rPr>
         <w:t>awt</w:t>
       </w:r>
+      <w:proofErr w:type="spellEnd"/>
       <w:r>
         <w:rPr>
           <w:rFonts w:eastAsiaTheme="minorEastAsia"/>
@@ -19168,10 +19888,10 @@
           <v:shape id="_x0000_i1039" type="#_x0000_t75" style="width:123.4pt;height:34.15pt" o:ole="">
             <v:imagedata r:id="rId48" o:title=""/>
           </v:shape>
-          <o:OLEObject Type="Embed" ProgID="Equation.DSMT4" ShapeID="_x0000_i1039" DrawAspect="Content" ObjectID="_1826642912" r:id="rId49"/>
+          <o:OLEObject Type="Embed" ProgID="Equation.DSMT4" ShapeID="_x0000_i1039" DrawAspect="Content" ObjectID="_1826988825" r:id="rId49"/>
         </w:object>
       </w:r>
-      <w:ins w:id="276" w:author="3605188700@qq.com" w:date="2025-07-14T22:21:00Z" w16du:dateUtc="2025-07-14T14:21:00Z">
+      <w:ins w:id="286" w:author="3605188700@qq.com" w:date="2025-07-14T22:21:00Z" w16du:dateUtc="2025-07-14T14:21:00Z">
         <w:r>
           <w:rPr>
             <w:rFonts w:eastAsiaTheme="minorEastAsia" w:hint="eastAsia"/>
@@ -19197,10 +19917,10 @@
           <v:shape id="_x0000_i1040" type="#_x0000_t75" style="width:118.9pt;height:30.4pt" o:ole="">
             <v:imagedata r:id="rId50" o:title=""/>
           </v:shape>
-          <o:OLEObject Type="Embed" ProgID="Equation.DSMT4" ShapeID="_x0000_i1040" DrawAspect="Content" ObjectID="_1826642913" r:id="rId51"/>
+          <o:OLEObject Type="Embed" ProgID="Equation.DSMT4" ShapeID="_x0000_i1040" DrawAspect="Content" ObjectID="_1826988826" r:id="rId51"/>
         </w:object>
       </w:r>
-      <w:ins w:id="277" w:author="3605188700@qq.com" w:date="2025-07-14T22:21:00Z" w16du:dateUtc="2025-07-14T14:21:00Z">
+      <w:ins w:id="287" w:author="3605188700@qq.com" w:date="2025-07-14T22:21:00Z" w16du:dateUtc="2025-07-14T14:21:00Z">
         <w:r>
           <w:rPr>
             <w:rFonts w:eastAsiaTheme="minorEastAsia" w:hint="eastAsia"/>
@@ -19222,6 +19942,7 @@
         </w:rPr>
         <w:t xml:space="preserve">where, </w:t>
       </w:r>
+      <w:proofErr w:type="spellStart"/>
       <w:r>
         <w:rPr>
           <w:rFonts w:eastAsiaTheme="minorEastAsia" w:hint="eastAsia"/>
@@ -19230,6 +19951,7 @@
         </w:rPr>
         <w:t>mp</w:t>
       </w:r>
+      <w:proofErr w:type="spellEnd"/>
       <w:r>
         <w:rPr>
           <w:rFonts w:eastAsiaTheme="minorEastAsia" w:hint="eastAsia"/>
@@ -19381,7 +20103,21 @@
         <w:rPr>
           <w:rFonts w:eastAsiaTheme="minorEastAsia" w:hint="eastAsia"/>
         </w:rPr>
-        <w:t>, purification solution, activation soulution, deposition solution</w:t>
+        <w:t xml:space="preserve">, purification solution, activation </w:t>
+      </w:r>
+      <w:proofErr w:type="spellStart"/>
+      <w:r>
+        <w:rPr>
+          <w:rFonts w:eastAsiaTheme="minorEastAsia" w:hint="eastAsia"/>
+        </w:rPr>
+        <w:t>soulution</w:t>
+      </w:r>
+      <w:proofErr w:type="spellEnd"/>
+      <w:r>
+        <w:rPr>
+          <w:rFonts w:eastAsiaTheme="minorEastAsia" w:hint="eastAsia"/>
+        </w:rPr>
+        <w:t>, deposition solution</w:t>
       </w:r>
       <w:r>
         <w:rPr>
@@ -19485,10 +20221,10 @@
           <v:shape id="_x0000_i1041" type="#_x0000_t75" style="width:521.65pt;height:41.65pt" o:ole="">
             <v:imagedata r:id="rId52" o:title=""/>
           </v:shape>
-          <o:OLEObject Type="Embed" ProgID="Equation.DSMT4" ShapeID="_x0000_i1041" DrawAspect="Content" ObjectID="_1826642914" r:id="rId53"/>
+          <o:OLEObject Type="Embed" ProgID="Equation.DSMT4" ShapeID="_x0000_i1041" DrawAspect="Content" ObjectID="_1826988827" r:id="rId53"/>
         </w:object>
       </w:r>
-      <w:ins w:id="278" w:author="3605188700@qq.com" w:date="2025-07-19T17:01:00Z" w16du:dateUtc="2025-07-19T09:01:00Z">
+      <w:ins w:id="288" w:author="3605188700@qq.com" w:date="2025-07-19T17:01:00Z" w16du:dateUtc="2025-07-19T09:01:00Z">
         <w:r>
           <w:rPr>
             <w:rFonts w:eastAsiaTheme="minorEastAsia" w:hint="eastAsia"/>
@@ -19496,7 +20232,7 @@
           <w:t>(</w:t>
         </w:r>
       </w:ins>
-      <w:ins w:id="279" w:author="3605188700@qq.com" w:date="2025-07-14T22:22:00Z" w16du:dateUtc="2025-07-14T14:22:00Z">
+      <w:ins w:id="289" w:author="3605188700@qq.com" w:date="2025-07-14T22:22:00Z" w16du:dateUtc="2025-07-14T14:22:00Z">
         <w:r>
           <w:rPr>
             <w:rFonts w:eastAsiaTheme="minorEastAsia" w:hint="eastAsia"/>
@@ -19513,13 +20249,29 @@
           <w:highlight w:val="yellow"/>
         </w:rPr>
       </w:pPr>
-      <w:commentRangeStart w:id="280"/>
+      <w:commentRangeStart w:id="290"/>
       <w:r>
         <w:rPr>
           <w:rFonts w:eastAsiaTheme="minorEastAsia"/>
           <w:highlight w:val="yellow"/>
         </w:rPr>
-        <w:t>Human cost data were primarily collected through a survey conducted at SINOTRUK Jinan Fuqiang Power Corp., Ltd., a leading engine remanufacturing enterprise with more than two decades of operational history. Meanwhile, material costs</w:t>
+        <w:t xml:space="preserve">Human cost data were primarily collected through a survey conducted at SINOTRUK Jinan </w:t>
+      </w:r>
+      <w:proofErr w:type="spellStart"/>
+      <w:r>
+        <w:rPr>
+          <w:rFonts w:eastAsiaTheme="minorEastAsia"/>
+          <w:highlight w:val="yellow"/>
+        </w:rPr>
+        <w:t>Fuqiang</w:t>
+      </w:r>
+      <w:proofErr w:type="spellEnd"/>
+      <w:r>
+        <w:rPr>
+          <w:rFonts w:eastAsiaTheme="minorEastAsia"/>
+          <w:highlight w:val="yellow"/>
+        </w:rPr>
+        <w:t xml:space="preserve"> Power Corp., Ltd., a leading engine remanufacturing enterprise with more than two decades of operational history. Meanwhile, material costs</w:t>
       </w:r>
       <w:r>
         <w:rPr>
@@ -19549,7 +20301,7 @@
         </w:rPr>
         <w:t>were obtained from the official website of Alibaba, China</w:t>
       </w:r>
-      <w:del w:id="281" w:author="3605188700@qq.com" w:date="2025-07-14T22:22:00Z" w16du:dateUtc="2025-07-14T14:22:00Z">
+      <w:del w:id="291" w:author="3605188700@qq.com" w:date="2025-07-14T22:22:00Z" w16du:dateUtc="2025-07-14T14:22:00Z">
         <w:r>
           <w:rPr>
             <w:rFonts w:eastAsiaTheme="minorEastAsia"/>
@@ -19558,7 +20310,7 @@
           <w:delText>'</w:delText>
         </w:r>
       </w:del>
-      <w:ins w:id="282" w:author="3605188700@qq.com" w:date="2025-07-14T22:22:00Z" w16du:dateUtc="2025-07-14T14:22:00Z">
+      <w:ins w:id="292" w:author="3605188700@qq.com" w:date="2025-07-14T22:22:00Z" w16du:dateUtc="2025-07-14T14:22:00Z">
         <w:r>
           <w:rPr>
             <w:rFonts w:eastAsiaTheme="minorEastAsia"/>
@@ -19574,12 +20326,12 @@
         </w:rPr>
         <w:t xml:space="preserve">s largest e-commerce platform. </w:t>
       </w:r>
-      <w:commentRangeEnd w:id="280"/>
+      <w:commentRangeEnd w:id="290"/>
       <w:r>
         <w:rPr>
           <w:rStyle w:val="af3"/>
         </w:rPr>
-        <w:commentReference w:id="280"/>
+        <w:commentReference w:id="290"/>
       </w:r>
     </w:p>
     <w:p>
@@ -19625,8 +20377,8 @@
                 <w:bCs/>
               </w:rPr>
             </w:pPr>
-            <w:bookmarkStart w:id="283" w:name="_Hlk203486527"/>
-            <w:commentRangeStart w:id="284"/>
+            <w:bookmarkStart w:id="293" w:name="_Hlk203486527"/>
+            <w:commentRangeStart w:id="294"/>
             <w:r>
               <w:rPr>
                 <w:b/>
@@ -20001,7 +20753,7 @@
                     <m:sSup>
                       <m:sSupPr>
                         <m:ctrlPr>
-                          <w:del w:id="285" w:author="Shi-Tong Peng" w:date="2025-07-14T14:02:00Z">
+                          <w:del w:id="295" w:author="Shi-Tong Peng" w:date="2025-07-14T14:02:00Z">
                             <w:rPr>
                               <w:rFonts w:ascii="Cambria Math" w:eastAsiaTheme="minorEastAsia" w:hAnsi="Cambria Math"/>
                               <w:i/>
@@ -20012,7 +20764,7 @@
                       </m:sSupPr>
                       <m:e>
                         <m:r>
-                          <w:del w:id="286" w:author="Shi-Tong Peng" w:date="2025-07-14T14:02:00Z">
+                          <w:del w:id="296" w:author="Shi-Tong Peng" w:date="2025-07-14T14:02:00Z">
                             <w:rPr>
                               <w:rFonts w:ascii="Cambria Math" w:eastAsiaTheme="minorEastAsia" w:hAnsi="Cambria Math" w:hint="eastAsia"/>
                               <w:lang w:bidi="en-US"/>
@@ -20023,7 +20775,7 @@
                       </m:e>
                       <m:sup>
                         <m:r>
-                          <w:del w:id="287" w:author="Shi-Tong Peng" w:date="2025-07-14T14:02:00Z">
+                          <w:del w:id="297" w:author="Shi-Tong Peng" w:date="2025-07-14T14:02:00Z">
                             <w:rPr>
                               <w:rFonts w:ascii="Cambria Math" w:eastAsiaTheme="minorEastAsia" w:hAnsi="Cambria Math"/>
                               <w:lang w:bidi="en-US"/>
@@ -20034,7 +20786,7 @@
                       </m:sup>
                     </m:sSup>
                   </m:oMath>
-                  <w:ins w:id="288" w:author="Shi-Tong Peng" w:date="2025-07-14T14:02:00Z">
+                  <w:ins w:id="298" w:author="Shi-Tong Peng" w:date="2025-07-14T14:02:00Z">
                     <w:r>
                       <w:rPr>
                         <w:rFonts w:eastAsiaTheme="minorEastAsia" w:hint="eastAsia"/>
@@ -20047,7 +20799,7 @@
                         <w:rFonts w:eastAsiaTheme="minorEastAsia"/>
                         <w:vertAlign w:val="superscript"/>
                         <w:lang w:bidi="en-US"/>
-                        <w:rPrChange w:id="289" w:author="Shi-Tong Peng" w:date="2025-07-14T14:02:00Z">
+                        <w:rPrChange w:id="299" w:author="Shi-Tong Peng" w:date="2025-07-14T14:02:00Z">
                           <w:rPr>
                             <w:rFonts w:eastAsiaTheme="minorEastAsia"/>
                             <w:lang w:bidi="en-US"/>
@@ -20309,7 +21061,7 @@
               </w:tc>
             </w:tr>
           </w:tbl>
-          <w:commentRangeEnd w:id="284"/>
+          <w:commentRangeEnd w:id="294"/>
           <w:p>
             <w:pPr>
               <w:ind w:firstLine="420"/>
@@ -20322,12 +21074,12 @@
               <w:rPr>
                 <w:rStyle w:val="af3"/>
               </w:rPr>
-              <w:commentReference w:id="284"/>
+              <w:commentReference w:id="294"/>
             </w:r>
           </w:p>
         </w:tc>
       </w:tr>
-      <w:bookmarkEnd w:id="283"/>
+      <w:bookmarkEnd w:id="293"/>
       <w:tr>
         <w:tc>
           <w:tcPr>
@@ -20337,7 +21089,7 @@
           <w:p>
             <w:pPr>
               <w:ind w:firstLineChars="83" w:firstLine="199"/>
-              <w:pPrChange w:id="290" w:author="Shi-Tong Peng" w:date="2025-07-14T14:01:00Z">
+              <w:pPrChange w:id="300" w:author="Shi-Tong Peng" w:date="2025-07-14T14:01:00Z">
                 <w:pPr>
                   <w:ind w:firstLineChars="500" w:firstLine="1200"/>
                 </w:pPr>
@@ -20361,7 +21113,7 @@
               </w:rPr>
               <w:t xml:space="preserve">Yuan refers to China Yuan (CNY), the </w:t>
             </w:r>
-            <w:del w:id="291" w:author="Shi-Tong Peng" w:date="2025-07-14T14:01:00Z">
+            <w:del w:id="301" w:author="Shi-Tong Peng" w:date="2025-07-14T14:01:00Z">
               <w:r>
                 <w:delText>chinese</w:delText>
               </w:r>
@@ -20372,7 +21124,7 @@
                 <w:delText xml:space="preserve"> </w:delText>
               </w:r>
             </w:del>
-            <w:ins w:id="292" w:author="Shi-Tong Peng" w:date="2025-07-14T14:01:00Z">
+            <w:ins w:id="302" w:author="Shi-Tong Peng" w:date="2025-07-14T14:01:00Z">
               <w:r>
                 <w:rPr>
                   <w:rFonts w:eastAsiaTheme="minorEastAsia" w:hint="eastAsia"/>
@@ -20403,12 +21155,12 @@
       <w:pPr>
         <w:ind w:firstLineChars="83" w:firstLine="199"/>
         <w:rPr>
-          <w:ins w:id="293" w:author="3605188700@qq.com" w:date="2025-07-13T22:22:00Z"/>
+          <w:ins w:id="303" w:author="3605188700@qq.com" w:date="2025-07-13T22:22:00Z"/>
           <w:rFonts w:eastAsiaTheme="minorEastAsia"/>
           <w:highlight w:val="yellow"/>
         </w:rPr>
       </w:pPr>
-      <w:commentRangeStart w:id="294"/>
+      <w:commentRangeStart w:id="304"/>
       <w:r>
         <w:rPr>
           <w:rFonts w:eastAsiaTheme="minorEastAsia"/>
@@ -20448,29 +21200,29 @@
         </w:rPr>
         <w:t>, refers to the capital required for acquiring machinery and facilities necessary for production or reprocessing activities. As shown in the table, laser cladding equipment entails a high initial investment, which contributes to its relatively high processing cost. In contrast, plasma spray technology exhibits the lowest cost among beam deposition methods due to its higher processing efficiency.</w:t>
       </w:r>
-      <w:commentRangeEnd w:id="294"/>
+      <w:commentRangeEnd w:id="304"/>
       <w:r>
         <w:rPr>
           <w:rStyle w:val="af3"/>
           <w:highlight w:val="yellow"/>
         </w:rPr>
-        <w:commentReference w:id="294"/>
+        <w:commentReference w:id="304"/>
       </w:r>
     </w:p>
     <w:p>
       <w:pPr>
         <w:ind w:firstLine="480"/>
         <w:rPr>
-          <w:ins w:id="295" w:author="3605188700@qq.com" w:date="2025-07-13T22:27:00Z"/>
+          <w:ins w:id="305" w:author="3605188700@qq.com" w:date="2025-07-13T22:27:00Z"/>
           <w:rFonts w:eastAsiaTheme="minorEastAsia"/>
         </w:rPr>
-        <w:pPrChange w:id="296" w:author="3605188700@qq.com" w:date="2025-07-13T22:29:00Z">
+        <w:pPrChange w:id="306" w:author="3605188700@qq.com" w:date="2025-07-13T22:29:00Z">
           <w:pPr>
             <w:ind w:firstLineChars="0" w:firstLine="0"/>
           </w:pPr>
         </w:pPrChange>
       </w:pPr>
-      <w:ins w:id="297" w:author="3605188700@qq.com" w:date="2025-07-13T22:25:00Z">
+      <w:ins w:id="307" w:author="3605188700@qq.com" w:date="2025-07-13T22:25:00Z">
         <w:r>
           <w:rPr>
             <w:rFonts w:eastAsiaTheme="minorEastAsia"/>
@@ -20496,7 +21248,7 @@
           <w:t xml:space="preserve">. </w:t>
         </w:r>
       </w:ins>
-      <w:ins w:id="298" w:author="3605188700@qq.com" w:date="2025-07-13T22:22:00Z">
+      <w:ins w:id="308" w:author="3605188700@qq.com" w:date="2025-07-13T22:22:00Z">
         <w:r>
           <w:rPr>
             <w:rFonts w:eastAsiaTheme="minorEastAsia"/>
@@ -20510,7 +21262,7 @@
           <w:t xml:space="preserve">efficiency </w:t>
         </w:r>
       </w:ins>
-      <w:ins w:id="299" w:author="3605188700@qq.com" w:date="2025-07-13T22:23:00Z">
+      <w:ins w:id="309" w:author="3605188700@qq.com" w:date="2025-07-13T22:23:00Z">
         <w:r>
           <w:rPr>
             <w:rFonts w:eastAsiaTheme="minorEastAsia" w:hint="eastAsia"/>
@@ -20518,7 +21270,7 @@
           <w:t xml:space="preserve">of production </w:t>
         </w:r>
       </w:ins>
-      <w:ins w:id="300" w:author="3605188700@qq.com" w:date="2025-07-13T22:22:00Z">
+      <w:ins w:id="310" w:author="3605188700@qq.com" w:date="2025-07-13T22:22:00Z">
         <w:r>
           <w:rPr>
             <w:rFonts w:eastAsiaTheme="minorEastAsia"/>
@@ -20526,7 +21278,7 @@
           <w:t>optimization</w:t>
         </w:r>
       </w:ins>
-      <w:ins w:id="301" w:author="3605188700@qq.com" w:date="2025-07-13T22:24:00Z">
+      <w:ins w:id="311" w:author="3605188700@qq.com" w:date="2025-07-13T22:24:00Z">
         <w:r>
           <w:rPr>
             <w:rFonts w:eastAsiaTheme="minorEastAsia" w:hint="eastAsia"/>
@@ -20534,7 +21286,7 @@
           <w:t xml:space="preserve">, </w:t>
         </w:r>
       </w:ins>
-      <w:ins w:id="302" w:author="3605188700@qq.com" w:date="2025-07-13T22:26:00Z">
+      <w:ins w:id="312" w:author="3605188700@qq.com" w:date="2025-07-13T22:26:00Z">
         <w:r>
           <w:rPr>
             <w:rFonts w:eastAsiaTheme="minorEastAsia"/>
@@ -20542,7 +21294,7 @@
           <w:t>we choose the former.</w:t>
         </w:r>
       </w:ins>
-      <w:ins w:id="303" w:author="3605188700@qq.com" w:date="2025-07-13T22:27:00Z">
+      <w:ins w:id="313" w:author="3605188700@qq.com" w:date="2025-07-13T22:27:00Z">
         <w:r>
           <w:rPr>
             <w:rFonts w:eastAsiaTheme="minorEastAsia" w:hint="eastAsia"/>
@@ -20562,7 +21314,7 @@
           <w:t xml:space="preserve">efficiency of production </w:t>
         </w:r>
       </w:ins>
-      <w:ins w:id="304" w:author="3605188700@qq.com" w:date="2025-07-13T22:28:00Z">
+      <w:ins w:id="314" w:author="3605188700@qq.com" w:date="2025-07-13T22:28:00Z">
         <w:r>
           <w:rPr>
             <w:rFonts w:eastAsiaTheme="minorEastAsia" w:hint="eastAsia"/>
@@ -20570,7 +21322,7 @@
           <w:t>objective</w:t>
         </w:r>
       </w:ins>
-      <w:ins w:id="305" w:author="3605188700@qq.com" w:date="2025-07-13T22:27:00Z">
+      <w:ins w:id="315" w:author="3605188700@qq.com" w:date="2025-07-13T22:27:00Z">
         <w:r>
           <w:rPr>
             <w:rFonts w:eastAsiaTheme="minorEastAsia"/>
@@ -20606,7 +21358,7 @@
           <w:t>1</w:t>
         </w:r>
       </w:ins>
-      <w:ins w:id="306" w:author="3605188700@qq.com" w:date="2025-07-13T22:28:00Z">
+      <w:ins w:id="316" w:author="3605188700@qq.com" w:date="2025-07-13T22:28:00Z">
         <w:r>
           <w:rPr>
             <w:rFonts w:eastAsiaTheme="minorEastAsia" w:hint="eastAsia"/>
@@ -20616,7 +21368,7 @@
           <w:t>6</w:t>
         </w:r>
       </w:ins>
-      <w:ins w:id="307" w:author="3605188700@qq.com" w:date="2025-07-13T22:27:00Z">
+      <w:ins w:id="317" w:author="3605188700@qq.com" w:date="2025-07-13T22:27:00Z">
         <w:r>
           <w:rPr>
             <w:rFonts w:eastAsiaTheme="minorEastAsia"/>
@@ -20638,16 +21390,16 @@
         <w:ind w:firstLineChars="83" w:firstLine="199"/>
         <w:jc w:val="right"/>
         <w:rPr>
-          <w:ins w:id="308" w:author="3605188700@qq.com" w:date="2025-07-13T22:32:00Z"/>
+          <w:ins w:id="318" w:author="3605188700@qq.com" w:date="2025-07-13T22:32:00Z"/>
           <w:rFonts w:eastAsiaTheme="minorEastAsia"/>
         </w:rPr>
-        <w:pPrChange w:id="309" w:author="3605188700@qq.com" w:date="2025-07-14T22:22:00Z" w16du:dateUtc="2025-07-14T14:22:00Z">
+        <w:pPrChange w:id="319" w:author="3605188700@qq.com" w:date="2025-07-14T22:22:00Z" w16du:dateUtc="2025-07-14T14:22:00Z">
           <w:pPr>
             <w:ind w:firstLineChars="83" w:firstLine="199"/>
           </w:pPr>
         </w:pPrChange>
       </w:pPr>
-      <w:ins w:id="310" w:author="3605188700@qq.com" w:date="2025-07-13T22:32:00Z">
+      <w:ins w:id="320" w:author="3605188700@qq.com" w:date="2025-07-13T22:32:00Z">
         <w:r>
           <w:rPr>
             <w:rFonts w:hint="eastAsia"/>
@@ -20657,11 +21409,11 @@
             <v:shape id="_x0000_i1042" type="#_x0000_t75" style="width:127.5pt;height:30.4pt" o:ole="">
               <v:imagedata r:id="rId54" o:title=""/>
             </v:shape>
-            <o:OLEObject Type="Embed" ProgID="Equation.DSMT4" ShapeID="_x0000_i1042" DrawAspect="Content" ObjectID="_1826642915" r:id="rId55"/>
+            <o:OLEObject Type="Embed" ProgID="Equation.DSMT4" ShapeID="_x0000_i1042" DrawAspect="Content" ObjectID="_1826988828" r:id="rId55"/>
           </w:object>
         </w:r>
       </w:ins>
-      <w:ins w:id="311" w:author="3605188700@qq.com" w:date="2025-07-14T22:22:00Z" w16du:dateUtc="2025-07-14T14:22:00Z">
+      <w:ins w:id="321" w:author="3605188700@qq.com" w:date="2025-07-14T22:22:00Z" w16du:dateUtc="2025-07-14T14:22:00Z">
         <w:r>
           <w:rPr>
             <w:rFonts w:eastAsiaTheme="minorEastAsia" w:hint="eastAsia"/>
@@ -20674,11 +21426,11 @@
       <w:pPr>
         <w:ind w:firstLineChars="83" w:firstLine="199"/>
         <w:rPr>
-          <w:ins w:id="312" w:author="3605188700@qq.com" w:date="2025-07-13T22:36:00Z"/>
+          <w:ins w:id="322" w:author="3605188700@qq.com" w:date="2025-07-13T22:36:00Z"/>
           <w:rFonts w:eastAsiaTheme="minorEastAsia"/>
         </w:rPr>
       </w:pPr>
-      <w:ins w:id="313" w:author="3605188700@qq.com" w:date="2025-07-13T22:33:00Z">
+      <w:ins w:id="323" w:author="3605188700@qq.com" w:date="2025-07-13T22:33:00Z">
         <w:r>
           <w:rPr>
             <w:rFonts w:eastAsiaTheme="minorEastAsia" w:hint="eastAsia"/>
@@ -20692,7 +21444,7 @@
           <w:t> </w:t>
         </w:r>
       </w:ins>
-      <w:ins w:id="314" w:author="3605188700@qq.com" w:date="2025-07-13T22:34:00Z">
+      <w:ins w:id="324" w:author="3605188700@qq.com" w:date="2025-07-13T22:34:00Z">
         <w:r>
           <w:rPr>
             <w:rFonts w:eastAsiaTheme="minorEastAsia" w:hint="eastAsia"/>
@@ -20702,7 +21454,7 @@
           <w:t>V</w:t>
         </w:r>
       </w:ins>
-      <w:ins w:id="315" w:author="3605188700@qq.com" w:date="2025-07-13T22:33:00Z">
+      <w:ins w:id="325" w:author="3605188700@qq.com" w:date="2025-07-13T22:33:00Z">
         <w:r>
           <w:rPr>
             <w:rFonts w:eastAsiaTheme="minorEastAsia"/>
@@ -20710,7 +21462,7 @@
           <w:t> is the laser scanning speed,</w:t>
         </w:r>
       </w:ins>
-      <w:ins w:id="316" w:author="3605188700@qq.com" w:date="2025-07-13T22:34:00Z">
+      <w:ins w:id="326" w:author="3605188700@qq.com" w:date="2025-07-13T22:34:00Z">
         <w:r>
           <w:rPr>
             <w:rFonts w:eastAsiaTheme="minorEastAsia" w:hint="eastAsia"/>
@@ -20718,7 +21470,7 @@
           <w:t xml:space="preserve"> </w:t>
         </w:r>
       </w:ins>
-      <w:ins w:id="317" w:author="3605188700@qq.com" w:date="2025-07-13T22:33:00Z">
+      <w:ins w:id="327" w:author="3605188700@qq.com" w:date="2025-07-13T22:33:00Z">
         <w:r>
           <w:rPr>
             <w:rFonts w:eastAsiaTheme="minorEastAsia"/>
@@ -20765,7 +21517,7 @@
           <w:rFonts w:eastAsiaTheme="minorEastAsia"/>
         </w:rPr>
       </w:pPr>
-      <w:ins w:id="318" w:author="3605188700@qq.com" w:date="2025-07-13T16:22:00Z">
+      <w:ins w:id="328" w:author="3605188700@qq.com" w:date="2025-07-13T16:22:00Z">
         <w:r>
           <w:rPr>
             <w:rFonts w:eastAsiaTheme="minorEastAsia"/>
@@ -21373,7 +22125,7 @@
       <w:pPr>
         <w:ind w:firstLineChars="0" w:firstLine="0"/>
         <w:rPr>
-          <w:ins w:id="319" w:author="3605188700@qq.com" w:date="2025-07-13T22:36:00Z"/>
+          <w:ins w:id="329" w:author="3605188700@qq.com" w:date="2025-07-13T22:36:00Z"/>
           <w:rFonts w:eastAsiaTheme="minorEastAsia"/>
         </w:rPr>
       </w:pPr>
@@ -21383,21 +22135,21 @@
         <w:pStyle w:val="3"/>
         <w:ind w:firstLine="482"/>
         <w:rPr>
-          <w:ins w:id="320" w:author="3605188700@qq.com" w:date="2025-07-13T22:36:00Z"/>
+          <w:ins w:id="330" w:author="3605188700@qq.com" w:date="2025-07-13T22:36:00Z"/>
           <w:rFonts w:eastAsiaTheme="minorEastAsia"/>
           <w:sz w:val="24"/>
           <w:szCs w:val="24"/>
         </w:rPr>
       </w:pPr>
-      <w:commentRangeStart w:id="321"/>
-      <w:ins w:id="322" w:author="3605188700@qq.com" w:date="2025-07-13T22:36:00Z">
+      <w:commentRangeStart w:id="331"/>
+      <w:ins w:id="332" w:author="3605188700@qq.com" w:date="2025-07-13T22:36:00Z">
         <w:r>
           <w:rPr>
             <w:rFonts w:eastAsiaTheme="minorEastAsia"/>
             <w:sz w:val="24"/>
             <w:szCs w:val="24"/>
             <w:highlight w:val="yellow"/>
-            <w:rPrChange w:id="323" w:author="3605188700@qq.com" w:date="2025-07-13T22:37:00Z">
+            <w:rPrChange w:id="333" w:author="3605188700@qq.com" w:date="2025-07-13T22:37:00Z">
               <w:rPr>
                 <w:rFonts w:eastAsiaTheme="minorEastAsia"/>
                 <w:sz w:val="24"/>
@@ -21408,25 +22160,25 @@
           <w:t>3</w:t>
         </w:r>
       </w:ins>
-      <w:commentRangeEnd w:id="321"/>
-      <w:ins w:id="324" w:author="3605188700@qq.com" w:date="2025-07-13T22:37:00Z">
+      <w:commentRangeEnd w:id="331"/>
+      <w:ins w:id="334" w:author="3605188700@qq.com" w:date="2025-07-13T22:37:00Z">
         <w:r>
           <w:rPr>
             <w:rStyle w:val="af3"/>
             <w:b w:val="0"/>
             <w:bCs w:val="0"/>
           </w:rPr>
-          <w:commentReference w:id="321"/>
+          <w:commentReference w:id="331"/>
         </w:r>
       </w:ins>
-      <w:ins w:id="325" w:author="3605188700@qq.com" w:date="2025-07-13T22:36:00Z">
+      <w:ins w:id="335" w:author="3605188700@qq.com" w:date="2025-07-13T22:36:00Z">
         <w:r>
           <w:rPr>
             <w:rFonts w:eastAsiaTheme="minorEastAsia"/>
             <w:sz w:val="24"/>
             <w:szCs w:val="24"/>
             <w:highlight w:val="yellow"/>
-            <w:rPrChange w:id="326" w:author="3605188700@qq.com" w:date="2025-07-13T22:37:00Z">
+            <w:rPrChange w:id="336" w:author="3605188700@qq.com" w:date="2025-07-13T22:37:00Z">
               <w:rPr>
                 <w:rFonts w:eastAsiaTheme="minorEastAsia"/>
                 <w:sz w:val="24"/>
@@ -21437,14 +22189,14 @@
           <w:t xml:space="preserve">.2.2 </w:t>
         </w:r>
       </w:ins>
-      <w:ins w:id="327" w:author="3605188700@qq.com" w:date="2025-07-13T22:37:00Z">
+      <w:ins w:id="337" w:author="3605188700@qq.com" w:date="2025-07-13T22:37:00Z">
         <w:r>
           <w:rPr>
             <w:rFonts w:eastAsiaTheme="minorEastAsia"/>
             <w:sz w:val="24"/>
             <w:szCs w:val="24"/>
             <w:highlight w:val="yellow"/>
-            <w:rPrChange w:id="328" w:author="3605188700@qq.com" w:date="2025-07-13T22:37:00Z">
+            <w:rPrChange w:id="338" w:author="3605188700@qq.com" w:date="2025-07-13T22:37:00Z">
               <w:rPr>
                 <w:rFonts w:eastAsiaTheme="minorEastAsia"/>
                 <w:sz w:val="24"/>
@@ -21463,7 +22215,7 @@
           <w:rFonts w:eastAsiaTheme="minorEastAsia"/>
         </w:rPr>
       </w:pPr>
-      <w:ins w:id="329" w:author="Shi-Tong Peng" w:date="2025-07-14T14:09:00Z">
+      <w:ins w:id="339" w:author="Shi-Tong Peng" w:date="2025-07-14T14:09:00Z">
         <w:r>
           <w:rPr>
             <w:rFonts w:eastAsiaTheme="minorEastAsia" w:hint="eastAsia"/>
@@ -21483,7 +22235,7 @@
           <w:t>，</w:t>
         </w:r>
       </w:ins>
-      <w:ins w:id="330" w:author="Shi-Tong Peng" w:date="2025-07-14T14:10:00Z">
+      <w:ins w:id="340" w:author="Shi-Tong Peng" w:date="2025-07-14T14:10:00Z">
         <w:r>
           <w:rPr>
             <w:rFonts w:eastAsiaTheme="minorEastAsia" w:hint="eastAsia"/>
@@ -21597,7 +22349,7 @@
                 <w:bCs/>
               </w:rPr>
             </w:pPr>
-            <w:bookmarkStart w:id="331" w:name="_Ref174925175"/>
+            <w:bookmarkStart w:id="341" w:name="_Ref174925175"/>
             <w:r>
               <w:rPr>
                 <w:b/>
@@ -21640,7 +22392,7 @@
               </w:rPr>
               <w:fldChar w:fldCharType="end"/>
             </w:r>
-            <w:bookmarkEnd w:id="331"/>
+            <w:bookmarkEnd w:id="341"/>
           </w:p>
         </w:tc>
       </w:tr>
@@ -21787,7 +22539,23 @@
                 <w:rFonts w:eastAsiaTheme="minorEastAsia" w:cs="Times New Roman"/>
                 <w:lang w:bidi="en-US"/>
               </w:rPr>
-              <w:t>H (μm)</w:t>
+              <w:t>H (</w:t>
+            </w:r>
+            <w:proofErr w:type="spellStart"/>
+            <w:r>
+              <w:rPr>
+                <w:rFonts w:eastAsiaTheme="minorEastAsia" w:cs="Times New Roman"/>
+                <w:lang w:bidi="en-US"/>
+              </w:rPr>
+              <w:t>μm</w:t>
+            </w:r>
+            <w:proofErr w:type="spellEnd"/>
+            <w:r>
+              <w:rPr>
+                <w:rFonts w:eastAsiaTheme="minorEastAsia" w:cs="Times New Roman"/>
+                <w:lang w:bidi="en-US"/>
+              </w:rPr>
+              <w:t>)</w:t>
             </w:r>
           </w:p>
         </w:tc>
@@ -21820,7 +22588,23 @@
                 <w:rFonts w:eastAsiaTheme="minorEastAsia" w:cs="Times New Roman"/>
                 <w:lang w:bidi="en-US"/>
               </w:rPr>
-              <w:t>(μm)</w:t>
+              <w:t>(</w:t>
+            </w:r>
+            <w:proofErr w:type="spellStart"/>
+            <w:r>
+              <w:rPr>
+                <w:rFonts w:eastAsiaTheme="minorEastAsia" w:cs="Times New Roman"/>
+                <w:lang w:bidi="en-US"/>
+              </w:rPr>
+              <w:t>μm</w:t>
+            </w:r>
+            <w:proofErr w:type="spellEnd"/>
+            <w:r>
+              <w:rPr>
+                <w:rFonts w:eastAsiaTheme="minorEastAsia" w:cs="Times New Roman"/>
+                <w:lang w:bidi="en-US"/>
+              </w:rPr>
+              <w:t>)</w:t>
             </w:r>
           </w:p>
         </w:tc>
@@ -22139,6 +22923,7 @@
                 <w:lang w:bidi="en-US"/>
               </w:rPr>
             </w:pPr>
+            <w:proofErr w:type="spellStart"/>
             <w:r>
               <w:rPr>
                 <w:rFonts w:eastAsia="楷体" w:cs="Times New Roman"/>
@@ -22149,6 +22934,7 @@
               </w:rPr>
               <w:t>Doehlert</w:t>
             </w:r>
+            <w:proofErr w:type="spellEnd"/>
           </w:p>
         </w:tc>
       </w:tr>
@@ -25327,6 +26113,7 @@
                 <w:lang w:bidi="en-US"/>
               </w:rPr>
             </w:pPr>
+            <w:proofErr w:type="spellStart"/>
             <w:r>
               <w:rPr>
                 <w:rFonts w:eastAsia="楷体" w:cs="Times New Roman"/>
@@ -25337,6 +26124,7 @@
               </w:rPr>
               <w:t>Doehlert</w:t>
             </w:r>
+            <w:proofErr w:type="spellEnd"/>
           </w:p>
         </w:tc>
       </w:tr>
@@ -28439,6 +29227,7 @@
                 <w:lang w:bidi="en-US"/>
               </w:rPr>
             </w:pPr>
+            <w:proofErr w:type="spellStart"/>
             <w:r>
               <w:rPr>
                 <w:rFonts w:eastAsia="楷体" w:cs="Times New Roman"/>
@@ -28449,6 +29238,7 @@
               </w:rPr>
               <w:t>Doehlert</w:t>
             </w:r>
+            <w:proofErr w:type="spellEnd"/>
           </w:p>
         </w:tc>
       </w:tr>
@@ -31557,6 +32347,7 @@
                 <w:lang w:bidi="en-US"/>
               </w:rPr>
             </w:pPr>
+            <w:proofErr w:type="spellStart"/>
             <w:r>
               <w:rPr>
                 <w:rFonts w:eastAsia="楷体" w:cs="Times New Roman"/>
@@ -31567,6 +32358,7 @@
               </w:rPr>
               <w:t>Doehlert</w:t>
             </w:r>
+            <w:proofErr w:type="spellEnd"/>
           </w:p>
         </w:tc>
       </w:tr>
@@ -34674,6 +35466,7 @@
                 <w:lang w:bidi="en-US"/>
               </w:rPr>
             </w:pPr>
+            <w:proofErr w:type="spellStart"/>
             <w:r>
               <w:rPr>
                 <w:rFonts w:eastAsia="楷体" w:cs="Times New Roman"/>
@@ -34684,6 +35477,7 @@
               </w:rPr>
               <w:t>Doehlert</w:t>
             </w:r>
+            <w:proofErr w:type="spellEnd"/>
           </w:p>
         </w:tc>
       </w:tr>
@@ -37799,6 +38593,7 @@
                 <w:lang w:bidi="en-US"/>
               </w:rPr>
             </w:pPr>
+            <w:proofErr w:type="spellStart"/>
             <w:r>
               <w:rPr>
                 <w:rFonts w:eastAsia="楷体" w:cs="Times New Roman"/>
@@ -37809,6 +38604,7 @@
               </w:rPr>
               <w:t>Doehlert</w:t>
             </w:r>
+            <w:proofErr w:type="spellEnd"/>
           </w:p>
         </w:tc>
       </w:tr>
@@ -40774,7 +41570,7 @@
       </w:r>
     </w:p>
   </w:comment>
-  <w:comment w:id="19" w:author="3605188700@qq.com" w:date="2025-07-14T13:44:00Z" w:initials="3">
+  <w:comment w:id="29" w:author="3605188700@qq.com" w:date="2025-07-14T13:44:00Z" w:initials="3">
     <w:p>
       <w:pPr>
         <w:pStyle w:val="af4"/>
@@ -40797,7 +41593,7 @@
       </w:r>
     </w:p>
   </w:comment>
-  <w:comment w:id="26" w:author="3605188700@qq.com" w:date="2025-07-14T13:46:00Z" w:initials="3">
+  <w:comment w:id="36" w:author="3605188700@qq.com" w:date="2025-07-14T13:46:00Z" w:initials="3">
     <w:p>
       <w:pPr>
         <w:pStyle w:val="af4"/>
@@ -40836,7 +41632,7 @@
       </w:r>
     </w:p>
   </w:comment>
-  <w:comment w:id="27" w:author="Shi-Tong Peng" w:date="2025-07-14T13:57:00Z" w:initials="SP">
+  <w:comment w:id="37" w:author="Shi-Tong Peng" w:date="2025-07-14T13:57:00Z" w:initials="SP">
     <w:p>
       <w:pPr>
         <w:pStyle w:val="af4"/>
@@ -40848,15 +41644,17 @@
         </w:rPr>
         <w:annotationRef/>
       </w:r>
+      <w:proofErr w:type="spellStart"/>
       <w:r>
         <w:rPr>
           <w:rFonts w:hint="eastAsia"/>
         </w:rPr>
         <w:t>为什么考虑这三个目标，为什么优化这四个参数</w:t>
       </w:r>
+      <w:proofErr w:type="spellEnd"/>
     </w:p>
   </w:comment>
-  <w:comment w:id="33" w:author="3605188700@qq.com" w:date="2025-07-14T13:48:00Z" w:initials="3">
+  <w:comment w:id="43" w:author="3605188700@qq.com" w:date="2025-07-14T13:48:00Z" w:initials="3">
     <w:p>
       <w:pPr>
         <w:pStyle w:val="af4"/>
@@ -40876,7 +41674,7 @@
       </w:r>
     </w:p>
   </w:comment>
-  <w:comment w:id="35" w:author="3605188700@qq.com" w:date="2025-07-11T23:10:00Z" w:initials="3">
+  <w:comment w:id="45" w:author="3605188700@qq.com" w:date="2025-07-11T23:10:00Z" w:initials="3">
     <w:p>
       <w:pPr>
         <w:pStyle w:val="af4"/>
@@ -40892,11 +41690,25 @@
         <w:rPr>
           <w:rFonts w:ascii="宋体" w:eastAsia="宋体" w:hAnsi="宋体" w:cs="宋体" w:hint="eastAsia"/>
         </w:rPr>
-        <w:t>待完善中，还差限制和不确定因素</w:t>
+        <w:t>待完善中，还</w:t>
+      </w:r>
+      <w:proofErr w:type="gramStart"/>
+      <w:r>
+        <w:rPr>
+          <w:rFonts w:ascii="宋体" w:eastAsia="宋体" w:hAnsi="宋体" w:cs="宋体" w:hint="eastAsia"/>
+        </w:rPr>
+        <w:t>差限制</w:t>
+      </w:r>
+      <w:proofErr w:type="gramEnd"/>
+      <w:r>
+        <w:rPr>
+          <w:rFonts w:ascii="宋体" w:eastAsia="宋体" w:hAnsi="宋体" w:cs="宋体" w:hint="eastAsia"/>
+        </w:rPr>
+        <w:t>和不确定因素</w:t>
       </w:r>
     </w:p>
   </w:comment>
-  <w:comment w:id="36" w:author="3605188700@qq.com" w:date="2025-07-15T11:26:00Z" w:initials="3">
+  <w:comment w:id="46" w:author="3605188700@qq.com" w:date="2025-07-15T11:26:00Z" w:initials="3">
     <w:p>
       <w:pPr>
         <w:pStyle w:val="af4"/>
@@ -40919,7 +41731,7 @@
       </w:r>
     </w:p>
   </w:comment>
-  <w:comment w:id="61" w:author="3605188700@qq.com" w:date="2025-07-12T16:49:00Z" w:initials="3">
+  <w:comment w:id="71" w:author="3605188700@qq.com" w:date="2025-07-12T16:49:00Z" w:initials="3">
     <w:p>
       <w:pPr>
         <w:pStyle w:val="af4"/>
@@ -40955,7 +41767,7 @@
       </w:r>
     </w:p>
   </w:comment>
-  <w:comment w:id="71" w:author="3605188700@qq.com" w:date="2025-07-12T17:43:00Z" w:initials="3">
+  <w:comment w:id="81" w:author="3605188700@qq.com" w:date="2025-07-12T17:43:00Z" w:initials="3">
     <w:p>
       <w:pPr>
         <w:pStyle w:val="af4"/>
@@ -40978,7 +41790,7 @@
       </w:r>
     </w:p>
   </w:comment>
-  <w:comment w:id="74" w:author="3605188700@qq.com" w:date="2025-07-15T23:32:00Z" w:initials="3">
+  <w:comment w:id="84" w:author="3605188700@qq.com" w:date="2025-07-15T23:32:00Z" w:initials="3">
     <w:p>
       <w:pPr>
         <w:pStyle w:val="af4"/>
@@ -40998,7 +41810,7 @@
       </w:r>
     </w:p>
   </w:comment>
-  <w:comment w:id="87" w:author="3605188700@qq.com" w:date="2025-07-15T23:19:00Z" w:initials="3">
+  <w:comment w:id="97" w:author="3605188700@qq.com" w:date="2025-07-15T23:19:00Z" w:initials="3">
     <w:p>
       <w:pPr>
         <w:pStyle w:val="af4"/>
@@ -41017,11 +41829,33 @@
         <w:rPr>
           <w:rFonts w:eastAsiaTheme="minorEastAsia" w:hint="eastAsia"/>
         </w:rPr>
-        <w:t>看情况删不删</w:t>
-      </w:r>
+        <w:t>看情况</w:t>
+      </w:r>
+      <w:proofErr w:type="gramStart"/>
+      <w:r>
+        <w:rPr>
+          <w:rFonts w:eastAsiaTheme="minorEastAsia" w:hint="eastAsia"/>
+        </w:rPr>
+        <w:t>删</w:t>
+      </w:r>
+      <w:proofErr w:type="gramEnd"/>
+      <w:r>
+        <w:rPr>
+          <w:rFonts w:eastAsiaTheme="minorEastAsia" w:hint="eastAsia"/>
+        </w:rPr>
+        <w:t>不</w:t>
+      </w:r>
+      <w:proofErr w:type="gramStart"/>
+      <w:r>
+        <w:rPr>
+          <w:rFonts w:eastAsiaTheme="minorEastAsia" w:hint="eastAsia"/>
+        </w:rPr>
+        <w:t>删</w:t>
+      </w:r>
+      <w:proofErr w:type="gramEnd"/>
     </w:p>
   </w:comment>
-  <w:comment w:id="100" w:author="3605188700@qq.com" w:date="2025-07-15T16:58:00Z" w:initials="3">
+  <w:comment w:id="110" w:author="3605188700@qq.com" w:date="2025-07-15T16:58:00Z" w:initials="3">
     <w:p>
       <w:pPr>
         <w:pStyle w:val="af4"/>
@@ -41042,12 +41876,14 @@
         </w:rPr>
         <w:t>用</w:t>
       </w:r>
+      <w:proofErr w:type="spellStart"/>
       <w:r>
         <w:rPr>
           <w:rFonts w:eastAsiaTheme="minorEastAsia" w:hint="eastAsia"/>
         </w:rPr>
         <w:t>openlca</w:t>
       </w:r>
+      <w:proofErr w:type="spellEnd"/>
       <w:r>
         <w:rPr>
           <w:rFonts w:eastAsiaTheme="minorEastAsia" w:hint="eastAsia"/>
@@ -41056,7 +41892,7 @@
       </w:r>
     </w:p>
   </w:comment>
-  <w:comment w:id="142" w:author="3605188700@qq.com" w:date="2025-12-05T21:03:00Z" w:initials="3">
+  <w:comment w:id="152" w:author="3605188700@qq.com" w:date="2025-12-05T21:03:00Z" w:initials="3">
     <w:p>
       <w:pPr>
         <w:pStyle w:val="af4"/>
@@ -41076,7 +41912,7 @@
       </w:r>
     </w:p>
   </w:comment>
-  <w:comment w:id="270" w:author="3605188700@qq.com" w:date="2025-07-13T14:34:00Z" w:initials="3">
+  <w:comment w:id="280" w:author="3605188700@qq.com" w:date="2025-07-13T14:34:00Z" w:initials="3">
     <w:p>
       <w:pPr>
         <w:pStyle w:val="af4"/>
@@ -41111,7 +41947,7 @@
       </w:r>
     </w:p>
   </w:comment>
-  <w:comment w:id="280" w:author="3605188700@qq.com" w:date="2025-07-13T15:33:00Z" w:initials="3">
+  <w:comment w:id="290" w:author="3605188700@qq.com" w:date="2025-07-13T15:33:00Z" w:initials="3">
     <w:p>
       <w:pPr>
         <w:pStyle w:val="af4"/>
@@ -41224,13 +42060,13 @@
       </w:pPr>
     </w:p>
   </w:comment>
-  <w:comment w:id="284" w:author="3605188700@qq.com" w:date="2025-12-07T20:01:00Z" w:initials="3">
+  <w:comment w:id="294" w:author="3605188700@qq.com" w:date="2025-12-07T20:01:00Z" w:initials="3">
     <w:p>
       <w:pPr>
         <w:pStyle w:val="af4"/>
         <w:ind w:firstLine="420"/>
         <w:rPr>
-          <w:rFonts w:eastAsiaTheme="minorEastAsia" w:hint="eastAsia"/>
+          <w:rFonts w:eastAsiaTheme="minorEastAsia"/>
         </w:rPr>
       </w:pPr>
       <w:r>
@@ -41247,7 +42083,7 @@
       </w:r>
     </w:p>
   </w:comment>
-  <w:comment w:id="294" w:author="3605188700@qq.com" w:date="2025-07-13T15:10:00Z" w:initials="3">
+  <w:comment w:id="304" w:author="3605188700@qq.com" w:date="2025-07-13T15:10:00Z" w:initials="3">
     <w:p>
       <w:pPr>
         <w:pStyle w:val="af4"/>
@@ -41267,7 +42103,7 @@
       </w:r>
     </w:p>
   </w:comment>
-  <w:comment w:id="321" w:author="3605188700@qq.com" w:date="2025-07-13T22:37:00Z" w:initials="3">
+  <w:comment w:id="331" w:author="3605188700@qq.com" w:date="2025-07-13T22:37:00Z" w:initials="3">
     <w:p>
       <w:pPr>
         <w:pStyle w:val="af4"/>

</xml_diff>